<commit_message>
Still busy with chapter 3
</commit_message>
<xml_diff>
--- a/Z ITRI 671 Research/Chapter 3/Enrico Dreyer Project Chapter 3.docx
+++ b/Z ITRI 671 Research/Chapter 3/Enrico Dreyer Project Chapter 3.docx
@@ -1,6 +1,6 @@
 
 <file path=word/document.xml><?xml version="1.0" encoding="utf-8"?>
-<w:document xmlns:wpc="http://schemas.microsoft.com/office/word/2010/wordprocessingCanvas" xmlns:cx="http://schemas.microsoft.com/office/drawing/2014/chartex" xmlns:cx1="http://schemas.microsoft.com/office/drawing/2015/9/8/chartex" xmlns:cx2="http://schemas.microsoft.com/office/drawing/2015/10/21/chartex" xmlns:cx3="http://schemas.microsoft.com/office/drawing/2016/5/9/chartex" xmlns:cx4="http://schemas.microsoft.com/office/drawing/2016/5/10/chartex" xmlns:cx5="http://schemas.microsoft.com/office/drawing/2016/5/11/chartex" xmlns:cx6="http://schemas.microsoft.com/office/drawing/2016/5/12/chartex" xmlns:cx7="http://schemas.microsoft.com/office/drawing/2016/5/13/chartex" xmlns:cx8="http://schemas.microsoft.com/office/drawing/2016/5/14/chartex" xmlns:mc="http://schemas.openxmlformats.org/markup-compatibility/2006" xmlns:aink="http://schemas.microsoft.com/office/drawing/2016/ink" xmlns:am3d="http://schemas.microsoft.com/office/drawing/2017/model3d" xmlns:o="urn:schemas-microsoft-com:office:office" xmlns:r="http://schemas.openxmlformats.org/officeDocument/2006/relationships" xmlns:m="http://schemas.openxmlformats.org/officeDocument/2006/math" xmlns:v="urn:schemas-microsoft-com:vml" xmlns:wp14="http://schemas.microsoft.com/office/word/2010/wordprocessingDrawing" xmlns:wp="http://schemas.openxmlformats.org/drawingml/2006/wordprocessingDrawing" xmlns:w10="urn:schemas-microsoft-com:office:word" xmlns:w="http://schemas.openxmlformats.org/wordprocessingml/2006/main" xmlns:w14="http://schemas.microsoft.com/office/word/2010/wordml" xmlns:w15="http://schemas.microsoft.com/office/word/2012/wordml" xmlns:w16cex="http://schemas.microsoft.com/office/word/2018/wordml/cex" xmlns:w16cid="http://schemas.microsoft.com/office/word/2016/wordml/cid" xmlns:w16="http://schemas.microsoft.com/office/word/2018/wordml" xmlns:w16sdtdh="http://schemas.microsoft.com/office/word/2020/wordml/sdtdatahash" xmlns:w16se="http://schemas.microsoft.com/office/word/2015/wordml/symex" xmlns:wpg="http://schemas.microsoft.com/office/word/2010/wordprocessingGroup" xmlns:wpi="http://schemas.microsoft.com/office/word/2010/wordprocessingInk" xmlns:wne="http://schemas.microsoft.com/office/word/2006/wordml" xmlns:wps="http://schemas.microsoft.com/office/word/2010/wordprocessingShape" mc:Ignorable="w14 w15 w16se w16cid w16 w16cex w16sdtdh wp14">
+<w:document xmlns:wpc="http://schemas.microsoft.com/office/word/2010/wordprocessingCanvas" xmlns:cx="http://schemas.microsoft.com/office/drawing/2014/chartex" xmlns:cx1="http://schemas.microsoft.com/office/drawing/2015/9/8/chartex" xmlns:cx2="http://schemas.microsoft.com/office/drawing/2015/10/21/chartex" xmlns:cx3="http://schemas.microsoft.com/office/drawing/2016/5/9/chartex" xmlns:cx4="http://schemas.microsoft.com/office/drawing/2016/5/10/chartex" xmlns:cx5="http://schemas.microsoft.com/office/drawing/2016/5/11/chartex" xmlns:cx6="http://schemas.microsoft.com/office/drawing/2016/5/12/chartex" xmlns:cx7="http://schemas.microsoft.com/office/drawing/2016/5/13/chartex" xmlns:cx8="http://schemas.microsoft.com/office/drawing/2016/5/14/chartex" xmlns:mc="http://schemas.openxmlformats.org/markup-compatibility/2006" xmlns:aink="http://schemas.microsoft.com/office/drawing/2016/ink" xmlns:am3d="http://schemas.microsoft.com/office/drawing/2017/model3d" xmlns:o="urn:schemas-microsoft-com:office:office" xmlns:r="http://schemas.openxmlformats.org/officeDocument/2006/relationships" xmlns:m="http://schemas.openxmlformats.org/officeDocument/2006/math" xmlns:v="urn:schemas-microsoft-com:vml" xmlns:wp14="http://schemas.microsoft.com/office/word/2010/wordprocessingDrawing" xmlns:wp="http://schemas.openxmlformats.org/drawingml/2006/wordprocessingDrawing" xmlns:w10="urn:schemas-microsoft-com:office:word" xmlns:w="http://schemas.openxmlformats.org/wordprocessingml/2006/main" xmlns:w14="http://schemas.microsoft.com/office/word/2010/wordml" xmlns:w15="http://schemas.microsoft.com/office/word/2012/wordml" xmlns:w16cex="http://schemas.microsoft.com/office/word/2018/wordml/cex" xmlns:w16cid="http://schemas.microsoft.com/office/word/2016/wordml/cid" xmlns:w16="http://schemas.microsoft.com/office/word/2018/wordml" xmlns:w16se="http://schemas.microsoft.com/office/word/2015/wordml/symex" xmlns:wpg="http://schemas.microsoft.com/office/word/2010/wordprocessingGroup" xmlns:wpi="http://schemas.microsoft.com/office/word/2010/wordprocessingInk" xmlns:wne="http://schemas.microsoft.com/office/word/2006/wordml" xmlns:wps="http://schemas.microsoft.com/office/word/2010/wordprocessingShape" mc:Ignorable="w14 w15 w16se w16cid w16 w16cex wp14">
   <w:body>
     <w:p>
       <w:pPr>
@@ -65,7 +65,13 @@
         <w:rPr>
           <w:color w:val="auto"/>
         </w:rPr>
-        <w:t xml:space="preserve"> to improve communication in the industry</w:t>
+        <w:t xml:space="preserve"> to improve communication</w:t>
+      </w:r>
+      <w:r>
+        <w:rPr>
+          <w:color w:val="auto"/>
+        </w:rPr>
+        <w:t xml:space="preserve"> at a software company</w:t>
       </w:r>
       <w:r>
         <w:rPr>
@@ -247,6 +253,7 @@
       <w:pPr>
         <w:pStyle w:val="Month"/>
         <w:tabs>
+          <w:tab w:val="left" w:pos="2805"/>
           <w:tab w:val="left" w:pos="2835"/>
         </w:tabs>
         <w:rPr>
@@ -267,6 +274,14 @@
           <w:szCs w:val="32"/>
         </w:rPr>
         <w:tab/>
+      </w:r>
+      <w:r>
+        <w:rPr>
+          <w:sz w:val="32"/>
+          <w:szCs w:val="32"/>
+        </w:rPr>
+        <w:tab/>
+        <w:t xml:space="preserve">Mr. </w:t>
       </w:r>
       <w:r>
         <w:rPr>
@@ -2224,12 +2239,12 @@
       <w:pPr>
         <w:pStyle w:val="TOCHeading0"/>
       </w:pPr>
-      <w:bookmarkStart w:id="1" w:name="_Toc350776064"/>
-      <w:bookmarkStart w:id="2" w:name="_Toc376938984"/>
-      <w:bookmarkStart w:id="3" w:name="_Toc395687202"/>
-      <w:bookmarkStart w:id="4" w:name="_Toc395691309"/>
-      <w:bookmarkStart w:id="5" w:name="_Toc397017531"/>
-      <w:bookmarkStart w:id="6" w:name="_Toc73918928"/>
+      <w:bookmarkStart w:id="1" w:name="_Toc73918928"/>
+      <w:bookmarkStart w:id="2" w:name="_Toc350776064"/>
+      <w:bookmarkStart w:id="3" w:name="_Toc376938984"/>
+      <w:bookmarkStart w:id="4" w:name="_Toc395687202"/>
+      <w:bookmarkStart w:id="5" w:name="_Toc395691309"/>
+      <w:bookmarkStart w:id="6" w:name="_Toc397017531"/>
       <w:r>
         <w:rPr>
           <w:caps w:val="0"/>
@@ -2237,18 +2252,18 @@
         <w:lastRenderedPageBreak/>
         <w:t>LIST OF ABBREVIATIONS</w:t>
       </w:r>
-      <w:bookmarkEnd w:id="6"/>
+      <w:bookmarkEnd w:id="1"/>
       <w:r>
         <w:rPr>
           <w:caps w:val="0"/>
         </w:rPr>
         <w:t xml:space="preserve"> </w:t>
       </w:r>
-      <w:bookmarkEnd w:id="1"/>
       <w:bookmarkEnd w:id="2"/>
       <w:bookmarkEnd w:id="3"/>
       <w:bookmarkEnd w:id="4"/>
       <w:bookmarkEnd w:id="5"/>
+      <w:bookmarkEnd w:id="6"/>
     </w:p>
     <w:p>
       <w:pPr>
@@ -2964,8 +2979,8 @@
           <w:lang w:eastAsia="en-ZA"/>
         </w:rPr>
       </w:pPr>
-      <w:bookmarkStart w:id="7" w:name="_Toc349293625"/>
-      <w:bookmarkStart w:id="8" w:name="_Toc73918929"/>
+      <w:bookmarkStart w:id="7" w:name="_Toc73918929"/>
+      <w:bookmarkStart w:id="8" w:name="_Toc349293625"/>
       <w:r>
         <w:rPr>
           <w:lang w:eastAsia="en-ZA"/>
@@ -2991,7 +3006,7 @@
         </w:rPr>
         <w:t>Literature review</w:t>
       </w:r>
-      <w:bookmarkEnd w:id="8"/>
+      <w:bookmarkEnd w:id="7"/>
     </w:p>
     <w:p>
       <w:pPr>
@@ -3006,9 +3021,12 @@
         <w:t>1.</w:t>
       </w:r>
       <w:r>
-        <w:t xml:space="preserve"> Project description</w:t>
+        <w:t xml:space="preserve"> </w:t>
       </w:r>
       <w:bookmarkEnd w:id="9"/>
+      <w:r>
+        <w:t>Introduction</w:t>
+      </w:r>
     </w:p>
     <w:p>
       <w:pPr>
@@ -3026,94 +3044,148 @@
         <w:rPr>
           <w:lang w:eastAsia="en-ZA"/>
         </w:rPr>
-        <w:t xml:space="preserve"> To reach the goal of this study, research on the different research methodologies has to be done.</w:t>
-      </w:r>
-    </w:p>
-    <w:p>
-      <w:pPr>
+        <w:t xml:space="preserve"> To reach the goal of this study,</w:t>
+      </w:r>
+      <w:r>
         <w:rPr>
           <w:lang w:eastAsia="en-ZA"/>
         </w:rPr>
-      </w:pPr>
+        <w:t xml:space="preserve"> an</w:t>
+      </w:r>
+      <w:r>
+        <w:t xml:space="preserve"> evaluation to improve the communication using user interface design in a software development environment </w:t>
+      </w:r>
+      <w:r>
+        <w:t>will be done</w:t>
+      </w:r>
       <w:r>
         <w:rPr>
           <w:lang w:eastAsia="en-ZA"/>
         </w:rPr>
-        <w:t xml:space="preserve">According to Cambridge University </w:t>
-      </w:r>
-      <w:r>
+        <w:t>.</w:t>
+      </w:r>
+    </w:p>
+    <w:p>
+      <w:pPr>
         <w:rPr>
           <w:lang w:eastAsia="en-ZA"/>
         </w:rPr>
+      </w:pPr>
+      <w:r>
+        <w:t xml:space="preserve">According to </w:t>
+      </w:r>
+      <w:r>
         <w:fldChar w:fldCharType="begin"/>
       </w:r>
       <w:r>
+        <w:instrText xml:space="preserve"> ADDIN EN.CITE &lt;EndNote&gt;&lt;Cite AuthorYear="1"&gt;&lt;Author&gt;Kim&lt;/Author&gt;&lt;Year&gt;2018&lt;/Year&gt;&lt;RecNum&gt;90&lt;/RecNum&gt;&lt;DisplayText&gt;Kim (2018)&lt;/DisplayText&gt;&lt;record&gt;&lt;rec-number&gt;90&lt;/rec-number&gt;&lt;foreign-keys&gt;&lt;key app="EN" db-id="525d9sr0qsvde5evfr0ps52ifpp52v555xtd" timestamp="1623624351"&gt;90&lt;/key&gt;&lt;/foreign-keys&gt;&lt;ref-type name="Journal Article"&gt;17&lt;/ref-type&gt;&lt;contributors&gt;&lt;authors&gt;&lt;author&gt;Yoon Sik Kim&lt;/author&gt;&lt;/authors&gt;&lt;/contributors&gt;&lt;titles&gt;&lt;title&gt;The Importance of Literature Review in Research Writing&lt;/title&gt;&lt;/titles&gt;&lt;dates&gt;&lt;year&gt;2018&lt;/year&gt;&lt;/dates&gt;&lt;urls&gt;&lt;related-urls&gt;&lt;url&gt;https://owlcation.com/humanities/literature_review&lt;/url&gt;&lt;/related-urls&gt;&lt;/urls&gt;&lt;/record&gt;&lt;/Cite&gt;&lt;/EndNote&gt;</w:instrText>
+      </w:r>
+      <w:r>
+        <w:fldChar w:fldCharType="separate"/>
+      </w:r>
+      <w:r>
+        <w:rPr>
+          <w:noProof/>
+        </w:rPr>
+        <w:t>Kim (2018)</w:t>
+      </w:r>
+      <w:r>
+        <w:fldChar w:fldCharType="end"/>
+      </w:r>
+      <w:r>
+        <w:t xml:space="preserve"> doing a literature review sharpens a researchers research focus, as it is the study of past work in order to understand how it relates to the research being done.</w:t>
+      </w:r>
+      <w:r>
+        <w:t xml:space="preserve"> </w:t>
+      </w:r>
+      <w:bookmarkStart w:id="10" w:name="_Toc72714031"/>
+      <w:bookmarkStart w:id="11" w:name="_Toc73918931"/>
+      <w:r>
         <w:rPr>
           <w:lang w:eastAsia="en-ZA"/>
         </w:rPr>
-        <w:instrText xml:space="preserve"> ADDIN EN.CITE &lt;EndNote&gt;&lt;Cite ExcludeAuth="1"&gt;&lt;Author&gt;Dovleac&lt;/Author&gt;&lt;Year&gt;2015&lt;/Year&gt;&lt;RecNum&gt;10&lt;/RecNum&gt;&lt;DisplayText&gt;(2015)&lt;/DisplayText&gt;&lt;record&gt;&lt;rec-number&gt;10&lt;/rec-number&gt;&lt;foreign-keys&gt;&lt;key app="EN" db-id="525d9sr0qsvde5evfr0ps52ifpp52v555xtd" timestamp="1618161476"&gt;10&lt;/key&gt;&lt;/foreign-keys&gt;&lt;ref-type name="Journal Article"&gt;17&lt;/ref-type&gt;&lt;contributors&gt;&lt;authors&gt;&lt;author&gt;Dovleac, Lavinia&lt;/author&gt;&lt;/authors&gt;&lt;/contributors&gt;&lt;titles&gt;&lt;title&gt;The role of new communication technologies in companies&amp;apos; sustainability&lt;/title&gt;&lt;secondary-title&gt;Bulletin of the Transilvania University of Brasov. Economic Sciences. Series V&lt;/secondary-title&gt;&lt;/titles&gt;&lt;periodical&gt;&lt;full-title&gt;Bulletin of the Transilvania University of Brasov. Economic Sciences. Series V&lt;/full-title&gt;&lt;/periodical&gt;&lt;pages&gt;33&lt;/pages&gt;&lt;volume&gt;8&lt;/volume&gt;&lt;number&gt;1&lt;/number&gt;&lt;dates&gt;&lt;year&gt;2015&lt;/year&gt;&lt;/dates&gt;&lt;isbn&gt;2065-2194&lt;/isbn&gt;&lt;urls&gt;&lt;/urls&gt;&lt;/record&gt;&lt;/Cite&gt;&lt;/EndNote&gt;</w:instrText>
+        <w:t xml:space="preserve">By doing research on the different communication methods, it </w:t>
       </w:r>
       <w:r>
         <w:rPr>
           <w:lang w:eastAsia="en-ZA"/>
         </w:rPr>
-        <w:fldChar w:fldCharType="separate"/>
-      </w:r>
-      <w:r>
-        <w:rPr>
-          <w:noProof/>
+        <w:t>opens</w:t>
+      </w:r>
+      <w:r>
+        <w:rPr>
           <w:lang w:eastAsia="en-ZA"/>
         </w:rPr>
-        <w:t>(2015)</w:t>
+        <w:t xml:space="preserve"> new possibilities and ideas on how the artefact will improve the communication in the company</w:t>
       </w:r>
       <w:r>
         <w:rPr>
           <w:lang w:eastAsia="en-ZA"/>
         </w:rPr>
-        <w:fldChar w:fldCharType="end"/>
+        <w:t>,</w:t>
       </w:r>
       <w:r>
         <w:rPr>
           <w:lang w:eastAsia="en-ZA"/>
         </w:rPr>
-        <w:t>, research is a detailed study of a subject, but more specifically to reach a new understanding or to discover new information. This is described as a number of overlapping or similar activities that involve the search of information. Research is done by collecting data and documentation on a specific topic then analysing and interpreting the data or information. Research is conducted with the goals being: to evaluate the validity of an interpretive framework or hypothesis, to gather knowledge and share the findings in an appropriate manner and generate questions to be inquired further.</w:t>
-      </w:r>
-    </w:p>
-    <w:p>
-      <w:pPr>
+        <w:t xml:space="preserve"> as well as understanding the advantages and disadvantage of each communication method.</w:t>
+      </w:r>
+      <w:r>
         <w:rPr>
           <w:lang w:eastAsia="en-ZA"/>
         </w:rPr>
-      </w:pPr>
-      <w:r>
+        <w:t xml:space="preserve"> </w:t>
+      </w:r>
+      <w:r>
+        <w:t>Human-computer interaction helps with understanding</w:t>
+      </w:r>
+      <w:r>
+        <w:t xml:space="preserve"> of</w:t>
+      </w:r>
+      <w:r>
+        <w:t xml:space="preserve"> what the difference between a good and a bad system is, </w:t>
+      </w:r>
+      <w:r>
+        <w:t xml:space="preserve">thus giving background on </w:t>
+      </w:r>
+      <w:r>
+        <w:t>designing</w:t>
+      </w:r>
+      <w:r>
+        <w:t xml:space="preserve"> the artefact, and using past research </w:t>
+      </w:r>
+      <w:r>
+        <w:t>of</w:t>
+      </w:r>
+      <w:r>
+        <w:t xml:space="preserve"> user experience.</w:t>
+      </w:r>
+    </w:p>
+    <w:p>
+      <w:r>
+        <w:t>T</w:t>
+      </w:r>
+      <w:r>
+        <w:t xml:space="preserve">his </w:t>
+      </w:r>
+      <w:r>
+        <w:t>chapter addresses the key concepts of th</w:t>
+      </w:r>
+      <w:r>
+        <w:t>e</w:t>
+      </w:r>
+      <w:r>
+        <w:t xml:space="preserve"> study, namely the importance of good communication as well as the different communication methods used in the industry, followed by human-computer interaction and the importance of a good graphical user interface.</w:t>
+      </w:r>
+    </w:p>
+    <w:p>
+      <w:pPr>
         <w:rPr>
           <w:lang w:eastAsia="en-ZA"/>
         </w:rPr>
-        <w:t>In this chapter, the different paradigms will firstly be discussed, followed by p</w:t>
-      </w:r>
-      <w:r>
-        <w:rPr>
-          <w:lang w:eastAsia="en-ZA"/>
-        </w:rPr>
-        <w:t>ositioning and motivation of the chosen paradigm</w:t>
-      </w:r>
-      <w:r>
-        <w:rPr>
-          <w:lang w:eastAsia="en-ZA"/>
-        </w:rPr>
-        <w:t xml:space="preserve"> for this study.</w:t>
-      </w:r>
-      <w:r>
-        <w:t xml:space="preserve"> </w:t>
-      </w:r>
-      <w:r>
-        <w:t>As the primary objective of this study is to develop a web application to improve communication in the industry, design science research was chosen to be the most applicable paradigm for this study.</w:t>
-      </w:r>
-      <w:r>
-        <w:rPr>
-          <w:lang w:eastAsia="en-ZA"/>
-        </w:rPr>
-        <w:t xml:space="preserve"> Design Science Research is discussed in-depth, as well as the qualitative data gathering techniques, and ethical considerations that need to be kept in mind.</w:t>
+      </w:pPr>
+      <w:r>
+        <w:t>In the next section of the paper the problem description and background will be discussed.</w:t>
       </w:r>
     </w:p>
     <w:p>
@@ -3124,8 +3196,6 @@
           <w:numId w:val="0"/>
         </w:numPr>
       </w:pPr>
-      <w:bookmarkStart w:id="10" w:name="_Toc72714031"/>
-      <w:bookmarkStart w:id="11" w:name="_Toc73918931"/>
       <w:r>
         <w:t>2. Problem description and background</w:t>
       </w:r>
@@ -3165,7 +3235,14 @@
         </w:rPr>
       </w:pPr>
       <w:r>
-        <w:t>As a solution, an artifact has to be developed to assist with the effectiveness of communication in the industry.</w:t>
+        <w:lastRenderedPageBreak/>
+        <w:t xml:space="preserve">As a solution, an artifact </w:t>
+      </w:r>
+      <w:r>
+        <w:t>must</w:t>
+      </w:r>
+      <w:r>
+        <w:t xml:space="preserve"> be developed to assist with the effectiveness of communication in the industry.</w:t>
       </w:r>
     </w:p>
     <w:p>
@@ -3179,15 +3256,93 @@
       <w:bookmarkStart w:id="12" w:name="_Toc72714032"/>
       <w:bookmarkStart w:id="13" w:name="_Toc73918932"/>
       <w:r>
-        <w:lastRenderedPageBreak/>
-        <w:t>3. Aims and objectives of project</w:t>
+        <w:t xml:space="preserve">3. Aims and objectives of </w:t>
+      </w:r>
+      <w:proofErr w:type="gramStart"/>
+      <w:r>
+        <w:t>project</w:t>
       </w:r>
       <w:bookmarkEnd w:id="12"/>
       <w:bookmarkEnd w:id="13"/>
+      <w:proofErr w:type="gramEnd"/>
     </w:p>
     <w:p>
       <w:r>
         <w:t>This study proposes the development of a communication web application that can easily be viewed in an office by all employees to allow easy access to important communication regarding specific software development projects. Where the primary objective is to develop a web application for a South African software development company that allows for easy access to important communication relating to specific project.</w:t>
+      </w:r>
+    </w:p>
+    <w:p>
+      <w:r>
+        <w:t xml:space="preserve">The theoretical </w:t>
+      </w:r>
+      <w:r>
+        <w:t>objectives</w:t>
+      </w:r>
+      <w:r>
+        <w:t xml:space="preserve"> of this study are</w:t>
+      </w:r>
+      <w:r>
+        <w:t xml:space="preserve"> </w:t>
+      </w:r>
+      <w:r>
+        <w:t>to identify the</w:t>
+      </w:r>
+      <w:r>
+        <w:t xml:space="preserve"> </w:t>
+      </w:r>
+      <w:r>
+        <w:t>communication applications</w:t>
+      </w:r>
+      <w:r>
+        <w:t xml:space="preserve"> </w:t>
+      </w:r>
+      <w:r>
+        <w:t>commonly used</w:t>
+      </w:r>
+      <w:r>
+        <w:t xml:space="preserve"> in industry</w:t>
+      </w:r>
+      <w:r>
+        <w:t>,</w:t>
+      </w:r>
+      <w:r>
+        <w:t xml:space="preserve"> a</w:t>
+      </w:r>
+      <w:r>
+        <w:t>s well as</w:t>
+      </w:r>
+      <w:r>
+        <w:t xml:space="preserve"> </w:t>
+      </w:r>
+      <w:r>
+        <w:t>g</w:t>
+      </w:r>
+      <w:r>
+        <w:t>ain knowledge of design science research to guide the development of an artifact</w:t>
+      </w:r>
+      <w:r>
+        <w:t>.</w:t>
+      </w:r>
+      <w:r>
+        <w:t xml:space="preserve"> </w:t>
+      </w:r>
+      <w:r>
+        <w:t>Therefore,</w:t>
+      </w:r>
+      <w:r>
+        <w:t xml:space="preserve"> in the next section of the paper </w:t>
+      </w:r>
+      <w:r>
+        <w:t xml:space="preserve">a </w:t>
+      </w:r>
+      <w:r>
+        <w:t xml:space="preserve">literature review </w:t>
+      </w:r>
+      <w:r>
+        <w:t xml:space="preserve">will be done </w:t>
+      </w:r>
+      <w:r>
+        <w:t>regarding different communication methods, followed by human-computer interaction.</w:t>
       </w:r>
     </w:p>
     <w:p>
@@ -3293,7 +3448,19 @@
         <w:rPr>
           <w:lang w:eastAsia="en-ZA"/>
         </w:rPr>
-        <w:t xml:space="preserve"> to gather information through the use of different types of sources, such as books, professional journal articles and websites</w:t>
+        <w:t xml:space="preserve"> to gather information </w:t>
+      </w:r>
+      <w:r>
+        <w:rPr>
+          <w:lang w:eastAsia="en-ZA"/>
+        </w:rPr>
+        <w:t>using</w:t>
+      </w:r>
+      <w:r>
+        <w:rPr>
+          <w:lang w:eastAsia="en-ZA"/>
+        </w:rPr>
+        <w:t xml:space="preserve"> different types of sources, such as books, professional journal articles and websites</w:t>
       </w:r>
       <w:r>
         <w:rPr>
@@ -3366,16 +3533,7 @@
     </w:p>
     <w:p>
       <w:r>
-        <w:t xml:space="preserve">The goal of this chapter </w:t>
-      </w:r>
-      <w:r>
-        <w:t xml:space="preserve">is </w:t>
-      </w:r>
-      <w:r>
-        <w:t>to gain insight into the different ways in which communication can take place in the industry, as well as human-computer interaction</w:t>
-      </w:r>
-      <w:r>
-        <w:t xml:space="preserve"> to ensure that the web application is designed in the most user-friendly way.</w:t>
+        <w:t>The goal of this chapter is to gain insight into the different ways in which communication can take place in the industry, as well as human-computer interaction to ensure that the web application is designed in the most user-friendly way.</w:t>
       </w:r>
     </w:p>
     <w:p>
@@ -3392,10 +3550,7 @@
         <w:t xml:space="preserve"> </w:t>
       </w:r>
       <w:r>
-        <w:t>the importance of good communication is discussed.</w:t>
-      </w:r>
-      <w:r>
-        <w:t xml:space="preserve"> </w:t>
+        <w:t xml:space="preserve">the importance of good communication is discussed. </w:t>
       </w:r>
     </w:p>
     <w:p>
@@ -3409,6 +3564,7 @@
       </w:pPr>
       <w:bookmarkStart w:id="16" w:name="_Toc73918935"/>
       <w:r>
+        <w:lastRenderedPageBreak/>
         <w:t xml:space="preserve">4.2. </w:t>
       </w:r>
       <w:r>
@@ -3418,7 +3574,15 @@
     </w:p>
     <w:p>
       <w:r>
-        <w:t>It is very important to have good communication methods when working in the software development industry. When passing information about code, requirements and bugs</w:t>
+        <w:t xml:space="preserve">It is </w:t>
+      </w:r>
+      <w:proofErr w:type="gramStart"/>
+      <w:r>
+        <w:t>very important</w:t>
+      </w:r>
+      <w:proofErr w:type="gramEnd"/>
+      <w:r>
+        <w:t xml:space="preserve"> to have good communication methods when working in the software development industry. When passing information about code, requirements and bugs</w:t>
       </w:r>
       <w:r>
         <w:t xml:space="preserve"> it</w:t>
@@ -3457,14 +3621,31 @@
         <w:t xml:space="preserve">. To ensure that the stakeholders get what they want, there needs to be a strong common understanding between the one that is </w:t>
       </w:r>
       <w:r>
-        <w:t xml:space="preserve">making a </w:t>
-      </w:r>
-      <w:r>
-        <w:lastRenderedPageBreak/>
-        <w:t>request and the one that is actually doing the request.</w:t>
-      </w:r>
-      <w:r>
-        <w:t xml:space="preserve"> This can either lead to </w:t>
+        <w:t xml:space="preserve">making a request and the </w:t>
+      </w:r>
+      <w:r>
+        <w:t xml:space="preserve">person </w:t>
+      </w:r>
+      <w:r>
+        <w:t xml:space="preserve">that is </w:t>
+      </w:r>
+      <w:r>
+        <w:t>completing</w:t>
+      </w:r>
+      <w:r>
+        <w:t xml:space="preserve"> </w:t>
+      </w:r>
+      <w:r>
+        <w:t>the request.</w:t>
+      </w:r>
+      <w:r>
+        <w:t xml:space="preserve"> </w:t>
+      </w:r>
+      <w:r>
+        <w:t xml:space="preserve">This common understanding </w:t>
+      </w:r>
+      <w:r>
+        <w:t xml:space="preserve">can either lead to </w:t>
       </w:r>
       <w:r>
         <w:t>improving the project or someone spending time on a feature that is ultimately</w:t>
@@ -3482,10 +3663,13 @@
         <w:t xml:space="preserve"> </w:t>
       </w:r>
       <w:r>
-        <w:t>that leads to</w:t>
-      </w:r>
-      <w:r>
-        <w:t xml:space="preserve"> costing the company money</w:t>
+        <w:t>increasing the</w:t>
+      </w:r>
+      <w:r>
+        <w:t xml:space="preserve"> cost</w:t>
+      </w:r>
+      <w:r>
+        <w:t xml:space="preserve"> of the project</w:t>
       </w:r>
       <w:r>
         <w:t xml:space="preserve"> </w:t>
@@ -3514,7 +3698,22 @@
     </w:p>
     <w:p>
       <w:r>
-        <w:t xml:space="preserve">For every scenario, there is an optimal way of communicating. In the next section of the </w:t>
+        <w:t>For ever</w:t>
+      </w:r>
+      <w:r>
+        <w:t>y</w:t>
+      </w:r>
+      <w:r>
+        <w:t xml:space="preserve"> </w:t>
+      </w:r>
+      <w:r>
+        <w:t>scenario</w:t>
+      </w:r>
+      <w:r>
+        <w:t xml:space="preserve"> in a project</w:t>
+      </w:r>
+      <w:r>
+        <w:t xml:space="preserve">, there is an optimal way of communicating. In the next section of the </w:t>
       </w:r>
       <w:r>
         <w:t>study</w:t>
@@ -3570,9 +3769,64 @@
         <w:t xml:space="preserve"> </w:t>
       </w:r>
       <w:r>
-        <w:t>Methods of communicating</w:t>
+        <w:t xml:space="preserve">Methods of </w:t>
+      </w:r>
+      <w:proofErr w:type="gramStart"/>
+      <w:r>
+        <w:t>communicating</w:t>
       </w:r>
       <w:bookmarkEnd w:id="17"/>
+      <w:proofErr w:type="gramEnd"/>
+    </w:p>
+    <w:p>
+      <w:r>
+        <w:t>There are various platforms used for communication within a work setting.</w:t>
+      </w:r>
+      <w:r>
+        <w:t xml:space="preserve"> According to </w:t>
+      </w:r>
+      <w:r>
+        <w:fldChar w:fldCharType="begin"/>
+      </w:r>
+      <w:r>
+        <w:instrText xml:space="preserve"> ADDIN EN.CITE &lt;EndNote&gt;&lt;Cite&gt;&lt;Author&gt;Hellgren&lt;/Author&gt;&lt;Year&gt;2018&lt;/Year&gt;&lt;RecNum&gt;3&lt;/RecNum&gt;&lt;DisplayText&gt;(Hellgren, 2018)&lt;/DisplayText&gt;&lt;record&gt;&lt;rec-number&gt;3&lt;/rec-number&gt;&lt;foreign-keys&gt;&lt;key app="EN" db-id="59r9d2v012509ced2d6vsx20artsppdwsv2v" timestamp="1623610376"&gt;3&lt;/key&gt;&lt;/foreign-keys&gt;&lt;ref-type name="Journal Article"&gt;17&lt;/ref-type&gt;&lt;contributors&gt;&lt;authors&gt;&lt;author&gt;Heikki Hellgren&lt;/author&gt;&lt;/authors&gt;&lt;/contributors&gt;&lt;titles&gt;&lt;title&gt;Communicating in software development&lt;/title&gt;&lt;/titles&gt;&lt;dates&gt;&lt;year&gt;2018&lt;/year&gt;&lt;/dates&gt;&lt;urls&gt;&lt;related-urls&gt;&lt;url&gt;https://hackernoon.com/communicating-in-software-development-f3434c52eb23&lt;/url&gt;&lt;/related-urls&gt;&lt;/urls&gt;&lt;/record&gt;&lt;/Cite&gt;&lt;/EndNote&gt;</w:instrText>
+      </w:r>
+      <w:r>
+        <w:fldChar w:fldCharType="separate"/>
+      </w:r>
+      <w:r>
+        <w:rPr>
+          <w:noProof/>
+        </w:rPr>
+        <w:t>(Hellgren, 2018)</w:t>
+      </w:r>
+      <w:r>
+        <w:fldChar w:fldCharType="end"/>
+      </w:r>
+      <w:r>
+        <w:t>,</w:t>
+      </w:r>
+      <w:r>
+        <w:t xml:space="preserve"> </w:t>
+      </w:r>
+      <w:r>
+        <w:t>c</w:t>
+      </w:r>
+      <w:r>
+        <w:t>ompanies use email, instant messaging,</w:t>
+      </w:r>
+      <w:r>
+        <w:t xml:space="preserve"> wikis,</w:t>
+      </w:r>
+      <w:r>
+        <w:t xml:space="preserve"> chat systems</w:t>
+      </w:r>
+      <w:r>
+        <w:t>, issue queues, social media, drawing or multimedia</w:t>
+      </w:r>
+      <w:r>
+        <w:t>. Each communication method will be discussed in detail in the next section of the paper.</w:t>
+      </w:r>
     </w:p>
     <w:p>
       <w:r>
@@ -3604,7 +3858,10 @@
         <w:t xml:space="preserve"> </w:t>
       </w:r>
       <w:r>
-        <w:t xml:space="preserve">A study was done on how much time someone spends on email, and the average person uses 28% of their work time reading, replying and writing emails </w:t>
+        <w:t xml:space="preserve">A study exploring the amount of time a person spends reading and responding to emails, reports that an average person </w:t>
+      </w:r>
+      <w:r>
+        <w:t xml:space="preserve">uses 28% of their work time reading, replying and writing emails </w:t>
       </w:r>
       <w:r>
         <w:fldChar w:fldCharType="begin"/>
@@ -3625,13 +3882,43 @@
         <w:fldChar w:fldCharType="end"/>
       </w:r>
       <w:r>
-        <w:t>. This is a lot of time, and some of the emails are not even relevant to work and the project. To avoid reading unnecessary</w:t>
+        <w:t xml:space="preserve">. </w:t>
+      </w:r>
+      <w:r>
+        <w:t>It is alarming to consider employees spending more than a quarter of their work time on emails, and in some cases, it involves personal emails as well</w:t>
+      </w:r>
+      <w:r>
+        <w:t>. To avoid reading unnecessary</w:t>
       </w:r>
       <w:r>
         <w:t xml:space="preserve"> emails</w:t>
       </w:r>
       <w:r>
-        <w:t>, most companies advise their employees not to use their personal emails for anything work related.</w:t>
+        <w:t>, most companies advise their employees not to use their personal emails for anything work related</w:t>
+      </w:r>
+      <w:r>
+        <w:t xml:space="preserve"> </w:t>
+      </w:r>
+      <w:r>
+        <w:fldChar w:fldCharType="begin"/>
+      </w:r>
+      <w:r>
+        <w:instrText xml:space="preserve"> ADDIN EN.CITE &lt;EndNote&gt;&lt;Cite&gt;&lt;Author&gt;Niinimaki&lt;/Author&gt;&lt;Year&gt;2011&lt;/Year&gt;&lt;RecNum&gt;76&lt;/RecNum&gt;&lt;DisplayText&gt;(Niinimaki, 2011)&lt;/DisplayText&gt;&lt;record&gt;&lt;rec-number&gt;76&lt;/rec-number&gt;&lt;foreign-keys&gt;&lt;key app="EN" db-id="525d9sr0qsvde5evfr0ps52ifpp52v555xtd" timestamp="1623610328"&gt;76&lt;/key&gt;&lt;/foreign-keys&gt;&lt;ref-type name="Conference Proceedings"&gt;10&lt;/ref-type&gt;&lt;contributors&gt;&lt;authors&gt;&lt;author&gt;Niinimaki, Tuomas&lt;/author&gt;&lt;/authors&gt;&lt;/contributors&gt;&lt;titles&gt;&lt;title&gt;Face-to-face, email and instant messaging in distributed agile software development project&lt;/title&gt;&lt;secondary-title&gt;2011 IEEE Sixth International Conference on Global Software Engineering Workshop&lt;/secondary-title&gt;&lt;/titles&gt;&lt;pages&gt;78-84&lt;/pages&gt;&lt;dates&gt;&lt;year&gt;2011&lt;/year&gt;&lt;/dates&gt;&lt;publisher&gt;IEEE&lt;/publisher&gt;&lt;isbn&gt;1457718391&lt;/isbn&gt;&lt;urls&gt;&lt;/urls&gt;&lt;/record&gt;&lt;/Cite&gt;&lt;/EndNote&gt;</w:instrText>
+      </w:r>
+      <w:r>
+        <w:fldChar w:fldCharType="separate"/>
+      </w:r>
+      <w:r>
+        <w:rPr>
+          <w:noProof/>
+        </w:rPr>
+        <w:t>(Niinimaki, 2011)</w:t>
+      </w:r>
+      <w:r>
+        <w:fldChar w:fldCharType="end"/>
+      </w:r>
+      <w:r>
+        <w:t>.</w:t>
       </w:r>
     </w:p>
     <w:p>
@@ -3650,214 +3937,398 @@
         <w:t>–</w:t>
       </w:r>
       <w:r>
+        <w:t xml:space="preserve"> E</w:t>
+      </w:r>
+      <w:r>
+        <w:t>xamples</w:t>
+      </w:r>
+      <w:r>
+        <w:t xml:space="preserve"> of instant messaging include</w:t>
+      </w:r>
+      <w:r>
+        <w:t xml:space="preserve"> WhatsApp, </w:t>
+      </w:r>
+      <w:r>
+        <w:t>Skype,</w:t>
+      </w:r>
+      <w:r>
+        <w:t xml:space="preserve"> and Slack</w:t>
+      </w:r>
+      <w:r>
+        <w:t xml:space="preserve">. </w:t>
+      </w:r>
+      <w:r>
+        <w:t>M</w:t>
+      </w:r>
+      <w:r>
+        <w:t>ost companie</w:t>
+      </w:r>
+      <w:r>
+        <w:t>s</w:t>
+      </w:r>
+      <w:r>
+        <w:t xml:space="preserve"> only use one form of</w:t>
+      </w:r>
+      <w:r>
+        <w:t xml:space="preserve"> an</w:t>
+      </w:r>
+      <w:r>
+        <w:t xml:space="preserve"> instant messaging system </w:t>
+      </w:r>
+      <w:r>
+        <w:fldChar w:fldCharType="begin"/>
+      </w:r>
+      <w:r>
+        <w:instrText xml:space="preserve"> ADDIN EN.CITE &lt;EndNote&gt;&lt;Cite&gt;&lt;Author&gt;Leano&lt;/Author&gt;&lt;Year&gt;2020&lt;/Year&gt;&lt;RecNum&gt;80&lt;/RecNum&gt;&lt;DisplayText&gt;(Leano, 2020)&lt;/DisplayText&gt;&lt;record&gt;&lt;rec-number&gt;80&lt;/rec-number&gt;&lt;foreign-keys&gt;&lt;key app="EN" db-id="525d9sr0qsvde5evfr0ps52ifpp52v555xtd" timestamp="1622916235"&gt;80&lt;/key&gt;&lt;/foreign-keys&gt;&lt;ref-type name="Journal Article"&gt;17&lt;/ref-type&gt;&lt;contributors&gt;&lt;authors&gt;&lt;author&gt;Merlene Leano&lt;/author&gt;&lt;/authors&gt;&lt;/contributors&gt;&lt;titles&gt;&lt;title&gt;WHY INSTANT MESSAGING IS THE TOP COMMUNITION TOOL FOR BUSINESSES&lt;/title&gt;&lt;/titles&gt;&lt;dates&gt;&lt;year&gt;2020&lt;/year&gt;&lt;/dates&gt;&lt;urls&gt;&lt;related-urls&gt;&lt;url&gt;https://newmediaservices.com.au/instant-messaging/#:~:text=Instant%20messaging%2C%20originally%20created%20for%20entertainment%20and%20social,messaging%20marketing%2C%20lead%20generation%2C%20and%20customer%20support%20purposes.&lt;/url&gt;&lt;/related-urls&gt;&lt;/urls&gt;&lt;/record&gt;&lt;/Cite&gt;&lt;/EndNote&gt;</w:instrText>
+      </w:r>
+      <w:r>
+        <w:fldChar w:fldCharType="separate"/>
+      </w:r>
+      <w:r>
+        <w:rPr>
+          <w:noProof/>
+        </w:rPr>
+        <w:t>(Leano, 2020)</w:t>
+      </w:r>
+      <w:r>
+        <w:fldChar w:fldCharType="end"/>
+      </w:r>
+      <w:r>
+        <w:t>, where some companies use more than one, this makes it exponentially harder for important information to reach the desired person</w:t>
+      </w:r>
+      <w:r>
+        <w:t xml:space="preserve"> </w:t>
+      </w:r>
+      <w:r>
+        <w:fldChar w:fldCharType="begin"/>
+      </w:r>
+      <w:r>
+        <w:instrText xml:space="preserve"> ADDIN EN.CITE &lt;EndNote&gt;&lt;Cite&gt;&lt;Author&gt;Dittrich&lt;/Author&gt;&lt;Year&gt;2011&lt;/Year&gt;&lt;RecNum&gt;77&lt;/RecNum&gt;&lt;DisplayText&gt;(Dittrich &amp;amp; Giuffrida, 2011)&lt;/DisplayText&gt;&lt;record&gt;&lt;rec-number&gt;77&lt;/rec-number&gt;&lt;foreign-keys&gt;&lt;key app="EN" db-id="525d9sr0qsvde5evfr0ps52ifpp52v555xtd" timestamp="1623610519"&gt;77&lt;/key&gt;&lt;/foreign-keys&gt;&lt;ref-type name="Conference Proceedings"&gt;10&lt;/ref-type&gt;&lt;contributors&gt;&lt;authors&gt;&lt;author&gt;Dittrich, Yvonne&lt;/author&gt;&lt;author&gt;Giuffrida, Rosalba&lt;/author&gt;&lt;/authors&gt;&lt;/contributors&gt;&lt;titles&gt;&lt;title&gt;Exploring the role of instant messaging in a global software development project&lt;/title&gt;&lt;secondary-title&gt;2011 IEEE Sixth International Conference on Global Software Engineering&lt;/secondary-title&gt;&lt;/titles&gt;&lt;pages&gt;103-112&lt;/pages&gt;&lt;dates&gt;&lt;year&gt;2011&lt;/year&gt;&lt;/dates&gt;&lt;publisher&gt;IEEE&lt;/publisher&gt;&lt;isbn&gt;1457711400&lt;/isbn&gt;&lt;urls&gt;&lt;/urls&gt;&lt;/record&gt;&lt;/Cite&gt;&lt;/EndNote&gt;</w:instrText>
+      </w:r>
+      <w:r>
+        <w:fldChar w:fldCharType="separate"/>
+      </w:r>
+      <w:r>
+        <w:rPr>
+          <w:noProof/>
+        </w:rPr>
+        <w:t>(Dittrich &amp; Giuffrida, 2011)</w:t>
+      </w:r>
+      <w:r>
+        <w:fldChar w:fldCharType="end"/>
+      </w:r>
+      <w:r>
+        <w:t>.</w:t>
+      </w:r>
+      <w:r>
+        <w:t xml:space="preserve"> The </w:t>
+      </w:r>
+      <w:r>
+        <w:lastRenderedPageBreak/>
+        <w:t>main disadvantage</w:t>
+      </w:r>
+      <w:r>
+        <w:t xml:space="preserve"> </w:t>
+      </w:r>
+      <w:r>
+        <w:t>o</w:t>
+      </w:r>
+      <w:r>
+        <w:t>f instant messaging systems</w:t>
+      </w:r>
+      <w:r>
+        <w:t xml:space="preserve"> is that </w:t>
+      </w:r>
+      <w:r>
+        <w:t xml:space="preserve">people miss messages because they are not always on their phones or at their computers </w:t>
+      </w:r>
+      <w:r>
+        <w:fldChar w:fldCharType="begin"/>
+      </w:r>
+      <w:r>
+        <w:instrText xml:space="preserve"> ADDIN EN.CITE &lt;EndNote&gt;&lt;Cite&gt;&lt;Author&gt;Hellgren&lt;/Author&gt;&lt;Year&gt;2018&lt;/Year&gt;&lt;RecNum&gt;77&lt;/RecNum&gt;&lt;DisplayText&gt;(Hellgren, 2018)&lt;/DisplayText&gt;&lt;record&gt;&lt;rec-number&gt;77&lt;/rec-number&gt;&lt;foreign-keys&gt;&lt;key app="EN" db-id="525d9sr0qsvde5evfr0ps52ifpp52v555xtd" timestamp="1622909149"&gt;77&lt;/key&gt;&lt;/foreign-keys&gt;&lt;ref-type name="Journal Article"&gt;17&lt;/ref-type&gt;&lt;contributors&gt;&lt;authors&gt;&lt;author&gt;Heikki Hellgren&lt;/author&gt;&lt;/authors&gt;&lt;/contributors&gt;&lt;titles&gt;&lt;title&gt;Communicating in software development&lt;/title&gt;&lt;/titles&gt;&lt;dates&gt;&lt;year&gt;2018&lt;/year&gt;&lt;/dates&gt;&lt;urls&gt;&lt;related-urls&gt;&lt;url&gt;https://hackernoon.com/communicating-in-software-development-f3434c52eb23&lt;/url&gt;&lt;/related-urls&gt;&lt;/urls&gt;&lt;/record&gt;&lt;/Cite&gt;&lt;/EndNote&gt;</w:instrText>
+      </w:r>
+      <w:r>
+        <w:fldChar w:fldCharType="separate"/>
+      </w:r>
+      <w:r>
+        <w:rPr>
+          <w:noProof/>
+        </w:rPr>
+        <w:t>(Hellgren, 2018)</w:t>
+      </w:r>
+      <w:r>
+        <w:fldChar w:fldCharType="end"/>
+      </w:r>
+      <w:r>
+        <w:t>.</w:t>
+      </w:r>
+      <w:r>
+        <w:t xml:space="preserve"> </w:t>
+      </w:r>
+    </w:p>
+    <w:p>
+      <w:r>
         <w:rPr>
           <w:b/>
           <w:bCs/>
         </w:rPr>
-        <w:t xml:space="preserve"> </w:t>
-      </w:r>
-      <w:proofErr w:type="gramStart"/>
-      <w:r>
-        <w:t xml:space="preserve">This </w:t>
-      </w:r>
-      <w:r>
-        <w:t>falls</w:t>
-      </w:r>
-      <w:proofErr w:type="gramEnd"/>
-      <w:r>
-        <w:t xml:space="preserve"> under</w:t>
-      </w:r>
-      <w:r>
-        <w:t xml:space="preserve"> instant messaging systems, examples are WhatsApp, </w:t>
-      </w:r>
-      <w:r>
-        <w:t>Skype,</w:t>
-      </w:r>
-      <w:r>
-        <w:t xml:space="preserve"> and Slack</w:t>
-      </w:r>
-      <w:r>
-        <w:t>. In most companies they only use one form of</w:t>
-      </w:r>
-      <w:r>
-        <w:t xml:space="preserve"> an</w:t>
-      </w:r>
-      <w:r>
-        <w:t xml:space="preserve"> instant messaging system </w:t>
-      </w:r>
-      <w:r>
-        <w:fldChar w:fldCharType="begin"/>
-      </w:r>
-      <w:r>
-        <w:instrText xml:space="preserve"> ADDIN EN.CITE &lt;EndNote&gt;&lt;Cite&gt;&lt;Author&gt;Leano&lt;/Author&gt;&lt;Year&gt;2020&lt;/Year&gt;&lt;RecNum&gt;80&lt;/RecNum&gt;&lt;DisplayText&gt;(Leano, 2020)&lt;/DisplayText&gt;&lt;record&gt;&lt;rec-number&gt;80&lt;/rec-number&gt;&lt;foreign-keys&gt;&lt;key app="EN" db-id="525d9sr0qsvde5evfr0ps52ifpp52v555xtd" timestamp="1622916235"&gt;80&lt;/key&gt;&lt;/foreign-keys&gt;&lt;ref-type name="Journal Article"&gt;17&lt;/ref-type&gt;&lt;contributors&gt;&lt;authors&gt;&lt;author&gt;Merlene Leano&lt;/author&gt;&lt;/authors&gt;&lt;/contributors&gt;&lt;titles&gt;&lt;title&gt;WHY INSTANT MESSAGING IS THE TOP COMMUNITION TOOL FOR BUSINESSES&lt;/title&gt;&lt;/titles&gt;&lt;dates&gt;&lt;year&gt;2020&lt;/year&gt;&lt;/dates&gt;&lt;urls&gt;&lt;related-urls&gt;&lt;url&gt;https://newmediaservices.com.au/instant-messaging/#:~:text=Instant%20messaging%2C%20originally%20created%20for%20entertainment%20and%20social,messaging%20marketing%2C%20lead%20generation%2C%20and%20customer%20support%20purposes.&lt;/url&gt;&lt;/related-urls&gt;&lt;/urls&gt;&lt;/record&gt;&lt;/Cite&gt;&lt;/EndNote&gt;</w:instrText>
-      </w:r>
-      <w:r>
-        <w:fldChar w:fldCharType="separate"/>
-      </w:r>
-      <w:r>
-        <w:rPr>
-          <w:noProof/>
-        </w:rPr>
-        <w:t>(Leano, 2020)</w:t>
-      </w:r>
-      <w:r>
-        <w:fldChar w:fldCharType="end"/>
-      </w:r>
-      <w:r>
-        <w:t>, where some companies use more than one, this makes it exponentially harder for important information to reach the desired person.</w:t>
-      </w:r>
-      <w:r>
-        <w:t xml:space="preserve"> The main disadvantage</w:t>
-      </w:r>
-      <w:r>
-        <w:t xml:space="preserve"> if instant messaging systems</w:t>
-      </w:r>
-      <w:r>
-        <w:t xml:space="preserve"> is that </w:t>
-      </w:r>
-      <w:r>
-        <w:t xml:space="preserve">people miss messages because they are not always on their phones or at their computers </w:t>
-      </w:r>
-      <w:r>
-        <w:fldChar w:fldCharType="begin"/>
-      </w:r>
-      <w:r>
-        <w:instrText xml:space="preserve"> ADDIN EN.CITE &lt;EndNote&gt;&lt;Cite&gt;&lt;Author&gt;Hellgren&lt;/Author&gt;&lt;Year&gt;2018&lt;/Year&gt;&lt;RecNum&gt;77&lt;/RecNum&gt;&lt;DisplayText&gt;(Hellgren, 2018)&lt;/DisplayText&gt;&lt;record&gt;&lt;rec-number&gt;77&lt;/rec-number&gt;&lt;foreign-keys&gt;&lt;key app="EN" db-id="525d9sr0qsvde5evfr0ps52ifpp52v555xtd" timestamp="1622909149"&gt;77&lt;/key&gt;&lt;/foreign-keys&gt;&lt;ref-type name="Journal Article"&gt;17&lt;/ref-type&gt;&lt;contributors&gt;&lt;authors&gt;&lt;author&gt;Heikki Hellgren&lt;/author&gt;&lt;/authors&gt;&lt;/contributors&gt;&lt;titles&gt;&lt;title&gt;Communicating in software development&lt;/title&gt;&lt;/titles&gt;&lt;dates&gt;&lt;year&gt;2018&lt;/year&gt;&lt;/dates&gt;&lt;urls&gt;&lt;related-urls&gt;&lt;url&gt;https://hackernoon.com/communicating-in-software-development-f3434c52eb23&lt;/url&gt;&lt;/related-urls&gt;&lt;/urls&gt;&lt;/record&gt;&lt;/Cite&gt;&lt;/EndNote&gt;</w:instrText>
-      </w:r>
-      <w:r>
-        <w:fldChar w:fldCharType="separate"/>
-      </w:r>
-      <w:r>
-        <w:rPr>
-          <w:noProof/>
-        </w:rPr>
-        <w:t>(Hellgren, 2018)</w:t>
-      </w:r>
-      <w:r>
-        <w:fldChar w:fldCharType="end"/>
-      </w:r>
-      <w:r>
-        <w:t>.</w:t>
-      </w:r>
-      <w:r>
-        <w:t xml:space="preserve"> </w:t>
-      </w:r>
-    </w:p>
-    <w:p>
+        <w:t xml:space="preserve">Wikis </w:t>
+      </w:r>
       <w:r>
         <w:rPr>
           <w:b/>
           <w:bCs/>
         </w:rPr>
-        <w:t xml:space="preserve">Wikis </w:t>
-      </w:r>
+        <w:t xml:space="preserve">– </w:t>
+      </w:r>
+      <w:r>
+        <w:t>Wikis are widely used by many organizations, they are a powerful way of communicating information to a group of people, but lack the functionality to notify that group of people</w:t>
+      </w:r>
+      <w:r>
+        <w:t>,</w:t>
+      </w:r>
+      <w:r>
+        <w:t xml:space="preserve"> with important information </w:t>
+      </w:r>
+      <w:r>
+        <w:fldChar w:fldCharType="begin"/>
+      </w:r>
+      <w:r>
+        <w:instrText xml:space="preserve"> ADDIN EN.CITE &lt;EndNote&gt;&lt;Cite&gt;&lt;Author&gt;LeBar&lt;/Author&gt;&lt;Year&gt;2017&lt;/Year&gt;&lt;RecNum&gt;81&lt;/RecNum&gt;&lt;DisplayText&gt;(LeBar, 2017)&lt;/DisplayText&gt;&lt;record&gt;&lt;rec-number&gt;81&lt;/rec-number&gt;&lt;foreign-keys&gt;&lt;key app="EN" db-id="525d9sr0qsvde5evfr0ps52ifpp52v555xtd" timestamp="1622917291"&gt;81&lt;/key&gt;&lt;/foreign-keys&gt;&lt;ref-type name="Journal Article"&gt;17&lt;/ref-type&gt;&lt;contributors&gt;&lt;authors&gt;&lt;author&gt;Zach LeBar&lt;/author&gt;&lt;/authors&gt;&lt;/contributors&gt;&lt;titles&gt;&lt;title&gt;What Are Wikis, and Why Should You Use Them?&lt;/title&gt;&lt;/titles&gt;&lt;dates&gt;&lt;year&gt;2017&lt;/year&gt;&lt;/dates&gt;&lt;urls&gt;&lt;related-urls&gt;&lt;url&gt;https://business.tutsplus.com/tutorials/what-are-wikis-and-why-should-you-use-them--cms-19540&lt;/url&gt;&lt;/related-urls&gt;&lt;/urls&gt;&lt;/record&gt;&lt;/Cite&gt;&lt;/EndNote&gt;</w:instrText>
+      </w:r>
+      <w:r>
+        <w:fldChar w:fldCharType="separate"/>
+      </w:r>
+      <w:r>
+        <w:rPr>
+          <w:noProof/>
+        </w:rPr>
+        <w:t>(LeBar, 2017)</w:t>
+      </w:r>
+      <w:r>
+        <w:fldChar w:fldCharType="end"/>
+      </w:r>
+      <w:r>
+        <w:t xml:space="preserve">. Most wikis also do not have good version control for people to see who changes information and at what time </w:t>
+      </w:r>
+      <w:r>
+        <w:fldChar w:fldCharType="begin"/>
+      </w:r>
+      <w:r>
+        <w:instrText xml:space="preserve"> ADDIN EN.CITE &lt;EndNote&gt;&lt;Cite&gt;&lt;Author&gt;Hellgren&lt;/Author&gt;&lt;Year&gt;2018&lt;/Year&gt;&lt;RecNum&gt;77&lt;/RecNum&gt;&lt;DisplayText&gt;(Hellgren, 2018)&lt;/DisplayText&gt;&lt;record&gt;&lt;rec-number&gt;77&lt;/rec-number&gt;&lt;foreign-keys&gt;&lt;key app="EN" db-id="525d9sr0qsvde5evfr0ps52ifpp52v555xtd" timestamp="1622909149"&gt;77&lt;/key&gt;&lt;/foreign-keys&gt;&lt;ref-type name="Journal Article"&gt;17&lt;/ref-type&gt;&lt;contributors&gt;&lt;authors&gt;&lt;author&gt;Heikki Hellgren&lt;/author&gt;&lt;/authors&gt;&lt;/contributors&gt;&lt;titles&gt;&lt;title&gt;Communicating in software development&lt;/title&gt;&lt;/titles&gt;&lt;dates&gt;&lt;year&gt;2018&lt;/year&gt;&lt;/dates&gt;&lt;urls&gt;&lt;related-urls&gt;&lt;url&gt;https://hackernoon.com/communicating-in-software-development-f3434c52eb23&lt;/url&gt;&lt;/related-urls&gt;&lt;/urls&gt;&lt;/record&gt;&lt;/Cite&gt;&lt;/EndNote&gt;</w:instrText>
+      </w:r>
+      <w:r>
+        <w:fldChar w:fldCharType="separate"/>
+      </w:r>
+      <w:r>
+        <w:rPr>
+          <w:noProof/>
+        </w:rPr>
+        <w:t>(Hellgren, 2018)</w:t>
+      </w:r>
+      <w:r>
+        <w:fldChar w:fldCharType="end"/>
+      </w:r>
+      <w:r>
+        <w:t>. They also need to be kept up to date, or else they do not benefit the project</w:t>
+      </w:r>
+      <w:r>
+        <w:t xml:space="preserve"> </w:t>
+      </w:r>
+      <w:r>
+        <w:fldChar w:fldCharType="begin"/>
+      </w:r>
+      <w:r>
+        <w:instrText xml:space="preserve"> ADDIN EN.CITE &lt;EndNote&gt;&lt;Cite&gt;&lt;Author&gt;Minocha&lt;/Author&gt;&lt;Year&gt;2008&lt;/Year&gt;&lt;RecNum&gt;78&lt;/RecNum&gt;&lt;DisplayText&gt;(Minocha et al., 2008)&lt;/DisplayText&gt;&lt;record&gt;&lt;rec-number&gt;78&lt;/rec-number&gt;&lt;foreign-keys&gt;&lt;key app="EN" db-id="525d9sr0qsvde5evfr0ps52ifpp52v555xtd" timestamp="1623610562"&gt;78&lt;/key&gt;&lt;/foreign-keys&gt;&lt;ref-type name="Journal Article"&gt;17&lt;/ref-type&gt;&lt;contributors&gt;&lt;authors&gt;&lt;author&gt;Minocha, Shailey&lt;/author&gt;&lt;author&gt;Petre, Marian&lt;/author&gt;&lt;author&gt;Roberts, Dave&lt;/author&gt;&lt;/authors&gt;&lt;/contributors&gt;&lt;titles&gt;&lt;title&gt;Using wikis to simulate distributed requirements development in a software engineering course&lt;/title&gt;&lt;secondary-title&gt;International Journal of Engineering Education&lt;/secondary-title&gt;&lt;/titles&gt;&lt;periodical&gt;&lt;full-title&gt;International Journal of Engineering Education&lt;/full-title&gt;&lt;/periodical&gt;&lt;pages&gt;689-704&lt;/pages&gt;&lt;volume&gt;24&lt;/volume&gt;&lt;number&gt;4&lt;/number&gt;&lt;dates&gt;&lt;year&gt;2008&lt;/year&gt;&lt;/dates&gt;&lt;isbn&gt;0742-0269&lt;/isbn&gt;&lt;urls&gt;&lt;/urls&gt;&lt;/record&gt;&lt;/Cite&gt;&lt;/EndNote&gt;</w:instrText>
+      </w:r>
+      <w:r>
+        <w:fldChar w:fldCharType="separate"/>
+      </w:r>
+      <w:r>
+        <w:rPr>
+          <w:noProof/>
+        </w:rPr>
+        <w:t>(Minocha et al., 2008)</w:t>
+      </w:r>
+      <w:r>
+        <w:fldChar w:fldCharType="end"/>
+      </w:r>
+      <w:r>
+        <w:t xml:space="preserve">. </w:t>
+      </w:r>
+    </w:p>
+    <w:p>
       <w:r>
         <w:rPr>
           <w:b/>
           <w:bCs/>
         </w:rPr>
-        <w:t xml:space="preserve">– </w:t>
-      </w:r>
-      <w:r>
-        <w:t>Wikis are widely used by many organizations, they are a powerful way of communicating information to a group of people, but lack the functionality to notify that group of people</w:t>
-      </w:r>
-      <w:r>
-        <w:t>,</w:t>
-      </w:r>
-      <w:r>
-        <w:t xml:space="preserve"> with important information </w:t>
-      </w:r>
-      <w:r>
-        <w:fldChar w:fldCharType="begin"/>
-      </w:r>
-      <w:r>
-        <w:instrText xml:space="preserve"> ADDIN EN.CITE &lt;EndNote&gt;&lt;Cite&gt;&lt;Author&gt;LeBar&lt;/Author&gt;&lt;Year&gt;2017&lt;/Year&gt;&lt;RecNum&gt;81&lt;/RecNum&gt;&lt;DisplayText&gt;(LeBar, 2017)&lt;/DisplayText&gt;&lt;record&gt;&lt;rec-number&gt;81&lt;/rec-number&gt;&lt;foreign-keys&gt;&lt;key app="EN" db-id="525d9sr0qsvde5evfr0ps52ifpp52v555xtd" timestamp="1622917291"&gt;81&lt;/key&gt;&lt;/foreign-keys&gt;&lt;ref-type name="Journal Article"&gt;17&lt;/ref-type&gt;&lt;contributors&gt;&lt;authors&gt;&lt;author&gt;Zach LeBar&lt;/author&gt;&lt;/authors&gt;&lt;/contributors&gt;&lt;titles&gt;&lt;title&gt;What Are Wikis, and Why Should You Use Them?&lt;/title&gt;&lt;/titles&gt;&lt;dates&gt;&lt;year&gt;2017&lt;/year&gt;&lt;/dates&gt;&lt;urls&gt;&lt;related-urls&gt;&lt;url&gt;https://business.tutsplus.com/tutorials/what-are-wikis-and-why-should-you-use-them--cms-19540&lt;/url&gt;&lt;/related-urls&gt;&lt;/urls&gt;&lt;/record&gt;&lt;/Cite&gt;&lt;/EndNote&gt;</w:instrText>
-      </w:r>
-      <w:r>
-        <w:fldChar w:fldCharType="separate"/>
-      </w:r>
-      <w:r>
-        <w:rPr>
-          <w:noProof/>
-        </w:rPr>
-        <w:t>(LeBar, 2017)</w:t>
-      </w:r>
-      <w:r>
-        <w:fldChar w:fldCharType="end"/>
-      </w:r>
-      <w:r>
-        <w:t xml:space="preserve">. Most wikis also do not have good version control for people to see who changes information and at what time </w:t>
-      </w:r>
-      <w:r>
-        <w:fldChar w:fldCharType="begin"/>
-      </w:r>
-      <w:r>
-        <w:instrText xml:space="preserve"> ADDIN EN.CITE &lt;EndNote&gt;&lt;Cite&gt;&lt;Author&gt;Hellgren&lt;/Author&gt;&lt;Year&gt;2018&lt;/Year&gt;&lt;RecNum&gt;77&lt;/RecNum&gt;&lt;DisplayText&gt;(Hellgren, 2018)&lt;/DisplayText&gt;&lt;record&gt;&lt;rec-number&gt;77&lt;/rec-number&gt;&lt;foreign-keys&gt;&lt;key app="EN" db-id="525d9sr0qsvde5evfr0ps52ifpp52v555xtd" timestamp="1622909149"&gt;77&lt;/key&gt;&lt;/foreign-keys&gt;&lt;ref-type name="Journal Article"&gt;17&lt;/ref-type&gt;&lt;contributors&gt;&lt;authors&gt;&lt;author&gt;Heikki Hellgren&lt;/author&gt;&lt;/authors&gt;&lt;/contributors&gt;&lt;titles&gt;&lt;title&gt;Communicating in software development&lt;/title&gt;&lt;/titles&gt;&lt;dates&gt;&lt;year&gt;2018&lt;/year&gt;&lt;/dates&gt;&lt;urls&gt;&lt;related-urls&gt;&lt;url&gt;https://hackernoon.com/communicating-in-software-development-f3434c52eb23&lt;/url&gt;&lt;/related-urls&gt;&lt;/urls&gt;&lt;/record&gt;&lt;/Cite&gt;&lt;/EndNote&gt;</w:instrText>
-      </w:r>
-      <w:r>
-        <w:fldChar w:fldCharType="separate"/>
-      </w:r>
-      <w:r>
-        <w:rPr>
-          <w:noProof/>
-        </w:rPr>
-        <w:t>(Hellgren, 2018)</w:t>
-      </w:r>
-      <w:r>
-        <w:fldChar w:fldCharType="end"/>
-      </w:r>
-      <w:r>
-        <w:t xml:space="preserve">. They also need to be kept up to date, or else they do not benefit the project. </w:t>
-      </w:r>
-    </w:p>
-    <w:p>
+        <w:t>Chat Systems</w:t>
+      </w:r>
       <w:r>
         <w:rPr>
           <w:b/>
           <w:bCs/>
         </w:rPr>
-        <w:t>Chat Systems</w:t>
-      </w:r>
+        <w:t xml:space="preserve"> </w:t>
+      </w:r>
+      <w:r>
+        <w:t>–</w:t>
+      </w:r>
+      <w:r>
+        <w:t xml:space="preserve"> Chat applications </w:t>
+      </w:r>
+      <w:r>
+        <w:t xml:space="preserve">like </w:t>
+      </w:r>
+      <w:proofErr w:type="spellStart"/>
+      <w:r>
+        <w:t>Rocket.chat</w:t>
+      </w:r>
+      <w:proofErr w:type="spellEnd"/>
+      <w:r>
+        <w:t xml:space="preserve">, IRC and </w:t>
+      </w:r>
+      <w:proofErr w:type="spellStart"/>
+      <w:r>
+        <w:t>L</w:t>
+      </w:r>
+      <w:r>
+        <w:t>iveAgent</w:t>
+      </w:r>
+      <w:proofErr w:type="spellEnd"/>
+      <w:r>
+        <w:t xml:space="preserve">. Chat systems are great for sharing a lot of information to a group of people </w:t>
+      </w:r>
+      <w:r>
+        <w:fldChar w:fldCharType="begin"/>
+      </w:r>
+      <w:r>
+        <w:instrText xml:space="preserve"> ADDIN EN.CITE &lt;EndNote&gt;&lt;Cite&gt;&lt;Author&gt;Phpzag&lt;/Author&gt;&lt;Year&gt;2021&lt;/Year&gt;&lt;RecNum&gt;82&lt;/RecNum&gt;&lt;DisplayText&gt;(Phpzag, 2021)&lt;/DisplayText&gt;&lt;record&gt;&lt;rec-number&gt;82&lt;/rec-number&gt;&lt;foreign-keys&gt;&lt;key app="EN" db-id="525d9sr0qsvde5evfr0ps52ifpp52v555xtd" timestamp="1622918217"&gt;82&lt;/key&gt;&lt;/foreign-keys&gt;&lt;ref-type name="Journal Article"&gt;17&lt;/ref-type&gt;&lt;contributors&gt;&lt;authors&gt;&lt;author&gt;Team Phpzag &lt;/author&gt;&lt;/authors&gt;&lt;/contributors&gt;&lt;titles&gt;&lt;title&gt;Build Live Chat System with Ajax, PHP &amp;amp; MySQL&lt;/title&gt;&lt;/titles&gt;&lt;dates&gt;&lt;year&gt;2021&lt;/year&gt;&lt;/dates&gt;&lt;urls&gt;&lt;related-urls&gt;&lt;url&gt;https://www.phpzag.com/build-live-chat-system-with-ajax-php-mysql/#:~:text=Chat%20System%20or%20Chat%20application%20is%20mainly%20used,to%20assist%20them%20regarding%20services%20and%20resolve%20issues.&lt;/url&gt;&lt;/related-urls&gt;&lt;/urls&gt;&lt;/record&gt;&lt;/Cite&gt;&lt;/EndNote&gt;</w:instrText>
+      </w:r>
+      <w:r>
+        <w:fldChar w:fldCharType="separate"/>
+      </w:r>
+      <w:r>
+        <w:rPr>
+          <w:noProof/>
+        </w:rPr>
+        <w:t>(Phpzag, 2021)</w:t>
+      </w:r>
+      <w:r>
+        <w:fldChar w:fldCharType="end"/>
+      </w:r>
+      <w:r>
+        <w:t>.</w:t>
+      </w:r>
+      <w:r>
+        <w:t xml:space="preserve"> They also </w:t>
+      </w:r>
+      <w:r>
+        <w:t>d</w:t>
+      </w:r>
+      <w:r>
+        <w:t>o not overload the users when sharing information, like an Instant messaging system</w:t>
+      </w:r>
+      <w:r>
+        <w:t>,</w:t>
+      </w:r>
+      <w:r>
+        <w:t xml:space="preserve"> because users can read the messages on their own time and concentrate on what is being said</w:t>
+      </w:r>
+      <w:r>
+        <w:t xml:space="preserve"> </w:t>
+      </w:r>
+      <w:r>
+        <w:fldChar w:fldCharType="begin"/>
+      </w:r>
+      <w:r>
+        <w:instrText xml:space="preserve"> ADDIN EN.CITE &lt;EndNote&gt;&lt;Cite&gt;&lt;Author&gt;Hellgren&lt;/Author&gt;&lt;Year&gt;2018&lt;/Year&gt;&lt;RecNum&gt;77&lt;/RecNum&gt;&lt;DisplayText&gt;(Hellgren, 2018)&lt;/DisplayText&gt;&lt;record&gt;&lt;rec-number&gt;77&lt;/rec-number&gt;&lt;foreign-keys&gt;&lt;key app="EN" db-id="525d9sr0qsvde5evfr0ps52ifpp52v555xtd" timestamp="1622909149"&gt;77&lt;/key&gt;&lt;/foreign-keys&gt;&lt;ref-type name="Journal Article"&gt;17&lt;/ref-type&gt;&lt;contributors&gt;&lt;authors&gt;&lt;author&gt;Heikki Hellgren&lt;/author&gt;&lt;/authors&gt;&lt;/contributors&gt;&lt;titles&gt;&lt;title&gt;Communicating in software development&lt;/title&gt;&lt;/titles&gt;&lt;dates&gt;&lt;year&gt;2018&lt;/year&gt;&lt;/dates&gt;&lt;urls&gt;&lt;related-urls&gt;&lt;url&gt;https://hackernoon.com/communicating-in-software-development-f3434c52eb23&lt;/url&gt;&lt;/related-urls&gt;&lt;/urls&gt;&lt;/record&gt;&lt;/Cite&gt;&lt;/EndNote&gt;</w:instrText>
+      </w:r>
+      <w:r>
+        <w:fldChar w:fldCharType="separate"/>
+      </w:r>
+      <w:r>
+        <w:rPr>
+          <w:noProof/>
+        </w:rPr>
+        <w:t>(Hellgren, 2018)</w:t>
+      </w:r>
+      <w:r>
+        <w:fldChar w:fldCharType="end"/>
+      </w:r>
+      <w:r>
+        <w:t xml:space="preserve">. </w:t>
+      </w:r>
+      <w:r>
+        <w:t xml:space="preserve">A drawback of this form of communication </w:t>
+      </w:r>
+      <w:r>
+        <w:t>is that you do not always want people to read the information on their own time, you want them to work on the feature or bug when you ask them to do so. They also lack notifications when new content is uploaded.</w:t>
+      </w:r>
+    </w:p>
+    <w:p>
       <w:r>
         <w:rPr>
           <w:b/>
           <w:bCs/>
         </w:rPr>
+        <w:t>Issue queues –</w:t>
+      </w:r>
+      <w:r>
         <w:t xml:space="preserve"> </w:t>
       </w:r>
       <w:r>
-        <w:t>–</w:t>
+        <w:t xml:space="preserve">Examples </w:t>
+      </w:r>
+      <w:r>
+        <w:t>of</w:t>
+      </w:r>
+      <w:r>
+        <w:t xml:space="preserve"> issue queues include</w:t>
+      </w:r>
+      <w:r>
+        <w:t xml:space="preserve"> Bugzilla, </w:t>
+      </w:r>
+      <w:r>
+        <w:t>Jira,</w:t>
+      </w:r>
+      <w:r>
+        <w:t xml:space="preserve"> or Trello</w:t>
       </w:r>
       <w:r>
         <w:t xml:space="preserve"> </w:t>
       </w:r>
       <w:r>
-        <w:t xml:space="preserve">This includes applications like </w:t>
-      </w:r>
-      <w:proofErr w:type="spellStart"/>
-      <w:r>
-        <w:t>Rocket.chat</w:t>
-      </w:r>
-      <w:proofErr w:type="spellEnd"/>
-      <w:r>
-        <w:t xml:space="preserve">, IRC and </w:t>
-      </w:r>
-      <w:proofErr w:type="spellStart"/>
-      <w:r>
-        <w:t>L</w:t>
-      </w:r>
-      <w:r>
-        <w:t>iveAgent</w:t>
-      </w:r>
-      <w:proofErr w:type="spellEnd"/>
-      <w:r>
-        <w:t xml:space="preserve">. Chat systems are great for sharing a lot of information to a group of people </w:t>
+        <w:t xml:space="preserve">to exchange information about development. </w:t>
+      </w:r>
+      <w:r>
+        <w:t>The problem with this</w:t>
+      </w:r>
+      <w:r>
+        <w:t xml:space="preserve"> is</w:t>
+      </w:r>
+      <w:r>
+        <w:t xml:space="preserve"> the lack of feedback</w:t>
+      </w:r>
+      <w:r>
+        <w:t>,</w:t>
+      </w:r>
+      <w:r>
+        <w:t xml:space="preserve"> when </w:t>
+      </w:r>
+      <w:r>
+        <w:t>someone completed a</w:t>
+      </w:r>
+      <w:r>
+        <w:t xml:space="preserve"> feature or bug, as they are just moved around to the specific topic with no explanation on why it is there </w:t>
       </w:r>
       <w:r>
         <w:fldChar w:fldCharType="begin"/>
       </w:r>
       <w:r>
-        <w:instrText xml:space="preserve"> ADDIN EN.CITE &lt;EndNote&gt;&lt;Cite&gt;&lt;Author&gt;Phpzag&lt;/Author&gt;&lt;Year&gt;2021&lt;/Year&gt;&lt;RecNum&gt;82&lt;/RecNum&gt;&lt;DisplayText&gt;(Phpzag, 2021)&lt;/DisplayText&gt;&lt;record&gt;&lt;rec-number&gt;82&lt;/rec-number&gt;&lt;foreign-keys&gt;&lt;key app="EN" db-id="525d9sr0qsvde5evfr0ps52ifpp52v555xtd" timestamp="1622918217"&gt;82&lt;/key&gt;&lt;/foreign-keys&gt;&lt;ref-type name="Journal Article"&gt;17&lt;/ref-type&gt;&lt;contributors&gt;&lt;authors&gt;&lt;author&gt;Team Phpzag &lt;/author&gt;&lt;/authors&gt;&lt;/contributors&gt;&lt;titles&gt;&lt;title&gt;Build Live Chat System with Ajax, PHP &amp;amp; MySQL&lt;/title&gt;&lt;/titles&gt;&lt;dates&gt;&lt;year&gt;2021&lt;/year&gt;&lt;/dates&gt;&lt;urls&gt;&lt;related-urls&gt;&lt;url&gt;https://www.phpzag.com/build-live-chat-system-with-ajax-php-mysql/#:~:text=Chat%20System%20or%20Chat%20application%20is%20mainly%20used,to%20assist%20them%20regarding%20services%20and%20resolve%20issues.&lt;/url&gt;&lt;/related-urls&gt;&lt;/urls&gt;&lt;/record&gt;&lt;/Cite&gt;&lt;/EndNote&gt;</w:instrText>
+        <w:instrText xml:space="preserve"> ADDIN EN.CITE &lt;EndNote&gt;&lt;Cite&gt;&lt;Author&gt;Zepel&lt;/Author&gt;&lt;Year&gt;2021&lt;/Year&gt;&lt;RecNum&gt;84&lt;/RecNum&gt;&lt;DisplayText&gt;(Zepel, 2021)&lt;/DisplayText&gt;&lt;record&gt;&lt;rec-number&gt;84&lt;/rec-number&gt;&lt;foreign-keys&gt;&lt;key app="EN" db-id="525d9sr0qsvde5evfr0ps52ifpp52v555xtd" timestamp="1622990432"&gt;84&lt;/key&gt;&lt;/foreign-keys&gt;&lt;ref-type name="Web Page"&gt;12&lt;/ref-type&gt;&lt;contributors&gt;&lt;authors&gt;&lt;author&gt;Zepel&lt;/author&gt;&lt;/authors&gt;&lt;/contributors&gt;&lt;titles&gt;&lt;title&gt;8 Problems You’ll Face By Using Trello for Agile Web Development&lt;/title&gt;&lt;/titles&gt;&lt;dates&gt;&lt;year&gt;2021&lt;/year&gt;&lt;/dates&gt;&lt;urls&gt;&lt;related-urls&gt;&lt;url&gt;https://zepel.io/blog/problems-using-trello-for-agile-web-development/&lt;/url&gt;&lt;/related-urls&gt;&lt;/urls&gt;&lt;/record&gt;&lt;/Cite&gt;&lt;/EndNote&gt;</w:instrText>
       </w:r>
       <w:r>
         <w:fldChar w:fldCharType="separate"/>
@@ -3866,59 +4337,43 @@
         <w:rPr>
           <w:noProof/>
         </w:rPr>
-        <w:t>(Phpzag, 2021)</w:t>
+        <w:t>(Zepel, 2021)</w:t>
       </w:r>
       <w:r>
         <w:fldChar w:fldCharType="end"/>
       </w:r>
       <w:r>
+        <w:t>. This communication method brings a lot of value to the development process</w:t>
+      </w:r>
+      <w:r>
+        <w:t xml:space="preserve">, </w:t>
+      </w:r>
+      <w:r>
+        <w:t>this is useful as a side feature for this study and will definitely help solve the main objective</w:t>
+      </w:r>
+      <w:r>
+        <w:t xml:space="preserve"> </w:t>
+      </w:r>
+      <w:r>
+        <w:fldChar w:fldCharType="begin"/>
+      </w:r>
+      <w:r>
+        <w:instrText xml:space="preserve"> ADDIN EN.CITE &lt;EndNote&gt;&lt;Cite&gt;&lt;Author&gt;Bérczes&lt;/Author&gt;&lt;Year&gt;2012&lt;/Year&gt;&lt;RecNum&gt;81&lt;/RecNum&gt;&lt;DisplayText&gt;(Bérczes et al., 2012)&lt;/DisplayText&gt;&lt;record&gt;&lt;rec-number&gt;81&lt;/rec-number&gt;&lt;foreign-keys&gt;&lt;key app="EN" db-id="525d9sr0qsvde5evfr0ps52ifpp52v555xtd" timestamp="1623610882"&gt;81&lt;/key&gt;&lt;/foreign-keys&gt;&lt;ref-type name="Journal Article"&gt;17&lt;/ref-type&gt;&lt;contributors&gt;&lt;authors&gt;&lt;author&gt;Bérczes, Tamás&lt;/author&gt;&lt;author&gt;Sztrik, János&lt;/author&gt;&lt;author&gt;Orosz, Péter&lt;/author&gt;&lt;/authors&gt;&lt;/contributors&gt;&lt;titles&gt;&lt;title&gt;Tool supported modeling of sensor communication networks by using finite-source priority retrial queues&lt;/title&gt;&lt;secondary-title&gt;Carpathian Journal of Electronic and computer engineering&lt;/secondary-title&gt;&lt;/titles&gt;&lt;periodical&gt;&lt;full-title&gt;Carpathian Journal of Electronic and computer engineering&lt;/full-title&gt;&lt;/periodical&gt;&lt;pages&gt;13&lt;/pages&gt;&lt;volume&gt;5&lt;/volume&gt;&lt;dates&gt;&lt;year&gt;2012&lt;/year&gt;&lt;/dates&gt;&lt;isbn&gt;1844-9689&lt;/isbn&gt;&lt;urls&gt;&lt;/urls&gt;&lt;/record&gt;&lt;/Cite&gt;&lt;/EndNote&gt;</w:instrText>
+      </w:r>
+      <w:r>
+        <w:fldChar w:fldCharType="separate"/>
+      </w:r>
+      <w:r>
+        <w:rPr>
+          <w:noProof/>
+        </w:rPr>
+        <w:t>(Bérczes et al., 2012)</w:t>
+      </w:r>
+      <w:r>
+        <w:fldChar w:fldCharType="end"/>
+      </w:r>
+      <w:r>
         <w:t>.</w:t>
-      </w:r>
-      <w:r>
-        <w:t xml:space="preserve"> They also </w:t>
-      </w:r>
-      <w:r>
-        <w:t>d</w:t>
-      </w:r>
-      <w:r>
-        <w:t>o not overload the users when sharing information, like an Instant messaging system</w:t>
-      </w:r>
-      <w:r>
-        <w:t>,</w:t>
-      </w:r>
-      <w:r>
-        <w:t xml:space="preserve"> because users can read the messages on their own time and concentrate on what is being said</w:t>
-      </w:r>
-      <w:r>
-        <w:t xml:space="preserve"> </w:t>
-      </w:r>
-      <w:r>
-        <w:fldChar w:fldCharType="begin"/>
-      </w:r>
-      <w:r>
-        <w:instrText xml:space="preserve"> ADDIN EN.CITE &lt;EndNote&gt;&lt;Cite&gt;&lt;Author&gt;Hellgren&lt;/Author&gt;&lt;Year&gt;2018&lt;/Year&gt;&lt;RecNum&gt;77&lt;/RecNum&gt;&lt;DisplayText&gt;(Hellgren, 2018)&lt;/DisplayText&gt;&lt;record&gt;&lt;rec-number&gt;77&lt;/rec-number&gt;&lt;foreign-keys&gt;&lt;key app="EN" db-id="525d9sr0qsvde5evfr0ps52ifpp52v555xtd" timestamp="1622909149"&gt;77&lt;/key&gt;&lt;/foreign-keys&gt;&lt;ref-type name="Journal Article"&gt;17&lt;/ref-type&gt;&lt;contributors&gt;&lt;authors&gt;&lt;author&gt;Heikki Hellgren&lt;/author&gt;&lt;/authors&gt;&lt;/contributors&gt;&lt;titles&gt;&lt;title&gt;Communicating in software development&lt;/title&gt;&lt;/titles&gt;&lt;dates&gt;&lt;year&gt;2018&lt;/year&gt;&lt;/dates&gt;&lt;urls&gt;&lt;related-urls&gt;&lt;url&gt;https://hackernoon.com/communicating-in-software-development-f3434c52eb23&lt;/url&gt;&lt;/related-urls&gt;&lt;/urls&gt;&lt;/record&gt;&lt;/Cite&gt;&lt;/EndNote&gt;</w:instrText>
-      </w:r>
-      <w:r>
-        <w:fldChar w:fldCharType="separate"/>
-      </w:r>
-      <w:r>
-        <w:rPr>
-          <w:noProof/>
-        </w:rPr>
-        <w:t>(Hellgren, 2018)</w:t>
-      </w:r>
-      <w:r>
-        <w:fldChar w:fldCharType="end"/>
-      </w:r>
-      <w:r>
-        <w:t xml:space="preserve">. </w:t>
-      </w:r>
-      <w:r>
-        <w:t xml:space="preserve">The problem with this method is </w:t>
-      </w:r>
-      <w:r>
-        <w:lastRenderedPageBreak/>
-        <w:t>that you do not always want people to read the information on their own time, you want them to work on the feature or bug when you ask them to do so. They also lack notifications when new content is uploaded.</w:t>
       </w:r>
     </w:p>
     <w:p>
@@ -3927,49 +4382,25 @@
           <w:b/>
           <w:bCs/>
         </w:rPr>
-        <w:t>Issue queues –</w:t>
-      </w:r>
-      <w:r>
-        <w:t xml:space="preserve"> This is making use of Bugzilla, </w:t>
-      </w:r>
-      <w:r>
-        <w:t>Jira,</w:t>
-      </w:r>
-      <w:r>
-        <w:t xml:space="preserve"> or Trello</w:t>
+        <w:t>Social media –</w:t>
       </w:r>
       <w:r>
         <w:t xml:space="preserve"> </w:t>
       </w:r>
       <w:r>
-        <w:t xml:space="preserve">to exchange information about development. </w:t>
-      </w:r>
-      <w:r>
-        <w:t>The problem with this</w:t>
-      </w:r>
-      <w:r>
-        <w:t xml:space="preserve"> is</w:t>
-      </w:r>
-      <w:r>
-        <w:t xml:space="preserve"> the lack of feedback</w:t>
-      </w:r>
-      <w:r>
-        <w:t>,</w:t>
-      </w:r>
-      <w:r>
-        <w:t xml:space="preserve"> when </w:t>
-      </w:r>
-      <w:r>
-        <w:t>someone completed a</w:t>
-      </w:r>
-      <w:r>
-        <w:t xml:space="preserve"> feature or bug, as they are just moved around to the specific topic with no explanation on why it is there </w:t>
+        <w:t>Many</w:t>
+      </w:r>
+      <w:r>
+        <w:t xml:space="preserve"> social media platforms, for example Workplace by Facebook, have tools that allow companies to have their own channels for employees</w:t>
+      </w:r>
+      <w:r>
+        <w:t xml:space="preserve"> </w:t>
       </w:r>
       <w:r>
         <w:fldChar w:fldCharType="begin"/>
       </w:r>
       <w:r>
-        <w:instrText xml:space="preserve"> ADDIN EN.CITE &lt;EndNote&gt;&lt;Cite&gt;&lt;Author&gt;Zepel&lt;/Author&gt;&lt;Year&gt;2021&lt;/Year&gt;&lt;RecNum&gt;84&lt;/RecNum&gt;&lt;DisplayText&gt;(Zepel, 2021)&lt;/DisplayText&gt;&lt;record&gt;&lt;rec-number&gt;84&lt;/rec-number&gt;&lt;foreign-keys&gt;&lt;key app="EN" db-id="525d9sr0qsvde5evfr0ps52ifpp52v555xtd" timestamp="1622990432"&gt;84&lt;/key&gt;&lt;/foreign-keys&gt;&lt;ref-type name="Web Page"&gt;12&lt;/ref-type&gt;&lt;contributors&gt;&lt;authors&gt;&lt;author&gt;Zepel&lt;/author&gt;&lt;/authors&gt;&lt;/contributors&gt;&lt;titles&gt;&lt;title&gt;8 Problems You’ll Face By Using Trello for Agile Web Development&lt;/title&gt;&lt;/titles&gt;&lt;dates&gt;&lt;year&gt;2021&lt;/year&gt;&lt;/dates&gt;&lt;urls&gt;&lt;related-urls&gt;&lt;url&gt;https://zepel.io/blog/problems-using-trello-for-agile-web-development/&lt;/url&gt;&lt;/related-urls&gt;&lt;/urls&gt;&lt;/record&gt;&lt;/Cite&gt;&lt;/EndNote&gt;</w:instrText>
+        <w:instrText xml:space="preserve"> ADDIN EN.CITE &lt;EndNote&gt;&lt;Cite&gt;&lt;Author&gt;Hellgren&lt;/Author&gt;&lt;Year&gt;2018&lt;/Year&gt;&lt;RecNum&gt;77&lt;/RecNum&gt;&lt;DisplayText&gt;(Hellgren, 2018)&lt;/DisplayText&gt;&lt;record&gt;&lt;rec-number&gt;77&lt;/rec-number&gt;&lt;foreign-keys&gt;&lt;key app="EN" db-id="525d9sr0qsvde5evfr0ps52ifpp52v555xtd" timestamp="1622909149"&gt;77&lt;/key&gt;&lt;/foreign-keys&gt;&lt;ref-type name="Journal Article"&gt;17&lt;/ref-type&gt;&lt;contributors&gt;&lt;authors&gt;&lt;author&gt;Heikki Hellgren&lt;/author&gt;&lt;/authors&gt;&lt;/contributors&gt;&lt;titles&gt;&lt;title&gt;Communicating in software development&lt;/title&gt;&lt;/titles&gt;&lt;dates&gt;&lt;year&gt;2018&lt;/year&gt;&lt;/dates&gt;&lt;urls&gt;&lt;related-urls&gt;&lt;url&gt;https://hackernoon.com/communicating-in-software-development-f3434c52eb23&lt;/url&gt;&lt;/related-urls&gt;&lt;/urls&gt;&lt;/record&gt;&lt;/Cite&gt;&lt;/EndNote&gt;</w:instrText>
       </w:r>
       <w:r>
         <w:fldChar w:fldCharType="separate"/>
@@ -3978,19 +4409,70 @@
         <w:rPr>
           <w:noProof/>
         </w:rPr>
-        <w:t>(Zepel, 2021)</w:t>
+        <w:t>(Hellgren, 2018)</w:t>
       </w:r>
       <w:r>
         <w:fldChar w:fldCharType="end"/>
       </w:r>
       <w:r>
-        <w:t>. This communication method brings a lot of value to the development process</w:t>
-      </w:r>
-      <w:r>
-        <w:t xml:space="preserve">, </w:t>
-      </w:r>
-      <w:r>
-        <w:t>this is useful as a side feature for this study and will definitely help solve the main objective.</w:t>
+        <w:t xml:space="preserve">. Each employee has their own voice, and seeing employees work on problems in their own way. </w:t>
+      </w:r>
+      <w:r>
+        <w:t>The downside of using this method is that the company</w:t>
+      </w:r>
+      <w:r>
+        <w:t xml:space="preserve"> pay</w:t>
+      </w:r>
+      <w:r>
+        <w:t>s</w:t>
+      </w:r>
+      <w:r>
+        <w:t xml:space="preserve"> for the brand</w:t>
+      </w:r>
+      <w:r>
+        <w:t>.</w:t>
+      </w:r>
+      <w:r>
+        <w:t xml:space="preserve"> </w:t>
+      </w:r>
+      <w:r>
+        <w:t>This</w:t>
+      </w:r>
+      <w:r>
+        <w:t xml:space="preserve"> making it more expensive than </w:t>
+      </w:r>
+      <w:r>
+        <w:t xml:space="preserve">for example </w:t>
+      </w:r>
+      <w:r>
+        <w:t xml:space="preserve">using an issue queue, and with social media platforms selling their user data for advertising, the security is not the best if you are discussing private business related </w:t>
+      </w:r>
+      <w:r>
+        <w:t xml:space="preserve">issues </w:t>
+      </w:r>
+      <w:r>
+        <w:fldChar w:fldCharType="begin"/>
+      </w:r>
+      <w:r>
+        <w:instrText xml:space="preserve"> ADDIN EN.CITE &lt;EndNote&gt;&lt;Cite&gt;&lt;Author&gt;Blaszkiewicz&lt;/Author&gt;&lt;Year&gt;2017&lt;/Year&gt;&lt;RecNum&gt;85&lt;/RecNum&gt;&lt;DisplayText&gt;(Blaszkiewicz, 2017)&lt;/DisplayText&gt;&lt;record&gt;&lt;rec-number&gt;85&lt;/rec-number&gt;&lt;foreign-keys&gt;&lt;key app="EN" db-id="525d9sr0qsvde5evfr0ps52ifpp52v555xtd" timestamp="1622991103"&gt;85&lt;/key&gt;&lt;/foreign-keys&gt;&lt;ref-type name="Journal Article"&gt;17&lt;/ref-type&gt;&lt;contributors&gt;&lt;authors&gt;&lt;author&gt;Suzie Blaszkiewicz&lt;/author&gt;&lt;/authors&gt;&lt;/contributors&gt;&lt;titles&gt;&lt;title&gt;Can Workplace by Facebook, work?&lt;/title&gt;&lt;/titles&gt;&lt;dates&gt;&lt;year&gt;2017&lt;/year&gt;&lt;/dates&gt;&lt;urls&gt;&lt;related-urls&gt;&lt;url&gt;https://www.getapp.com/resources/can-facebook-at-work-work/&lt;/url&gt;&lt;/related-urls&gt;&lt;/urls&gt;&lt;/record&gt;&lt;/Cite&gt;&lt;/EndNote&gt;</w:instrText>
+      </w:r>
+      <w:r>
+        <w:fldChar w:fldCharType="separate"/>
+      </w:r>
+      <w:r>
+        <w:rPr>
+          <w:noProof/>
+        </w:rPr>
+        <w:t>(Blaszkiewicz, 2017)</w:t>
+      </w:r>
+      <w:r>
+        <w:fldChar w:fldCharType="end"/>
+      </w:r>
+      <w:r>
+        <w:t>.</w:t>
+      </w:r>
+      <w:r>
+        <w:t xml:space="preserve"> </w:t>
       </w:r>
     </w:p>
     <w:p>
@@ -3999,19 +4481,29 @@
           <w:b/>
           <w:bCs/>
         </w:rPr>
-        <w:t>Social media –</w:t>
-      </w:r>
-      <w:r>
-        <w:t xml:space="preserve"> A lot of social media platforms, for example Workplace by Facebook, have tools that allow companies to have their own channels for employees</w:t>
+        <w:lastRenderedPageBreak/>
+        <w:t>Drawing –</w:t>
       </w:r>
       <w:r>
         <w:t xml:space="preserve"> </w:t>
       </w:r>
       <w:r>
+        <w:t>Drawing rich pictures is a great way to get employees</w:t>
+      </w:r>
+      <w:r>
+        <w:t xml:space="preserve"> </w:t>
+      </w:r>
+      <w:r>
+        <w:t>to see things in new perspectives</w:t>
+      </w:r>
+      <w:r>
+        <w:t xml:space="preserve"> </w:t>
+      </w:r>
+      <w:r>
         <w:fldChar w:fldCharType="begin"/>
       </w:r>
       <w:r>
-        <w:instrText xml:space="preserve"> ADDIN EN.CITE &lt;EndNote&gt;&lt;Cite&gt;&lt;Author&gt;Hellgren&lt;/Author&gt;&lt;Year&gt;2018&lt;/Year&gt;&lt;RecNum&gt;77&lt;/RecNum&gt;&lt;DisplayText&gt;(Hellgren, 2018)&lt;/DisplayText&gt;&lt;record&gt;&lt;rec-number&gt;77&lt;/rec-number&gt;&lt;foreign-keys&gt;&lt;key app="EN" db-id="525d9sr0qsvde5evfr0ps52ifpp52v555xtd" timestamp="1622909149"&gt;77&lt;/key&gt;&lt;/foreign-keys&gt;&lt;ref-type name="Journal Article"&gt;17&lt;/ref-type&gt;&lt;contributors&gt;&lt;authors&gt;&lt;author&gt;Heikki Hellgren&lt;/author&gt;&lt;/authors&gt;&lt;/contributors&gt;&lt;titles&gt;&lt;title&gt;Communicating in software development&lt;/title&gt;&lt;/titles&gt;&lt;dates&gt;&lt;year&gt;2018&lt;/year&gt;&lt;/dates&gt;&lt;urls&gt;&lt;related-urls&gt;&lt;url&gt;https://hackernoon.com/communicating-in-software-development-f3434c52eb23&lt;/url&gt;&lt;/related-urls&gt;&lt;/urls&gt;&lt;/record&gt;&lt;/Cite&gt;&lt;/EndNote&gt;</w:instrText>
+        <w:instrText xml:space="preserve"> ADDIN EN.CITE &lt;EndNote&gt;&lt;Cite&gt;&lt;Author&gt;Elin&lt;/Author&gt;&lt;Year&gt;2012&lt;/Year&gt;&lt;RecNum&gt;86&lt;/RecNum&gt;&lt;DisplayText&gt;(Elin, 2012)&lt;/DisplayText&gt;&lt;record&gt;&lt;rec-number&gt;86&lt;/rec-number&gt;&lt;foreign-keys&gt;&lt;key app="EN" db-id="525d9sr0qsvde5evfr0ps52ifpp52v555xtd" timestamp="1622991853"&gt;86&lt;/key&gt;&lt;/foreign-keys&gt;&lt;ref-type name="Journal Article"&gt;17&lt;/ref-type&gt;&lt;contributors&gt;&lt;authors&gt;&lt;author&gt;Setara Elin&lt;/author&gt;&lt;/authors&gt;&lt;/contributors&gt;&lt;titles&gt;&lt;title&gt;Drawing and Painting as a Tool for &amp;#xD;Communication&lt;/title&gt;&lt;/titles&gt;&lt;dates&gt;&lt;year&gt;2012&lt;/year&gt;&lt;/dates&gt;&lt;urls&gt;&lt;related-urls&gt;&lt;url&gt;https://www.duo.uio.no/bitstream/handle/10852/37146/NewMasterThesistemplate%5B2%5D-8.pdf?sequence=1&lt;/url&gt;&lt;/related-urls&gt;&lt;/urls&gt;&lt;/record&gt;&lt;/Cite&gt;&lt;/EndNote&gt;</w:instrText>
       </w:r>
       <w:r>
         <w:fldChar w:fldCharType="separate"/>
@@ -4020,28 +4512,25 @@
         <w:rPr>
           <w:noProof/>
         </w:rPr>
-        <w:t>(Hellgren, 2018)</w:t>
+        <w:t>(Elin, 2012)</w:t>
       </w:r>
       <w:r>
         <w:fldChar w:fldCharType="end"/>
       </w:r>
       <w:r>
-        <w:t xml:space="preserve">. Each employee has their own voice, and seeing employees work on problems in their own way. This method has a downside, you pay for the brand, thus making it more expensive than </w:t>
-      </w:r>
-      <w:r>
-        <w:t xml:space="preserve">for example </w:t>
-      </w:r>
-      <w:r>
-        <w:t xml:space="preserve">using an issue queue, and with social media platforms selling their user data for advertising, the security is not the best if you are discussing private business related </w:t>
-      </w:r>
-      <w:r>
-        <w:t xml:space="preserve">issues </w:t>
+        <w:t>. The problem with this is combining verbal communication because you are not always in the same room</w:t>
+      </w:r>
+      <w:r>
+        <w:t xml:space="preserve"> or using another communication method</w:t>
+      </w:r>
+      <w:r>
+        <w:t xml:space="preserve"> </w:t>
       </w:r>
       <w:r>
         <w:fldChar w:fldCharType="begin"/>
       </w:r>
       <w:r>
-        <w:instrText xml:space="preserve"> ADDIN EN.CITE &lt;EndNote&gt;&lt;Cite&gt;&lt;Author&gt;Blaszkiewicz&lt;/Author&gt;&lt;Year&gt;2017&lt;/Year&gt;&lt;RecNum&gt;85&lt;/RecNum&gt;&lt;DisplayText&gt;(Blaszkiewicz, 2017)&lt;/DisplayText&gt;&lt;record&gt;&lt;rec-number&gt;85&lt;/rec-number&gt;&lt;foreign-keys&gt;&lt;key app="EN" db-id="525d9sr0qsvde5evfr0ps52ifpp52v555xtd" timestamp="1622991103"&gt;85&lt;/key&gt;&lt;/foreign-keys&gt;&lt;ref-type name="Journal Article"&gt;17&lt;/ref-type&gt;&lt;contributors&gt;&lt;authors&gt;&lt;author&gt;Suzie Blaszkiewicz&lt;/author&gt;&lt;/authors&gt;&lt;/contributors&gt;&lt;titles&gt;&lt;title&gt;Can Workplace by Facebook, work?&lt;/title&gt;&lt;/titles&gt;&lt;dates&gt;&lt;year&gt;2017&lt;/year&gt;&lt;/dates&gt;&lt;urls&gt;&lt;related-urls&gt;&lt;url&gt;https://www.getapp.com/resources/can-facebook-at-work-work/&lt;/url&gt;&lt;/related-urls&gt;&lt;/urls&gt;&lt;/record&gt;&lt;/Cite&gt;&lt;/EndNote&gt;</w:instrText>
+        <w:instrText xml:space="preserve"> ADDIN EN.CITE &lt;EndNote&gt;&lt;Cite&gt;&lt;Author&gt;Cockburn&lt;/Author&gt;&lt;Year&gt;2006&lt;/Year&gt;&lt;RecNum&gt;83&lt;/RecNum&gt;&lt;DisplayText&gt;(Cockburn, 2006)&lt;/DisplayText&gt;&lt;record&gt;&lt;rec-number&gt;83&lt;/rec-number&gt;&lt;foreign-keys&gt;&lt;key app="EN" db-id="525d9sr0qsvde5evfr0ps52ifpp52v555xtd" timestamp="1623611397"&gt;83&lt;/key&gt;&lt;/foreign-keys&gt;&lt;ref-type name="Book"&gt;6&lt;/ref-type&gt;&lt;contributors&gt;&lt;authors&gt;&lt;author&gt;Cockburn, Alistair&lt;/author&gt;&lt;/authors&gt;&lt;/contributors&gt;&lt;titles&gt;&lt;title&gt;Agile software development: the cooperative game&lt;/title&gt;&lt;/titles&gt;&lt;dates&gt;&lt;year&gt;2006&lt;/year&gt;&lt;/dates&gt;&lt;publisher&gt;Pearson Education&lt;/publisher&gt;&lt;isbn&gt;0321630076&lt;/isbn&gt;&lt;urls&gt;&lt;/urls&gt;&lt;/record&gt;&lt;/Cite&gt;&lt;/EndNote&gt;</w:instrText>
       </w:r>
       <w:r>
         <w:fldChar w:fldCharType="separate"/>
@@ -4050,58 +4539,10 @@
         <w:rPr>
           <w:noProof/>
         </w:rPr>
-        <w:t>(Blaszkiewicz, 2017)</w:t>
+        <w:t>(Cockburn, 2006)</w:t>
       </w:r>
       <w:r>
         <w:fldChar w:fldCharType="end"/>
-      </w:r>
-      <w:r>
-        <w:t>.</w:t>
-      </w:r>
-      <w:r>
-        <w:t xml:space="preserve"> </w:t>
-      </w:r>
-    </w:p>
-    <w:p>
-      <w:r>
-        <w:rPr>
-          <w:b/>
-          <w:bCs/>
-        </w:rPr>
-        <w:t>Drawing –</w:t>
-      </w:r>
-      <w:r>
-        <w:t xml:space="preserve"> This is one of the best </w:t>
-      </w:r>
-      <w:r>
-        <w:t>ways to get employees to see things in new perspectives</w:t>
-      </w:r>
-      <w:r>
-        <w:t xml:space="preserve"> </w:t>
-      </w:r>
-      <w:r>
-        <w:fldChar w:fldCharType="begin"/>
-      </w:r>
-      <w:r>
-        <w:instrText xml:space="preserve"> ADDIN EN.CITE &lt;EndNote&gt;&lt;Cite&gt;&lt;Author&gt;Elin&lt;/Author&gt;&lt;Year&gt;2012&lt;/Year&gt;&lt;RecNum&gt;86&lt;/RecNum&gt;&lt;DisplayText&gt;(Elin, 2012)&lt;/DisplayText&gt;&lt;record&gt;&lt;rec-number&gt;86&lt;/rec-number&gt;&lt;foreign-keys&gt;&lt;key app="EN" db-id="525d9sr0qsvde5evfr0ps52ifpp52v555xtd" timestamp="1622991853"&gt;86&lt;/key&gt;&lt;/foreign-keys&gt;&lt;ref-type name="Journal Article"&gt;17&lt;/ref-type&gt;&lt;contributors&gt;&lt;authors&gt;&lt;author&gt;Setara Elin&lt;/author&gt;&lt;/authors&gt;&lt;/contributors&gt;&lt;titles&gt;&lt;title&gt;Drawing and Painting as a Tool for &amp;#xD;Communication&lt;/title&gt;&lt;/titles&gt;&lt;dates&gt;&lt;year&gt;2012&lt;/year&gt;&lt;/dates&gt;&lt;urls&gt;&lt;related-urls&gt;&lt;url&gt;https://www.duo.uio.no/bitstream/handle/10852/37146/NewMasterThesistemplate%5B2%5D-8.pdf?sequence=1&lt;/url&gt;&lt;/related-urls&gt;&lt;/urls&gt;&lt;/record&gt;&lt;/Cite&gt;&lt;/EndNote&gt;</w:instrText>
-      </w:r>
-      <w:r>
-        <w:fldChar w:fldCharType="separate"/>
-      </w:r>
-      <w:r>
-        <w:rPr>
-          <w:noProof/>
-        </w:rPr>
-        <w:t>(Elin, 2012)</w:t>
-      </w:r>
-      <w:r>
-        <w:fldChar w:fldCharType="end"/>
-      </w:r>
-      <w:r>
-        <w:t>. The problem with this is combining verbal communication because you are not always in the same room</w:t>
-      </w:r>
-      <w:r>
-        <w:t xml:space="preserve"> or using another communication method</w:t>
       </w:r>
       <w:r>
         <w:t>. Same goes for making a PowerPoint or digital images</w:t>
@@ -4211,7 +4652,6 @@
       </w:pPr>
       <w:bookmarkStart w:id="18" w:name="_Toc73918937"/>
       <w:r>
-        <w:lastRenderedPageBreak/>
         <w:t>4.</w:t>
       </w:r>
       <w:r>
@@ -4224,22 +4664,61 @@
         <w:t>1.</w:t>
       </w:r>
       <w:r>
+        <w:t xml:space="preserve"> Conclusion</w:t>
+      </w:r>
+      <w:bookmarkEnd w:id="18"/>
+    </w:p>
+    <w:p>
+      <w:r>
+        <w:t xml:space="preserve">There are more communication methods, but these are the most popular amongst </w:t>
+      </w:r>
+      <w:r>
+        <w:t xml:space="preserve">software developing companies </w:t>
+      </w:r>
+      <w:r>
+        <w:fldChar w:fldCharType="begin"/>
+      </w:r>
+      <w:r>
+        <w:instrText xml:space="preserve"> ADDIN EN.CITE &lt;EndNote&gt;&lt;Cite&gt;&lt;Author&gt;Hellgren&lt;/Author&gt;&lt;Year&gt;2018&lt;/Year&gt;&lt;RecNum&gt;3&lt;/RecNum&gt;&lt;DisplayText&gt;(Hellgren, 2018)&lt;/DisplayText&gt;&lt;record&gt;&lt;rec-number&gt;3&lt;/rec-number&gt;&lt;foreign-keys&gt;&lt;key app="EN" db-id="59r9d2v012509ced2d6vsx20artsppdwsv2v" timestamp="1623610376"&gt;3&lt;/key&gt;&lt;/foreign-keys&gt;&lt;ref-type name="Journal Article"&gt;17&lt;/ref-type&gt;&lt;contributors&gt;&lt;authors&gt;&lt;author&gt;Heikki Hellgren&lt;/author&gt;&lt;/authors&gt;&lt;/contributors&gt;&lt;titles&gt;&lt;title&gt;Communicating in software development&lt;/title&gt;&lt;/titles&gt;&lt;dates&gt;&lt;year&gt;2018&lt;/year&gt;&lt;/dates&gt;&lt;urls&gt;&lt;related-urls&gt;&lt;url&gt;https://hackernoon.com/communicating-in-software-development-f3434c52eb23&lt;/url&gt;&lt;/related-urls&gt;&lt;/urls&gt;&lt;/record&gt;&lt;/Cite&gt;&lt;/EndNote&gt;</w:instrText>
+      </w:r>
+      <w:r>
+        <w:fldChar w:fldCharType="separate"/>
+      </w:r>
+      <w:r>
+        <w:rPr>
+          <w:noProof/>
+        </w:rPr>
+        <w:t>(Hellgren, 2018)</w:t>
+      </w:r>
+      <w:r>
+        <w:fldChar w:fldCharType="end"/>
+      </w:r>
+      <w:r>
+        <w:t>.</w:t>
+      </w:r>
+      <w:r>
         <w:t xml:space="preserve"> </w:t>
       </w:r>
       <w:r>
-        <w:t>Conclusion</w:t>
-      </w:r>
-      <w:bookmarkEnd w:id="18"/>
-    </w:p>
-    <w:p>
-      <w:r>
-        <w:t xml:space="preserve">There are more communication methods, but these are the most popular amongst developers according to </w:t>
+        <w:t xml:space="preserve">All of them have their own advantages and </w:t>
+      </w:r>
+      <w:r>
+        <w:t>disadvantages and</w:t>
+      </w:r>
+      <w:r>
+        <w:t xml:space="preserve"> can cause developers to spend time on things that are necessary for the development of the project, or waste time on something </w:t>
+      </w:r>
+      <w:r>
+        <w:t>that does not add to the completion of the project</w:t>
+      </w:r>
+      <w:r>
+        <w:t xml:space="preserve"> </w:t>
       </w:r>
       <w:r>
         <w:fldChar w:fldCharType="begin"/>
       </w:r>
       <w:r>
-        <w:instrText xml:space="preserve"> ADDIN EN.CITE &lt;EndNote&gt;&lt;Cite AuthorYear="1"&gt;&lt;Author&gt;Hellgren&lt;/Author&gt;&lt;Year&gt;2018&lt;/Year&gt;&lt;RecNum&gt;77&lt;/RecNum&gt;&lt;DisplayText&gt;Hellgren (2018)&lt;/DisplayText&gt;&lt;record&gt;&lt;rec-number&gt;77&lt;/rec-number&gt;&lt;foreign-keys&gt;&lt;key app="EN" db-id="525d9sr0qsvde5evfr0ps52ifpp52v555xtd" timestamp="1622909149"&gt;77&lt;/key&gt;&lt;/foreign-keys&gt;&lt;ref-type name="Journal Article"&gt;17&lt;/ref-type&gt;&lt;contributors&gt;&lt;authors&gt;&lt;author&gt;Heikki Hellgren&lt;/author&gt;&lt;/authors&gt;&lt;/contributors&gt;&lt;titles&gt;&lt;title&gt;Communicating in software development&lt;/title&gt;&lt;/titles&gt;&lt;dates&gt;&lt;year&gt;2018&lt;/year&gt;&lt;/dates&gt;&lt;urls&gt;&lt;related-urls&gt;&lt;url&gt;https://hackernoon.com/communicating-in-software-development-f3434c52eb23&lt;/url&gt;&lt;/related-urls&gt;&lt;/urls&gt;&lt;/record&gt;&lt;/Cite&gt;&lt;/EndNote&gt;</w:instrText>
+        <w:instrText xml:space="preserve"> ADDIN EN.CITE &lt;EndNote&gt;&lt;Cite&gt;&lt;Author&gt;Storey&lt;/Author&gt;&lt;Year&gt;2016&lt;/Year&gt;&lt;RecNum&gt;80&lt;/RecNum&gt;&lt;DisplayText&gt;(Storey et al., 2016)&lt;/DisplayText&gt;&lt;record&gt;&lt;rec-number&gt;80&lt;/rec-number&gt;&lt;foreign-keys&gt;&lt;key app="EN" db-id="525d9sr0qsvde5evfr0ps52ifpp52v555xtd" timestamp="1623610623"&gt;80&lt;/key&gt;&lt;/foreign-keys&gt;&lt;ref-type name="Journal Article"&gt;17&lt;/ref-type&gt;&lt;contributors&gt;&lt;authors&gt;&lt;author&gt;Storey, Margaret-Anne&lt;/author&gt;&lt;author&gt;Zagalsky, Alexey&lt;/author&gt;&lt;author&gt;Figueira Filho, Fernando&lt;/author&gt;&lt;author&gt;Singer, Leif&lt;/author&gt;&lt;author&gt;German, Daniel M&lt;/author&gt;&lt;/authors&gt;&lt;/contributors&gt;&lt;titles&gt;&lt;title&gt;How social and communication channels shape and challenge a participatory culture in software development&lt;/title&gt;&lt;secondary-title&gt;IEEE Transactions on Software Engineering&lt;/secondary-title&gt;&lt;/titles&gt;&lt;periodical&gt;&lt;full-title&gt;IEEE Transactions on Software Engineering&lt;/full-title&gt;&lt;/periodical&gt;&lt;pages&gt;185-204&lt;/pages&gt;&lt;volume&gt;43&lt;/volume&gt;&lt;number&gt;2&lt;/number&gt;&lt;dates&gt;&lt;year&gt;2016&lt;/year&gt;&lt;/dates&gt;&lt;isbn&gt;0098-5589&lt;/isbn&gt;&lt;urls&gt;&lt;/urls&gt;&lt;/record&gt;&lt;/Cite&gt;&lt;/EndNote&gt;</w:instrText>
       </w:r>
       <w:r>
         <w:fldChar w:fldCharType="separate"/>
@@ -4248,28 +4727,10 @@
         <w:rPr>
           <w:noProof/>
         </w:rPr>
-        <w:t>Hellgren (2018)</w:t>
+        <w:t>(Storey et al., 2016)</w:t>
       </w:r>
       <w:r>
         <w:fldChar w:fldCharType="end"/>
-      </w:r>
-      <w:r>
-        <w:t>.</w:t>
-      </w:r>
-      <w:r>
-        <w:t xml:space="preserve"> </w:t>
-      </w:r>
-      <w:r>
-        <w:t xml:space="preserve">All of them have their own advantages and </w:t>
-      </w:r>
-      <w:r>
-        <w:t>disadvantages and</w:t>
-      </w:r>
-      <w:r>
-        <w:t xml:space="preserve"> can cause developers to spend time on things that are necessary for the development of the project, or waste time on something </w:t>
-      </w:r>
-      <w:r>
-        <w:t>that does not add to the completion of the project</w:t>
       </w:r>
       <w:r>
         <w:t>.</w:t>
@@ -4292,10 +4753,7 @@
         <w:t>4</w:t>
       </w:r>
       <w:r>
-        <w:t xml:space="preserve">. </w:t>
-      </w:r>
-      <w:r>
-        <w:t>Interruptions</w:t>
+        <w:t>. Interruptions</w:t>
       </w:r>
       <w:bookmarkEnd w:id="19"/>
     </w:p>
@@ -4322,7 +4780,7 @@
         <w:fldChar w:fldCharType="end"/>
       </w:r>
       <w:r>
-        <w:t xml:space="preserve"> it takes the a person an average time of 25 minutes (to be exact, 23 minutes and 15 seconds) to return to a task after being interrupted. This can be frustrating to developers, and lost time can cost the company money. To be constantly interrupted</w:t>
+        <w:t xml:space="preserve"> it takes a person an average time of 25 minutes (to be exact, 23 minutes and 15 seconds) to return to a task after being interrupted. This can be frustrating to developers, and lost time can cost the company money. To be constantly interrupted</w:t>
       </w:r>
       <w:r>
         <w:t>,</w:t>
@@ -4368,27 +4826,99 @@
       </w:pPr>
       <w:bookmarkStart w:id="20" w:name="_Toc73918939"/>
       <w:r>
+        <w:lastRenderedPageBreak/>
         <w:t>4.</w:t>
       </w:r>
       <w:r>
         <w:t>5</w:t>
       </w:r>
       <w:r>
+        <w:t>. Human-computer interaction (HCI)</w:t>
+      </w:r>
+      <w:bookmarkEnd w:id="20"/>
+    </w:p>
+    <w:p>
+      <w:r>
+        <w:t xml:space="preserve">According to </w:t>
+      </w:r>
+      <w:r>
+        <w:fldChar w:fldCharType="begin"/>
+      </w:r>
+      <w:r>
+        <w:instrText xml:space="preserve"> ADDIN EN.CITE &lt;EndNote&gt;&lt;Cite AuthorYear="1"&gt;&lt;Author&gt;Hinze-Hoare&lt;/Author&gt;&lt;Year&gt;2007&lt;/Year&gt;&lt;RecNum&gt;91&lt;/RecNum&gt;&lt;DisplayText&gt;Hinze-Hoare (2007)&lt;/DisplayText&gt;&lt;record&gt;&lt;rec-number&gt;91&lt;/rec-number&gt;&lt;foreign-keys&gt;&lt;key app="EN" db-id="525d9sr0qsvde5evfr0ps52ifpp52v555xtd" timestamp="1623005779"&gt;91&lt;/key&gt;&lt;/foreign-keys&gt;&lt;ref-type name="Journal Article"&gt;17&lt;/ref-type&gt;&lt;contributors&gt;&lt;authors&gt;&lt;author&gt;Hinze-Hoare, Vita&lt;/author&gt;&lt;/authors&gt;&lt;/contributors&gt;&lt;titles&gt;&lt;title&gt;The review and analysis of human computer interaction (HCI) principles&lt;/title&gt;&lt;secondary-title&gt;arXiv preprint arXiv:0707.3638&lt;/secondary-title&gt;&lt;/titles&gt;&lt;periodical&gt;&lt;full-title&gt;arXiv preprint arXiv:0707.3638&lt;/full-title&gt;&lt;/periodical&gt;&lt;dates&gt;&lt;year&gt;2007&lt;/year&gt;&lt;/dates&gt;&lt;urls&gt;&lt;/urls&gt;&lt;/record&gt;&lt;/Cite&gt;&lt;/EndNote&gt;</w:instrText>
+      </w:r>
+      <w:r>
+        <w:fldChar w:fldCharType="separate"/>
+      </w:r>
+      <w:r>
+        <w:rPr>
+          <w:noProof/>
+        </w:rPr>
+        <w:t>Hinze-Hoare (2007)</w:t>
+      </w:r>
+      <w:r>
+        <w:fldChar w:fldCharType="end"/>
+      </w:r>
+      <w:r>
+        <w:t xml:space="preserve"> </w:t>
+      </w:r>
+      <w:r>
+        <w:t xml:space="preserve">HCI is the way in which an artifact is designed to provide the best user experience. </w:t>
+      </w:r>
+      <w:r>
+        <w:t xml:space="preserve">For one to achieve the best user experience, you need to understand the interaction between the system and the user </w:t>
+      </w:r>
+      <w:r>
+        <w:fldChar w:fldCharType="begin"/>
+      </w:r>
+      <w:r>
+        <w:instrText xml:space="preserve"> ADDIN EN.CITE &lt;EndNote&gt;&lt;Cite&gt;&lt;Author&gt;Terblanche&lt;/Author&gt;&lt;Year&gt;2014&lt;/Year&gt;&lt;RecNum&gt;89&lt;/RecNum&gt;&lt;DisplayText&gt;(Terblanche, 2014)&lt;/DisplayText&gt;&lt;record&gt;&lt;rec-number&gt;89&lt;/rec-number&gt;&lt;foreign-keys&gt;&lt;key app="EN" db-id="525d9sr0qsvde5evfr0ps52ifpp52v555xtd" timestamp="1623005461"&gt;89&lt;/key&gt;&lt;/foreign-keys&gt;&lt;ref-type name="Journal Article"&gt;17&lt;/ref-type&gt;&lt;contributors&gt;&lt;authors&gt;&lt;author&gt;Terblanche, Juanita T&lt;/author&gt;&lt;/authors&gt;&lt;/contributors&gt;&lt;titles&gt;&lt;title&gt;Using HCI principles to design interactive learning material&lt;/title&gt;&lt;secondary-title&gt;Mediterranean Journal of Social Sciences&lt;/secondary-title&gt;&lt;/titles&gt;&lt;periodical&gt;&lt;full-title&gt;Mediterranean Journal of Social Sciences&lt;/full-title&gt;&lt;/periodical&gt;&lt;pages&gt;377&lt;/pages&gt;&lt;volume&gt;5&lt;/volume&gt;&lt;number&gt;21&lt;/number&gt;&lt;dates&gt;&lt;year&gt;2014&lt;/year&gt;&lt;/dates&gt;&lt;isbn&gt;2039-2117&lt;/isbn&gt;&lt;urls&gt;&lt;/urls&gt;&lt;/record&gt;&lt;/Cite&gt;&lt;/EndNote&gt;</w:instrText>
+      </w:r>
+      <w:r>
+        <w:fldChar w:fldCharType="separate"/>
+      </w:r>
+      <w:r>
+        <w:rPr>
+          <w:noProof/>
+        </w:rPr>
+        <w:t>(Terblanche, 2014)</w:t>
+      </w:r>
+      <w:r>
+        <w:fldChar w:fldCharType="end"/>
+      </w:r>
+      <w:r>
         <w:t xml:space="preserve">. </w:t>
       </w:r>
       <w:r>
-        <w:t>Human-computer interaction (HCI)</w:t>
-      </w:r>
-      <w:bookmarkEnd w:id="20"/>
-    </w:p>
-    <w:p>
-      <w:r>
-        <w:t xml:space="preserve">According to </w:t>
+        <w:t xml:space="preserve">Human-computer interaction helps with understanding what the difference between a good and a bad system is, but it does not guarantee the development of a successful product </w:t>
       </w:r>
       <w:r>
         <w:fldChar w:fldCharType="begin"/>
       </w:r>
       <w:r>
+        <w:instrText xml:space="preserve"> ADDIN EN.CITE &lt;EndNote&gt;&lt;Cite&gt;&lt;Author&gt;Blackwell&lt;/Author&gt;&lt;Year&gt;2010&lt;/Year&gt;&lt;RecNum&gt;86&lt;/RecNum&gt;&lt;DisplayText&gt;(Blackwell, 2010)&lt;/DisplayText&gt;&lt;record&gt;&lt;rec-number&gt;86&lt;/rec-number&gt;&lt;foreign-keys&gt;&lt;key app="EN" db-id="525d9sr0qsvde5evfr0ps52ifpp52v555xtd" timestamp="1623617581"&gt;86&lt;/key&gt;&lt;/foreign-keys&gt;&lt;ref-type name="Journal Article"&gt;17&lt;/ref-type&gt;&lt;contributors&gt;&lt;authors&gt;&lt;author&gt;Alan Blackwell&lt;/author&gt;&lt;/authors&gt;&lt;/contributors&gt;&lt;titles&gt;&lt;title&gt;Human Computer Interaction&lt;/title&gt;&lt;/titles&gt;&lt;dates&gt;&lt;year&gt;2010&lt;/year&gt;&lt;/dates&gt;&lt;urls&gt;&lt;related-urls&gt;&lt;url&gt;https://www.cl.cam.ac.uk/teaching/1011/HCI/HCI2010.pdf&lt;/url&gt;&lt;/related-urls&gt;&lt;/urls&gt;&lt;/record&gt;&lt;/Cite&gt;&lt;/EndNote&gt;</w:instrText>
+      </w:r>
+      <w:r>
+        <w:fldChar w:fldCharType="separate"/>
+      </w:r>
+      <w:r>
+        <w:rPr>
+          <w:noProof/>
+        </w:rPr>
+        <w:t>(Blackwell, 2010)</w:t>
+      </w:r>
+      <w:r>
+        <w:fldChar w:fldCharType="end"/>
+      </w:r>
+      <w:r>
+        <w:t xml:space="preserve">. </w:t>
+      </w:r>
+    </w:p>
+    <w:p>
+      <w:r>
+        <w:fldChar w:fldCharType="begin"/>
+      </w:r>
+      <w:r>
         <w:instrText xml:space="preserve"> ADDIN EN.CITE &lt;EndNote&gt;&lt;Cite AuthorYear="1"&gt;&lt;Author&gt;Hinze-Hoare&lt;/Author&gt;&lt;Year&gt;2007&lt;/Year&gt;&lt;RecNum&gt;91&lt;/RecNum&gt;&lt;DisplayText&gt;Hinze-Hoare (2007)&lt;/DisplayText&gt;&lt;record&gt;&lt;rec-number&gt;91&lt;/rec-number&gt;&lt;foreign-keys&gt;&lt;key app="EN" db-id="525d9sr0qsvde5evfr0ps52ifpp52v555xtd" timestamp="1623005779"&gt;91&lt;/key&gt;&lt;/foreign-keys&gt;&lt;ref-type name="Journal Article"&gt;17&lt;/ref-type&gt;&lt;contributors&gt;&lt;authors&gt;&lt;author&gt;Hinze-Hoare, Vita&lt;/author&gt;&lt;/authors&gt;&lt;/contributors&gt;&lt;titles&gt;&lt;title&gt;The review and analysis of human computer interaction (HCI) principles&lt;/title&gt;&lt;secondary-title&gt;arXiv preprint arXiv:0707.3638&lt;/secondary-title&gt;&lt;/titles&gt;&lt;periodical&gt;&lt;full-title&gt;arXiv preprint arXiv:0707.3638&lt;/full-title&gt;&lt;/periodical&gt;&lt;dates&gt;&lt;year&gt;2007&lt;/year&gt;&lt;/dates&gt;&lt;urls&gt;&lt;/urls&gt;&lt;/record&gt;&lt;/Cite&gt;&lt;/EndNote&gt;</w:instrText>
       </w:r>
       <w:r>
@@ -4404,66 +4934,19 @@
         <w:fldChar w:fldCharType="end"/>
       </w:r>
       <w:r>
+        <w:t xml:space="preserve"> has produced ten rules that should be followed by all interface designers to guide them to create the best user experience.</w:t>
+      </w:r>
+      <w:r>
         <w:t xml:space="preserve"> </w:t>
       </w:r>
       <w:r>
-        <w:t xml:space="preserve">HCI is the way in which an artifact is designed to provide the best user experience. </w:t>
-      </w:r>
-      <w:r>
-        <w:t xml:space="preserve">For one to achieve the best user experience, you need to understand the interaction between the system and the user </w:t>
-      </w:r>
-      <w:r>
-        <w:fldChar w:fldCharType="begin"/>
-      </w:r>
-      <w:r>
-        <w:instrText xml:space="preserve"> ADDIN EN.CITE &lt;EndNote&gt;&lt;Cite&gt;&lt;Author&gt;Terblanche&lt;/Author&gt;&lt;Year&gt;2014&lt;/Year&gt;&lt;RecNum&gt;89&lt;/RecNum&gt;&lt;DisplayText&gt;(Terblanche, 2014)&lt;/DisplayText&gt;&lt;record&gt;&lt;rec-number&gt;89&lt;/rec-number&gt;&lt;foreign-keys&gt;&lt;key app="EN" db-id="525d9sr0qsvde5evfr0ps52ifpp52v555xtd" timestamp="1623005461"&gt;89&lt;/key&gt;&lt;/foreign-keys&gt;&lt;ref-type name="Journal Article"&gt;17&lt;/ref-type&gt;&lt;contributors&gt;&lt;authors&gt;&lt;author&gt;Terblanche, Juanita T&lt;/author&gt;&lt;/authors&gt;&lt;/contributors&gt;&lt;titles&gt;&lt;title&gt;Using HCI principles to design interactive learning material&lt;/title&gt;&lt;secondary-title&gt;Mediterranean Journal of Social Sciences&lt;/secondary-title&gt;&lt;/titles&gt;&lt;periodical&gt;&lt;full-title&gt;Mediterranean Journal of Social Sciences&lt;/full-title&gt;&lt;/periodical&gt;&lt;pages&gt;377&lt;/pages&gt;&lt;volume&gt;5&lt;/volume&gt;&lt;number&gt;21&lt;/number&gt;&lt;dates&gt;&lt;year&gt;2014&lt;/year&gt;&lt;/dates&gt;&lt;isbn&gt;2039-2117&lt;/isbn&gt;&lt;urls&gt;&lt;/urls&gt;&lt;/record&gt;&lt;/Cite&gt;&lt;/EndNote&gt;</w:instrText>
-      </w:r>
-      <w:r>
-        <w:fldChar w:fldCharType="separate"/>
-      </w:r>
-      <w:r>
-        <w:rPr>
-          <w:noProof/>
-        </w:rPr>
-        <w:t>(Terblanche, 2014)</w:t>
-      </w:r>
-      <w:r>
-        <w:fldChar w:fldCharType="end"/>
-      </w:r>
-      <w:r>
-        <w:t xml:space="preserve">. </w:t>
-      </w:r>
-      <w:r>
-        <w:fldChar w:fldCharType="begin"/>
-      </w:r>
-      <w:r>
-        <w:instrText xml:space="preserve"> ADDIN EN.CITE &lt;EndNote&gt;&lt;Cite AuthorYear="1"&gt;&lt;Author&gt;Hinze-Hoare&lt;/Author&gt;&lt;Year&gt;2007&lt;/Year&gt;&lt;RecNum&gt;91&lt;/RecNum&gt;&lt;DisplayText&gt;Hinze-Hoare (2007)&lt;/DisplayText&gt;&lt;record&gt;&lt;rec-number&gt;91&lt;/rec-number&gt;&lt;foreign-keys&gt;&lt;key app="EN" db-id="525d9sr0qsvde5evfr0ps52ifpp52v555xtd" timestamp="1623005779"&gt;91&lt;/key&gt;&lt;/foreign-keys&gt;&lt;ref-type name="Journal Article"&gt;17&lt;/ref-type&gt;&lt;contributors&gt;&lt;authors&gt;&lt;author&gt;Hinze-Hoare, Vita&lt;/author&gt;&lt;/authors&gt;&lt;/contributors&gt;&lt;titles&gt;&lt;title&gt;The review and analysis of human computer interaction (HCI) principles&lt;/title&gt;&lt;secondary-title&gt;arXiv preprint arXiv:0707.3638&lt;/secondary-title&gt;&lt;/titles&gt;&lt;periodical&gt;&lt;full-title&gt;arXiv preprint arXiv:0707.3638&lt;/full-title&gt;&lt;/periodical&gt;&lt;dates&gt;&lt;year&gt;2007&lt;/year&gt;&lt;/dates&gt;&lt;urls&gt;&lt;/urls&gt;&lt;/record&gt;&lt;/Cite&gt;&lt;/EndNote&gt;</w:instrText>
-      </w:r>
-      <w:r>
-        <w:fldChar w:fldCharType="separate"/>
-      </w:r>
-      <w:r>
-        <w:rPr>
-          <w:noProof/>
-        </w:rPr>
-        <w:t>Hinze-Hoare (2007)</w:t>
-      </w:r>
-      <w:r>
-        <w:fldChar w:fldCharType="end"/>
-      </w:r>
-      <w:r>
-        <w:t xml:space="preserve"> has produced ten rules that should be followed by all interface designers to guide them to create the best user experience.</w:t>
-      </w:r>
-    </w:p>
-    <w:p>
-      <w:r>
-        <w:t>In the next section of the paper, the ten rules will be listed and explained, as well as how it will be implemented in th</w:t>
-      </w:r>
-      <w:r>
-        <w:t>e</w:t>
-      </w:r>
-      <w:r>
-        <w:t xml:space="preserve"> study.</w:t>
+        <w:t>In the next section of the paper, the ten rules will be listed and explained</w:t>
+      </w:r>
+      <w:r>
+        <w:t xml:space="preserve"> in detail, with example of how it should be done in the study</w:t>
+      </w:r>
+      <w:r>
+        <w:t>.</w:t>
       </w:r>
     </w:p>
     <w:p>
@@ -4477,52 +4960,196 @@
       </w:pPr>
       <w:bookmarkStart w:id="21" w:name="_Toc73918940"/>
       <w:r>
+        <w:t>4.</w:t>
+      </w:r>
+      <w:r>
+        <w:t>5</w:t>
+      </w:r>
+      <w:r>
+        <w:t>.1</w:t>
+      </w:r>
+      <w:r>
+        <w:t>.</w:t>
+      </w:r>
+      <w:r>
+        <w:t xml:space="preserve"> Simple and natural dialogue</w:t>
+      </w:r>
+      <w:bookmarkEnd w:id="21"/>
+    </w:p>
+    <w:p>
+      <w:r>
+        <w:t xml:space="preserve">According to </w:t>
+      </w:r>
+      <w:r>
+        <w:fldChar w:fldCharType="begin"/>
+      </w:r>
+      <w:r>
+        <w:instrText xml:space="preserve"> ADDIN EN.CITE &lt;EndNote&gt;&lt;Cite AuthorYear="1"&gt;&lt;Author&gt;Chen&lt;/Author&gt;&lt;Year&gt;2018&lt;/Year&gt;&lt;RecNum&gt;87&lt;/RecNum&gt;&lt;DisplayText&gt;Chen (2018)&lt;/DisplayText&gt;&lt;record&gt;&lt;rec-number&gt;87&lt;/rec-number&gt;&lt;foreign-keys&gt;&lt;key app="EN" db-id="525d9sr0qsvde5evfr0ps52ifpp52v555xtd" timestamp="1623620961"&gt;87&lt;/key&gt;&lt;/foreign-keys&gt;&lt;ref-type name="Journal Article"&gt;17&lt;/ref-type&gt;&lt;contributors&gt;&lt;authors&gt;&lt;author&gt;Xinyi Chen&lt;/author&gt;&lt;/authors&gt;&lt;/contributors&gt;&lt;titles&gt;&lt;title&gt;Signal–to–Noise Ratio&lt;/title&gt;&lt;/titles&gt;&lt;dates&gt;&lt;year&gt;2018&lt;/year&gt;&lt;/dates&gt;&lt;urls&gt;&lt;related-urls&gt;&lt;url&gt;https://www.nngroup.com/articles/signal-noise-ratio/#:~:text=Definition%3A%20In%20human%E2%80%93computer%20interaction%2C%20the%20signal%E2%80%93to%E2%80%93noise%20ratio%20represents,anything%20%E2%80%94%20text%20content%2C%20visual%20elements%2C%20or%20animation.&lt;/url&gt;&lt;/related-urls&gt;&lt;/urls&gt;&lt;/record&gt;&lt;/Cite&gt;&lt;/EndNote&gt;</w:instrText>
+      </w:r>
+      <w:r>
+        <w:fldChar w:fldCharType="separate"/>
+      </w:r>
+      <w:r>
+        <w:rPr>
+          <w:noProof/>
+        </w:rPr>
+        <w:t>Chen (2018)</w:t>
+      </w:r>
+      <w:r>
+        <w:fldChar w:fldCharType="end"/>
+      </w:r>
+      <w:r>
+        <w:t>, t</w:t>
+      </w:r>
+      <w:r>
+        <w:t>here should not be any sight of irrelevant information</w:t>
+      </w:r>
+      <w:r>
+        <w:t xml:space="preserve">, </w:t>
+      </w:r>
+      <w:r>
+        <w:fldChar w:fldCharType="begin"/>
+      </w:r>
+      <w:r>
+        <w:instrText xml:space="preserve"> ADDIN EN.CITE &lt;EndNote&gt;&lt;Cite AuthorYear="1"&gt;&lt;Author&gt;Chen&lt;/Author&gt;&lt;Year&gt;2018&lt;/Year&gt;&lt;RecNum&gt;87&lt;/RecNum&gt;&lt;DisplayText&gt;Chen (2018)&lt;/DisplayText&gt;&lt;record&gt;&lt;rec-number&gt;87&lt;/rec-number&gt;&lt;foreign-keys&gt;&lt;key app="EN" db-id="525d9sr0qsvde5evfr0ps52ifpp52v555xtd" timestamp="1623620961"&gt;87&lt;/key&gt;&lt;/foreign-keys&gt;&lt;ref-type name="Journal Article"&gt;17&lt;/ref-type&gt;&lt;contributors&gt;&lt;authors&gt;&lt;author&gt;Xinyi Chen&lt;/author&gt;&lt;/authors&gt;&lt;/contributors&gt;&lt;titles&gt;&lt;title&gt;Signal–to–Noise Ratio&lt;/title&gt;&lt;/titles&gt;&lt;dates&gt;&lt;year&gt;2018&lt;/year&gt;&lt;/dates&gt;&lt;urls&gt;&lt;related-urls&gt;&lt;url&gt;https://www.nngroup.com/articles/signal-noise-ratio/#:~:text=Definition%3A%20In%20human%E2%80%93computer%20interaction%2C%20the%20signal%E2%80%93to%E2%80%93noise%20ratio%20represents,anything%20%E2%80%94%20text%20content%2C%20visual%20elements%2C%20or%20animation.&lt;/url&gt;&lt;/related-urls&gt;&lt;/urls&gt;&lt;/record&gt;&lt;/Cite&gt;&lt;/EndNote&gt;</w:instrText>
+      </w:r>
+      <w:r>
+        <w:fldChar w:fldCharType="separate"/>
+      </w:r>
+      <w:r>
+        <w:rPr>
+          <w:noProof/>
+        </w:rPr>
+        <w:t>Chen (2018)</w:t>
+      </w:r>
+      <w:r>
+        <w:fldChar w:fldCharType="end"/>
+      </w:r>
+      <w:r>
+        <w:t xml:space="preserve"> described it as having a “signal-to-noise” ratio. “</w:t>
+      </w:r>
+      <w:r>
+        <w:t>S</w:t>
+      </w:r>
+      <w:r>
+        <w:t xml:space="preserve">ignal” </w:t>
+      </w:r>
+      <w:r>
+        <w:t>being</w:t>
+      </w:r>
+      <w:r>
+        <w:t xml:space="preserve"> good because the user can easily find what they want to achieve in the system, </w:t>
+      </w:r>
+      <w:r>
+        <w:t>whereas</w:t>
+      </w:r>
+      <w:r>
+        <w:t xml:space="preserve"> “noise” being </w:t>
+      </w:r>
+      <w:r>
+        <w:t xml:space="preserve">bad because the system is giving </w:t>
+      </w:r>
+      <w:r>
+        <w:t xml:space="preserve">the user </w:t>
+      </w:r>
+      <w:r>
+        <w:t xml:space="preserve">irrelevant </w:t>
+      </w:r>
+      <w:r>
+        <w:t>information</w:t>
+      </w:r>
+      <w:r>
+        <w:t>,</w:t>
+      </w:r>
+      <w:r>
+        <w:t xml:space="preserve"> </w:t>
+      </w:r>
+      <w:r>
+        <w:t>that does not contribute to achieving their goal</w:t>
+      </w:r>
+      <w:r>
+        <w:t>.</w:t>
+      </w:r>
+    </w:p>
+    <w:p>
+      <w:r>
+        <w:t xml:space="preserve">According to </w:t>
+      </w:r>
+      <w:r>
+        <w:fldChar w:fldCharType="begin"/>
+      </w:r>
+      <w:r>
+        <w:instrText xml:space="preserve"> ADDIN EN.CITE &lt;EndNote&gt;&lt;Cite AuthorYear="1"&gt;&lt;Author&gt;Terblanche&lt;/Author&gt;&lt;Year&gt;2014&lt;/Year&gt;&lt;RecNum&gt;14&lt;/RecNum&gt;&lt;DisplayText&gt;Terblanche (2014)&lt;/DisplayText&gt;&lt;record&gt;&lt;rec-number&gt;14&lt;/rec-number&gt;&lt;foreign-keys&gt;&lt;key app="EN" db-id="59r9d2v012509ced2d6vsx20artsppdwsv2v" timestamp="1623610376"&gt;14&lt;/key&gt;&lt;/foreign-keys&gt;&lt;ref-type name="Journal Article"&gt;17&lt;/ref-type&gt;&lt;contributors&gt;&lt;authors&gt;&lt;author&gt;Terblanche, Juanita T&lt;/author&gt;&lt;/authors&gt;&lt;/contributors&gt;&lt;titles&gt;&lt;title&gt;Using HCI principles to design interactive learning material&lt;/title&gt;&lt;secondary-title&gt;Mediterranean Journal of Social Sciences&lt;/secondary-title&gt;&lt;/titles&gt;&lt;pages&gt;377&lt;/pages&gt;&lt;volume&gt;5&lt;/volume&gt;&lt;number&gt;21&lt;/number&gt;&lt;dates&gt;&lt;year&gt;2014&lt;/year&gt;&lt;/dates&gt;&lt;isbn&gt;2039-2117&lt;/isbn&gt;&lt;urls&gt;&lt;/urls&gt;&lt;/record&gt;&lt;/Cite&gt;&lt;/EndNote&gt;</w:instrText>
+      </w:r>
+      <w:r>
+        <w:fldChar w:fldCharType="separate"/>
+      </w:r>
+      <w:r>
+        <w:rPr>
+          <w:noProof/>
+        </w:rPr>
+        <w:t>Terblanche (2014)</w:t>
+      </w:r>
+      <w:r>
+        <w:fldChar w:fldCharType="end"/>
+      </w:r>
+      <w:r>
+        <w:t xml:space="preserve"> </w:t>
+      </w:r>
+      <w:r>
+        <w:t>every</w:t>
+      </w:r>
+      <w:r>
+        <w:t xml:space="preserve"> extra information on the screen competes for visibility.</w:t>
+      </w:r>
+      <w:r>
+        <w:t xml:space="preserve"> In a graphical-user-interface the “information” that is displayed can be anything from visual elements, text content, or animation </w:t>
+      </w:r>
+      <w:r>
+        <w:fldChar w:fldCharType="begin"/>
+      </w:r>
+      <w:r>
+        <w:instrText xml:space="preserve"> ADDIN EN.CITE &lt;EndNote&gt;&lt;Cite&gt;&lt;Author&gt;Chen&lt;/Author&gt;&lt;Year&gt;2018&lt;/Year&gt;&lt;RecNum&gt;87&lt;/RecNum&gt;&lt;DisplayText&gt;(Chen, 2018)&lt;/DisplayText&gt;&lt;record&gt;&lt;rec-number&gt;87&lt;/rec-number&gt;&lt;foreign-keys&gt;&lt;key app="EN" db-id="525d9sr0qsvde5evfr0ps52ifpp52v555xtd" timestamp="1623620961"&gt;87&lt;/key&gt;&lt;/foreign-keys&gt;&lt;ref-type name="Journal Article"&gt;17&lt;/ref-type&gt;&lt;contributors&gt;&lt;authors&gt;&lt;author&gt;Xinyi Chen&lt;/author&gt;&lt;/authors&gt;&lt;/contributors&gt;&lt;titles&gt;&lt;title&gt;Signal–to–Noise Ratio&lt;/title&gt;&lt;/titles&gt;&lt;dates&gt;&lt;year&gt;2018&lt;/year&gt;&lt;/dates&gt;&lt;urls&gt;&lt;related-urls&gt;&lt;url&gt;https://www.nngroup.com/articles/signal-noise-ratio/#:~:text=Definition%3A%20In%20human%E2%80%93computer%20interaction%2C%20the%20signal%E2%80%93to%E2%80%93noise%20ratio%20represents,anything%20%E2%80%94%20text%20content%2C%20visual%20elements%2C%20or%20animation.&lt;/url&gt;&lt;/related-urls&gt;&lt;/urls&gt;&lt;/record&gt;&lt;/Cite&gt;&lt;/EndNote&gt;</w:instrText>
+      </w:r>
+      <w:r>
+        <w:fldChar w:fldCharType="separate"/>
+      </w:r>
+      <w:r>
+        <w:rPr>
+          <w:noProof/>
+        </w:rPr>
+        <w:t>(Chen, 2018)</w:t>
+      </w:r>
+      <w:r>
+        <w:fldChar w:fldCharType="end"/>
+      </w:r>
+      <w:r>
+        <w:t xml:space="preserve">. Not every user wants to achieve the same goal, </w:t>
+      </w:r>
+      <w:r>
+        <w:t xml:space="preserve">making the signal-to-noise </w:t>
+      </w:r>
+      <w:r>
+        <w:t xml:space="preserve">ratio </w:t>
+      </w:r>
+      <w:r>
+        <w:t>change depending on the user.</w:t>
+      </w:r>
+    </w:p>
+    <w:p>
+      <w:pPr>
+        <w:jc w:val="center"/>
+      </w:pPr>
+      <w:r>
+        <w:rPr>
+          <w:noProof/>
+        </w:rPr>
         <w:lastRenderedPageBreak/>
-        <w:t>4.</w:t>
-      </w:r>
-      <w:r>
-        <w:t>5</w:t>
-      </w:r>
-      <w:r>
-        <w:t>.</w:t>
-      </w:r>
-      <w:r>
-        <w:t>1</w:t>
-      </w:r>
-      <w:r>
-        <w:t>.</w:t>
-      </w:r>
-      <w:r>
-        <w:t xml:space="preserve"> </w:t>
-      </w:r>
-      <w:r>
-        <w:t>Simple and natural dialogue</w:t>
-      </w:r>
-      <w:bookmarkEnd w:id="21"/>
-    </w:p>
-    <w:p>
-      <w:r>
-        <w:t>There should not be any sight of irrelevant information. This is because every extra information on the screen competes for visibility.</w:t>
-      </w:r>
-    </w:p>
-    <w:p>
-      <w:r>
-        <w:t>For example, when an administrator wants to edit another user, they do not want to see the Id that we are using in the database. This will be of no relevance to the user and should be left out.</w:t>
-      </w:r>
-    </w:p>
-    <w:p>
-      <w:pPr>
-        <w:jc w:val="center"/>
-      </w:pPr>
-      <w:r>
-        <w:rPr>
-          <w:noProof/>
-        </w:rPr>
         <w:drawing>
-          <wp:inline distT="0" distB="0" distL="0" distR="0" wp14:anchorId="0333BB0C" wp14:editId="7E39EFF6">
-            <wp:extent cx="5648325" cy="2320572"/>
+          <wp:inline distT="0" distB="0" distL="0" distR="0" wp14:anchorId="0D122E41" wp14:editId="73D8D59A">
+            <wp:extent cx="6038850" cy="3319432"/>
             <wp:effectExtent l="0" t="0" r="0" b="0"/>
-            <wp:docPr id="1" name="Picture 1"/>
+            <wp:docPr id="13" name="Picture 13"/>
             <wp:cNvGraphicFramePr>
               <a:graphicFrameLocks xmlns:a="http://schemas.openxmlformats.org/drawingml/2006/main" noChangeAspect="1"/>
             </wp:cNvGraphicFramePr>
@@ -4536,7 +5163,7 @@
                     </pic:cNvPicPr>
                   </pic:nvPicPr>
                   <pic:blipFill>
-                    <a:blip r:embed="rId11" cstate="print">
+                    <a:blip r:embed="rId11">
                       <a:extLst>
                         <a:ext uri="{28A0092B-C50C-407E-A947-70E740481C1C}">
                           <a14:useLocalDpi xmlns:a14="http://schemas.microsoft.com/office/drawing/2010/main" val="0"/>
@@ -4551,7 +5178,7 @@
                   <pic:spPr bwMode="auto">
                     <a:xfrm>
                       <a:off x="0" y="0"/>
-                      <a:ext cx="5679445" cy="2333358"/>
+                      <a:ext cx="6050209" cy="3325676"/>
                     </a:xfrm>
                     <a:prstGeom prst="rect">
                       <a:avLst/>
@@ -4598,10 +5225,40 @@
         <w:t>: Simple and natural dialogue</w:t>
       </w:r>
       <w:bookmarkEnd w:id="22"/>
-    </w:p>
-    <w:p>
-      <w:r>
-        <w:t>As shown in Figure 1, there are no unnecessary information that overloads the user.</w:t>
+      <w:r>
+        <w:t xml:space="preserve"> </w:t>
+      </w:r>
+      <w:r>
+        <w:fldChar w:fldCharType="begin"/>
+      </w:r>
+      <w:r>
+        <w:instrText xml:space="preserve"> ADDIN EN.CITE &lt;EndNote&gt;&lt;Cite&gt;&lt;Author&gt;Chen&lt;/Author&gt;&lt;Year&gt;2018&lt;/Year&gt;&lt;RecNum&gt;87&lt;/RecNum&gt;&lt;DisplayText&gt;(Chen, 2018)&lt;/DisplayText&gt;&lt;record&gt;&lt;rec-number&gt;87&lt;/rec-number&gt;&lt;foreign-keys&gt;&lt;key app="EN" db-id="525d9sr0qsvde5evfr0ps52ifpp52v555xtd" timestamp="1623620961"&gt;87&lt;/key&gt;&lt;/foreign-keys&gt;&lt;ref-type name="Journal Article"&gt;17&lt;/ref-type&gt;&lt;contributors&gt;&lt;authors&gt;&lt;author&gt;Xinyi Chen&lt;/author&gt;&lt;/authors&gt;&lt;/contributors&gt;&lt;titles&gt;&lt;title&gt;Signal–to–Noise Ratio&lt;/title&gt;&lt;/titles&gt;&lt;dates&gt;&lt;year&gt;2018&lt;/year&gt;&lt;/dates&gt;&lt;urls&gt;&lt;related-urls&gt;&lt;url&gt;https://www.nngroup.com/articles/signal-noise-ratio/#:~:text=Definition%3A%20In%20human%E2%80%93computer%20interaction%2C%20the%20signal%E2%80%93to%E2%80%93noise%20ratio%20represents,anything%20%E2%80%94%20text%20content%2C%20visual%20elements%2C%20or%20animation.&lt;/url&gt;&lt;/related-urls&gt;&lt;/urls&gt;&lt;/record&gt;&lt;/Cite&gt;&lt;/EndNote&gt;</w:instrText>
+      </w:r>
+      <w:r>
+        <w:fldChar w:fldCharType="separate"/>
+      </w:r>
+      <w:r>
+        <w:rPr>
+          <w:noProof/>
+        </w:rPr>
+        <w:t>(Chen, 2018)</w:t>
+      </w:r>
+      <w:r>
+        <w:fldChar w:fldCharType="end"/>
+      </w:r>
+    </w:p>
+    <w:p>
+      <w:r>
+        <w:t>As shown in Figure 1,</w:t>
+      </w:r>
+      <w:r>
+        <w:t xml:space="preserve"> for a user that wants to book a new flight, the “Book travel” is a strong enough signal for them to easily find what they are looking for</w:t>
+      </w:r>
+      <w:r>
+        <w:t>.</w:t>
+      </w:r>
+      <w:r>
+        <w:t xml:space="preserve"> Whereas a user that wants to see their flight status, the “Book travel” block is in the way because it is taking up most of the space.</w:t>
       </w:r>
     </w:p>
     <w:p>
@@ -4627,18 +5284,20 @@
         <w:t>2.</w:t>
       </w:r>
       <w:r>
-        <w:t xml:space="preserve"> </w:t>
-      </w:r>
-      <w:r>
-        <w:t xml:space="preserve">Speak the </w:t>
+        <w:t xml:space="preserve"> Speak the </w:t>
       </w:r>
       <w:r>
         <w:t>u</w:t>
       </w:r>
       <w:r>
-        <w:t>sers’ language</w:t>
+        <w:t xml:space="preserve">sers’ </w:t>
+      </w:r>
+      <w:proofErr w:type="gramStart"/>
+      <w:r>
+        <w:t>language</w:t>
       </w:r>
       <w:bookmarkEnd w:id="23"/>
+      <w:proofErr w:type="gramEnd"/>
     </w:p>
     <w:p>
       <w:r>
@@ -4751,9 +5410,14 @@
         <w:fldChar w:fldCharType="end"/>
       </w:r>
       <w:r>
-        <w:t>: Speak the user's language</w:t>
+        <w:t xml:space="preserve">: Speak the user's </w:t>
+      </w:r>
+      <w:proofErr w:type="gramStart"/>
+      <w:r>
+        <w:t>language</w:t>
       </w:r>
       <w:bookmarkEnd w:id="24"/>
+      <w:proofErr w:type="gramEnd"/>
     </w:p>
     <w:p>
       <w:r>
@@ -4807,18 +5471,20 @@
         <w:t>3.</w:t>
       </w:r>
       <w:r>
-        <w:t xml:space="preserve"> </w:t>
-      </w:r>
-      <w:r>
-        <w:t xml:space="preserve">Minimize the </w:t>
+        <w:t xml:space="preserve"> Minimize the </w:t>
       </w:r>
       <w:r>
         <w:t>u</w:t>
       </w:r>
       <w:r>
-        <w:t>sers’ memory load</w:t>
+        <w:t xml:space="preserve">sers’ memory </w:t>
+      </w:r>
+      <w:proofErr w:type="gramStart"/>
+      <w:r>
+        <w:t>load</w:t>
       </w:r>
       <w:bookmarkEnd w:id="25"/>
+      <w:proofErr w:type="gramEnd"/>
     </w:p>
     <w:p>
       <w:r>
@@ -4933,9 +5599,14 @@
         <w:fldChar w:fldCharType="end"/>
       </w:r>
       <w:r>
-        <w:t>: Minimize the users' memory load</w:t>
+        <w:t xml:space="preserve">: Minimize the users' memory </w:t>
+      </w:r>
+      <w:proofErr w:type="gramStart"/>
+      <w:r>
+        <w:t>load</w:t>
       </w:r>
       <w:bookmarkEnd w:id="26"/>
+      <w:proofErr w:type="gramEnd"/>
     </w:p>
     <w:p>
       <w:r>
@@ -5269,6 +5940,7 @@
       <w:r>
         <w:t xml:space="preserve">Clearly marked </w:t>
       </w:r>
+      <w:proofErr w:type="gramStart"/>
       <w:r>
         <w:t>e</w:t>
       </w:r>
@@ -5276,6 +5948,7 @@
         <w:t>xists</w:t>
       </w:r>
       <w:bookmarkEnd w:id="31"/>
+      <w:proofErr w:type="gramEnd"/>
     </w:p>
     <w:p>
       <w:r>
@@ -5392,9 +6065,14 @@
         <w:fldChar w:fldCharType="end"/>
       </w:r>
       <w:r>
-        <w:t>: Clearly marked exists</w:t>
+        <w:t xml:space="preserve">: Clearly marked </w:t>
+      </w:r>
+      <w:proofErr w:type="gramStart"/>
+      <w:r>
+        <w:t>exists</w:t>
       </w:r>
       <w:bookmarkEnd w:id="32"/>
+      <w:proofErr w:type="gramEnd"/>
     </w:p>
     <w:p>
       <w:r>
@@ -5404,7 +6082,15 @@
         <w:t>exists</w:t>
       </w:r>
       <w:r>
-        <w:t xml:space="preserve"> has to be on every page at the same place, so that the user always knows how to exit the page.</w:t>
+        <w:t xml:space="preserve"> </w:t>
+      </w:r>
+      <w:proofErr w:type="gramStart"/>
+      <w:r>
+        <w:t>has to</w:t>
+      </w:r>
+      <w:proofErr w:type="gramEnd"/>
+      <w:r>
+        <w:t xml:space="preserve"> be on every page at the same place, so that the user always knows how to exit the page.</w:t>
       </w:r>
     </w:p>
     <w:p>
@@ -5839,7 +6525,15 @@
         <w:t>ve</w:t>
       </w:r>
       <w:r>
-        <w:t xml:space="preserve"> access to. This can be done by setting the user permissions and having them see only the things that they are allowed to see.</w:t>
+        <w:t xml:space="preserve"> access to. This can be done by setting the user permissions and having them see only the things that they </w:t>
+      </w:r>
+      <w:proofErr w:type="gramStart"/>
+      <w:r>
+        <w:t>are allowed to</w:t>
+      </w:r>
+      <w:proofErr w:type="gramEnd"/>
+      <w:r>
+        <w:t xml:space="preserve"> see.</w:t>
       </w:r>
     </w:p>
     <w:p>
@@ -5927,9 +6621,14 @@
         <w:fldChar w:fldCharType="end"/>
       </w:r>
       <w:r>
-        <w:t>: Prevent Errors</w:t>
+        <w:t xml:space="preserve">: Prevent </w:t>
+      </w:r>
+      <w:proofErr w:type="gramStart"/>
+      <w:r>
+        <w:t>Errors</w:t>
       </w:r>
       <w:bookmarkEnd w:id="38"/>
+      <w:proofErr w:type="gramEnd"/>
     </w:p>
     <w:p>
       <w:r>
@@ -5975,9 +6674,14 @@
         <w:t xml:space="preserve"> </w:t>
       </w:r>
       <w:r>
-        <w:t>Help and documentation</w:t>
+        <w:t xml:space="preserve">Help and </w:t>
+      </w:r>
+      <w:proofErr w:type="gramStart"/>
+      <w:r>
+        <w:t>documentation</w:t>
       </w:r>
       <w:bookmarkEnd w:id="39"/>
+      <w:proofErr w:type="gramEnd"/>
     </w:p>
     <w:p>
       <w:r>
@@ -6147,7 +6851,7 @@
         </w:numPr>
       </w:pPr>
       <w:bookmarkStart w:id="42" w:name="_Toc73918951"/>
-      <w:bookmarkEnd w:id="7"/>
+      <w:bookmarkEnd w:id="8"/>
       <w:r>
         <w:lastRenderedPageBreak/>
         <w:t>7</w:t>
@@ -6185,19 +6889,25 @@
         <w:fldChar w:fldCharType="separate"/>
       </w:r>
       <w:r>
-        <w:t xml:space="preserve">Blaszkiewicz, S. (2017). Can Workplace by Facebook, work? </w:t>
-      </w:r>
-      <w:hyperlink r:id="rId22" w:history="1">
-        <w:r>
-          <w:rPr>
-            <w:rStyle w:val="Hyperlink"/>
-            <w:lang w:val="en-US"/>
-          </w:rPr>
-          <w:t>https://www.getapp.com/resources/can-facebook-at-work-work/</w:t>
-        </w:r>
-      </w:hyperlink>
-      <w:r>
-        <w:t xml:space="preserve"> </w:t>
+        <w:t xml:space="preserve">Bérczes, T., Sztrik, J., &amp; Orosz, P. (2012). Tool supported modeling of sensor communication networks by using finite-source priority retrial queues. </w:t>
+      </w:r>
+      <w:r>
+        <w:rPr>
+          <w:i/>
+        </w:rPr>
+        <w:t>Carpathian Journal of Electronic and computer engineering</w:t>
+      </w:r>
+      <w:r>
+        <w:t>,</w:t>
+      </w:r>
+      <w:r>
+        <w:rPr>
+          <w:i/>
+        </w:rPr>
+        <w:t xml:space="preserve"> 5</w:t>
+      </w:r>
+      <w:r>
+        <w:t xml:space="preserve">, 13. </w:t>
       </w:r>
     </w:p>
     <w:p>
@@ -6207,34 +6917,19 @@
         <w:ind w:left="720" w:hanging="720"/>
       </w:pPr>
       <w:r>
-        <w:t xml:space="preserve">Dovleac, L. (2015). The role of new communication technologies in companies' sustainability. </w:t>
-      </w:r>
-      <w:r>
-        <w:rPr>
-          <w:i/>
-        </w:rPr>
-        <w:t>Bulletin of the Transilvania University of Brasov. Economic Sciences. Series V</w:t>
-      </w:r>
-      <w:r>
-        <w:t>,</w:t>
-      </w:r>
-      <w:r>
-        <w:rPr>
-          <w:i/>
-        </w:rPr>
-        <w:t xml:space="preserve"> 8</w:t>
-      </w:r>
-      <w:r>
-        <w:t xml:space="preserve">(1), 33. </w:t>
-      </w:r>
-    </w:p>
-    <w:p>
-      <w:pPr>
-        <w:pStyle w:val="EndNoteBibliography"/>
-        <w:ind w:left="720" w:hanging="720"/>
-      </w:pPr>
-      <w:r>
-        <w:t xml:space="preserve">Elin, S. (2012). Drawing and Painting as a Tool for </w:t>
+        <w:t xml:space="preserve">Blackwell, A. (2010). Human Computer Interaction. </w:t>
+      </w:r>
+      <w:hyperlink r:id="rId22" w:history="1">
+        <w:r>
+          <w:rPr>
+            <w:rStyle w:val="Hyperlink"/>
+            <w:lang w:val="en-US"/>
+          </w:rPr>
+          <w:t>https://www.cl.cam.ac.uk/teaching/1011/HCI/HCI2010.pdf</w:t>
+        </w:r>
+      </w:hyperlink>
+      <w:r>
+        <w:t xml:space="preserve"> </w:t>
       </w:r>
     </w:p>
     <w:p>
@@ -6244,7 +6939,7 @@
         <w:ind w:left="720" w:hanging="720"/>
       </w:pPr>
       <w:r>
-        <w:t xml:space="preserve">Communication. </w:t>
+        <w:t xml:space="preserve">Blaszkiewicz, S. (2017). Can Workplace by Facebook, work? </w:t>
       </w:r>
       <w:hyperlink r:id="rId23" w:history="1">
         <w:r>
@@ -6252,7 +6947,7 @@
             <w:rStyle w:val="Hyperlink"/>
             <w:lang w:val="en-US"/>
           </w:rPr>
-          <w:t>https://www.duo.uio.no/bitstream/handle/10852/37146/NewMasterThesistemplate%5B2%5D-8.pdf?sequence=1</w:t>
+          <w:t>https://www.getapp.com/resources/can-facebook-at-work-work/</w:t>
         </w:r>
       </w:hyperlink>
       <w:r>
@@ -6266,7 +6961,7 @@
         <w:ind w:left="720" w:hanging="720"/>
       </w:pPr>
       <w:r>
-        <w:t xml:space="preserve">Hackeling, E. (2021). How much time are you spending on email? . </w:t>
+        <w:t xml:space="preserve">Chen, X. (2018). Signal–to–Noise Ratio. </w:t>
       </w:r>
       <w:hyperlink r:id="rId24" w:history="1">
         <w:r>
@@ -6274,11 +6969,11 @@
             <w:rStyle w:val="Hyperlink"/>
             <w:lang w:val="en-US"/>
           </w:rPr>
-          <w:t>https://frontapp.com/blog/how-much-time-are-you-spending-on-email</w:t>
+          <w:t>https://www.nngroup.com/articles/signal-noise-ratio/#:~:text=Definition%3A%20In%20human%E2%80%93computer%20interaction%2C%20the%20signal%E2%80%93to%E2%80%93noise%20ratio%20represents,anything%20%E2%80%94%20text%20content%2C%20visual%20elements%2C%20or%20animation</w:t>
         </w:r>
       </w:hyperlink>
       <w:r>
-        <w:t xml:space="preserve"> </w:t>
+        <w:t xml:space="preserve">. </w:t>
       </w:r>
     </w:p>
     <w:p>
@@ -6288,19 +6983,16 @@
         <w:ind w:left="720" w:hanging="720"/>
       </w:pPr>
       <w:r>
-        <w:t xml:space="preserve">Hellgren, H. (2018). Communicating in software development. </w:t>
-      </w:r>
-      <w:hyperlink r:id="rId25" w:history="1">
-        <w:r>
-          <w:rPr>
-            <w:rStyle w:val="Hyperlink"/>
-            <w:lang w:val="en-US"/>
-          </w:rPr>
-          <w:t>https://hackernoon.com/communicating-in-software-development-f3434c52eb23</w:t>
-        </w:r>
-      </w:hyperlink>
-      <w:r>
-        <w:t xml:space="preserve"> </w:t>
+        <w:t xml:space="preserve">Cockburn, A. (2006). </w:t>
+      </w:r>
+      <w:r>
+        <w:rPr>
+          <w:i/>
+        </w:rPr>
+        <w:t>Agile software development: the cooperative game</w:t>
+      </w:r>
+      <w:r>
+        <w:t xml:space="preserve">. Pearson Education. </w:t>
       </w:r>
     </w:p>
     <w:p>
@@ -6310,16 +7002,7 @@
         <w:ind w:left="720" w:hanging="720"/>
       </w:pPr>
       <w:r>
-        <w:t xml:space="preserve">Hinze-Hoare, V. (2007). The review and analysis of human computer interaction (HCI) principles. </w:t>
-      </w:r>
-      <w:r>
-        <w:rPr>
-          <w:i/>
-        </w:rPr>
-        <w:t>arXiv preprint arXiv:0707.3638</w:t>
-      </w:r>
-      <w:r>
-        <w:t xml:space="preserve">. </w:t>
+        <w:t xml:space="preserve">Dittrich, Y., &amp; Giuffrida, R. (2011). Exploring the role of instant messaging in a global software development project. 2011 IEEE Sixth International Conference on Global Software Engineering, </w:t>
       </w:r>
     </w:p>
     <w:p>
@@ -6329,13 +7012,13 @@
         <w:ind w:left="720" w:hanging="720"/>
       </w:pPr>
       <w:r>
-        <w:t xml:space="preserve">Knopf, J. W. (2006). Doing a literature review. </w:t>
+        <w:t xml:space="preserve">Dovleac, L. (2015). The role of new communication technologies in companies' sustainability. </w:t>
       </w:r>
       <w:r>
         <w:rPr>
           <w:i/>
         </w:rPr>
-        <w:t>PS: Political Science and Politics</w:t>
+        <w:t>Bulletin of the Transilvania University of Brasov. Economic Sciences. Series V</w:t>
       </w:r>
       <w:r>
         <w:t>,</w:t>
@@ -6344,10 +7027,19 @@
         <w:rPr>
           <w:i/>
         </w:rPr>
-        <w:t xml:space="preserve"> 39</w:t>
-      </w:r>
-      <w:r>
-        <w:t xml:space="preserve">(1), 127-132. </w:t>
+        <w:t xml:space="preserve"> 8</w:t>
+      </w:r>
+      <w:r>
+        <w:t xml:space="preserve">(1), 33. </w:t>
+      </w:r>
+    </w:p>
+    <w:p>
+      <w:pPr>
+        <w:pStyle w:val="EndNoteBibliography"/>
+        <w:ind w:left="720" w:hanging="720"/>
+      </w:pPr>
+      <w:r>
+        <w:t xml:space="preserve">Elin, S. (2012). Drawing and Painting as a Tool for </w:t>
       </w:r>
     </w:p>
     <w:p>
@@ -6357,19 +7049,19 @@
         <w:ind w:left="720" w:hanging="720"/>
       </w:pPr>
       <w:r>
-        <w:t xml:space="preserve">Leano, M. (2020). WHY INSTANT MESSAGING IS THE TOP COMMUNITION TOOL FOR BUSINESSES. </w:t>
-      </w:r>
-      <w:hyperlink r:id="rId26" w:history="1">
+        <w:t xml:space="preserve">Communication. </w:t>
+      </w:r>
+      <w:hyperlink r:id="rId25" w:history="1">
         <w:r>
           <w:rPr>
             <w:rStyle w:val="Hyperlink"/>
             <w:lang w:val="en-US"/>
           </w:rPr>
-          <w:t>https://newmediaservices.com.au/instant-messaging/#:~:text=Instant%20messaging%2C%20originally%20created%20for%20entertainment%20and%20social,messaging%20marketing%2C%20lead%20generation%2C%20and%20customer%20support%20purposes</w:t>
+          <w:t>https://www.duo.uio.no/bitstream/handle/10852/37146/NewMasterThesistemplate%5B2%5D-8.pdf?sequence=1</w:t>
         </w:r>
       </w:hyperlink>
       <w:r>
-        <w:t xml:space="preserve">. </w:t>
+        <w:t xml:space="preserve"> </w:t>
       </w:r>
     </w:p>
     <w:p>
@@ -6379,15 +7071,15 @@
         <w:ind w:left="720" w:hanging="720"/>
       </w:pPr>
       <w:r>
-        <w:t xml:space="preserve">LeBar, Z. (2017). What Are Wikis, and Why Should You Use Them? </w:t>
-      </w:r>
-      <w:hyperlink r:id="rId27" w:history="1">
+        <w:t xml:space="preserve">Hackeling, E. (2021). How much time are you spending on email? . </w:t>
+      </w:r>
+      <w:hyperlink r:id="rId26" w:history="1">
         <w:r>
           <w:rPr>
             <w:rStyle w:val="Hyperlink"/>
             <w:lang w:val="en-US"/>
           </w:rPr>
-          <w:t>https://business.tutsplus.com/tutorials/what-are-wikis-and-why-should-you-use-them--cms-19540</w:t>
+          <w:t>https://frontapp.com/blog/how-much-time-are-you-spending-on-email</w:t>
         </w:r>
       </w:hyperlink>
       <w:r>
@@ -6401,19 +7093,19 @@
         <w:ind w:left="720" w:hanging="720"/>
       </w:pPr>
       <w:r>
-        <w:t xml:space="preserve">Phpzag, T. (2021). Build Live Chat System with Ajax, PHP &amp; MySQL. </w:t>
-      </w:r>
-      <w:hyperlink r:id="rId28" w:history="1">
+        <w:t xml:space="preserve">Hellgren, H. (2018). Communicating in software development. </w:t>
+      </w:r>
+      <w:hyperlink r:id="rId27" w:history="1">
         <w:r>
           <w:rPr>
             <w:rStyle w:val="Hyperlink"/>
             <w:lang w:val="en-US"/>
           </w:rPr>
-          <w:t>https://www.phpzag.com/build-live-chat-system-with-ajax-php-mysql/#:~:text=Chat%20System%20or%20Chat%20application%20is%20mainly%20used,to%20assist%20them%20regarding%20services%20and%20resolve%20issues</w:t>
+          <w:t>https://hackernoon.com/communicating-in-software-development-f3434c52eb23</w:t>
         </w:r>
       </w:hyperlink>
       <w:r>
-        <w:t xml:space="preserve">. </w:t>
+        <w:t xml:space="preserve"> </w:t>
       </w:r>
     </w:p>
     <w:p>
@@ -6423,13 +7115,13 @@
         <w:ind w:left="720" w:hanging="720"/>
       </w:pPr>
       <w:r>
-        <w:t xml:space="preserve">Rowley, J., &amp; Slack, F. (2004). Conducting a literature review. </w:t>
+        <w:t xml:space="preserve">Hinze-Hoare, V. (2007). The review and analysis of human computer interaction (HCI) principles. </w:t>
       </w:r>
       <w:r>
         <w:rPr>
           <w:i/>
         </w:rPr>
-        <w:t>Management research news</w:t>
+        <w:t>arXiv preprint arXiv:0707.3638</w:t>
       </w:r>
       <w:r>
         <w:t xml:space="preserve">. </w:t>
@@ -6442,15 +7134,15 @@
         <w:ind w:left="720" w:hanging="720"/>
       </w:pPr>
       <w:r>
-        <w:t xml:space="preserve">Sarowardy, M. H. (2019). The Issues and Challenges of Using Multimedia at a District Level. </w:t>
-      </w:r>
-      <w:hyperlink r:id="rId29" w:history="1">
+        <w:t xml:space="preserve">Kim, Y. S. (2018). The Importance of Literature Review in Research Writing. </w:t>
+      </w:r>
+      <w:hyperlink r:id="rId28" w:history="1">
         <w:r>
           <w:rPr>
             <w:rStyle w:val="Hyperlink"/>
             <w:lang w:val="en-US"/>
           </w:rPr>
-          <w:t>https://www.scirp.org/html/11-6304491_93691.htm</w:t>
+          <w:t>https://owlcation.com/humanities/literature_review</w:t>
         </w:r>
       </w:hyperlink>
       <w:r>
@@ -6464,26 +7156,26 @@
         <w:ind w:left="720" w:hanging="720"/>
       </w:pPr>
       <w:r>
-        <w:t xml:space="preserve">Schrader, J. (2018, 30 July). </w:t>
+        <w:t xml:space="preserve">Knopf, J. W. (2006). Doing a literature review. </w:t>
       </w:r>
       <w:r>
         <w:rPr>
           <w:i/>
         </w:rPr>
-        <w:t>How Your Cell Phone Habits Impact Your Productivity</w:t>
-      </w:r>
-      <w:r>
-        <w:t xml:space="preserve">. </w:t>
-      </w:r>
-      <w:hyperlink r:id="rId30" w:history="1">
-        <w:r>
-          <w:rPr>
-            <w:rStyle w:val="Hyperlink"/>
-            <w:lang w:val="en-US"/>
-          </w:rPr>
-          <w:t>https://www.psychologytoday.com/us/blog/why-bad-looks-good/201807/how-your-cell-phone-habits-impact-your-productivity</w:t>
-        </w:r>
-      </w:hyperlink>
+        <w:t>PS: Political Science and Politics</w:t>
+      </w:r>
+      <w:r>
+        <w:t>,</w:t>
+      </w:r>
+      <w:r>
+        <w:rPr>
+          <w:i/>
+        </w:rPr>
+        <w:t xml:space="preserve"> 39</w:t>
+      </w:r>
+      <w:r>
+        <w:t xml:space="preserve">(1), 127-132. </w:t>
+      </w:r>
     </w:p>
     <w:p>
       <w:pPr>
@@ -6492,25 +7184,19 @@
         <w:ind w:left="720" w:hanging="720"/>
       </w:pPr>
       <w:r>
-        <w:t xml:space="preserve">Terblanche, J. T. (2014). Using HCI principles to design interactive learning material. </w:t>
-      </w:r>
-      <w:r>
-        <w:rPr>
-          <w:i/>
-        </w:rPr>
-        <w:t>Mediterranean Journal of Social Sciences</w:t>
-      </w:r>
-      <w:r>
-        <w:t>,</w:t>
-      </w:r>
-      <w:r>
-        <w:rPr>
-          <w:i/>
-        </w:rPr>
-        <w:t xml:space="preserve"> 5</w:t>
-      </w:r>
-      <w:r>
-        <w:t xml:space="preserve">(21), 377. </w:t>
+        <w:t xml:space="preserve">Leano, M. (2020). WHY INSTANT MESSAGING IS THE TOP COMMUNITION TOOL FOR BUSINESSES. </w:t>
+      </w:r>
+      <w:hyperlink r:id="rId29" w:history="1">
+        <w:r>
+          <w:rPr>
+            <w:rStyle w:val="Hyperlink"/>
+            <w:lang w:val="en-US"/>
+          </w:rPr>
+          <w:t>https://newmediaservices.com.au/instant-messaging/#:~:text=Instant%20messaging%2C%20originally%20created%20for%20entertainment%20and%20social,messaging%20marketing%2C%20lead%20generation%2C%20and%20customer%20support%20purposes</w:t>
+        </w:r>
+      </w:hyperlink>
+      <w:r>
+        <w:t xml:space="preserve">. </w:t>
       </w:r>
     </w:p>
     <w:p>
@@ -6520,14 +7206,222 @@
         <w:ind w:left="720" w:hanging="720"/>
       </w:pPr>
       <w:r>
-        <w:t xml:space="preserve">Thorne, B. (2020). How Distractions At Work Take Up More Time Than You Think. </w:t>
-      </w:r>
-      <w:hyperlink r:id="rId31" w:history="1">
+        <w:t xml:space="preserve">LeBar, Z. (2017). What Are Wikis, and Why Should You Use Them? </w:t>
+      </w:r>
+      <w:hyperlink r:id="rId30" w:history="1">
         <w:r>
           <w:rPr>
             <w:rStyle w:val="Hyperlink"/>
             <w:lang w:val="en-US"/>
           </w:rPr>
+          <w:t>https://business.tutsplus.com/tutorials/what-are-wikis-and-why-should-you-use-them--cms-19540</w:t>
+        </w:r>
+      </w:hyperlink>
+      <w:r>
+        <w:t xml:space="preserve"> </w:t>
+      </w:r>
+    </w:p>
+    <w:p>
+      <w:pPr>
+        <w:pStyle w:val="EndNoteBibliography"/>
+        <w:spacing w:after="0"/>
+        <w:ind w:left="720" w:hanging="720"/>
+      </w:pPr>
+      <w:r>
+        <w:lastRenderedPageBreak/>
+        <w:t xml:space="preserve">Minocha, S., Petre, M., &amp; Roberts, D. (2008). Using wikis to simulate distributed requirements development in a software engineering course. </w:t>
+      </w:r>
+      <w:r>
+        <w:rPr>
+          <w:i/>
+        </w:rPr>
+        <w:t>International Journal of Engineering Education</w:t>
+      </w:r>
+      <w:r>
+        <w:t>,</w:t>
+      </w:r>
+      <w:r>
+        <w:rPr>
+          <w:i/>
+        </w:rPr>
+        <w:t xml:space="preserve"> 24</w:t>
+      </w:r>
+      <w:r>
+        <w:t xml:space="preserve">(4), 689-704. </w:t>
+      </w:r>
+    </w:p>
+    <w:p>
+      <w:pPr>
+        <w:pStyle w:val="EndNoteBibliography"/>
+        <w:spacing w:after="0"/>
+        <w:ind w:left="720" w:hanging="720"/>
+      </w:pPr>
+      <w:r>
+        <w:t xml:space="preserve">Niinimaki, T. (2011). Face-to-face, email and instant messaging in distributed agile software development project. 2011 IEEE Sixth International Conference on Global Software Engineering Workshop, </w:t>
+      </w:r>
+    </w:p>
+    <w:p>
+      <w:pPr>
+        <w:pStyle w:val="EndNoteBibliography"/>
+        <w:spacing w:after="0"/>
+        <w:ind w:left="720" w:hanging="720"/>
+      </w:pPr>
+      <w:r>
+        <w:t xml:space="preserve">Phpzag, T. (2021). Build Live Chat System with Ajax, PHP &amp; MySQL. </w:t>
+      </w:r>
+      <w:hyperlink r:id="rId31" w:history="1">
+        <w:r>
+          <w:rPr>
+            <w:rStyle w:val="Hyperlink"/>
+            <w:lang w:val="en-US"/>
+          </w:rPr>
+          <w:t>https://www.phpzag.com/build-live-chat-system-with-ajax-php-mysql/#:~:text=Chat%20System%20or%20Chat%20application%20is%20mainly%20used,to%20assist%20them%20regarding%20services%20and%20resolve%20issues</w:t>
+        </w:r>
+      </w:hyperlink>
+      <w:r>
+        <w:t xml:space="preserve">. </w:t>
+      </w:r>
+    </w:p>
+    <w:p>
+      <w:pPr>
+        <w:pStyle w:val="EndNoteBibliography"/>
+        <w:spacing w:after="0"/>
+        <w:ind w:left="720" w:hanging="720"/>
+      </w:pPr>
+      <w:r>
+        <w:t xml:space="preserve">Rowley, J., &amp; Slack, F. (2004). Conducting a literature review. </w:t>
+      </w:r>
+      <w:r>
+        <w:rPr>
+          <w:i/>
+        </w:rPr>
+        <w:t>Management research news</w:t>
+      </w:r>
+      <w:r>
+        <w:t xml:space="preserve">. </w:t>
+      </w:r>
+    </w:p>
+    <w:p>
+      <w:pPr>
+        <w:pStyle w:val="EndNoteBibliography"/>
+        <w:spacing w:after="0"/>
+        <w:ind w:left="720" w:hanging="720"/>
+      </w:pPr>
+      <w:r>
+        <w:t xml:space="preserve">Sarowardy, M. H. (2019). The Issues and Challenges of Using Multimedia at a District Level. </w:t>
+      </w:r>
+      <w:hyperlink r:id="rId32" w:history="1">
+        <w:r>
+          <w:rPr>
+            <w:rStyle w:val="Hyperlink"/>
+            <w:lang w:val="en-US"/>
+          </w:rPr>
+          <w:t>https://www.scirp.org/html/11-6304491_93691.htm</w:t>
+        </w:r>
+      </w:hyperlink>
+      <w:r>
+        <w:t xml:space="preserve"> </w:t>
+      </w:r>
+    </w:p>
+    <w:p>
+      <w:pPr>
+        <w:pStyle w:val="EndNoteBibliography"/>
+        <w:spacing w:after="0"/>
+        <w:ind w:left="720" w:hanging="720"/>
+      </w:pPr>
+      <w:r>
+        <w:t xml:space="preserve">Schrader, J. (2018, 30 July). </w:t>
+      </w:r>
+      <w:r>
+        <w:rPr>
+          <w:i/>
+        </w:rPr>
+        <w:t>How Your Cell Phone Habits Impact Your Productivity</w:t>
+      </w:r>
+      <w:r>
+        <w:t xml:space="preserve">. </w:t>
+      </w:r>
+      <w:hyperlink r:id="rId33" w:history="1">
+        <w:r>
+          <w:rPr>
+            <w:rStyle w:val="Hyperlink"/>
+            <w:lang w:val="en-US"/>
+          </w:rPr>
+          <w:t>https://www.psychologytoday.com/us/blog/why-bad-looks-good/201807/how-your-cell-phone-habits-impact-your-productivity</w:t>
+        </w:r>
+      </w:hyperlink>
+    </w:p>
+    <w:p>
+      <w:pPr>
+        <w:pStyle w:val="EndNoteBibliography"/>
+        <w:spacing w:after="0"/>
+        <w:ind w:left="720" w:hanging="720"/>
+      </w:pPr>
+      <w:r>
+        <w:t xml:space="preserve">Storey, M.-A., Zagalsky, A., Figueira Filho, F., Singer, L., &amp; German, D. M. (2016). How social and communication channels shape and challenge a participatory culture in software development. </w:t>
+      </w:r>
+      <w:r>
+        <w:rPr>
+          <w:i/>
+        </w:rPr>
+        <w:t>IEEE Transactions on Software Engineering</w:t>
+      </w:r>
+      <w:r>
+        <w:t>,</w:t>
+      </w:r>
+      <w:r>
+        <w:rPr>
+          <w:i/>
+        </w:rPr>
+        <w:t xml:space="preserve"> 43</w:t>
+      </w:r>
+      <w:r>
+        <w:t xml:space="preserve">(2), 185-204. </w:t>
+      </w:r>
+    </w:p>
+    <w:p>
+      <w:pPr>
+        <w:pStyle w:val="EndNoteBibliography"/>
+        <w:spacing w:after="0"/>
+        <w:ind w:left="720" w:hanging="720"/>
+      </w:pPr>
+      <w:r>
+        <w:t xml:space="preserve">Terblanche, J. T. (2014). Using HCI principles to design interactive learning material. </w:t>
+      </w:r>
+      <w:r>
+        <w:rPr>
+          <w:i/>
+        </w:rPr>
+        <w:t>Mediterranean Journal of Social Sciences</w:t>
+      </w:r>
+      <w:r>
+        <w:t>,</w:t>
+      </w:r>
+      <w:r>
+        <w:rPr>
+          <w:i/>
+        </w:rPr>
+        <w:t xml:space="preserve"> 5</w:t>
+      </w:r>
+      <w:r>
+        <w:t xml:space="preserve">(21), 377. </w:t>
+      </w:r>
+    </w:p>
+    <w:p>
+      <w:pPr>
+        <w:pStyle w:val="EndNoteBibliography"/>
+        <w:spacing w:after="0"/>
+        <w:ind w:left="720" w:hanging="720"/>
+      </w:pPr>
+      <w:r>
+        <w:t xml:space="preserve">Thorne, B. (2020). How Distractions At Work Take Up More Time Than You Think. </w:t>
+      </w:r>
+      <w:hyperlink r:id="rId34" w:history="1">
+        <w:r>
+          <w:rPr>
+            <w:rStyle w:val="Hyperlink"/>
+            <w:lang w:val="en-US"/>
+          </w:rPr>
           <w:t>http://blog.idonethis.com/distractions-at-work/#:~:text=It%20takes%20an%20average%20of%20about%2025%20minutes,University%20of%20California%2C%20Irvine.%20Multiple%20studies%20confirm%20this</w:t>
         </w:r>
       </w:hyperlink>
@@ -6541,7 +7435,6 @@
         <w:ind w:left="720" w:hanging="720"/>
       </w:pPr>
       <w:r>
-        <w:lastRenderedPageBreak/>
         <w:t xml:space="preserve">Zepel. (2021). </w:t>
       </w:r>
       <w:r>
@@ -6553,7 +7446,7 @@
       <w:r>
         <w:t xml:space="preserve">. </w:t>
       </w:r>
-      <w:hyperlink r:id="rId32" w:history="1">
+      <w:hyperlink r:id="rId35" w:history="1">
         <w:r>
           <w:rPr>
             <w:rStyle w:val="Hyperlink"/>
@@ -6577,7 +7470,7 @@
       </w:r>
     </w:p>
     <w:sectPr>
-      <w:footerReference w:type="default" r:id="rId33"/>
+      <w:footerReference w:type="default" r:id="rId36"/>
       <w:pgSz w:w="11907" w:h="16840" w:code="9"/>
       <w:pgMar w:top="1134" w:right="1134" w:bottom="1418" w:left="1418" w:header="851" w:footer="1134" w:gutter="0"/>
       <w:pgNumType w:start="1"/>
@@ -6589,7 +7482,7 @@
 </file>
 
 <file path=word/endnotes.xml><?xml version="1.0" encoding="utf-8"?>
-<w:endnotes xmlns:wpc="http://schemas.microsoft.com/office/word/2010/wordprocessingCanvas" xmlns:cx="http://schemas.microsoft.com/office/drawing/2014/chartex" xmlns:cx1="http://schemas.microsoft.com/office/drawing/2015/9/8/chartex" xmlns:cx2="http://schemas.microsoft.com/office/drawing/2015/10/21/chartex" xmlns:cx3="http://schemas.microsoft.com/office/drawing/2016/5/9/chartex" xmlns:cx4="http://schemas.microsoft.com/office/drawing/2016/5/10/chartex" xmlns:cx5="http://schemas.microsoft.com/office/drawing/2016/5/11/chartex" xmlns:cx6="http://schemas.microsoft.com/office/drawing/2016/5/12/chartex" xmlns:cx7="http://schemas.microsoft.com/office/drawing/2016/5/13/chartex" xmlns:cx8="http://schemas.microsoft.com/office/drawing/2016/5/14/chartex" xmlns:mc="http://schemas.openxmlformats.org/markup-compatibility/2006" xmlns:aink="http://schemas.microsoft.com/office/drawing/2016/ink" xmlns:am3d="http://schemas.microsoft.com/office/drawing/2017/model3d" xmlns:o="urn:schemas-microsoft-com:office:office" xmlns:r="http://schemas.openxmlformats.org/officeDocument/2006/relationships" xmlns:m="http://schemas.openxmlformats.org/officeDocument/2006/math" xmlns:v="urn:schemas-microsoft-com:vml" xmlns:wp14="http://schemas.microsoft.com/office/word/2010/wordprocessingDrawing" xmlns:wp="http://schemas.openxmlformats.org/drawingml/2006/wordprocessingDrawing" xmlns:w10="urn:schemas-microsoft-com:office:word" xmlns:w="http://schemas.openxmlformats.org/wordprocessingml/2006/main" xmlns:w14="http://schemas.microsoft.com/office/word/2010/wordml" xmlns:w15="http://schemas.microsoft.com/office/word/2012/wordml" xmlns:w16cex="http://schemas.microsoft.com/office/word/2018/wordml/cex" xmlns:w16cid="http://schemas.microsoft.com/office/word/2016/wordml/cid" xmlns:w16="http://schemas.microsoft.com/office/word/2018/wordml" xmlns:w16sdtdh="http://schemas.microsoft.com/office/word/2020/wordml/sdtdatahash" xmlns:w16se="http://schemas.microsoft.com/office/word/2015/wordml/symex" xmlns:wpg="http://schemas.microsoft.com/office/word/2010/wordprocessingGroup" xmlns:wpi="http://schemas.microsoft.com/office/word/2010/wordprocessingInk" xmlns:wne="http://schemas.microsoft.com/office/word/2006/wordml" xmlns:wps="http://schemas.microsoft.com/office/word/2010/wordprocessingShape" mc:Ignorable="w14 w15 w16se w16cid w16 w16cex w16sdtdh wp14">
+<w:endnotes xmlns:wpc="http://schemas.microsoft.com/office/word/2010/wordprocessingCanvas" xmlns:cx="http://schemas.microsoft.com/office/drawing/2014/chartex" xmlns:cx1="http://schemas.microsoft.com/office/drawing/2015/9/8/chartex" xmlns:cx2="http://schemas.microsoft.com/office/drawing/2015/10/21/chartex" xmlns:cx3="http://schemas.microsoft.com/office/drawing/2016/5/9/chartex" xmlns:cx4="http://schemas.microsoft.com/office/drawing/2016/5/10/chartex" xmlns:cx5="http://schemas.microsoft.com/office/drawing/2016/5/11/chartex" xmlns:cx6="http://schemas.microsoft.com/office/drawing/2016/5/12/chartex" xmlns:cx7="http://schemas.microsoft.com/office/drawing/2016/5/13/chartex" xmlns:cx8="http://schemas.microsoft.com/office/drawing/2016/5/14/chartex" xmlns:mc="http://schemas.openxmlformats.org/markup-compatibility/2006" xmlns:aink="http://schemas.microsoft.com/office/drawing/2016/ink" xmlns:am3d="http://schemas.microsoft.com/office/drawing/2017/model3d" xmlns:o="urn:schemas-microsoft-com:office:office" xmlns:r="http://schemas.openxmlformats.org/officeDocument/2006/relationships" xmlns:m="http://schemas.openxmlformats.org/officeDocument/2006/math" xmlns:v="urn:schemas-microsoft-com:vml" xmlns:wp14="http://schemas.microsoft.com/office/word/2010/wordprocessingDrawing" xmlns:wp="http://schemas.openxmlformats.org/drawingml/2006/wordprocessingDrawing" xmlns:w10="urn:schemas-microsoft-com:office:word" xmlns:w="http://schemas.openxmlformats.org/wordprocessingml/2006/main" xmlns:w14="http://schemas.microsoft.com/office/word/2010/wordml" xmlns:w15="http://schemas.microsoft.com/office/word/2012/wordml" xmlns:w16cex="http://schemas.microsoft.com/office/word/2018/wordml/cex" xmlns:w16cid="http://schemas.microsoft.com/office/word/2016/wordml/cid" xmlns:w16="http://schemas.microsoft.com/office/word/2018/wordml" xmlns:w16se="http://schemas.microsoft.com/office/word/2015/wordml/symex" xmlns:wpg="http://schemas.microsoft.com/office/word/2010/wordprocessingGroup" xmlns:wpi="http://schemas.microsoft.com/office/word/2010/wordprocessingInk" xmlns:wne="http://schemas.microsoft.com/office/word/2006/wordml" xmlns:wps="http://schemas.microsoft.com/office/word/2010/wordprocessingShape" mc:Ignorable="w14 w15 w16se w16cid w16 w16cex wp14">
   <w:endnote w:type="separator" w:id="-1">
     <w:p>
       <w:pPr>
@@ -6614,7 +7507,7 @@
 </file>
 
 <file path=word/footer1.xml><?xml version="1.0" encoding="utf-8"?>
-<w:ftr xmlns:wpc="http://schemas.microsoft.com/office/word/2010/wordprocessingCanvas" xmlns:cx="http://schemas.microsoft.com/office/drawing/2014/chartex" xmlns:cx1="http://schemas.microsoft.com/office/drawing/2015/9/8/chartex" xmlns:cx2="http://schemas.microsoft.com/office/drawing/2015/10/21/chartex" xmlns:cx3="http://schemas.microsoft.com/office/drawing/2016/5/9/chartex" xmlns:cx4="http://schemas.microsoft.com/office/drawing/2016/5/10/chartex" xmlns:cx5="http://schemas.microsoft.com/office/drawing/2016/5/11/chartex" xmlns:cx6="http://schemas.microsoft.com/office/drawing/2016/5/12/chartex" xmlns:cx7="http://schemas.microsoft.com/office/drawing/2016/5/13/chartex" xmlns:cx8="http://schemas.microsoft.com/office/drawing/2016/5/14/chartex" xmlns:mc="http://schemas.openxmlformats.org/markup-compatibility/2006" xmlns:aink="http://schemas.microsoft.com/office/drawing/2016/ink" xmlns:am3d="http://schemas.microsoft.com/office/drawing/2017/model3d" xmlns:o="urn:schemas-microsoft-com:office:office" xmlns:r="http://schemas.openxmlformats.org/officeDocument/2006/relationships" xmlns:m="http://schemas.openxmlformats.org/officeDocument/2006/math" xmlns:v="urn:schemas-microsoft-com:vml" xmlns:wp14="http://schemas.microsoft.com/office/word/2010/wordprocessingDrawing" xmlns:wp="http://schemas.openxmlformats.org/drawingml/2006/wordprocessingDrawing" xmlns:w10="urn:schemas-microsoft-com:office:word" xmlns:w="http://schemas.openxmlformats.org/wordprocessingml/2006/main" xmlns:w14="http://schemas.microsoft.com/office/word/2010/wordml" xmlns:w15="http://schemas.microsoft.com/office/word/2012/wordml" xmlns:w16cex="http://schemas.microsoft.com/office/word/2018/wordml/cex" xmlns:w16cid="http://schemas.microsoft.com/office/word/2016/wordml/cid" xmlns:w16="http://schemas.microsoft.com/office/word/2018/wordml" xmlns:w16sdtdh="http://schemas.microsoft.com/office/word/2020/wordml/sdtdatahash" xmlns:w16se="http://schemas.microsoft.com/office/word/2015/wordml/symex" xmlns:wpg="http://schemas.microsoft.com/office/word/2010/wordprocessingGroup" xmlns:wpi="http://schemas.microsoft.com/office/word/2010/wordprocessingInk" xmlns:wne="http://schemas.microsoft.com/office/word/2006/wordml" xmlns:wps="http://schemas.microsoft.com/office/word/2010/wordprocessingShape" mc:Ignorable="w14 w15 w16se w16cid w16 w16cex w16sdtdh wp14">
+<w:ftr xmlns:wpc="http://schemas.microsoft.com/office/word/2010/wordprocessingCanvas" xmlns:cx="http://schemas.microsoft.com/office/drawing/2014/chartex" xmlns:cx1="http://schemas.microsoft.com/office/drawing/2015/9/8/chartex" xmlns:cx2="http://schemas.microsoft.com/office/drawing/2015/10/21/chartex" xmlns:cx3="http://schemas.microsoft.com/office/drawing/2016/5/9/chartex" xmlns:cx4="http://schemas.microsoft.com/office/drawing/2016/5/10/chartex" xmlns:cx5="http://schemas.microsoft.com/office/drawing/2016/5/11/chartex" xmlns:cx6="http://schemas.microsoft.com/office/drawing/2016/5/12/chartex" xmlns:cx7="http://schemas.microsoft.com/office/drawing/2016/5/13/chartex" xmlns:cx8="http://schemas.microsoft.com/office/drawing/2016/5/14/chartex" xmlns:mc="http://schemas.openxmlformats.org/markup-compatibility/2006" xmlns:aink="http://schemas.microsoft.com/office/drawing/2016/ink" xmlns:am3d="http://schemas.microsoft.com/office/drawing/2017/model3d" xmlns:o="urn:schemas-microsoft-com:office:office" xmlns:r="http://schemas.openxmlformats.org/officeDocument/2006/relationships" xmlns:m="http://schemas.openxmlformats.org/officeDocument/2006/math" xmlns:v="urn:schemas-microsoft-com:vml" xmlns:wp14="http://schemas.microsoft.com/office/word/2010/wordprocessingDrawing" xmlns:wp="http://schemas.openxmlformats.org/drawingml/2006/wordprocessingDrawing" xmlns:w10="urn:schemas-microsoft-com:office:word" xmlns:w="http://schemas.openxmlformats.org/wordprocessingml/2006/main" xmlns:w14="http://schemas.microsoft.com/office/word/2010/wordml" xmlns:w15="http://schemas.microsoft.com/office/word/2012/wordml" xmlns:w16cex="http://schemas.microsoft.com/office/word/2018/wordml/cex" xmlns:w16cid="http://schemas.microsoft.com/office/word/2016/wordml/cid" xmlns:w16="http://schemas.microsoft.com/office/word/2018/wordml" xmlns:w16se="http://schemas.microsoft.com/office/word/2015/wordml/symex" xmlns:wpg="http://schemas.microsoft.com/office/word/2010/wordprocessingGroup" xmlns:wpi="http://schemas.microsoft.com/office/word/2010/wordprocessingInk" xmlns:wne="http://schemas.microsoft.com/office/word/2006/wordml" xmlns:wps="http://schemas.microsoft.com/office/word/2010/wordprocessingShape" mc:Ignorable="w14 w15 w16se w16cid w16 w16cex wp14">
   <w:p>
     <w:pPr>
       <w:pStyle w:val="Footer"/>
@@ -6654,7 +7547,7 @@
 </file>
 
 <file path=word/footer2.xml><?xml version="1.0" encoding="utf-8"?>
-<w:ftr xmlns:wpc="http://schemas.microsoft.com/office/word/2010/wordprocessingCanvas" xmlns:cx="http://schemas.microsoft.com/office/drawing/2014/chartex" xmlns:cx1="http://schemas.microsoft.com/office/drawing/2015/9/8/chartex" xmlns:cx2="http://schemas.microsoft.com/office/drawing/2015/10/21/chartex" xmlns:cx3="http://schemas.microsoft.com/office/drawing/2016/5/9/chartex" xmlns:cx4="http://schemas.microsoft.com/office/drawing/2016/5/10/chartex" xmlns:cx5="http://schemas.microsoft.com/office/drawing/2016/5/11/chartex" xmlns:cx6="http://schemas.microsoft.com/office/drawing/2016/5/12/chartex" xmlns:cx7="http://schemas.microsoft.com/office/drawing/2016/5/13/chartex" xmlns:cx8="http://schemas.microsoft.com/office/drawing/2016/5/14/chartex" xmlns:mc="http://schemas.openxmlformats.org/markup-compatibility/2006" xmlns:aink="http://schemas.microsoft.com/office/drawing/2016/ink" xmlns:am3d="http://schemas.microsoft.com/office/drawing/2017/model3d" xmlns:o="urn:schemas-microsoft-com:office:office" xmlns:r="http://schemas.openxmlformats.org/officeDocument/2006/relationships" xmlns:m="http://schemas.openxmlformats.org/officeDocument/2006/math" xmlns:v="urn:schemas-microsoft-com:vml" xmlns:wp14="http://schemas.microsoft.com/office/word/2010/wordprocessingDrawing" xmlns:wp="http://schemas.openxmlformats.org/drawingml/2006/wordprocessingDrawing" xmlns:w10="urn:schemas-microsoft-com:office:word" xmlns:w="http://schemas.openxmlformats.org/wordprocessingml/2006/main" xmlns:w14="http://schemas.microsoft.com/office/word/2010/wordml" xmlns:w15="http://schemas.microsoft.com/office/word/2012/wordml" xmlns:w16cex="http://schemas.microsoft.com/office/word/2018/wordml/cex" xmlns:w16cid="http://schemas.microsoft.com/office/word/2016/wordml/cid" xmlns:w16="http://schemas.microsoft.com/office/word/2018/wordml" xmlns:w16sdtdh="http://schemas.microsoft.com/office/word/2020/wordml/sdtdatahash" xmlns:w16se="http://schemas.microsoft.com/office/word/2015/wordml/symex" xmlns:wpg="http://schemas.microsoft.com/office/word/2010/wordprocessingGroup" xmlns:wpi="http://schemas.microsoft.com/office/word/2010/wordprocessingInk" xmlns:wne="http://schemas.microsoft.com/office/word/2006/wordml" xmlns:wps="http://schemas.microsoft.com/office/word/2010/wordprocessingShape" mc:Ignorable="w14 w15 w16se w16cid w16 w16cex w16sdtdh wp14">
+<w:ftr xmlns:wpc="http://schemas.microsoft.com/office/word/2010/wordprocessingCanvas" xmlns:cx="http://schemas.microsoft.com/office/drawing/2014/chartex" xmlns:cx1="http://schemas.microsoft.com/office/drawing/2015/9/8/chartex" xmlns:cx2="http://schemas.microsoft.com/office/drawing/2015/10/21/chartex" xmlns:cx3="http://schemas.microsoft.com/office/drawing/2016/5/9/chartex" xmlns:cx4="http://schemas.microsoft.com/office/drawing/2016/5/10/chartex" xmlns:cx5="http://schemas.microsoft.com/office/drawing/2016/5/11/chartex" xmlns:cx6="http://schemas.microsoft.com/office/drawing/2016/5/12/chartex" xmlns:cx7="http://schemas.microsoft.com/office/drawing/2016/5/13/chartex" xmlns:cx8="http://schemas.microsoft.com/office/drawing/2016/5/14/chartex" xmlns:mc="http://schemas.openxmlformats.org/markup-compatibility/2006" xmlns:aink="http://schemas.microsoft.com/office/drawing/2016/ink" xmlns:am3d="http://schemas.microsoft.com/office/drawing/2017/model3d" xmlns:o="urn:schemas-microsoft-com:office:office" xmlns:r="http://schemas.openxmlformats.org/officeDocument/2006/relationships" xmlns:m="http://schemas.openxmlformats.org/officeDocument/2006/math" xmlns:v="urn:schemas-microsoft-com:vml" xmlns:wp14="http://schemas.microsoft.com/office/word/2010/wordprocessingDrawing" xmlns:wp="http://schemas.openxmlformats.org/drawingml/2006/wordprocessingDrawing" xmlns:w10="urn:schemas-microsoft-com:office:word" xmlns:w="http://schemas.openxmlformats.org/wordprocessingml/2006/main" xmlns:w14="http://schemas.microsoft.com/office/word/2010/wordml" xmlns:w15="http://schemas.microsoft.com/office/word/2012/wordml" xmlns:w16cex="http://schemas.microsoft.com/office/word/2018/wordml/cex" xmlns:w16cid="http://schemas.microsoft.com/office/word/2016/wordml/cid" xmlns:w16="http://schemas.microsoft.com/office/word/2018/wordml" xmlns:w16se="http://schemas.microsoft.com/office/word/2015/wordml/symex" xmlns:wpg="http://schemas.microsoft.com/office/word/2010/wordprocessingGroup" xmlns:wpi="http://schemas.microsoft.com/office/word/2010/wordprocessingInk" xmlns:wne="http://schemas.microsoft.com/office/word/2006/wordml" xmlns:wps="http://schemas.microsoft.com/office/word/2010/wordprocessingShape" mc:Ignorable="w14 w15 w16se w16cid w16 w16cex wp14">
   <w:p>
     <w:pPr>
       <w:pStyle w:val="Footer"/>
@@ -6694,7 +7587,7 @@
 </file>
 
 <file path=word/footnotes.xml><?xml version="1.0" encoding="utf-8"?>
-<w:footnotes xmlns:wpc="http://schemas.microsoft.com/office/word/2010/wordprocessingCanvas" xmlns:cx="http://schemas.microsoft.com/office/drawing/2014/chartex" xmlns:cx1="http://schemas.microsoft.com/office/drawing/2015/9/8/chartex" xmlns:cx2="http://schemas.microsoft.com/office/drawing/2015/10/21/chartex" xmlns:cx3="http://schemas.microsoft.com/office/drawing/2016/5/9/chartex" xmlns:cx4="http://schemas.microsoft.com/office/drawing/2016/5/10/chartex" xmlns:cx5="http://schemas.microsoft.com/office/drawing/2016/5/11/chartex" xmlns:cx6="http://schemas.microsoft.com/office/drawing/2016/5/12/chartex" xmlns:cx7="http://schemas.microsoft.com/office/drawing/2016/5/13/chartex" xmlns:cx8="http://schemas.microsoft.com/office/drawing/2016/5/14/chartex" xmlns:mc="http://schemas.openxmlformats.org/markup-compatibility/2006" xmlns:aink="http://schemas.microsoft.com/office/drawing/2016/ink" xmlns:am3d="http://schemas.microsoft.com/office/drawing/2017/model3d" xmlns:o="urn:schemas-microsoft-com:office:office" xmlns:r="http://schemas.openxmlformats.org/officeDocument/2006/relationships" xmlns:m="http://schemas.openxmlformats.org/officeDocument/2006/math" xmlns:v="urn:schemas-microsoft-com:vml" xmlns:wp14="http://schemas.microsoft.com/office/word/2010/wordprocessingDrawing" xmlns:wp="http://schemas.openxmlformats.org/drawingml/2006/wordprocessingDrawing" xmlns:w10="urn:schemas-microsoft-com:office:word" xmlns:w="http://schemas.openxmlformats.org/wordprocessingml/2006/main" xmlns:w14="http://schemas.microsoft.com/office/word/2010/wordml" xmlns:w15="http://schemas.microsoft.com/office/word/2012/wordml" xmlns:w16cex="http://schemas.microsoft.com/office/word/2018/wordml/cex" xmlns:w16cid="http://schemas.microsoft.com/office/word/2016/wordml/cid" xmlns:w16="http://schemas.microsoft.com/office/word/2018/wordml" xmlns:w16sdtdh="http://schemas.microsoft.com/office/word/2020/wordml/sdtdatahash" xmlns:w16se="http://schemas.microsoft.com/office/word/2015/wordml/symex" xmlns:wpg="http://schemas.microsoft.com/office/word/2010/wordprocessingGroup" xmlns:wpi="http://schemas.microsoft.com/office/word/2010/wordprocessingInk" xmlns:wne="http://schemas.microsoft.com/office/word/2006/wordml" xmlns:wps="http://schemas.microsoft.com/office/word/2010/wordprocessingShape" mc:Ignorable="w14 w15 w16se w16cid w16 w16cex w16sdtdh wp14">
+<w:footnotes xmlns:wpc="http://schemas.microsoft.com/office/word/2010/wordprocessingCanvas" xmlns:cx="http://schemas.microsoft.com/office/drawing/2014/chartex" xmlns:cx1="http://schemas.microsoft.com/office/drawing/2015/9/8/chartex" xmlns:cx2="http://schemas.microsoft.com/office/drawing/2015/10/21/chartex" xmlns:cx3="http://schemas.microsoft.com/office/drawing/2016/5/9/chartex" xmlns:cx4="http://schemas.microsoft.com/office/drawing/2016/5/10/chartex" xmlns:cx5="http://schemas.microsoft.com/office/drawing/2016/5/11/chartex" xmlns:cx6="http://schemas.microsoft.com/office/drawing/2016/5/12/chartex" xmlns:cx7="http://schemas.microsoft.com/office/drawing/2016/5/13/chartex" xmlns:cx8="http://schemas.microsoft.com/office/drawing/2016/5/14/chartex" xmlns:mc="http://schemas.openxmlformats.org/markup-compatibility/2006" xmlns:aink="http://schemas.microsoft.com/office/drawing/2016/ink" xmlns:am3d="http://schemas.microsoft.com/office/drawing/2017/model3d" xmlns:o="urn:schemas-microsoft-com:office:office" xmlns:r="http://schemas.openxmlformats.org/officeDocument/2006/relationships" xmlns:m="http://schemas.openxmlformats.org/officeDocument/2006/math" xmlns:v="urn:schemas-microsoft-com:vml" xmlns:wp14="http://schemas.microsoft.com/office/word/2010/wordprocessingDrawing" xmlns:wp="http://schemas.openxmlformats.org/drawingml/2006/wordprocessingDrawing" xmlns:w10="urn:schemas-microsoft-com:office:word" xmlns:w="http://schemas.openxmlformats.org/wordprocessingml/2006/main" xmlns:w14="http://schemas.microsoft.com/office/word/2010/wordml" xmlns:w15="http://schemas.microsoft.com/office/word/2012/wordml" xmlns:w16cex="http://schemas.microsoft.com/office/word/2018/wordml/cex" xmlns:w16cid="http://schemas.microsoft.com/office/word/2016/wordml/cid" xmlns:w16="http://schemas.microsoft.com/office/word/2018/wordml" xmlns:w16se="http://schemas.microsoft.com/office/word/2015/wordml/symex" xmlns:wpg="http://schemas.microsoft.com/office/word/2010/wordprocessingGroup" xmlns:wpi="http://schemas.microsoft.com/office/word/2010/wordprocessingInk" xmlns:wne="http://schemas.microsoft.com/office/word/2006/wordml" xmlns:wps="http://schemas.microsoft.com/office/word/2010/wordprocessingShape" mc:Ignorable="w14 w15 w16se w16cid w16 w16cex wp14">
   <w:footnote w:type="separator" w:id="-1">
     <w:p>
       <w:pPr>
@@ -6719,7 +7612,7 @@
 </file>
 
 <file path=word/header1.xml><?xml version="1.0" encoding="utf-8"?>
-<w:hdr xmlns:wpc="http://schemas.microsoft.com/office/word/2010/wordprocessingCanvas" xmlns:cx="http://schemas.microsoft.com/office/drawing/2014/chartex" xmlns:cx1="http://schemas.microsoft.com/office/drawing/2015/9/8/chartex" xmlns:cx2="http://schemas.microsoft.com/office/drawing/2015/10/21/chartex" xmlns:cx3="http://schemas.microsoft.com/office/drawing/2016/5/9/chartex" xmlns:cx4="http://schemas.microsoft.com/office/drawing/2016/5/10/chartex" xmlns:cx5="http://schemas.microsoft.com/office/drawing/2016/5/11/chartex" xmlns:cx6="http://schemas.microsoft.com/office/drawing/2016/5/12/chartex" xmlns:cx7="http://schemas.microsoft.com/office/drawing/2016/5/13/chartex" xmlns:cx8="http://schemas.microsoft.com/office/drawing/2016/5/14/chartex" xmlns:mc="http://schemas.openxmlformats.org/markup-compatibility/2006" xmlns:aink="http://schemas.microsoft.com/office/drawing/2016/ink" xmlns:am3d="http://schemas.microsoft.com/office/drawing/2017/model3d" xmlns:o="urn:schemas-microsoft-com:office:office" xmlns:r="http://schemas.openxmlformats.org/officeDocument/2006/relationships" xmlns:m="http://schemas.openxmlformats.org/officeDocument/2006/math" xmlns:v="urn:schemas-microsoft-com:vml" xmlns:wp14="http://schemas.microsoft.com/office/word/2010/wordprocessingDrawing" xmlns:wp="http://schemas.openxmlformats.org/drawingml/2006/wordprocessingDrawing" xmlns:w10="urn:schemas-microsoft-com:office:word" xmlns:w="http://schemas.openxmlformats.org/wordprocessingml/2006/main" xmlns:w14="http://schemas.microsoft.com/office/word/2010/wordml" xmlns:w15="http://schemas.microsoft.com/office/word/2012/wordml" xmlns:w16cex="http://schemas.microsoft.com/office/word/2018/wordml/cex" xmlns:w16cid="http://schemas.microsoft.com/office/word/2016/wordml/cid" xmlns:w16="http://schemas.microsoft.com/office/word/2018/wordml" xmlns:w16sdtdh="http://schemas.microsoft.com/office/word/2020/wordml/sdtdatahash" xmlns:w16se="http://schemas.microsoft.com/office/word/2015/wordml/symex" xmlns:wpg="http://schemas.microsoft.com/office/word/2010/wordprocessingGroup" xmlns:wpi="http://schemas.microsoft.com/office/word/2010/wordprocessingInk" xmlns:wne="http://schemas.microsoft.com/office/word/2006/wordml" xmlns:wps="http://schemas.microsoft.com/office/word/2010/wordprocessingShape" mc:Ignorable="w14 w15 w16se w16cid w16 w16cex w16sdtdh wp14">
+<w:hdr xmlns:wpc="http://schemas.microsoft.com/office/word/2010/wordprocessingCanvas" xmlns:cx="http://schemas.microsoft.com/office/drawing/2014/chartex" xmlns:cx1="http://schemas.microsoft.com/office/drawing/2015/9/8/chartex" xmlns:cx2="http://schemas.microsoft.com/office/drawing/2015/10/21/chartex" xmlns:cx3="http://schemas.microsoft.com/office/drawing/2016/5/9/chartex" xmlns:cx4="http://schemas.microsoft.com/office/drawing/2016/5/10/chartex" xmlns:cx5="http://schemas.microsoft.com/office/drawing/2016/5/11/chartex" xmlns:cx6="http://schemas.microsoft.com/office/drawing/2016/5/12/chartex" xmlns:cx7="http://schemas.microsoft.com/office/drawing/2016/5/13/chartex" xmlns:cx8="http://schemas.microsoft.com/office/drawing/2016/5/14/chartex" xmlns:mc="http://schemas.openxmlformats.org/markup-compatibility/2006" xmlns:aink="http://schemas.microsoft.com/office/drawing/2016/ink" xmlns:am3d="http://schemas.microsoft.com/office/drawing/2017/model3d" xmlns:o="urn:schemas-microsoft-com:office:office" xmlns:r="http://schemas.openxmlformats.org/officeDocument/2006/relationships" xmlns:m="http://schemas.openxmlformats.org/officeDocument/2006/math" xmlns:v="urn:schemas-microsoft-com:vml" xmlns:wp14="http://schemas.microsoft.com/office/word/2010/wordprocessingDrawing" xmlns:wp="http://schemas.openxmlformats.org/drawingml/2006/wordprocessingDrawing" xmlns:w10="urn:schemas-microsoft-com:office:word" xmlns:w="http://schemas.openxmlformats.org/wordprocessingml/2006/main" xmlns:w14="http://schemas.microsoft.com/office/word/2010/wordml" xmlns:w15="http://schemas.microsoft.com/office/word/2012/wordml" xmlns:w16cex="http://schemas.microsoft.com/office/word/2018/wordml/cex" xmlns:w16cid="http://schemas.microsoft.com/office/word/2016/wordml/cid" xmlns:w16="http://schemas.microsoft.com/office/word/2018/wordml" xmlns:w16se="http://schemas.microsoft.com/office/word/2015/wordml/symex" xmlns:wpg="http://schemas.microsoft.com/office/word/2010/wordprocessingGroup" xmlns:wpi="http://schemas.microsoft.com/office/word/2010/wordprocessingInk" xmlns:wne="http://schemas.microsoft.com/office/word/2006/wordml" xmlns:wps="http://schemas.microsoft.com/office/word/2010/wordprocessingShape" mc:Ignorable="w14 w15 w16se w16cid w16 w16cex wp14">
   <w:p>
     <w:pPr>
       <w:pStyle w:val="Header"/>
@@ -6794,7 +7687,7 @@
 </file>
 
 <file path=word/header2.xml><?xml version="1.0" encoding="utf-8"?>
-<w:hdr xmlns:wpc="http://schemas.microsoft.com/office/word/2010/wordprocessingCanvas" xmlns:cx="http://schemas.microsoft.com/office/drawing/2014/chartex" xmlns:cx1="http://schemas.microsoft.com/office/drawing/2015/9/8/chartex" xmlns:cx2="http://schemas.microsoft.com/office/drawing/2015/10/21/chartex" xmlns:cx3="http://schemas.microsoft.com/office/drawing/2016/5/9/chartex" xmlns:cx4="http://schemas.microsoft.com/office/drawing/2016/5/10/chartex" xmlns:cx5="http://schemas.microsoft.com/office/drawing/2016/5/11/chartex" xmlns:cx6="http://schemas.microsoft.com/office/drawing/2016/5/12/chartex" xmlns:cx7="http://schemas.microsoft.com/office/drawing/2016/5/13/chartex" xmlns:cx8="http://schemas.microsoft.com/office/drawing/2016/5/14/chartex" xmlns:mc="http://schemas.openxmlformats.org/markup-compatibility/2006" xmlns:aink="http://schemas.microsoft.com/office/drawing/2016/ink" xmlns:am3d="http://schemas.microsoft.com/office/drawing/2017/model3d" xmlns:o="urn:schemas-microsoft-com:office:office" xmlns:r="http://schemas.openxmlformats.org/officeDocument/2006/relationships" xmlns:m="http://schemas.openxmlformats.org/officeDocument/2006/math" xmlns:v="urn:schemas-microsoft-com:vml" xmlns:wp14="http://schemas.microsoft.com/office/word/2010/wordprocessingDrawing" xmlns:wp="http://schemas.openxmlformats.org/drawingml/2006/wordprocessingDrawing" xmlns:w10="urn:schemas-microsoft-com:office:word" xmlns:w="http://schemas.openxmlformats.org/wordprocessingml/2006/main" xmlns:w14="http://schemas.microsoft.com/office/word/2010/wordml" xmlns:w15="http://schemas.microsoft.com/office/word/2012/wordml" xmlns:w16cex="http://schemas.microsoft.com/office/word/2018/wordml/cex" xmlns:w16cid="http://schemas.microsoft.com/office/word/2016/wordml/cid" xmlns:w16="http://schemas.microsoft.com/office/word/2018/wordml" xmlns:w16sdtdh="http://schemas.microsoft.com/office/word/2020/wordml/sdtdatahash" xmlns:w16se="http://schemas.microsoft.com/office/word/2015/wordml/symex" xmlns:wpg="http://schemas.microsoft.com/office/word/2010/wordprocessingGroup" xmlns:wpi="http://schemas.microsoft.com/office/word/2010/wordprocessingInk" xmlns:wne="http://schemas.microsoft.com/office/word/2006/wordml" xmlns:wps="http://schemas.microsoft.com/office/word/2010/wordprocessingShape" mc:Ignorable="w14 w15 w16se w16cid w16 w16cex w16sdtdh wp14">
+<w:hdr xmlns:wpc="http://schemas.microsoft.com/office/word/2010/wordprocessingCanvas" xmlns:cx="http://schemas.microsoft.com/office/drawing/2014/chartex" xmlns:cx1="http://schemas.microsoft.com/office/drawing/2015/9/8/chartex" xmlns:cx2="http://schemas.microsoft.com/office/drawing/2015/10/21/chartex" xmlns:cx3="http://schemas.microsoft.com/office/drawing/2016/5/9/chartex" xmlns:cx4="http://schemas.microsoft.com/office/drawing/2016/5/10/chartex" xmlns:cx5="http://schemas.microsoft.com/office/drawing/2016/5/11/chartex" xmlns:cx6="http://schemas.microsoft.com/office/drawing/2016/5/12/chartex" xmlns:cx7="http://schemas.microsoft.com/office/drawing/2016/5/13/chartex" xmlns:cx8="http://schemas.microsoft.com/office/drawing/2016/5/14/chartex" xmlns:mc="http://schemas.openxmlformats.org/markup-compatibility/2006" xmlns:aink="http://schemas.microsoft.com/office/drawing/2016/ink" xmlns:am3d="http://schemas.microsoft.com/office/drawing/2017/model3d" xmlns:o="urn:schemas-microsoft-com:office:office" xmlns:r="http://schemas.openxmlformats.org/officeDocument/2006/relationships" xmlns:m="http://schemas.openxmlformats.org/officeDocument/2006/math" xmlns:v="urn:schemas-microsoft-com:vml" xmlns:wp14="http://schemas.microsoft.com/office/word/2010/wordprocessingDrawing" xmlns:wp="http://schemas.openxmlformats.org/drawingml/2006/wordprocessingDrawing" xmlns:w10="urn:schemas-microsoft-com:office:word" xmlns:w="http://schemas.openxmlformats.org/wordprocessingml/2006/main" xmlns:w14="http://schemas.microsoft.com/office/word/2010/wordml" xmlns:w15="http://schemas.microsoft.com/office/word/2012/wordml" xmlns:w16cex="http://schemas.microsoft.com/office/word/2018/wordml/cex" xmlns:w16cid="http://schemas.microsoft.com/office/word/2016/wordml/cid" xmlns:w16="http://schemas.microsoft.com/office/word/2018/wordml" xmlns:w16se="http://schemas.microsoft.com/office/word/2015/wordml/symex" xmlns:wpg="http://schemas.microsoft.com/office/word/2010/wordprocessingGroup" xmlns:wpi="http://schemas.microsoft.com/office/word/2010/wordprocessingInk" xmlns:wne="http://schemas.microsoft.com/office/word/2006/wordml" xmlns:wps="http://schemas.microsoft.com/office/word/2010/wordprocessingShape" mc:Ignorable="w14 w15 w16se w16cid w16 w16cex wp14">
   <w:p>
     <w:pPr>
       <w:pStyle w:val="Header"/>
@@ -6804,7 +7697,7 @@
 </file>
 
 <file path=word/numbering.xml><?xml version="1.0" encoding="utf-8"?>
-<w:numbering xmlns:wpc="http://schemas.microsoft.com/office/word/2010/wordprocessingCanvas" xmlns:cx="http://schemas.microsoft.com/office/drawing/2014/chartex" xmlns:cx1="http://schemas.microsoft.com/office/drawing/2015/9/8/chartex" xmlns:cx2="http://schemas.microsoft.com/office/drawing/2015/10/21/chartex" xmlns:cx3="http://schemas.microsoft.com/office/drawing/2016/5/9/chartex" xmlns:cx4="http://schemas.microsoft.com/office/drawing/2016/5/10/chartex" xmlns:cx5="http://schemas.microsoft.com/office/drawing/2016/5/11/chartex" xmlns:cx6="http://schemas.microsoft.com/office/drawing/2016/5/12/chartex" xmlns:cx7="http://schemas.microsoft.com/office/drawing/2016/5/13/chartex" xmlns:cx8="http://schemas.microsoft.com/office/drawing/2016/5/14/chartex" xmlns:mc="http://schemas.openxmlformats.org/markup-compatibility/2006" xmlns:aink="http://schemas.microsoft.com/office/drawing/2016/ink" xmlns:am3d="http://schemas.microsoft.com/office/drawing/2017/model3d" xmlns:o="urn:schemas-microsoft-com:office:office" xmlns:r="http://schemas.openxmlformats.org/officeDocument/2006/relationships" xmlns:m="http://schemas.openxmlformats.org/officeDocument/2006/math" xmlns:v="urn:schemas-microsoft-com:vml" xmlns:wp14="http://schemas.microsoft.com/office/word/2010/wordprocessingDrawing" xmlns:wp="http://schemas.openxmlformats.org/drawingml/2006/wordprocessingDrawing" xmlns:w10="urn:schemas-microsoft-com:office:word" xmlns:w="http://schemas.openxmlformats.org/wordprocessingml/2006/main" xmlns:w14="http://schemas.microsoft.com/office/word/2010/wordml" xmlns:w15="http://schemas.microsoft.com/office/word/2012/wordml" xmlns:w16cex="http://schemas.microsoft.com/office/word/2018/wordml/cex" xmlns:w16cid="http://schemas.microsoft.com/office/word/2016/wordml/cid" xmlns:w16="http://schemas.microsoft.com/office/word/2018/wordml" xmlns:w16sdtdh="http://schemas.microsoft.com/office/word/2020/wordml/sdtdatahash" xmlns:w16se="http://schemas.microsoft.com/office/word/2015/wordml/symex" xmlns:wpg="http://schemas.microsoft.com/office/word/2010/wordprocessingGroup" xmlns:wpi="http://schemas.microsoft.com/office/word/2010/wordprocessingInk" xmlns:wne="http://schemas.microsoft.com/office/word/2006/wordml" xmlns:wps="http://schemas.microsoft.com/office/word/2010/wordprocessingShape" mc:Ignorable="w14 w15 w16se w16cid w16 w16cex w16sdtdh wp14">
+<w:numbering xmlns:wpc="http://schemas.microsoft.com/office/word/2010/wordprocessingCanvas" xmlns:cx="http://schemas.microsoft.com/office/drawing/2014/chartex" xmlns:cx1="http://schemas.microsoft.com/office/drawing/2015/9/8/chartex" xmlns:cx2="http://schemas.microsoft.com/office/drawing/2015/10/21/chartex" xmlns:cx3="http://schemas.microsoft.com/office/drawing/2016/5/9/chartex" xmlns:cx4="http://schemas.microsoft.com/office/drawing/2016/5/10/chartex" xmlns:cx5="http://schemas.microsoft.com/office/drawing/2016/5/11/chartex" xmlns:cx6="http://schemas.microsoft.com/office/drawing/2016/5/12/chartex" xmlns:cx7="http://schemas.microsoft.com/office/drawing/2016/5/13/chartex" xmlns:cx8="http://schemas.microsoft.com/office/drawing/2016/5/14/chartex" xmlns:mc="http://schemas.openxmlformats.org/markup-compatibility/2006" xmlns:aink="http://schemas.microsoft.com/office/drawing/2016/ink" xmlns:am3d="http://schemas.microsoft.com/office/drawing/2017/model3d" xmlns:o="urn:schemas-microsoft-com:office:office" xmlns:r="http://schemas.openxmlformats.org/officeDocument/2006/relationships" xmlns:m="http://schemas.openxmlformats.org/officeDocument/2006/math" xmlns:v="urn:schemas-microsoft-com:vml" xmlns:wp14="http://schemas.microsoft.com/office/word/2010/wordprocessingDrawing" xmlns:wp="http://schemas.openxmlformats.org/drawingml/2006/wordprocessingDrawing" xmlns:w10="urn:schemas-microsoft-com:office:word" xmlns:w="http://schemas.openxmlformats.org/wordprocessingml/2006/main" xmlns:w14="http://schemas.microsoft.com/office/word/2010/wordml" xmlns:w15="http://schemas.microsoft.com/office/word/2012/wordml" xmlns:w16cex="http://schemas.microsoft.com/office/word/2018/wordml/cex" xmlns:w16cid="http://schemas.microsoft.com/office/word/2016/wordml/cid" xmlns:w16="http://schemas.microsoft.com/office/word/2018/wordml" xmlns:w16se="http://schemas.microsoft.com/office/word/2015/wordml/symex" xmlns:wpg="http://schemas.microsoft.com/office/word/2010/wordprocessingGroup" xmlns:wpi="http://schemas.microsoft.com/office/word/2010/wordprocessingInk" xmlns:wne="http://schemas.microsoft.com/office/word/2006/wordml" xmlns:wps="http://schemas.microsoft.com/office/word/2010/wordprocessingShape" mc:Ignorable="w14 w15 w16se w16cid w16 w16cex wp14">
   <w:abstractNum w:abstractNumId="0" w15:restartNumberingAfterBreak="0">
     <w:nsid w:val="FFFFFF7C"/>
     <w:multiLevelType w:val="singleLevel"/>
@@ -9551,7 +10444,7 @@
 </file>
 
 <file path=word/styles.xml><?xml version="1.0" encoding="utf-8"?>
-<w:styles xmlns:mc="http://schemas.openxmlformats.org/markup-compatibility/2006" xmlns:r="http://schemas.openxmlformats.org/officeDocument/2006/relationships" xmlns:w="http://schemas.openxmlformats.org/wordprocessingml/2006/main" xmlns:w14="http://schemas.microsoft.com/office/word/2010/wordml" xmlns:w15="http://schemas.microsoft.com/office/word/2012/wordml" xmlns:w16cex="http://schemas.microsoft.com/office/word/2018/wordml/cex" xmlns:w16cid="http://schemas.microsoft.com/office/word/2016/wordml/cid" xmlns:w16="http://schemas.microsoft.com/office/word/2018/wordml" xmlns:w16sdtdh="http://schemas.microsoft.com/office/word/2020/wordml/sdtdatahash" xmlns:w16se="http://schemas.microsoft.com/office/word/2015/wordml/symex" mc:Ignorable="w14 w15 w16se w16cid w16 w16cex w16sdtdh">
+<w:styles xmlns:mc="http://schemas.openxmlformats.org/markup-compatibility/2006" xmlns:r="http://schemas.openxmlformats.org/officeDocument/2006/relationships" xmlns:w="http://schemas.openxmlformats.org/wordprocessingml/2006/main" xmlns:w14="http://schemas.microsoft.com/office/word/2010/wordml" xmlns:w15="http://schemas.microsoft.com/office/word/2012/wordml" xmlns:w16cex="http://schemas.microsoft.com/office/word/2018/wordml/cex" xmlns:w16cid="http://schemas.microsoft.com/office/word/2016/wordml/cid" xmlns:w16="http://schemas.microsoft.com/office/word/2018/wordml" xmlns:w16se="http://schemas.microsoft.com/office/word/2015/wordml/symex" mc:Ignorable="w14 w15 w16se w16cid w16 w16cex">
   <w:docDefaults>
     <w:rPrDefault>
       <w:rPr>

</xml_diff>

<commit_message>
Added to chapter 3
</commit_message>
<xml_diff>
--- a/Z ITRI 671 Research/Chapter 3/Enrico Dreyer Project Chapter 3.docx
+++ b/Z ITRI 671 Research/Chapter 3/Enrico Dreyer Project Chapter 3.docx
@@ -3365,11 +3365,6 @@
     <w:p>
       <w:pPr>
         <w:pStyle w:val="Heading2"/>
-        <w:numPr>
-          <w:ilvl w:val="0"/>
-          <w:numId w:val="0"/>
-        </w:numPr>
-        <w:ind w:left="567" w:hanging="113"/>
         <w:rPr>
           <w:lang w:eastAsia="en-ZA"/>
         </w:rPr>
@@ -3556,11 +3551,6 @@
     <w:p>
       <w:pPr>
         <w:pStyle w:val="Heading2"/>
-        <w:numPr>
-          <w:ilvl w:val="0"/>
-          <w:numId w:val="0"/>
-        </w:numPr>
-        <w:ind w:left="567" w:hanging="113"/>
       </w:pPr>
       <w:bookmarkStart w:id="16" w:name="_Toc73918935"/>
       <w:r>
@@ -3752,11 +3742,6 @@
     <w:p>
       <w:pPr>
         <w:pStyle w:val="Heading2"/>
-        <w:numPr>
-          <w:ilvl w:val="0"/>
-          <w:numId w:val="0"/>
-        </w:numPr>
-        <w:ind w:left="567" w:hanging="113"/>
       </w:pPr>
       <w:bookmarkStart w:id="17" w:name="_Toc73918936"/>
       <w:r>
@@ -4644,11 +4629,6 @@
     <w:p>
       <w:pPr>
         <w:pStyle w:val="Heading2"/>
-        <w:numPr>
-          <w:ilvl w:val="0"/>
-          <w:numId w:val="0"/>
-        </w:numPr>
-        <w:ind w:left="567" w:hanging="113"/>
       </w:pPr>
       <w:bookmarkStart w:id="18" w:name="_Toc73918937"/>
       <w:r>
@@ -4739,11 +4719,6 @@
     <w:p>
       <w:pPr>
         <w:pStyle w:val="Heading2"/>
-        <w:numPr>
-          <w:ilvl w:val="0"/>
-          <w:numId w:val="0"/>
-        </w:numPr>
-        <w:ind w:left="567" w:hanging="113"/>
       </w:pPr>
       <w:bookmarkStart w:id="19" w:name="_Toc73918938"/>
       <w:r>
@@ -4818,11 +4793,6 @@
     <w:p>
       <w:pPr>
         <w:pStyle w:val="Heading2"/>
-        <w:numPr>
-          <w:ilvl w:val="0"/>
-          <w:numId w:val="0"/>
-        </w:numPr>
-        <w:ind w:left="567" w:hanging="113"/>
       </w:pPr>
       <w:bookmarkStart w:id="20" w:name="_Toc73918939"/>
       <w:r>
@@ -4952,11 +4922,6 @@
     <w:p>
       <w:pPr>
         <w:pStyle w:val="Heading2"/>
-        <w:numPr>
-          <w:ilvl w:val="0"/>
-          <w:numId w:val="0"/>
-        </w:numPr>
-        <w:ind w:left="567" w:hanging="113"/>
       </w:pPr>
       <w:bookmarkStart w:id="21" w:name="_Toc73918940"/>
       <w:r>
@@ -5264,11 +5229,6 @@
     <w:p>
       <w:pPr>
         <w:pStyle w:val="Heading2"/>
-        <w:numPr>
-          <w:ilvl w:val="0"/>
-          <w:numId w:val="0"/>
-        </w:numPr>
-        <w:ind w:left="567" w:hanging="113"/>
       </w:pPr>
       <w:bookmarkStart w:id="23" w:name="_Toc73918941"/>
       <w:r>
@@ -5307,18 +5267,60 @@
         <w:t>,</w:t>
       </w:r>
       <w:r>
-        <w:t xml:space="preserve"> and is familiar to the concepts, rather than what is understood by the system or the operator.</w:t>
-      </w:r>
-    </w:p>
-    <w:p>
-      <w:r>
-        <w:t xml:space="preserve">In this study, </w:t>
-      </w:r>
-      <w:r>
-        <w:t>this will be achieved by making sure that no “programming language” is used</w:t>
-      </w:r>
-      <w:r>
-        <w:t>, for example not showing the calculations that was done, but only the final answer.</w:t>
+        <w:t xml:space="preserve"> and is familiar to the concepts, rather than what is understood by the system or the operator</w:t>
+      </w:r>
+      <w:r>
+        <w:t xml:space="preserve"> </w:t>
+      </w:r>
+      <w:r>
+        <w:fldChar w:fldCharType="begin"/>
+      </w:r>
+      <w:r>
+        <w:instrText xml:space="preserve"> ADDIN EN.CITE &lt;EndNote&gt;&lt;Cite&gt;&lt;Author&gt;Foundation&lt;/Author&gt;&lt;Year&gt;2016&lt;/Year&gt;&lt;RecNum&gt;91&lt;/RecNum&gt;&lt;DisplayText&gt;(Foundation, 2016)&lt;/DisplayText&gt;&lt;record&gt;&lt;rec-number&gt;91&lt;/rec-number&gt;&lt;foreign-keys&gt;&lt;key app="EN" db-id="525d9sr0qsvde5evfr0ps52ifpp52v555xtd" timestamp="1623627595"&gt;91&lt;/key&gt;&lt;/foreign-keys&gt;&lt;ref-type name="Journal Article"&gt;17&lt;/ref-type&gt;&lt;contributors&gt;&lt;authors&gt;&lt;author&gt;Interaction Design Foundation &lt;/author&gt;&lt;/authors&gt;&lt;/contributors&gt;&lt;titles&gt;&lt;title&gt;The Use of Language and the User Experience&lt;/title&gt;&lt;/titles&gt;&lt;dates&gt;&lt;year&gt;2016&lt;/year&gt;&lt;/dates&gt;&lt;urls&gt;&lt;related-urls&gt;&lt;url&gt;https://www.interaction-design.org/literature/article/the-use-of-language-and-the-user-experience&lt;/url&gt;&lt;/related-urls&gt;&lt;/urls&gt;&lt;/record&gt;&lt;/Cite&gt;&lt;/EndNote&gt;</w:instrText>
+      </w:r>
+      <w:r>
+        <w:fldChar w:fldCharType="separate"/>
+      </w:r>
+      <w:r>
+        <w:rPr>
+          <w:noProof/>
+        </w:rPr>
+        <w:t>(Foundation, 2016)</w:t>
+      </w:r>
+      <w:r>
+        <w:fldChar w:fldCharType="end"/>
+      </w:r>
+      <w:r>
+        <w:t>.</w:t>
+      </w:r>
+    </w:p>
+    <w:p>
+      <w:r>
+        <w:t>Keep the language simple, and do not explain terms that people are unfamiliar with. For example a user that speak English as a second language will not necessarily understand an idiom and will need an explanation because they are unfamiliar with the concept</w:t>
+      </w:r>
+      <w:r>
+        <w:t xml:space="preserve"> </w:t>
+      </w:r>
+      <w:r>
+        <w:fldChar w:fldCharType="begin"/>
+      </w:r>
+      <w:r>
+        <w:instrText xml:space="preserve"> ADDIN EN.CITE &lt;EndNote&gt;&lt;Cite&gt;&lt;Author&gt;Foundation&lt;/Author&gt;&lt;Year&gt;2016&lt;/Year&gt;&lt;RecNum&gt;91&lt;/RecNum&gt;&lt;DisplayText&gt;(Foundation, 2016)&lt;/DisplayText&gt;&lt;record&gt;&lt;rec-number&gt;91&lt;/rec-number&gt;&lt;foreign-keys&gt;&lt;key app="EN" db-id="525d9sr0qsvde5evfr0ps52ifpp52v555xtd" timestamp="1623627595"&gt;91&lt;/key&gt;&lt;/foreign-keys&gt;&lt;ref-type name="Journal Article"&gt;17&lt;/ref-type&gt;&lt;contributors&gt;&lt;authors&gt;&lt;author&gt;Interaction Design Foundation &lt;/author&gt;&lt;/authors&gt;&lt;/contributors&gt;&lt;titles&gt;&lt;title&gt;The Use of Language and the User Experience&lt;/title&gt;&lt;/titles&gt;&lt;dates&gt;&lt;year&gt;2016&lt;/year&gt;&lt;/dates&gt;&lt;urls&gt;&lt;related-urls&gt;&lt;url&gt;https://www.interaction-design.org/literature/article/the-use-of-language-and-the-user-experience&lt;/url&gt;&lt;/related-urls&gt;&lt;/urls&gt;&lt;/record&gt;&lt;/Cite&gt;&lt;/EndNote&gt;</w:instrText>
+      </w:r>
+      <w:r>
+        <w:fldChar w:fldCharType="separate"/>
+      </w:r>
+      <w:r>
+        <w:rPr>
+          <w:noProof/>
+        </w:rPr>
+        <w:t>(Foundation, 2016)</w:t>
+      </w:r>
+      <w:r>
+        <w:fldChar w:fldCharType="end"/>
+      </w:r>
+      <w:r>
+        <w:t xml:space="preserve">.  </w:t>
       </w:r>
     </w:p>
     <w:p>
@@ -5410,52 +5412,45 @@
         <w:fldChar w:fldCharType="end"/>
       </w:r>
       <w:r>
-        <w:t xml:space="preserve">: Speak the user's </w:t>
-      </w:r>
-      <w:proofErr w:type="gramStart"/>
-      <w:r>
-        <w:t>language</w:t>
+        <w:t>: Speak the user's language</w:t>
       </w:r>
       <w:bookmarkEnd w:id="24"/>
-      <w:proofErr w:type="gramEnd"/>
-    </w:p>
-    <w:p>
-      <w:r>
-        <w:t xml:space="preserve">As shown in Figure 2, the user can clearly see that </w:t>
-      </w:r>
-      <w:r>
-        <w:t>they</w:t>
-      </w:r>
-      <w:r>
-        <w:t xml:space="preserve"> had 57,6% more sales today.</w:t>
-      </w:r>
-      <w:r>
-        <w:t xml:space="preserve"> The user does not see “</w:t>
-      </w:r>
-      <w:r>
-        <w:t xml:space="preserve">var percent = </w:t>
-      </w:r>
-      <w:r>
-        <w:t>100% – 42,4</w:t>
-      </w:r>
-      <w:r>
-        <w:t>%</w:t>
-      </w:r>
-      <w:r>
-        <w:t>”</w:t>
-      </w:r>
-      <w:r>
-        <w:t>.</w:t>
+      <w:r>
+        <w:t xml:space="preserve"> (own example)</w:t>
+      </w:r>
+    </w:p>
+    <w:p>
+      <w:r>
+        <w:t xml:space="preserve">The language being used includes dialog boxes, menus, help files and instructions </w:t>
+      </w:r>
+      <w:r>
+        <w:fldChar w:fldCharType="begin"/>
+      </w:r>
+      <w:r>
+        <w:instrText xml:space="preserve"> ADDIN EN.CITE &lt;EndNote&gt;&lt;Cite&gt;&lt;Author&gt;Bridge&lt;/Author&gt;&lt;Year&gt;2018&lt;/Year&gt;&lt;RecNum&gt;92&lt;/RecNum&gt;&lt;DisplayText&gt;(Bridge, 2018)&lt;/DisplayText&gt;&lt;record&gt;&lt;rec-number&gt;92&lt;/rec-number&gt;&lt;foreign-keys&gt;&lt;key app="EN" db-id="525d9sr0qsvde5evfr0ps52ifpp52v555xtd" timestamp="1623628201"&gt;92&lt;/key&gt;&lt;/foreign-keys&gt;&lt;ref-type name="Journal Article"&gt;17&lt;/ref-type&gt;&lt;contributors&gt;&lt;authors&gt;&lt;author&gt;Karl Bridge&lt;/author&gt;&lt;/authors&gt;&lt;/contributors&gt;&lt;titles&gt;&lt;title&gt;User Interface Language Management&lt;/title&gt;&lt;/titles&gt;&lt;dates&gt;&lt;year&gt;2018&lt;/year&gt;&lt;/dates&gt;&lt;urls&gt;&lt;related-urls&gt;&lt;url&gt;https://docs.microsoft.com/en-us/windows/win32/intl/user-interface-language-management#:~:text=The%20user%20UI%20language%20determines%20the%20user%20interface,user%20interface%20language%20is%20installed%20on%20the%20computer.&lt;/url&gt;&lt;/related-urls&gt;&lt;/urls&gt;&lt;/record&gt;&lt;/Cite&gt;&lt;/EndNote&gt;</w:instrText>
+      </w:r>
+      <w:r>
+        <w:fldChar w:fldCharType="separate"/>
+      </w:r>
+      <w:r>
+        <w:rPr>
+          <w:noProof/>
+        </w:rPr>
+        <w:t>(Bridge, 2018)</w:t>
+      </w:r>
+      <w:r>
+        <w:fldChar w:fldCharType="end"/>
+      </w:r>
+      <w:r>
+        <w:t xml:space="preserve">. </w:t>
+      </w:r>
+      <w:r>
+        <w:t>This can also include changing the language of the whole system, to give the user a better experience in their own language.</w:t>
       </w:r>
     </w:p>
     <w:p>
       <w:pPr>
         <w:pStyle w:val="Heading2"/>
-        <w:numPr>
-          <w:ilvl w:val="0"/>
-          <w:numId w:val="0"/>
-        </w:numPr>
-        <w:ind w:left="567" w:hanging="113"/>
       </w:pPr>
       <w:bookmarkStart w:id="25" w:name="_Toc73918942"/>
       <w:r>
@@ -5488,7 +5483,43 @@
     </w:p>
     <w:p>
       <w:r>
-        <w:t xml:space="preserve">The importance here is to not have the user remember information from one page to the other. The </w:t>
+        <w:t xml:space="preserve">According to </w:t>
+      </w:r>
+      <w:r>
+        <w:fldChar w:fldCharType="begin"/>
+      </w:r>
+      <w:r>
+        <w:instrText xml:space="preserve"> ADDIN EN.CITE &lt;EndNote&gt;&lt;Cite AuthorYear="1"&gt;&lt;Author&gt;Nielsen&lt;/Author&gt;&lt;Year&gt;2001&lt;/Year&gt;&lt;RecNum&gt;93&lt;/RecNum&gt;&lt;DisplayText&gt;Nielsen (2001)&lt;/DisplayText&gt;&lt;record&gt;&lt;rec-number&gt;93&lt;/rec-number&gt;&lt;foreign-keys&gt;&lt;key app="EN" db-id="525d9sr0qsvde5evfr0ps52ifpp52v555xtd" timestamp="1623628554"&gt;93&lt;/key&gt;&lt;/foreign-keys&gt;&lt;ref-type name="Journal Article"&gt;17&lt;/ref-type&gt;&lt;contributors&gt;&lt;authors&gt;&lt;author&gt;Jakob Nielsen&lt;/author&gt;&lt;/authors&gt;&lt;/contributors&gt;&lt;titles&gt;&lt;title&gt;113 Design Guidelines for Homepage Usability&lt;/title&gt;&lt;/titles&gt;&lt;dates&gt;&lt;year&gt;2001&lt;/year&gt;&lt;/dates&gt;&lt;urls&gt;&lt;related-urls&gt;&lt;url&gt;https://www.nngroup.com/articles/113-design-guidelines-homepage-usability/&lt;/url&gt;&lt;/related-urls&gt;&lt;/urls&gt;&lt;/record&gt;&lt;/Cite&gt;&lt;/EndNote&gt;</w:instrText>
+      </w:r>
+      <w:r>
+        <w:fldChar w:fldCharType="separate"/>
+      </w:r>
+      <w:r>
+        <w:rPr>
+          <w:noProof/>
+        </w:rPr>
+        <w:t>Nielsen (2001)</w:t>
+      </w:r>
+      <w:r>
+        <w:fldChar w:fldCharType="end"/>
+      </w:r>
+      <w:r>
+        <w:t>, t</w:t>
+      </w:r>
+      <w:r>
+        <w:t>he importance here is to not have the user remember information from one page to the other</w:t>
+      </w:r>
+      <w:r>
+        <w:t xml:space="preserve"> to carry out tasks,</w:t>
+      </w:r>
+      <w:r>
+        <w:t xml:space="preserve"> </w:t>
+      </w:r>
+      <w:r>
+        <w:t>and t</w:t>
+      </w:r>
+      <w:r>
+        <w:t xml:space="preserve">he </w:t>
       </w:r>
       <w:r>
         <w:t>user’s</w:t>
@@ -5496,22 +5527,43 @@
       <w:r>
         <w:t xml:space="preserve"> information should be easily retrievable.</w:t>
       </w:r>
-    </w:p>
-    <w:p>
-      <w:r>
-        <w:t xml:space="preserve">For example, when an administrator clicks on one </w:t>
-      </w:r>
-      <w:r>
-        <w:t>user</w:t>
+      <w:r>
+        <w:t xml:space="preserve"> By adding memory load, the users’ capability to perform their main task gets reduced.</w:t>
+      </w:r>
+    </w:p>
+    <w:p>
+      <w:r>
+        <w:t xml:space="preserve">Ways in which memory load can be reduced are using a menu instead of commands, </w:t>
+      </w:r>
+      <w:r>
+        <w:t>using default values</w:t>
+      </w:r>
+      <w:r>
+        <w:t>, using visualization as external information, examples for the user and generic actions and rules</w:t>
       </w:r>
       <w:r>
         <w:t xml:space="preserve"> </w:t>
       </w:r>
       <w:r>
-        <w:t>profile,</w:t>
-      </w:r>
-      <w:r>
-        <w:t xml:space="preserve"> he does not want to remember the users name before he changes it. The information should already be on the page.</w:t>
+        <w:fldChar w:fldCharType="begin"/>
+      </w:r>
+      <w:r>
+        <w:instrText xml:space="preserve"> ADDIN EN.CITE &lt;EndNote&gt;&lt;Cite&gt;&lt;Author&gt;Nielsen&lt;/Author&gt;&lt;Year&gt;2001&lt;/Year&gt;&lt;RecNum&gt;93&lt;/RecNum&gt;&lt;DisplayText&gt;(Nielsen, 2001)&lt;/DisplayText&gt;&lt;record&gt;&lt;rec-number&gt;93&lt;/rec-number&gt;&lt;foreign-keys&gt;&lt;key app="EN" db-id="525d9sr0qsvde5evfr0ps52ifpp52v555xtd" timestamp="1623628554"&gt;93&lt;/key&gt;&lt;/foreign-keys&gt;&lt;ref-type name="Journal Article"&gt;17&lt;/ref-type&gt;&lt;contributors&gt;&lt;authors&gt;&lt;author&gt;Jakob Nielsen&lt;/author&gt;&lt;/authors&gt;&lt;/contributors&gt;&lt;titles&gt;&lt;title&gt;113 Design Guidelines for Homepage Usability&lt;/title&gt;&lt;/titles&gt;&lt;dates&gt;&lt;year&gt;2001&lt;/year&gt;&lt;/dates&gt;&lt;urls&gt;&lt;related-urls&gt;&lt;url&gt;https://www.nngroup.com/articles/113-design-guidelines-homepage-usability/&lt;/url&gt;&lt;/related-urls&gt;&lt;/urls&gt;&lt;/record&gt;&lt;/Cite&gt;&lt;/EndNote&gt;</w:instrText>
+      </w:r>
+      <w:r>
+        <w:fldChar w:fldCharType="separate"/>
+      </w:r>
+      <w:r>
+        <w:rPr>
+          <w:noProof/>
+        </w:rPr>
+        <w:t>(Nielsen, 2001)</w:t>
+      </w:r>
+      <w:r>
+        <w:fldChar w:fldCharType="end"/>
+      </w:r>
+      <w:r>
+        <w:t>.</w:t>
       </w:r>
     </w:p>
     <w:p>
@@ -5523,10 +5575,10 @@
           <w:noProof/>
         </w:rPr>
         <w:drawing>
-          <wp:inline distT="0" distB="0" distL="0" distR="0" wp14:anchorId="10CDB58A" wp14:editId="384B5EF1">
-            <wp:extent cx="5307133" cy="3467100"/>
+          <wp:inline distT="0" distB="0" distL="0" distR="0" wp14:anchorId="65162207" wp14:editId="2C8AAD98">
+            <wp:extent cx="3905250" cy="3023685"/>
             <wp:effectExtent l="0" t="0" r="0" b="0"/>
-            <wp:docPr id="4" name="Picture 4"/>
+            <wp:docPr id="14" name="Picture 14"/>
             <wp:cNvGraphicFramePr>
               <a:graphicFrameLocks xmlns:a="http://schemas.openxmlformats.org/drawingml/2006/main" noChangeAspect="1"/>
             </wp:cNvGraphicFramePr>
@@ -5534,7 +5586,7 @@
               <a:graphicData uri="http://schemas.openxmlformats.org/drawingml/2006/picture">
                 <pic:pic xmlns:pic="http://schemas.openxmlformats.org/drawingml/2006/picture">
                   <pic:nvPicPr>
-                    <pic:cNvPr id="0" name="Picture 3"/>
+                    <pic:cNvPr id="0" name="Picture 2"/>
                     <pic:cNvPicPr>
                       <a:picLocks noChangeAspect="1" noChangeArrowheads="1"/>
                     </pic:cNvPicPr>
@@ -5555,7 +5607,7 @@
                   <pic:spPr bwMode="auto">
                     <a:xfrm>
                       <a:off x="0" y="0"/>
-                      <a:ext cx="5310397" cy="3469233"/>
+                      <a:ext cx="3927425" cy="3040855"/>
                     </a:xfrm>
                     <a:prstGeom prst="rect">
                       <a:avLst/>
@@ -5578,6 +5630,7 @@
       </w:pPr>
       <w:bookmarkStart w:id="26" w:name="_Toc73916865"/>
       <w:r>
+        <w:lastRenderedPageBreak/>
         <w:t xml:space="preserve">Figure </w:t>
       </w:r>
       <w:r>
@@ -5599,45 +5652,50 @@
         <w:fldChar w:fldCharType="end"/>
       </w:r>
       <w:r>
-        <w:t xml:space="preserve">: Minimize the users' memory </w:t>
-      </w:r>
-      <w:proofErr w:type="gramStart"/>
-      <w:r>
-        <w:t>load</w:t>
+        <w:t>: Minimize the users' memory load</w:t>
       </w:r>
       <w:bookmarkEnd w:id="26"/>
-      <w:proofErr w:type="gramEnd"/>
-    </w:p>
-    <w:p>
-      <w:r>
-        <w:lastRenderedPageBreak/>
-        <w:t xml:space="preserve">As shown in Figure 3, the administrator clicked on the user “Angelo </w:t>
-      </w:r>
-      <w:proofErr w:type="spellStart"/>
-      <w:r>
-        <w:t>Sashington</w:t>
-      </w:r>
-      <w:proofErr w:type="spellEnd"/>
-      <w:r>
-        <w:t>”, although his username was shown on the user list, it also show</w:t>
-      </w:r>
-      <w:r>
-        <w:t>s</w:t>
-      </w:r>
-      <w:r>
-        <w:t xml:space="preserve"> under “Username”.</w:t>
+      <w:r>
+        <w:t xml:space="preserve"> </w:t>
+      </w:r>
+      <w:r>
+        <w:fldChar w:fldCharType="begin"/>
+      </w:r>
+      <w:r>
+        <w:instrText xml:space="preserve"> ADDIN EN.CITE &lt;EndNote&gt;&lt;Cite&gt;&lt;Author&gt;UI&lt;/Author&gt;&lt;Year&gt;2021&lt;/Year&gt;&lt;RecNum&gt;96&lt;/RecNum&gt;&lt;DisplayText&gt;(UI, 2021)&lt;/DisplayText&gt;&lt;record&gt;&lt;rec-number&gt;96&lt;/rec-number&gt;&lt;foreign-keys&gt;&lt;key app="EN" db-id="525d9sr0qsvde5evfr0ps52ifpp52v555xtd" timestamp="1623630610"&gt;96&lt;/key&gt;&lt;/foreign-keys&gt;&lt;ref-type name="Journal Article"&gt;17&lt;/ref-type&gt;&lt;contributors&gt;&lt;authors&gt;&lt;author&gt;Kendo UI&lt;/author&gt;&lt;/authors&gt;&lt;/contributors&gt;&lt;titles&gt;&lt;title&gt;Kendo UI Core on Bower&lt;/title&gt;&lt;/titles&gt;&lt;dates&gt;&lt;year&gt;2021&lt;/year&gt;&lt;/dates&gt;&lt;urls&gt;&lt;related-urls&gt;&lt;url&gt;https://docs.telerik.com/aspnet-core/installation/bower-install&lt;/url&gt;&lt;/related-urls&gt;&lt;/urls&gt;&lt;/record&gt;&lt;/Cite&gt;&lt;/EndNote&gt;</w:instrText>
+      </w:r>
+      <w:r>
+        <w:fldChar w:fldCharType="separate"/>
+      </w:r>
+      <w:r>
+        <w:rPr>
+          <w:noProof/>
+        </w:rPr>
+        <w:t>(UI, 2021)</w:t>
+      </w:r>
+      <w:r>
+        <w:fldChar w:fldCharType="end"/>
+      </w:r>
+    </w:p>
+    <w:p>
+      <w:bookmarkStart w:id="27" w:name="_Toc73918943"/>
+      <w:r>
+        <w:t>As shown in Figure 3, the user can select options instead of running commands and default values are selected to minimize confusion. Another example is</w:t>
+      </w:r>
+      <w:r>
+        <w:t xml:space="preserve"> when an administrator clicks on one user profile, he does not want to remember the users name before he changes it. The information should already be on the page</w:t>
+      </w:r>
+      <w:r>
+        <w:t xml:space="preserve"> ready for the user to edit or confirm detail</w:t>
+      </w:r>
+      <w:r>
+        <w:t>.</w:t>
       </w:r>
     </w:p>
     <w:p>
       <w:pPr>
         <w:pStyle w:val="Heading2"/>
-        <w:numPr>
-          <w:ilvl w:val="0"/>
-          <w:numId w:val="0"/>
-        </w:numPr>
-        <w:ind w:left="567" w:hanging="113"/>
-      </w:pPr>
-      <w:bookmarkStart w:id="27" w:name="_Toc73918943"/>
+      </w:pPr>
       <w:r>
         <w:t>4.</w:t>
       </w:r>
@@ -5662,19 +5720,38 @@
       <w:r>
         <w:t>This means that all generic buttons should be on the same place no matter where they occur in the system.</w:t>
       </w:r>
-    </w:p>
-    <w:p>
-      <w:r>
-        <w:t xml:space="preserve">For this study, </w:t>
-      </w:r>
-      <w:r>
-        <w:t xml:space="preserve">this is easily shown in the navigation bar at the top of every page. This navigation bar does not move and is always at the top for the user to have access to their profile </w:t>
-      </w:r>
-      <w:r>
-        <w:t>and other tasks</w:t>
-      </w:r>
-      <w:r>
-        <w:t>.</w:t>
+      <w:r>
+        <w:t xml:space="preserve"> </w:t>
+      </w:r>
+      <w:r>
+        <w:t xml:space="preserve">According to </w:t>
+      </w:r>
+      <w:r>
+        <w:fldChar w:fldCharType="begin"/>
+      </w:r>
+      <w:r>
+        <w:instrText xml:space="preserve"> ADDIN EN.CITE &lt;EndNote&gt;&lt;Cite AuthorYear="1"&gt;&lt;Author&gt;Beckert&lt;/Author&gt;&lt;Year&gt;2006&lt;/Year&gt;&lt;RecNum&gt;94&lt;/RecNum&gt;&lt;DisplayText&gt;Beckert and Beuster (2006)&lt;/DisplayText&gt;&lt;record&gt;&lt;rec-number&gt;94&lt;/rec-number&gt;&lt;foreign-keys&gt;&lt;key app="EN" db-id="525d9sr0qsvde5evfr0ps52ifpp52v555xtd" timestamp="1623630019"&gt;94&lt;/key&gt;&lt;/foreign-keys&gt;&lt;ref-type name="Journal Article"&gt;17&lt;/ref-type&gt;&lt;contributors&gt;&lt;authors&gt;&lt;author&gt;Beckert, Bernhard&lt;/author&gt;&lt;author&gt;Beuster, Gerd&lt;/author&gt;&lt;/authors&gt;&lt;/contributors&gt;&lt;titles&gt;&lt;title&gt;Guaranteeing consistency in text-based human-computer-interaction&lt;/title&gt;&lt;secondary-title&gt;FMIS 2006&lt;/secondary-title&gt;&lt;/titles&gt;&lt;periodical&gt;&lt;full-title&gt;FMIS 2006&lt;/full-title&gt;&lt;/periodical&gt;&lt;pages&gt;57&lt;/pages&gt;&lt;dates&gt;&lt;year&gt;2006&lt;/year&gt;&lt;/dates&gt;&lt;urls&gt;&lt;/urls&gt;&lt;/record&gt;&lt;/Cite&gt;&lt;/EndNote&gt;</w:instrText>
+      </w:r>
+      <w:r>
+        <w:fldChar w:fldCharType="separate"/>
+      </w:r>
+      <w:r>
+        <w:rPr>
+          <w:noProof/>
+        </w:rPr>
+        <w:t>Beckert and Beuster (2006)</w:t>
+      </w:r>
+      <w:r>
+        <w:fldChar w:fldCharType="end"/>
+      </w:r>
+      <w:r>
+        <w:t>, i</w:t>
+      </w:r>
+      <w:r>
+        <w:t>f there is a lack of consistency it can lead wrong interpretation of data or insufficient information given to the user.</w:t>
+      </w:r>
+      <w:r>
+        <w:t xml:space="preserve"> The system might provide a lack of information to determine the system state, or the user might interpret the output of the system wrongly.</w:t>
       </w:r>
     </w:p>
     <w:p>
@@ -5686,10 +5763,10 @@
           <w:noProof/>
         </w:rPr>
         <w:drawing>
-          <wp:inline distT="0" distB="0" distL="0" distR="0" wp14:anchorId="2019398C" wp14:editId="044D3D0A">
-            <wp:extent cx="3829050" cy="3400425"/>
+          <wp:inline distT="0" distB="0" distL="0" distR="0" wp14:anchorId="79DD06C4" wp14:editId="089F1032">
+            <wp:extent cx="4514850" cy="2247900"/>
             <wp:effectExtent l="0" t="0" r="0" b="0"/>
-            <wp:docPr id="5" name="Picture 5"/>
+            <wp:docPr id="15" name="Picture 15"/>
             <wp:cNvGraphicFramePr>
               <a:graphicFrameLocks xmlns:a="http://schemas.openxmlformats.org/drawingml/2006/main" noChangeAspect="1"/>
             </wp:cNvGraphicFramePr>
@@ -5697,7 +5774,7 @@
               <a:graphicData uri="http://schemas.openxmlformats.org/drawingml/2006/picture">
                 <pic:pic xmlns:pic="http://schemas.openxmlformats.org/drawingml/2006/picture">
                   <pic:nvPicPr>
-                    <pic:cNvPr id="0" name="Picture 4"/>
+                    <pic:cNvPr id="0" name="Picture 3"/>
                     <pic:cNvPicPr>
                       <a:picLocks noChangeAspect="1" noChangeArrowheads="1"/>
                     </pic:cNvPicPr>
@@ -5718,7 +5795,7 @@
                   <pic:spPr bwMode="auto">
                     <a:xfrm>
                       <a:off x="0" y="0"/>
-                      <a:ext cx="3829050" cy="3400425"/>
+                      <a:ext cx="4514850" cy="2247900"/>
                     </a:xfrm>
                     <a:prstGeom prst="rect">
                       <a:avLst/>
@@ -5765,6 +5842,27 @@
         <w:t>: Consistency</w:t>
       </w:r>
       <w:bookmarkEnd w:id="28"/>
+      <w:r>
+        <w:t xml:space="preserve"> </w:t>
+      </w:r>
+      <w:r>
+        <w:fldChar w:fldCharType="begin"/>
+      </w:r>
+      <w:r>
+        <w:instrText xml:space="preserve"> ADDIN EN.CITE &lt;EndNote&gt;&lt;Cite&gt;&lt;Author&gt;Anić&lt;/Author&gt;&lt;Year&gt;2015&lt;/Year&gt;&lt;RecNum&gt;95&lt;/RecNum&gt;&lt;DisplayText&gt;(Anić, 2015)&lt;/DisplayText&gt;&lt;record&gt;&lt;rec-number&gt;95&lt;/rec-number&gt;&lt;foreign-keys&gt;&lt;key app="EN" db-id="525d9sr0qsvde5evfr0ps52ifpp52v555xtd" timestamp="1623630388"&gt;95&lt;/key&gt;&lt;/foreign-keys&gt;&lt;ref-type name="Journal Article"&gt;17&lt;/ref-type&gt;&lt;contributors&gt;&lt;authors&gt;&lt;author&gt;&lt;style face="normal" font="default" size="100%"&gt;Ines Ani&lt;/style&gt;&lt;style face="normal" font="default" charset="238" size="100%"&gt;ć&lt;/style&gt;&lt;/author&gt;&lt;/authors&gt;&lt;/contributors&gt;&lt;titles&gt;&lt;title&gt;The importance of Visual Consistency in UI Design&lt;/title&gt;&lt;/titles&gt;&lt;dates&gt;&lt;year&gt;2015&lt;/year&gt;&lt;/dates&gt;&lt;urls&gt;&lt;related-urls&gt;&lt;url&gt;https://www.uxpassion.com/blog/the-importance-of-visual-consistency-in-ui-design/&lt;/url&gt;&lt;/related-urls&gt;&lt;/urls&gt;&lt;/record&gt;&lt;/Cite&gt;&lt;/EndNote&gt;</w:instrText>
+      </w:r>
+      <w:r>
+        <w:fldChar w:fldCharType="separate"/>
+      </w:r>
+      <w:r>
+        <w:rPr>
+          <w:noProof/>
+        </w:rPr>
+        <w:t>(Anić, 2015)</w:t>
+      </w:r>
+      <w:r>
+        <w:fldChar w:fldCharType="end"/>
+      </w:r>
     </w:p>
     <w:p>
       <w:r>
@@ -5777,20 +5875,323 @@
         <w:t xml:space="preserve"> as well as having the same colour all over the system</w:t>
       </w:r>
       <w:r>
-        <w:t>, for example delete should always be red and save should always be green.</w:t>
+        <w:t>, for example delete should always be red and save should always be green</w:t>
+      </w:r>
+      <w:r>
+        <w:t xml:space="preserve">, this increases usability throughout the system </w:t>
+      </w:r>
+      <w:r>
+        <w:fldChar w:fldCharType="begin"/>
+      </w:r>
+      <w:r>
+        <w:instrText xml:space="preserve"> ADDIN EN.CITE &lt;EndNote&gt;&lt;Cite&gt;&lt;Author&gt;Anić&lt;/Author&gt;&lt;Year&gt;2015&lt;/Year&gt;&lt;RecNum&gt;95&lt;/RecNum&gt;&lt;DisplayText&gt;(Anić, 2015)&lt;/DisplayText&gt;&lt;record&gt;&lt;rec-number&gt;95&lt;/rec-number&gt;&lt;foreign-keys&gt;&lt;key app="EN" db-id="525d9sr0qsvde5evfr0ps52ifpp52v555xtd" timestamp="1623630388"&gt;95&lt;/key&gt;&lt;/foreign-keys&gt;&lt;ref-type name="Journal Article"&gt;17&lt;/ref-type&gt;&lt;contributors&gt;&lt;authors&gt;&lt;author&gt;&lt;style face="normal" font="default" size="100%"&gt;Ines Ani&lt;/style&gt;&lt;style face="normal" font="default" charset="238" size="100%"&gt;ć&lt;/style&gt;&lt;/author&gt;&lt;/authors&gt;&lt;/contributors&gt;&lt;titles&gt;&lt;title&gt;The importance of Visual Consistency in UI Design&lt;/title&gt;&lt;/titles&gt;&lt;dates&gt;&lt;year&gt;2015&lt;/year&gt;&lt;/dates&gt;&lt;urls&gt;&lt;related-urls&gt;&lt;url&gt;https://www.uxpassion.com/blog/the-importance-of-visual-consistency-in-ui-design/&lt;/url&gt;&lt;/related-urls&gt;&lt;/urls&gt;&lt;/record&gt;&lt;/Cite&gt;&lt;/EndNote&gt;</w:instrText>
+      </w:r>
+      <w:r>
+        <w:fldChar w:fldCharType="separate"/>
+      </w:r>
+      <w:r>
+        <w:rPr>
+          <w:noProof/>
+        </w:rPr>
+        <w:t>(Anić, 2015)</w:t>
+      </w:r>
+      <w:r>
+        <w:fldChar w:fldCharType="end"/>
+      </w:r>
+      <w:r>
+        <w:t>.</w:t>
       </w:r>
     </w:p>
     <w:p>
       <w:pPr>
         <w:pStyle w:val="Heading2"/>
+      </w:pPr>
+      <w:bookmarkStart w:id="29" w:name="_Toc73918944"/>
+      <w:r>
+        <w:t>4.</w:t>
+      </w:r>
+      <w:r>
+        <w:t>5</w:t>
+      </w:r>
+      <w:r>
+        <w:t>.</w:t>
+      </w:r>
+      <w:r>
+        <w:t xml:space="preserve">5. </w:t>
+      </w:r>
+      <w:r>
+        <w:t>Feedback</w:t>
+      </w:r>
+      <w:bookmarkEnd w:id="29"/>
+    </w:p>
+    <w:p>
+      <w:r>
+        <w:t>The user should always be aware of what is going on in the system, in a relevant and timely manner</w:t>
+      </w:r>
+      <w:r>
+        <w:t xml:space="preserve"> </w:t>
+      </w:r>
+      <w:r>
+        <w:fldChar w:fldCharType="begin"/>
+      </w:r>
+      <w:r>
+        <w:instrText xml:space="preserve"> ADDIN EN.CITE &lt;EndNote&gt;&lt;Cite&gt;&lt;Author&gt;Natoli&lt;/Author&gt;&lt;Year&gt;2020&lt;/Year&gt;&lt;RecNum&gt;97&lt;/RecNum&gt;&lt;DisplayText&gt;(Natoli, 2020)&lt;/DisplayText&gt;&lt;record&gt;&lt;rec-number&gt;97&lt;/rec-number&gt;&lt;foreign-keys&gt;&lt;key app="EN" db-id="525d9sr0qsvde5evfr0ps52ifpp52v555xtd" timestamp="1623630821"&gt;97&lt;/key&gt;&lt;/foreign-keys&gt;&lt;ref-type name="Journal Article"&gt;17&lt;/ref-type&gt;&lt;contributors&gt;&lt;authors&gt;&lt;author&gt;Joe Natoli&lt;/author&gt;&lt;/authors&gt;&lt;/contributors&gt;&lt;titles&gt;&lt;title&gt;Feedback: 5 Principles of Interaction Design To Supercharge Your UI (5 of 5)&lt;/title&gt;&lt;/titles&gt;&lt;dates&gt;&lt;year&gt;2020&lt;/year&gt;&lt;/dates&gt;&lt;urls&gt;&lt;related-urls&gt;&lt;url&gt;https://givegoodux.com/feedback-5-principles-interaction-design-supercharge-ui-5-5/&lt;/url&gt;&lt;/related-urls&gt;&lt;/urls&gt;&lt;/record&gt;&lt;/Cite&gt;&lt;/EndNote&gt;</w:instrText>
+      </w:r>
+      <w:r>
+        <w:fldChar w:fldCharType="separate"/>
+      </w:r>
+      <w:r>
+        <w:rPr>
+          <w:noProof/>
+        </w:rPr>
+        <w:t>(Natoli, 2020)</w:t>
+      </w:r>
+      <w:r>
+        <w:fldChar w:fldCharType="end"/>
+      </w:r>
+      <w:r>
+        <w:t>.</w:t>
+      </w:r>
+      <w:r>
+        <w:t xml:space="preserve"> </w:t>
+      </w:r>
+      <w:r>
+        <w:t xml:space="preserve">For example, when the user finished making changes and </w:t>
+      </w:r>
+      <w:r>
+        <w:lastRenderedPageBreak/>
+        <w:t>clicks on “save”, there should be a feedback notification stating that they did everything correctly and their changes have been successfully saved, or that their changes have been unsuccessful because the system is down.</w:t>
+      </w:r>
+    </w:p>
+    <w:p>
+      <w:r>
+        <w:t xml:space="preserve">According to </w:t>
+      </w:r>
+      <w:r>
+        <w:fldChar w:fldCharType="begin"/>
+      </w:r>
+      <w:r>
+        <w:instrText xml:space="preserve"> ADDIN EN.CITE &lt;EndNote&gt;&lt;Cite AuthorYear="1"&gt;&lt;Author&gt;Natoli&lt;/Author&gt;&lt;Year&gt;2020&lt;/Year&gt;&lt;RecNum&gt;97&lt;/RecNum&gt;&lt;DisplayText&gt;Natoli (2020)&lt;/DisplayText&gt;&lt;record&gt;&lt;rec-number&gt;97&lt;/rec-number&gt;&lt;foreign-keys&gt;&lt;key app="EN" db-id="525d9sr0qsvde5evfr0ps52ifpp52v555xtd" timestamp="1623630821"&gt;97&lt;/key&gt;&lt;/foreign-keys&gt;&lt;ref-type name="Journal Article"&gt;17&lt;/ref-type&gt;&lt;contributors&gt;&lt;authors&gt;&lt;author&gt;Joe Natoli&lt;/author&gt;&lt;/authors&gt;&lt;/contributors&gt;&lt;titles&gt;&lt;title&gt;Feedback: 5 Principles of Interaction Design To Supercharge Your UI (5 of 5)&lt;/title&gt;&lt;/titles&gt;&lt;dates&gt;&lt;year&gt;2020&lt;/year&gt;&lt;/dates&gt;&lt;urls&gt;&lt;related-urls&gt;&lt;url&gt;https://givegoodux.com/feedback-5-principles-interaction-design-supercharge-ui-5-5/&lt;/url&gt;&lt;/related-urls&gt;&lt;/urls&gt;&lt;/record&gt;&lt;/Cite&gt;&lt;/EndNote&gt;</w:instrText>
+      </w:r>
+      <w:r>
+        <w:fldChar w:fldCharType="separate"/>
+      </w:r>
+      <w:r>
+        <w:rPr>
+          <w:noProof/>
+        </w:rPr>
+        <w:t>Natoli (2020)</w:t>
+      </w:r>
+      <w:r>
+        <w:fldChar w:fldCharType="end"/>
+      </w:r>
+      <w:r>
+        <w:t xml:space="preserve"> the feedback given by the system should answer questions from these four categories:</w:t>
+      </w:r>
+    </w:p>
+    <w:p>
+      <w:pPr>
+        <w:pStyle w:val="ListParagraph"/>
         <w:numPr>
           <w:ilvl w:val="0"/>
-          <w:numId w:val="0"/>
+          <w:numId w:val="33"/>
         </w:numPr>
-        <w:ind w:left="567" w:hanging="113"/>
-      </w:pPr>
-      <w:bookmarkStart w:id="29" w:name="_Toc73918944"/>
-      <w:r>
+      </w:pPr>
+      <w:r>
+        <w:t>Future Status: What will happen next?</w:t>
+      </w:r>
+    </w:p>
+    <w:p>
+      <w:pPr>
+        <w:pStyle w:val="ListParagraph"/>
+        <w:numPr>
+          <w:ilvl w:val="0"/>
+          <w:numId w:val="33"/>
+        </w:numPr>
+      </w:pPr>
+      <w:r>
+        <w:t>Current Status: What is happening?</w:t>
+      </w:r>
+    </w:p>
+    <w:p>
+      <w:pPr>
+        <w:pStyle w:val="ListParagraph"/>
+        <w:numPr>
+          <w:ilvl w:val="0"/>
+          <w:numId w:val="33"/>
+        </w:numPr>
+      </w:pPr>
+      <w:r>
+        <w:t>Location: Where am I?</w:t>
+      </w:r>
+    </w:p>
+    <w:p>
+      <w:pPr>
+        <w:pStyle w:val="ListParagraph"/>
+        <w:numPr>
+          <w:ilvl w:val="0"/>
+          <w:numId w:val="33"/>
+        </w:numPr>
+      </w:pPr>
+      <w:r>
+        <w:t>Outcome and Result: What just happened?</w:t>
+      </w:r>
+    </w:p>
+    <w:p>
+      <w:pPr>
+        <w:jc w:val="center"/>
+      </w:pPr>
+      <w:r>
+        <w:rPr>
+          <w:noProof/>
+        </w:rPr>
+        <w:drawing>
+          <wp:inline distT="0" distB="0" distL="0" distR="0" wp14:anchorId="67724CA5" wp14:editId="0995C321">
+            <wp:extent cx="3542443" cy="2543175"/>
+            <wp:effectExtent l="0" t="0" r="0" b="0"/>
+            <wp:docPr id="16" name="Picture 16"/>
+            <wp:cNvGraphicFramePr>
+              <a:graphicFrameLocks xmlns:a="http://schemas.openxmlformats.org/drawingml/2006/main" noChangeAspect="1"/>
+            </wp:cNvGraphicFramePr>
+            <a:graphic xmlns:a="http://schemas.openxmlformats.org/drawingml/2006/main">
+              <a:graphicData uri="http://schemas.openxmlformats.org/drawingml/2006/picture">
+                <pic:pic xmlns:pic="http://schemas.openxmlformats.org/drawingml/2006/picture">
+                  <pic:nvPicPr>
+                    <pic:cNvPr id="0" name="Picture 4"/>
+                    <pic:cNvPicPr>
+                      <a:picLocks noChangeAspect="1" noChangeArrowheads="1"/>
+                    </pic:cNvPicPr>
+                  </pic:nvPicPr>
+                  <pic:blipFill rotWithShape="1">
+                    <a:blip r:embed="rId15">
+                      <a:extLst>
+                        <a:ext uri="{28A0092B-C50C-407E-A947-70E740481C1C}">
+                          <a14:useLocalDpi xmlns:a14="http://schemas.microsoft.com/office/drawing/2010/main" val="0"/>
+                        </a:ext>
+                      </a:extLst>
+                    </a:blip>
+                    <a:srcRect l="34600" t="32089" r="35075" b="29268"/>
+                    <a:stretch/>
+                  </pic:blipFill>
+                  <pic:spPr bwMode="auto">
+                    <a:xfrm>
+                      <a:off x="0" y="0"/>
+                      <a:ext cx="3558209" cy="2554494"/>
+                    </a:xfrm>
+                    <a:prstGeom prst="rect">
+                      <a:avLst/>
+                    </a:prstGeom>
+                    <a:noFill/>
+                    <a:ln>
+                      <a:noFill/>
+                    </a:ln>
+                    <a:extLst>
+                      <a:ext uri="{53640926-AAD7-44D8-BBD7-CCE9431645EC}">
+                        <a14:shadowObscured xmlns:a14="http://schemas.microsoft.com/office/drawing/2010/main"/>
+                      </a:ext>
+                    </a:extLst>
+                  </pic:spPr>
+                </pic:pic>
+              </a:graphicData>
+            </a:graphic>
+          </wp:inline>
+        </w:drawing>
+      </w:r>
+    </w:p>
+    <w:p>
+      <w:pPr>
+        <w:pStyle w:val="Caption"/>
+      </w:pPr>
+      <w:bookmarkStart w:id="30" w:name="_Toc73916867"/>
+      <w:r>
+        <w:t xml:space="preserve">Figure </w:t>
+      </w:r>
+      <w:r>
+        <w:fldChar w:fldCharType="begin"/>
+      </w:r>
+      <w:r>
+        <w:instrText xml:space="preserve"> SEQ Figure \* ARABIC </w:instrText>
+      </w:r>
+      <w:r>
+        <w:fldChar w:fldCharType="separate"/>
+      </w:r>
+      <w:r>
+        <w:rPr>
+          <w:noProof/>
+        </w:rPr>
+        <w:t>5</w:t>
+      </w:r>
+      <w:r>
+        <w:fldChar w:fldCharType="end"/>
+      </w:r>
+      <w:r>
+        <w:t>: Feedback</w:t>
+      </w:r>
+      <w:bookmarkEnd w:id="30"/>
+      <w:r>
+        <w:t xml:space="preserve"> </w:t>
+      </w:r>
+      <w:r>
+        <w:fldChar w:fldCharType="begin"/>
+      </w:r>
+      <w:r>
+        <w:instrText xml:space="preserve"> ADDIN EN.CITE &lt;EndNote&gt;&lt;Cite&gt;&lt;Author&gt;Natoli&lt;/Author&gt;&lt;Year&gt;2020&lt;/Year&gt;&lt;RecNum&gt;97&lt;/RecNum&gt;&lt;DisplayText&gt;(Natoli, 2020)&lt;/DisplayText&gt;&lt;record&gt;&lt;rec-number&gt;97&lt;/rec-number&gt;&lt;foreign-keys&gt;&lt;key app="EN" db-id="525d9sr0qsvde5evfr0ps52ifpp52v555xtd" timestamp="1623630821"&gt;97&lt;/key&gt;&lt;/foreign-keys&gt;&lt;ref-type name="Journal Article"&gt;17&lt;/ref-type&gt;&lt;contributors&gt;&lt;authors&gt;&lt;author&gt;Joe Natoli&lt;/author&gt;&lt;/authors&gt;&lt;/contributors&gt;&lt;titles&gt;&lt;title&gt;Feedback: 5 Principles of Interaction Design To Supercharge Your UI (5 of 5)&lt;/title&gt;&lt;/titles&gt;&lt;dates&gt;&lt;year&gt;2020&lt;/year&gt;&lt;/dates&gt;&lt;urls&gt;&lt;related-urls&gt;&lt;url&gt;https://givegoodux.com/feedback-5-principles-interaction-design-supercharge-ui-5-5/&lt;/url&gt;&lt;/related-urls&gt;&lt;/urls&gt;&lt;/record&gt;&lt;/Cite&gt;&lt;/EndNote&gt;</w:instrText>
+      </w:r>
+      <w:r>
+        <w:fldChar w:fldCharType="separate"/>
+      </w:r>
+      <w:r>
+        <w:rPr>
+          <w:noProof/>
+        </w:rPr>
+        <w:t>(Natoli, 2020)</w:t>
+      </w:r>
+      <w:r>
+        <w:fldChar w:fldCharType="end"/>
+      </w:r>
+    </w:p>
+    <w:p>
+      <w:r>
+        <w:t>Above all else, the feedback given by the system is there to provide answers to the questions that the human brain instinctively asks, such as “Is the work saved?”, “Am I finished?” and “What should I click?”</w:t>
+      </w:r>
+      <w:r>
+        <w:t xml:space="preserve"> </w:t>
+      </w:r>
+      <w:r>
+        <w:fldChar w:fldCharType="begin"/>
+      </w:r>
+      <w:r>
+        <w:instrText xml:space="preserve"> ADDIN EN.CITE &lt;EndNote&gt;&lt;Cite&gt;&lt;Author&gt;Natoli&lt;/Author&gt;&lt;Year&gt;2020&lt;/Year&gt;&lt;RecNum&gt;97&lt;/RecNum&gt;&lt;DisplayText&gt;(Natoli, 2020)&lt;/DisplayText&gt;&lt;record&gt;&lt;rec-number&gt;97&lt;/rec-number&gt;&lt;foreign-keys&gt;&lt;key app="EN" db-id="525d9sr0qsvde5evfr0ps52ifpp52v555xtd" timestamp="1623630821"&gt;97&lt;/key&gt;&lt;/foreign-keys&gt;&lt;ref-type name="Journal Article"&gt;17&lt;/ref-type&gt;&lt;contributors&gt;&lt;authors&gt;&lt;author&gt;Joe Natoli&lt;/author&gt;&lt;/authors&gt;&lt;/contributors&gt;&lt;titles&gt;&lt;title&gt;Feedback: 5 Principles of Interaction Design To Supercharge Your UI (5 of 5)&lt;/title&gt;&lt;/titles&gt;&lt;dates&gt;&lt;year&gt;2020&lt;/year&gt;&lt;/dates&gt;&lt;urls&gt;&lt;related-urls&gt;&lt;url&gt;https://givegoodux.com/feedback-5-principles-interaction-design-supercharge-ui-5-5/&lt;/url&gt;&lt;/related-urls&gt;&lt;/urls&gt;&lt;/record&gt;&lt;/Cite&gt;&lt;/EndNote&gt;</w:instrText>
+      </w:r>
+      <w:r>
+        <w:fldChar w:fldCharType="separate"/>
+      </w:r>
+      <w:r>
+        <w:rPr>
+          <w:noProof/>
+        </w:rPr>
+        <w:t>(Natoli, 2020)</w:t>
+      </w:r>
+      <w:r>
+        <w:fldChar w:fldCharType="end"/>
+      </w:r>
+      <w:r>
+        <w:t xml:space="preserve">. </w:t>
+      </w:r>
+      <w:r>
+        <w:t>This is also applicable to loaders that show that the page is still loading, or that the changes are being applied to the database</w:t>
+      </w:r>
+      <w:r>
+        <w:t>.</w:t>
+      </w:r>
+    </w:p>
+    <w:p>
+      <w:pPr>
+        <w:pStyle w:val="Heading2"/>
+      </w:pPr>
+      <w:bookmarkStart w:id="31" w:name="_Toc73918945"/>
+      <w:r>
+        <w:lastRenderedPageBreak/>
         <w:t>4.</w:t>
       </w:r>
       <w:r>
@@ -5800,22 +6201,72 @@
         <w:t>.</w:t>
       </w:r>
       <w:r>
-        <w:t xml:space="preserve">5. </w:t>
-      </w:r>
-      <w:r>
-        <w:t>Feedback</w:t>
-      </w:r>
-      <w:bookmarkEnd w:id="29"/>
-    </w:p>
-    <w:p>
-      <w:r>
-        <w:t>The user should always be aware of what is going on in the system, in a relevant and timely manner.</w:t>
-      </w:r>
-    </w:p>
-    <w:p>
-      <w:r>
-        <w:lastRenderedPageBreak/>
-        <w:t>For example, when the user finished making changes and clicks on “save”, there should be a feedback notification stating that they did everything correctly and their changes have been successfully saved, or that their changes have been unsuccessful because the system is down.</w:t>
+        <w:t>6.</w:t>
+      </w:r>
+      <w:r>
+        <w:t xml:space="preserve"> </w:t>
+      </w:r>
+      <w:r>
+        <w:t xml:space="preserve">Clearly marked </w:t>
+      </w:r>
+      <w:proofErr w:type="gramStart"/>
+      <w:r>
+        <w:t>e</w:t>
+      </w:r>
+      <w:r>
+        <w:t>xists</w:t>
+      </w:r>
+      <w:bookmarkEnd w:id="31"/>
+      <w:proofErr w:type="gramEnd"/>
+    </w:p>
+    <w:p>
+      <w:r>
+        <w:t xml:space="preserve">According to </w:t>
+      </w:r>
+      <w:r>
+        <w:fldChar w:fldCharType="begin"/>
+      </w:r>
+      <w:r>
+        <w:instrText xml:space="preserve"> ADDIN EN.CITE &lt;EndNote&gt;&lt;Cite AuthorYear="1"&gt;&lt;Author&gt;Blender&lt;/Author&gt;&lt;Year&gt;2015&lt;/Year&gt;&lt;RecNum&gt;98&lt;/RecNum&gt;&lt;DisplayText&gt;Blender (2015)&lt;/DisplayText&gt;&lt;record&gt;&lt;rec-number&gt;98&lt;/rec-number&gt;&lt;foreign-keys&gt;&lt;key app="EN" db-id="525d9sr0qsvde5evfr0ps52ifpp52v555xtd" timestamp="1623632559"&gt;98&lt;/key&gt;&lt;/foreign-keys&gt;&lt;ref-type name="Journal Article"&gt;17&lt;/ref-type&gt;&lt;contributors&gt;&lt;authors&gt;&lt;author&gt;June Blender&lt;/author&gt;&lt;/authors&gt;&lt;/contributors&gt;&lt;titles&gt;&lt;title&gt;Manage Errors in a GUI Application&lt;/title&gt;&lt;/titles&gt;&lt;dates&gt;&lt;year&gt;2015&lt;/year&gt;&lt;/dates&gt;&lt;urls&gt;&lt;related-urls&gt;&lt;url&gt;https://www.sapien.com/blog/2015/01/15/manage-errors-in-a-gui-application/&lt;/url&gt;&lt;/related-urls&gt;&lt;/urls&gt;&lt;/record&gt;&lt;/Cite&gt;&lt;/EndNote&gt;</w:instrText>
+      </w:r>
+      <w:r>
+        <w:fldChar w:fldCharType="separate"/>
+      </w:r>
+      <w:r>
+        <w:rPr>
+          <w:noProof/>
+        </w:rPr>
+        <w:t>Blender (2015)</w:t>
+      </w:r>
+      <w:r>
+        <w:fldChar w:fldCharType="end"/>
+      </w:r>
+      <w:r>
+        <w:t xml:space="preserve"> e</w:t>
+      </w:r>
+      <w:r>
+        <w:t xml:space="preserve">rrors can be easily made by a </w:t>
+      </w:r>
+      <w:r>
+        <w:t>user,</w:t>
+      </w:r>
+      <w:r>
+        <w:t xml:space="preserve"> thus they need an easy way to return to the previous state without having to proceed with their mistake.</w:t>
+      </w:r>
+      <w:r>
+        <w:t xml:space="preserve"> The simplest way to display an error to a user, is to have a text box display over the process that is </w:t>
+      </w:r>
+      <w:r>
+        <w:t xml:space="preserve">currently </w:t>
+      </w:r>
+      <w:r>
+        <w:t xml:space="preserve">happening. This will inform the user that something went </w:t>
+      </w:r>
+      <w:r>
+        <w:t>wrong,</w:t>
+      </w:r>
+      <w:r>
+        <w:t xml:space="preserve"> and they need to return to the previous state of the system.   </w:t>
       </w:r>
     </w:p>
     <w:p>
@@ -5827,10 +6278,10 @@
           <w:noProof/>
         </w:rPr>
         <w:drawing>
-          <wp:inline distT="0" distB="0" distL="0" distR="0" wp14:anchorId="7083130F" wp14:editId="7531C3C9">
-            <wp:extent cx="3393334" cy="2457450"/>
+          <wp:inline distT="0" distB="0" distL="0" distR="0" wp14:anchorId="2DBA7E05" wp14:editId="6C2256A2">
+            <wp:extent cx="4495800" cy="2600325"/>
             <wp:effectExtent l="0" t="0" r="0" b="0"/>
-            <wp:docPr id="6" name="Picture 6"/>
+            <wp:docPr id="17" name="Picture 17"/>
             <wp:cNvGraphicFramePr>
               <a:graphicFrameLocks xmlns:a="http://schemas.openxmlformats.org/drawingml/2006/main" noChangeAspect="1"/>
             </wp:cNvGraphicFramePr>
@@ -5839,168 +6290,6 @@
                 <pic:pic xmlns:pic="http://schemas.openxmlformats.org/drawingml/2006/picture">
                   <pic:nvPicPr>
                     <pic:cNvPr id="0" name="Picture 5"/>
-                    <pic:cNvPicPr>
-                      <a:picLocks noChangeAspect="1" noChangeArrowheads="1"/>
-                    </pic:cNvPicPr>
-                  </pic:nvPicPr>
-                  <pic:blipFill>
-                    <a:blip r:embed="rId15">
-                      <a:extLst>
-                        <a:ext uri="{28A0092B-C50C-407E-A947-70E740481C1C}">
-                          <a14:useLocalDpi xmlns:a14="http://schemas.microsoft.com/office/drawing/2010/main" val="0"/>
-                        </a:ext>
-                      </a:extLst>
-                    </a:blip>
-                    <a:srcRect/>
-                    <a:stretch>
-                      <a:fillRect/>
-                    </a:stretch>
-                  </pic:blipFill>
-                  <pic:spPr bwMode="auto">
-                    <a:xfrm>
-                      <a:off x="0" y="0"/>
-                      <a:ext cx="3395259" cy="2458844"/>
-                    </a:xfrm>
-                    <a:prstGeom prst="rect">
-                      <a:avLst/>
-                    </a:prstGeom>
-                    <a:noFill/>
-                    <a:ln>
-                      <a:noFill/>
-                    </a:ln>
-                  </pic:spPr>
-                </pic:pic>
-              </a:graphicData>
-            </a:graphic>
-          </wp:inline>
-        </w:drawing>
-      </w:r>
-    </w:p>
-    <w:p>
-      <w:pPr>
-        <w:pStyle w:val="Caption"/>
-      </w:pPr>
-      <w:bookmarkStart w:id="30" w:name="_Toc73916867"/>
-      <w:r>
-        <w:t xml:space="preserve">Figure </w:t>
-      </w:r>
-      <w:r>
-        <w:fldChar w:fldCharType="begin"/>
-      </w:r>
-      <w:r>
-        <w:instrText xml:space="preserve"> SEQ Figure \* ARABIC </w:instrText>
-      </w:r>
-      <w:r>
-        <w:fldChar w:fldCharType="separate"/>
-      </w:r>
-      <w:r>
-        <w:rPr>
-          <w:noProof/>
-        </w:rPr>
-        <w:t>5</w:t>
-      </w:r>
-      <w:r>
-        <w:fldChar w:fldCharType="end"/>
-      </w:r>
-      <w:r>
-        <w:t>: Feedback</w:t>
-      </w:r>
-      <w:bookmarkEnd w:id="30"/>
-    </w:p>
-    <w:p>
-      <w:r>
-        <w:t>This is also applicable to loaders that show that the page is still loading, or that the changes are being applied to the database.</w:t>
-      </w:r>
-    </w:p>
-    <w:p>
-      <w:pPr>
-        <w:pStyle w:val="Heading2"/>
-        <w:numPr>
-          <w:ilvl w:val="0"/>
-          <w:numId w:val="0"/>
-        </w:numPr>
-        <w:ind w:left="567" w:hanging="113"/>
-      </w:pPr>
-      <w:bookmarkStart w:id="31" w:name="_Toc73918945"/>
-      <w:r>
-        <w:t>4.</w:t>
-      </w:r>
-      <w:r>
-        <w:t>5</w:t>
-      </w:r>
-      <w:r>
-        <w:t>.</w:t>
-      </w:r>
-      <w:r>
-        <w:t>6.</w:t>
-      </w:r>
-      <w:r>
-        <w:t xml:space="preserve"> </w:t>
-      </w:r>
-      <w:r>
-        <w:t xml:space="preserve">Clearly marked </w:t>
-      </w:r>
-      <w:proofErr w:type="gramStart"/>
-      <w:r>
-        <w:t>e</w:t>
-      </w:r>
-      <w:r>
-        <w:t>xists</w:t>
-      </w:r>
-      <w:bookmarkEnd w:id="31"/>
-      <w:proofErr w:type="gramEnd"/>
-    </w:p>
-    <w:p>
-      <w:r>
-        <w:t xml:space="preserve">Errors can be easily made by a </w:t>
-      </w:r>
-      <w:proofErr w:type="gramStart"/>
-      <w:r>
-        <w:t>user,</w:t>
-      </w:r>
-      <w:proofErr w:type="gramEnd"/>
-      <w:r>
-        <w:t xml:space="preserve"> thus they need an easy way to return to the previous state without having to proceed with their mistake.</w:t>
-      </w:r>
-    </w:p>
-    <w:p>
-      <w:r>
-        <w:t>For example, on every page</w:t>
-      </w:r>
-      <w:r>
-        <w:t>,</w:t>
-      </w:r>
-      <w:r>
-        <w:t xml:space="preserve"> where you can edit or add </w:t>
-      </w:r>
-      <w:r>
-        <w:t xml:space="preserve">data </w:t>
-      </w:r>
-      <w:r>
-        <w:t xml:space="preserve">there is a “cancel” or “reset” button, that takes you back to the previous state. </w:t>
-      </w:r>
-    </w:p>
-    <w:p>
-      <w:pPr>
-        <w:jc w:val="center"/>
-      </w:pPr>
-      <w:r>
-        <w:rPr>
-          <w:noProof/>
-        </w:rPr>
-        <w:drawing>
-          <wp:inline distT="0" distB="0" distL="0" distR="0" wp14:anchorId="4E7EEB23" wp14:editId="60C900D2">
-            <wp:extent cx="3038475" cy="838200"/>
-            <wp:effectExtent l="0" t="0" r="0" b="0"/>
-            <wp:docPr id="7" name="Picture 7"/>
-            <wp:cNvGraphicFramePr>
-              <a:graphicFrameLocks xmlns:a="http://schemas.openxmlformats.org/drawingml/2006/main" noChangeAspect="1"/>
-            </wp:cNvGraphicFramePr>
-            <a:graphic xmlns:a="http://schemas.openxmlformats.org/drawingml/2006/main">
-              <a:graphicData uri="http://schemas.openxmlformats.org/drawingml/2006/picture">
-                <pic:pic xmlns:pic="http://schemas.openxmlformats.org/drawingml/2006/picture">
-                  <pic:nvPicPr>
-                    <pic:cNvPr id="0" name="Picture 6"/>
                     <pic:cNvPicPr>
                       <a:picLocks noChangeAspect="1" noChangeArrowheads="1"/>
                     </pic:cNvPicPr>
@@ -6021,7 +6310,7 @@
                   <pic:spPr bwMode="auto">
                     <a:xfrm>
                       <a:off x="0" y="0"/>
-                      <a:ext cx="3038475" cy="838200"/>
+                      <a:ext cx="4495800" cy="2600325"/>
                     </a:xfrm>
                     <a:prstGeom prst="rect">
                       <a:avLst/>
@@ -6065,30 +6354,89 @@
         <w:fldChar w:fldCharType="end"/>
       </w:r>
       <w:r>
-        <w:t xml:space="preserve">: Clearly marked </w:t>
-      </w:r>
-      <w:proofErr w:type="gramStart"/>
+        <w:t>: Clearly marked exists</w:t>
+      </w:r>
+      <w:bookmarkEnd w:id="32"/>
+      <w:r>
+        <w:t xml:space="preserve"> </w:t>
+      </w:r>
+      <w:r>
+        <w:fldChar w:fldCharType="begin"/>
+      </w:r>
+      <w:r>
+        <w:instrText xml:space="preserve"> ADDIN EN.CITE &lt;EndNote&gt;&lt;Cite&gt;&lt;Author&gt;Blender&lt;/Author&gt;&lt;Year&gt;2015&lt;/Year&gt;&lt;RecNum&gt;98&lt;/RecNum&gt;&lt;DisplayText&gt;(Blender, 2015)&lt;/DisplayText&gt;&lt;record&gt;&lt;rec-number&gt;98&lt;/rec-number&gt;&lt;foreign-keys&gt;&lt;key app="EN" db-id="525d9sr0qsvde5evfr0ps52ifpp52v555xtd" timestamp="1623632559"&gt;98&lt;/key&gt;&lt;/foreign-keys&gt;&lt;ref-type name="Journal Article"&gt;17&lt;/ref-type&gt;&lt;contributors&gt;&lt;authors&gt;&lt;author&gt;June Blender&lt;/author&gt;&lt;/authors&gt;&lt;/contributors&gt;&lt;titles&gt;&lt;title&gt;Manage Errors in a GUI Application&lt;/title&gt;&lt;/titles&gt;&lt;dates&gt;&lt;year&gt;2015&lt;/year&gt;&lt;/dates&gt;&lt;urls&gt;&lt;related-urls&gt;&lt;url&gt;https://www.sapien.com/blog/2015/01/15/manage-errors-in-a-gui-application/&lt;/url&gt;&lt;/related-urls&gt;&lt;/urls&gt;&lt;/record&gt;&lt;/Cite&gt;&lt;/EndNote&gt;</w:instrText>
+      </w:r>
+      <w:r>
+        <w:fldChar w:fldCharType="separate"/>
+      </w:r>
+      <w:r>
+        <w:rPr>
+          <w:noProof/>
+        </w:rPr>
+        <w:t>(Blender, 2015)</w:t>
+      </w:r>
+      <w:r>
+        <w:fldChar w:fldCharType="end"/>
+      </w:r>
+    </w:p>
+    <w:p>
+      <w:r>
+        <w:t xml:space="preserve">Another </w:t>
+      </w:r>
+      <w:r>
+        <w:t>example</w:t>
+      </w:r>
+      <w:r>
+        <w:t xml:space="preserve"> of clearly marked exits other than the one displayed in Figure 6</w:t>
+      </w:r>
+      <w:r>
+        <w:t>,</w:t>
+      </w:r>
+      <w:r>
+        <w:t xml:space="preserve"> is to give the user the option to return to the previous state.</w:t>
+      </w:r>
+      <w:r>
+        <w:t xml:space="preserve"> </w:t>
+      </w:r>
+      <w:r>
+        <w:t>O</w:t>
+      </w:r>
+      <w:r>
+        <w:t>n every page, where you can edit or add data</w:t>
+      </w:r>
+      <w:r>
+        <w:t>,</w:t>
+      </w:r>
+      <w:r>
+        <w:t xml:space="preserve"> there </w:t>
+      </w:r>
+      <w:r>
+        <w:t>should be a</w:t>
+      </w:r>
+      <w:r>
+        <w:t xml:space="preserve"> “cancel” or “reset” button, that takes you back to the previous state. </w:t>
+      </w:r>
+      <w:r>
+        <w:t>C</w:t>
+      </w:r>
+      <w:r>
+        <w:t>onsistency</w:t>
+      </w:r>
+      <w:r>
+        <w:t xml:space="preserve"> also plays a role</w:t>
+      </w:r>
+      <w:r>
+        <w:t xml:space="preserve">, as </w:t>
+      </w:r>
       <w:r>
         <w:t>exists</w:t>
       </w:r>
-      <w:bookmarkEnd w:id="32"/>
-      <w:proofErr w:type="gramEnd"/>
-    </w:p>
-    <w:p>
-      <w:r>
-        <w:t xml:space="preserve">This also falls under consistency, as </w:t>
-      </w:r>
-      <w:r>
-        <w:t>exists</w:t>
-      </w:r>
       <w:r>
         <w:t xml:space="preserve"> </w:t>
       </w:r>
-      <w:proofErr w:type="gramStart"/>
-      <w:r>
-        <w:t>has to</w:t>
-      </w:r>
-      <w:proofErr w:type="gramEnd"/>
+      <w:r>
+        <w:t>must</w:t>
+      </w:r>
       <w:r>
         <w:t xml:space="preserve"> be on every page at the same place, so that the user always knows how to exit the page.</w:t>
       </w:r>
@@ -6096,69 +6444,94 @@
     <w:p>
       <w:pPr>
         <w:pStyle w:val="Heading2"/>
-        <w:numPr>
-          <w:ilvl w:val="0"/>
-          <w:numId w:val="0"/>
-        </w:numPr>
-        <w:ind w:left="567" w:hanging="113"/>
       </w:pPr>
       <w:bookmarkStart w:id="33" w:name="_Toc73918946"/>
       <w:r>
+        <w:t>4.</w:t>
+      </w:r>
+      <w:r>
+        <w:t>5</w:t>
+      </w:r>
+      <w:r>
+        <w:t>.</w:t>
+      </w:r>
+      <w:r>
+        <w:t>7.</w:t>
+      </w:r>
+      <w:r>
+        <w:t xml:space="preserve"> </w:t>
+      </w:r>
+      <w:r>
+        <w:t>Shortcuts</w:t>
+      </w:r>
+      <w:bookmarkEnd w:id="33"/>
+    </w:p>
+    <w:p>
+      <w:r>
+        <w:t xml:space="preserve">According to </w:t>
+      </w:r>
+      <w:r>
+        <w:fldChar w:fldCharType="begin"/>
+      </w:r>
+      <w:r>
+        <w:instrText xml:space="preserve"> ADDIN EN.CITE &lt;EndNote&gt;&lt;Cite AuthorYear="1"&gt;&lt;Author&gt;Keerti&lt;/Author&gt;&lt;Year&gt;2020&lt;/Year&gt;&lt;RecNum&gt;99&lt;/RecNum&gt;&lt;DisplayText&gt;Keerti (2020)&lt;/DisplayText&gt;&lt;record&gt;&lt;rec-number&gt;99&lt;/rec-number&gt;&lt;foreign-keys&gt;&lt;key app="EN" db-id="525d9sr0qsvde5evfr0ps52ifpp52v555xtd" timestamp="1623633255"&gt;99&lt;/key&gt;&lt;/foreign-keys&gt;&lt;ref-type name="Web Page"&gt;12&lt;/ref-type&gt;&lt;contributors&gt;&lt;authors&gt;&lt;author&gt;Keerti&lt;/author&gt;&lt;/authors&gt;&lt;/contributors&gt;&lt;titles&gt;&lt;title&gt;A Complete Guide for UI Design Process (User Interface)&lt;/title&gt;&lt;/titles&gt;&lt;dates&gt;&lt;year&gt;2020&lt;/year&gt;&lt;/dates&gt;&lt;urls&gt;&lt;related-urls&gt;&lt;url&gt;https://www.cronj.com/blog/user-interface-ui-design-process-in-graphic-design&lt;/url&gt;&lt;/related-urls&gt;&lt;/urls&gt;&lt;/record&gt;&lt;/Cite&gt;&lt;/EndNote&gt;</w:instrText>
+      </w:r>
+      <w:r>
+        <w:fldChar w:fldCharType="separate"/>
+      </w:r>
+      <w:r>
+        <w:rPr>
+          <w:noProof/>
+        </w:rPr>
+        <w:t>Keerti (2020)</w:t>
+      </w:r>
+      <w:r>
+        <w:fldChar w:fldCharType="end"/>
+      </w:r>
+      <w:r>
+        <w:t>, shortcuts</w:t>
+      </w:r>
+      <w:r>
+        <w:t xml:space="preserve"> is used to speed up the interaction with the system</w:t>
+      </w:r>
+      <w:r>
+        <w:t xml:space="preserve"> by a user</w:t>
+      </w:r>
+      <w:r>
+        <w:t>.</w:t>
+      </w:r>
+      <w:r>
+        <w:t xml:space="preserve"> This can be done by implementing a menu, using icons to represent a word, extra buttons or windows.</w:t>
+      </w:r>
+    </w:p>
+    <w:p>
+      <w:r>
+        <w:t xml:space="preserve">By adding a limited number of options to the menu, when the user selects the menu, it opens a sub-menu that gives further information. Menu-driven user interface helps with </w:t>
+      </w:r>
+      <w:r>
         <w:lastRenderedPageBreak/>
-        <w:t>4.</w:t>
-      </w:r>
-      <w:r>
-        <w:t>5</w:t>
-      </w:r>
-      <w:r>
-        <w:t>.</w:t>
-      </w:r>
-      <w:r>
-        <w:t>7.</w:t>
+        <w:t>the process of having to continue with the main page to reach your goal, but rather skipping to the desired goal</w:t>
       </w:r>
       <w:r>
         <w:t xml:space="preserve"> </w:t>
       </w:r>
       <w:r>
-        <w:t>Shortcuts</w:t>
-      </w:r>
-      <w:bookmarkEnd w:id="33"/>
-    </w:p>
-    <w:p>
-      <w:r>
-        <w:t>This is used to speed up the interaction with the system</w:t>
-      </w:r>
-      <w:r>
-        <w:t xml:space="preserve"> by a user</w:t>
-      </w:r>
-      <w:r>
-        <w:t>.</w:t>
-      </w:r>
-    </w:p>
-    <w:p>
-      <w:r>
-        <w:t xml:space="preserve">For the design of this study, there is a clear </w:t>
-      </w:r>
-      <w:r>
-        <w:t xml:space="preserve">menu </w:t>
-      </w:r>
-      <w:r>
-        <w:t xml:space="preserve">tab on the left of the page, this can be used to navigate </w:t>
-      </w:r>
-      <w:r>
-        <w:t xml:space="preserve">around </w:t>
-      </w:r>
-      <w:r>
-        <w:t>the system.</w:t>
-      </w:r>
-      <w:r>
-        <w:t xml:space="preserve"> This </w:t>
-      </w:r>
-      <w:r>
-        <w:t xml:space="preserve">menu </w:t>
-      </w:r>
-      <w:r>
-        <w:t>bar will always be on the screen to help navigate the user to the page that they desire</w:t>
+        <w:fldChar w:fldCharType="begin"/>
+      </w:r>
+      <w:r>
+        <w:instrText xml:space="preserve"> ADDIN EN.CITE &lt;EndNote&gt;&lt;Cite&gt;&lt;Author&gt;Keerti&lt;/Author&gt;&lt;Year&gt;2020&lt;/Year&gt;&lt;RecNum&gt;99&lt;/RecNum&gt;&lt;DisplayText&gt;(Keerti, 2020)&lt;/DisplayText&gt;&lt;record&gt;&lt;rec-number&gt;99&lt;/rec-number&gt;&lt;foreign-keys&gt;&lt;key app="EN" db-id="525d9sr0qsvde5evfr0ps52ifpp52v555xtd" timestamp="1623633255"&gt;99&lt;/key&gt;&lt;/foreign-keys&gt;&lt;ref-type name="Web Page"&gt;12&lt;/ref-type&gt;&lt;contributors&gt;&lt;authors&gt;&lt;author&gt;Keerti&lt;/author&gt;&lt;/authors&gt;&lt;/contributors&gt;&lt;titles&gt;&lt;title&gt;A Complete Guide for UI Design Process (User Interface)&lt;/title&gt;&lt;/titles&gt;&lt;dates&gt;&lt;year&gt;2020&lt;/year&gt;&lt;/dates&gt;&lt;urls&gt;&lt;related-urls&gt;&lt;url&gt;https://www.cronj.com/blog/user-interface-ui-design-process-in-graphic-design&lt;/url&gt;&lt;/related-urls&gt;&lt;/urls&gt;&lt;/record&gt;&lt;/Cite&gt;&lt;/EndNote&gt;</w:instrText>
+      </w:r>
+      <w:r>
+        <w:fldChar w:fldCharType="separate"/>
+      </w:r>
+      <w:r>
+        <w:rPr>
+          <w:noProof/>
+        </w:rPr>
+        <w:t>(Keerti, 2020)</w:t>
+      </w:r>
+      <w:r>
+        <w:fldChar w:fldCharType="end"/>
       </w:r>
       <w:r>
         <w:t>.</w:t>
@@ -6255,6 +6628,9 @@
         <w:t>: Shortcuts</w:t>
       </w:r>
       <w:bookmarkEnd w:id="34"/>
+      <w:r>
+        <w:t xml:space="preserve"> (own example)</w:t>
+      </w:r>
     </w:p>
     <w:p>
       <w:r>
@@ -6267,7 +6643,34 @@
         <w:t>different menu levels, such as “List” users, “view” users, and “Edit” users.</w:t>
       </w:r>
       <w:r>
-        <w:t xml:space="preserve"> This makes it easier for experienced user to get to their desired outcome easier.</w:t>
+        <w:t xml:space="preserve"> This makes it easier for experienced user to get to their desired outcome </w:t>
+      </w:r>
+      <w:r>
+        <w:t xml:space="preserve">faster and gives the user insight on what are other outcomes of that </w:t>
+      </w:r>
+      <w:r>
+        <w:t xml:space="preserve">main menu </w:t>
+      </w:r>
+      <w:r>
+        <w:fldChar w:fldCharType="begin"/>
+      </w:r>
+      <w:r>
+        <w:instrText xml:space="preserve"> ADDIN EN.CITE &lt;EndNote&gt;&lt;Cite&gt;&lt;Author&gt;Ngai&lt;/Author&gt;&lt;Year&gt;2017&lt;/Year&gt;&lt;RecNum&gt;100&lt;/RecNum&gt;&lt;DisplayText&gt;(Ngai, 2017)&lt;/DisplayText&gt;&lt;record&gt;&lt;rec-number&gt;100&lt;/rec-number&gt;&lt;foreign-keys&gt;&lt;key app="EN" db-id="525d9sr0qsvde5evfr0ps52ifpp52v555xtd" timestamp="1623634279"&gt;100&lt;/key&gt;&lt;/foreign-keys&gt;&lt;ref-type name="Journal Article"&gt;17&lt;/ref-type&gt;&lt;contributors&gt;&lt;authors&gt;&lt;author&gt;Joanna Ngai&lt;/author&gt;&lt;/authors&gt;&lt;/contributors&gt;&lt;titles&gt;&lt;title&gt;Important Advantages of Data Driven Design&lt;/title&gt;&lt;/titles&gt;&lt;dates&gt;&lt;year&gt;2017&lt;/year&gt;&lt;/dates&gt;&lt;urls&gt;&lt;related-urls&gt;&lt;url&gt;https://webdesign.tutsplus.com/articles/important-advantages-of-data-driven-design--cms-29115&lt;/url&gt;&lt;/related-urls&gt;&lt;/urls&gt;&lt;/record&gt;&lt;/Cite&gt;&lt;/EndNote&gt;</w:instrText>
+      </w:r>
+      <w:r>
+        <w:fldChar w:fldCharType="separate"/>
+      </w:r>
+      <w:r>
+        <w:rPr>
+          <w:noProof/>
+        </w:rPr>
+        <w:t>(Ngai, 2017)</w:t>
+      </w:r>
+      <w:r>
+        <w:fldChar w:fldCharType="end"/>
+      </w:r>
+      <w:r>
+        <w:t>.</w:t>
       </w:r>
       <w:r>
         <w:t xml:space="preserve"> </w:t>
@@ -6276,42 +6679,191 @@
     <w:p>
       <w:pPr>
         <w:pStyle w:val="Heading2"/>
+      </w:pPr>
+      <w:bookmarkStart w:id="35" w:name="_Toc73918947"/>
+      <w:r>
+        <w:t>4.</w:t>
+      </w:r>
+      <w:r>
+        <w:t>5</w:t>
+      </w:r>
+      <w:r>
+        <w:t>.</w:t>
+      </w:r>
+      <w:r>
+        <w:t>8.</w:t>
+      </w:r>
+      <w:r>
+        <w:t xml:space="preserve"> </w:t>
+      </w:r>
+      <w:r>
+        <w:t>Good error messages</w:t>
+      </w:r>
+      <w:bookmarkEnd w:id="35"/>
+    </w:p>
+    <w:p>
+      <w:r>
+        <w:t>Error messages should be displayed in plain language for the user to understand</w:t>
+      </w:r>
+      <w:r>
+        <w:t>, and user-friendly error messages should answer the “what?”, “why?” and “how?”</w:t>
+      </w:r>
+      <w:r>
+        <w:t xml:space="preserve"> </w:t>
+      </w:r>
+      <w:r>
+        <w:fldChar w:fldCharType="begin"/>
+      </w:r>
+      <w:r>
+        <w:instrText xml:space="preserve"> ADDIN EN.CITE &lt;EndNote&gt;&lt;Cite&gt;&lt;Author&gt;Gregory&lt;/Author&gt;&lt;Year&gt;2019&lt;/Year&gt;&lt;RecNum&gt;101&lt;/RecNum&gt;&lt;DisplayText&gt;(Gregory, 2019)&lt;/DisplayText&gt;&lt;record&gt;&lt;rec-number&gt;101&lt;/rec-number&gt;&lt;foreign-keys&gt;&lt;key app="EN" db-id="525d9sr0qsvde5evfr0ps52ifpp52v555xtd" timestamp="1623634369"&gt;101&lt;/key&gt;&lt;/foreign-keys&gt;&lt;ref-type name="Journal Article"&gt;17&lt;/ref-type&gt;&lt;contributors&gt;&lt;authors&gt;&lt;author&gt;Sonia Gregory&lt;/author&gt;&lt;/authors&gt;&lt;/contributors&gt;&lt;titles&gt;&lt;title&gt;Best Error Messages: 5 Tips For A User-Friendly Experience&lt;/title&gt;&lt;/titles&gt;&lt;dates&gt;&lt;year&gt;2019&lt;/year&gt;&lt;/dates&gt;&lt;urls&gt;&lt;related-urls&gt;&lt;url&gt;https://freshsparks.com/user-experience-tips-best-error-messages/#:~:text=A%20more%20positive%20error%20message%20experience%20is%20to,users%20engaged%20and%20willing%20to%20make%20the%20corrections.&lt;/url&gt;&lt;/related-urls&gt;&lt;/urls&gt;&lt;/record&gt;&lt;/Cite&gt;&lt;/EndNote&gt;</w:instrText>
+      </w:r>
+      <w:r>
+        <w:fldChar w:fldCharType="separate"/>
+      </w:r>
+      <w:r>
+        <w:rPr>
+          <w:noProof/>
+        </w:rPr>
+        <w:t>(Gregory, 2019)</w:t>
+      </w:r>
+      <w:r>
+        <w:fldChar w:fldCharType="end"/>
+      </w:r>
+      <w:r>
+        <w:t>:</w:t>
+      </w:r>
+    </w:p>
+    <w:p>
+      <w:pPr>
+        <w:pStyle w:val="ListParagraph"/>
         <w:numPr>
           <w:ilvl w:val="0"/>
-          <w:numId w:val="0"/>
+          <w:numId w:val="34"/>
         </w:numPr>
-        <w:ind w:left="567" w:hanging="113"/>
-      </w:pPr>
-      <w:bookmarkStart w:id="35" w:name="_Toc73918947"/>
-      <w:r>
-        <w:t>4.</w:t>
-      </w:r>
-      <w:r>
-        <w:t>5</w:t>
+      </w:pPr>
+      <w:r>
+        <w:t>What is the problem?</w:t>
+      </w:r>
+    </w:p>
+    <w:p>
+      <w:pPr>
+        <w:pStyle w:val="ListParagraph"/>
+        <w:numPr>
+          <w:ilvl w:val="0"/>
+          <w:numId w:val="34"/>
+        </w:numPr>
+      </w:pPr>
+      <w:r>
+        <w:t>Why did the problem occur?</w:t>
+      </w:r>
+    </w:p>
+    <w:p>
+      <w:pPr>
+        <w:pStyle w:val="ListParagraph"/>
+        <w:numPr>
+          <w:ilvl w:val="0"/>
+          <w:numId w:val="34"/>
+        </w:numPr>
+      </w:pPr>
+      <w:r>
+        <w:t>How do I solve the problem?</w:t>
+      </w:r>
+    </w:p>
+    <w:p>
+      <w:r>
+        <w:lastRenderedPageBreak/>
+        <w:t xml:space="preserve">According to </w:t>
+      </w:r>
+      <w:r>
+        <w:fldChar w:fldCharType="begin"/>
+      </w:r>
+      <w:r>
+        <w:instrText xml:space="preserve"> ADDIN EN.CITE &lt;EndNote&gt;&lt;Cite AuthorYear="1"&gt;&lt;Author&gt;Gregory&lt;/Author&gt;&lt;Year&gt;2019&lt;/Year&gt;&lt;RecNum&gt;101&lt;/RecNum&gt;&lt;DisplayText&gt;Gregory (2019)&lt;/DisplayText&gt;&lt;record&gt;&lt;rec-number&gt;101&lt;/rec-number&gt;&lt;foreign-keys&gt;&lt;key app="EN" db-id="525d9sr0qsvde5evfr0ps52ifpp52v555xtd" timestamp="1623634369"&gt;101&lt;/key&gt;&lt;/foreign-keys&gt;&lt;ref-type name="Journal Article"&gt;17&lt;/ref-type&gt;&lt;contributors&gt;&lt;authors&gt;&lt;author&gt;Sonia Gregory&lt;/author&gt;&lt;/authors&gt;&lt;/contributors&gt;&lt;titles&gt;&lt;title&gt;Best Error Messages: 5 Tips For A User-Friendly Experience&lt;/title&gt;&lt;/titles&gt;&lt;dates&gt;&lt;year&gt;2019&lt;/year&gt;&lt;/dates&gt;&lt;urls&gt;&lt;related-urls&gt;&lt;url&gt;https://freshsparks.com/user-experience-tips-best-error-messages/#:~:text=A%20more%20positive%20error%20message%20experience%20is%20to,users%20engaged%20and%20willing%20to%20make%20the%20corrections.&lt;/url&gt;&lt;/related-urls&gt;&lt;/urls&gt;&lt;/record&gt;&lt;/Cite&gt;&lt;/EndNote&gt;</w:instrText>
+      </w:r>
+      <w:r>
+        <w:fldChar w:fldCharType="separate"/>
+      </w:r>
+      <w:r>
+        <w:rPr>
+          <w:noProof/>
+        </w:rPr>
+        <w:t>Gregory (2019)</w:t>
+      </w:r>
+      <w:r>
+        <w:fldChar w:fldCharType="end"/>
+      </w:r>
+      <w:r>
+        <w:t>,</w:t>
+      </w:r>
+      <w:r>
+        <w:t xml:space="preserve"> error messages need to be: </w:t>
+      </w:r>
+    </w:p>
+    <w:p>
+      <w:pPr>
+        <w:pStyle w:val="ListParagraph"/>
+        <w:numPr>
+          <w:ilvl w:val="0"/>
+          <w:numId w:val="35"/>
+        </w:numPr>
+      </w:pPr>
+      <w:r>
+        <w:t>Specific to the user’s task.</w:t>
+      </w:r>
+    </w:p>
+    <w:p>
+      <w:pPr>
+        <w:pStyle w:val="ListParagraph"/>
+        <w:numPr>
+          <w:ilvl w:val="0"/>
+          <w:numId w:val="35"/>
+        </w:numPr>
+      </w:pPr>
+      <w:r>
+        <w:t xml:space="preserve">Let the users think that the system thinks like a human. </w:t>
+      </w:r>
+      <w:r>
+        <w:t xml:space="preserve"> </w:t>
+      </w:r>
+    </w:p>
+    <w:p>
+      <w:pPr>
+        <w:pStyle w:val="ListParagraph"/>
+        <w:numPr>
+          <w:ilvl w:val="0"/>
+          <w:numId w:val="35"/>
+        </w:numPr>
+      </w:pPr>
+      <w:r>
+        <w:t>The possibility for humour in the situation.</w:t>
+      </w:r>
+    </w:p>
+    <w:p>
+      <w:pPr>
+        <w:pStyle w:val="ListParagraph"/>
+        <w:numPr>
+          <w:ilvl w:val="0"/>
+          <w:numId w:val="35"/>
+        </w:numPr>
+      </w:pPr>
+      <w:r>
+        <w:t>Do not make users work for their desired outcome.</w:t>
+      </w:r>
+    </w:p>
+    <w:p>
+      <w:pPr>
+        <w:pStyle w:val="ListParagraph"/>
+        <w:numPr>
+          <w:ilvl w:val="0"/>
+          <w:numId w:val="35"/>
+        </w:numPr>
+      </w:pPr>
+      <w:r>
+        <w:t>Have a useful “page not found” page</w:t>
       </w:r>
       <w:r>
         <w:t>.</w:t>
       </w:r>
-      <w:r>
-        <w:t>8.</w:t>
-      </w:r>
-      <w:r>
-        <w:t xml:space="preserve"> </w:t>
-      </w:r>
-      <w:r>
-        <w:t>Good error messages</w:t>
-      </w:r>
-      <w:bookmarkEnd w:id="35"/>
-    </w:p>
-    <w:p>
-      <w:r>
-        <w:t>Error messages should be displayed in plain language for the user to understand what they need to do to resolve the problem.</w:t>
-      </w:r>
-    </w:p>
-    <w:p>
-      <w:r>
-        <w:t>For this study, there is a notification system to notify when the user did something wrong. This will show up on the bottom right corner of the page.</w:t>
-      </w:r>
     </w:p>
     <w:p>
       <w:pPr>
@@ -6324,12 +6876,11 @@
         <w:rPr>
           <w:noProof/>
         </w:rPr>
-        <w:lastRenderedPageBreak/>
         <w:drawing>
-          <wp:inline distT="0" distB="0" distL="0" distR="0" wp14:anchorId="508B1C29" wp14:editId="2D3D095E">
-            <wp:extent cx="2247900" cy="676275"/>
+          <wp:inline distT="0" distB="0" distL="0" distR="0" wp14:anchorId="06B47EB9" wp14:editId="14729653">
+            <wp:extent cx="3248125" cy="2476500"/>
             <wp:effectExtent l="0" t="0" r="0" b="0"/>
-            <wp:docPr id="10" name="Picture 10"/>
+            <wp:docPr id="18" name="Picture 18"/>
             <wp:cNvGraphicFramePr>
               <a:graphicFrameLocks xmlns:a="http://schemas.openxmlformats.org/drawingml/2006/main" noChangeAspect="1"/>
             </wp:cNvGraphicFramePr>
@@ -6337,26 +6888,28 @@
               <a:graphicData uri="http://schemas.openxmlformats.org/drawingml/2006/picture">
                 <pic:pic xmlns:pic="http://schemas.openxmlformats.org/drawingml/2006/picture">
                   <pic:nvPicPr>
-                    <pic:cNvPr id="0" name="Picture 9"/>
+                    <pic:cNvPr id="0" name="Picture 6"/>
                     <pic:cNvPicPr>
                       <a:picLocks noChangeAspect="1" noChangeArrowheads="1"/>
                     </pic:cNvPicPr>
                   </pic:nvPicPr>
-                  <pic:blipFill rotWithShape="1">
-                    <a:blip r:embed="rId18">
+                  <pic:blipFill>
+                    <a:blip r:embed="rId18" cstate="print">
                       <a:extLst>
                         <a:ext uri="{28A0092B-C50C-407E-A947-70E740481C1C}">
                           <a14:useLocalDpi xmlns:a14="http://schemas.microsoft.com/office/drawing/2010/main" val="0"/>
                         </a:ext>
                       </a:extLst>
                     </a:blip>
-                    <a:srcRect l="3543" t="12903" r="3543" b="10754"/>
-                    <a:stretch/>
+                    <a:srcRect/>
+                    <a:stretch>
+                      <a:fillRect/>
+                    </a:stretch>
                   </pic:blipFill>
                   <pic:spPr bwMode="auto">
                     <a:xfrm>
                       <a:off x="0" y="0"/>
-                      <a:ext cx="2247900" cy="676275"/>
+                      <a:ext cx="3255072" cy="2481797"/>
                     </a:xfrm>
                     <a:prstGeom prst="rect">
                       <a:avLst/>
@@ -6365,11 +6918,6 @@
                     <a:ln>
                       <a:noFill/>
                     </a:ln>
-                    <a:extLst>
-                      <a:ext uri="{53640926-AAD7-44D8-BBD7-CCE9431645EC}">
-                        <a14:shadowObscured xmlns:a14="http://schemas.microsoft.com/office/drawing/2010/main"/>
-                      </a:ext>
-                    </a:extLst>
                   </pic:spPr>
                 </pic:pic>
               </a:graphicData>
@@ -6380,78 +6928,42 @@
     </w:p>
     <w:p>
       <w:pPr>
-        <w:jc w:val="center"/>
-      </w:pPr>
+        <w:pStyle w:val="Caption"/>
+      </w:pPr>
+      <w:bookmarkStart w:id="36" w:name="_Toc73916870"/>
+      <w:r>
+        <w:t xml:space="preserve">Figure </w:t>
+      </w:r>
+      <w:r>
+        <w:fldChar w:fldCharType="begin"/>
+      </w:r>
+      <w:r>
+        <w:instrText xml:space="preserve"> SEQ Figure \* ARABIC </w:instrText>
+      </w:r>
+      <w:r>
+        <w:fldChar w:fldCharType="separate"/>
+      </w:r>
       <w:r>
         <w:rPr>
           <w:noProof/>
         </w:rPr>
-        <w:drawing>
-          <wp:inline distT="0" distB="0" distL="0" distR="0" wp14:anchorId="3B3655E9" wp14:editId="5DBECF9B">
-            <wp:extent cx="2095500" cy="628650"/>
-            <wp:effectExtent l="0" t="0" r="0" b="0"/>
-            <wp:docPr id="9" name="Picture 9"/>
-            <wp:cNvGraphicFramePr>
-              <a:graphicFrameLocks xmlns:a="http://schemas.openxmlformats.org/drawingml/2006/main" noChangeAspect="1"/>
-            </wp:cNvGraphicFramePr>
-            <a:graphic xmlns:a="http://schemas.openxmlformats.org/drawingml/2006/main">
-              <a:graphicData uri="http://schemas.openxmlformats.org/drawingml/2006/picture">
-                <pic:pic xmlns:pic="http://schemas.openxmlformats.org/drawingml/2006/picture">
-                  <pic:nvPicPr>
-                    <pic:cNvPr id="0" name="Picture 8"/>
-                    <pic:cNvPicPr>
-                      <a:picLocks noChangeAspect="1" noChangeArrowheads="1"/>
-                    </pic:cNvPicPr>
-                  </pic:nvPicPr>
-                  <pic:blipFill rotWithShape="1">
-                    <a:blip r:embed="rId19">
-                      <a:extLst>
-                        <a:ext uri="{28A0092B-C50C-407E-A947-70E740481C1C}">
-                          <a14:useLocalDpi xmlns:a14="http://schemas.microsoft.com/office/drawing/2010/main" val="0"/>
-                        </a:ext>
-                      </a:extLst>
-                    </a:blip>
-                    <a:srcRect l="3005" t="12942" r="2574" b="9412"/>
-                    <a:stretch/>
-                  </pic:blipFill>
-                  <pic:spPr bwMode="auto">
-                    <a:xfrm>
-                      <a:off x="0" y="0"/>
-                      <a:ext cx="2095500" cy="628650"/>
-                    </a:xfrm>
-                    <a:prstGeom prst="rect">
-                      <a:avLst/>
-                    </a:prstGeom>
-                    <a:noFill/>
-                    <a:ln>
-                      <a:noFill/>
-                    </a:ln>
-                    <a:extLst>
-                      <a:ext uri="{53640926-AAD7-44D8-BBD7-CCE9431645EC}">
-                        <a14:shadowObscured xmlns:a14="http://schemas.microsoft.com/office/drawing/2010/main"/>
-                      </a:ext>
-                    </a:extLst>
-                  </pic:spPr>
-                </pic:pic>
-              </a:graphicData>
-            </a:graphic>
-          </wp:inline>
-        </w:drawing>
-      </w:r>
-    </w:p>
-    <w:p>
-      <w:pPr>
-        <w:pStyle w:val="Caption"/>
-      </w:pPr>
-      <w:bookmarkStart w:id="36" w:name="_Toc73916870"/>
-      <w:r>
-        <w:t xml:space="preserve">Figure </w:t>
+        <w:t>8</w:t>
+      </w:r>
+      <w:r>
+        <w:fldChar w:fldCharType="end"/>
+      </w:r>
+      <w:r>
+        <w:t>: Good error messages</w:t>
+      </w:r>
+      <w:bookmarkEnd w:id="36"/>
+      <w:r>
+        <w:t xml:space="preserve"> </w:t>
       </w:r>
       <w:r>
         <w:fldChar w:fldCharType="begin"/>
       </w:r>
       <w:r>
-        <w:instrText xml:space="preserve"> SEQ Figure \* ARABIC </w:instrText>
+        <w:instrText xml:space="preserve"> ADDIN EN.CITE &lt;EndNote&gt;&lt;Cite&gt;&lt;Author&gt;Gregory&lt;/Author&gt;&lt;Year&gt;2019&lt;/Year&gt;&lt;RecNum&gt;101&lt;/RecNum&gt;&lt;DisplayText&gt;(Gregory, 2019)&lt;/DisplayText&gt;&lt;record&gt;&lt;rec-number&gt;101&lt;/rec-number&gt;&lt;foreign-keys&gt;&lt;key app="EN" db-id="525d9sr0qsvde5evfr0ps52ifpp52v555xtd" timestamp="1623634369"&gt;101&lt;/key&gt;&lt;/foreign-keys&gt;&lt;ref-type name="Journal Article"&gt;17&lt;/ref-type&gt;&lt;contributors&gt;&lt;authors&gt;&lt;author&gt;Sonia Gregory&lt;/author&gt;&lt;/authors&gt;&lt;/contributors&gt;&lt;titles&gt;&lt;title&gt;Best Error Messages: 5 Tips For A User-Friendly Experience&lt;/title&gt;&lt;/titles&gt;&lt;dates&gt;&lt;year&gt;2019&lt;/year&gt;&lt;/dates&gt;&lt;urls&gt;&lt;related-urls&gt;&lt;url&gt;https://freshsparks.com/user-experience-tips-best-error-messages/#:~:text=A%20more%20positive%20error%20message%20experience%20is%20to,users%20engaged%20and%20willing%20to%20make%20the%20corrections.&lt;/url&gt;&lt;/related-urls&gt;&lt;/urls&gt;&lt;/record&gt;&lt;/Cite&gt;&lt;/EndNote&gt;</w:instrText>
       </w:r>
       <w:r>
         <w:fldChar w:fldCharType="separate"/>
@@ -6460,15 +6972,11 @@
         <w:rPr>
           <w:noProof/>
         </w:rPr>
-        <w:t>8</w:t>
+        <w:t>(Gregory, 2019)</w:t>
       </w:r>
       <w:r>
         <w:fldChar w:fldCharType="end"/>
       </w:r>
-      <w:r>
-        <w:t>: Good error messages</w:t>
-      </w:r>
-      <w:bookmarkEnd w:id="36"/>
     </w:p>
     <w:p>
       <w:r>
@@ -6478,10 +6986,31 @@
         <w:t xml:space="preserve">at the same place, </w:t>
       </w:r>
       <w:r>
-        <w:t>when the user did something wrong, and letting the user know</w:t>
-      </w:r>
-      <w:r>
-        <w:t>how to fix their mistake</w:t>
+        <w:t>when the user did something wron</w:t>
+      </w:r>
+      <w:r>
+        <w:t>g</w:t>
+      </w:r>
+      <w:r>
+        <w:t xml:space="preserve"> </w:t>
+      </w:r>
+      <w:r>
+        <w:fldChar w:fldCharType="begin"/>
+      </w:r>
+      <w:r>
+        <w:instrText xml:space="preserve"> ADDIN EN.CITE &lt;EndNote&gt;&lt;Cite&gt;&lt;Author&gt;Beckert&lt;/Author&gt;&lt;Year&gt;2006&lt;/Year&gt;&lt;RecNum&gt;94&lt;/RecNum&gt;&lt;DisplayText&gt;(Beckert &amp;amp; Beuster, 2006)&lt;/DisplayText&gt;&lt;record&gt;&lt;rec-number&gt;94&lt;/rec-number&gt;&lt;foreign-keys&gt;&lt;key app="EN" db-id="525d9sr0qsvde5evfr0ps52ifpp52v555xtd" timestamp="1623630019"&gt;94&lt;/key&gt;&lt;/foreign-keys&gt;&lt;ref-type name="Journal Article"&gt;17&lt;/ref-type&gt;&lt;contributors&gt;&lt;authors&gt;&lt;author&gt;Beckert, Bernhard&lt;/author&gt;&lt;author&gt;Beuster, Gerd&lt;/author&gt;&lt;/authors&gt;&lt;/contributors&gt;&lt;titles&gt;&lt;title&gt;Guaranteeing consistency in text-based human-computer-interaction&lt;/title&gt;&lt;secondary-title&gt;FMIS 2006&lt;/secondary-title&gt;&lt;/titles&gt;&lt;periodical&gt;&lt;full-title&gt;FMIS 2006&lt;/full-title&gt;&lt;/periodical&gt;&lt;pages&gt;57&lt;/pages&gt;&lt;dates&gt;&lt;year&gt;2006&lt;/year&gt;&lt;/dates&gt;&lt;urls&gt;&lt;/urls&gt;&lt;/record&gt;&lt;/Cite&gt;&lt;/EndNote&gt;</w:instrText>
+      </w:r>
+      <w:r>
+        <w:fldChar w:fldCharType="separate"/>
+      </w:r>
+      <w:r>
+        <w:rPr>
+          <w:noProof/>
+        </w:rPr>
+        <w:t>(Beckert &amp; Beuster, 2006)</w:t>
+      </w:r>
+      <w:r>
+        <w:fldChar w:fldCharType="end"/>
       </w:r>
       <w:r>
         <w:t>.</w:t>
@@ -6490,11 +7019,6 @@
     <w:p>
       <w:pPr>
         <w:pStyle w:val="Heading2"/>
-        <w:numPr>
-          <w:ilvl w:val="0"/>
-          <w:numId w:val="0"/>
-        </w:numPr>
-        <w:ind w:left="567" w:hanging="113"/>
       </w:pPr>
       <w:bookmarkStart w:id="37" w:name="_Toc73918948"/>
       <w:r>
@@ -6519,21 +7043,109 @@
     </w:p>
     <w:p>
       <w:r>
-        <w:t>This can be done by carefully designing what the user ha</w:t>
-      </w:r>
-      <w:r>
-        <w:t>ve</w:t>
-      </w:r>
-      <w:r>
-        <w:t xml:space="preserve"> access to. This can be done by setting the user permissions and having them see only the things that they </w:t>
-      </w:r>
-      <w:proofErr w:type="gramStart"/>
-      <w:r>
-        <w:t>are allowed to</w:t>
-      </w:r>
-      <w:proofErr w:type="gramEnd"/>
-      <w:r>
-        <w:t xml:space="preserve"> see.</w:t>
+        <w:t xml:space="preserve">According to </w:t>
+      </w:r>
+      <w:r>
+        <w:fldChar w:fldCharType="begin"/>
+      </w:r>
+      <w:r>
+        <w:instrText xml:space="preserve"> ADDIN EN.CITE &lt;EndNote&gt;&lt;Cite AuthorYear="1"&gt;&lt;Author&gt;Continelli&lt;/Author&gt;&lt;Year&gt;2017&lt;/Year&gt;&lt;RecNum&gt;102&lt;/RecNum&gt;&lt;DisplayText&gt;Continelli (2017)&lt;/DisplayText&gt;&lt;record&gt;&lt;rec-number&gt;102&lt;/rec-number&gt;&lt;foreign-keys&gt;&lt;key app="EN" db-id="525d9sr0qsvde5evfr0ps52ifpp52v555xtd" timestamp="1623635183"&gt;102&lt;/key&gt;&lt;/foreign-keys&gt;&lt;ref-type name="Journal Article"&gt;17&lt;/ref-type&gt;&lt;contributors&gt;&lt;authors&gt;&lt;author&gt;Aaron Continelli&lt;/author&gt;&lt;/authors&gt;&lt;/contributors&gt;&lt;titles&gt;&lt;title&gt;How to Identify and Prevent Software Failure Risks&lt;/title&gt;&lt;/titles&gt;&lt;dates&gt;&lt;year&gt;2017&lt;/year&gt;&lt;/dates&gt;&lt;urls&gt;&lt;related-urls&gt;&lt;url&gt;https://www.business.com/articles/aaron-continelli-identify-and-prevent-software-failure/&lt;/url&gt;&lt;/related-urls&gt;&lt;/urls&gt;&lt;/record&gt;&lt;/Cite&gt;&lt;/EndNote&gt;</w:instrText>
+      </w:r>
+      <w:r>
+        <w:fldChar w:fldCharType="separate"/>
+      </w:r>
+      <w:r>
+        <w:rPr>
+          <w:noProof/>
+        </w:rPr>
+        <w:t>Continelli (2017)</w:t>
+      </w:r>
+      <w:r>
+        <w:fldChar w:fldCharType="end"/>
+      </w:r>
+      <w:r>
+        <w:t>, c</w:t>
+      </w:r>
+      <w:r>
+        <w:t>ompanies that rely on their systems to function all of the time, an error in the system can lead to financial loss</w:t>
+      </w:r>
+      <w:r>
+        <w:t>, and the main cause of system failure is human error.</w:t>
+      </w:r>
+    </w:p>
+    <w:p>
+      <w:r>
+        <w:t>Human error</w:t>
+      </w:r>
+      <w:r>
+        <w:t xml:space="preserve"> can be </w:t>
+      </w:r>
+      <w:r>
+        <w:t>prevented</w:t>
+      </w:r>
+      <w:r>
+        <w:t xml:space="preserve"> by carefully designing what the user h</w:t>
+      </w:r>
+      <w:r>
+        <w:t>as</w:t>
+      </w:r>
+      <w:r>
+        <w:t xml:space="preserve"> access to. This can be done by setting the user permissions and having them see</w:t>
+      </w:r>
+      <w:r>
+        <w:t xml:space="preserve"> and edit</w:t>
+      </w:r>
+      <w:r>
+        <w:t xml:space="preserve"> only </w:t>
+      </w:r>
+      <w:r>
+        <w:t xml:space="preserve">allowing them the data that is relevant </w:t>
+      </w:r>
+      <w:r>
+        <w:fldChar w:fldCharType="begin"/>
+      </w:r>
+      <w:r>
+        <w:instrText xml:space="preserve"> ADDIN EN.CITE &lt;EndNote&gt;&lt;Cite&gt;&lt;Author&gt;Laubheimer&lt;/Author&gt;&lt;Year&gt;2015&lt;/Year&gt;&lt;RecNum&gt;103&lt;/RecNum&gt;&lt;DisplayText&gt;(Laubheimer, 2015)&lt;/DisplayText&gt;&lt;record&gt;&lt;rec-number&gt;103&lt;/rec-number&gt;&lt;foreign-keys&gt;&lt;key app="EN" db-id="525d9sr0qsvde5evfr0ps52ifpp52v555xtd" timestamp="1623635497"&gt;103&lt;/key&gt;&lt;/foreign-keys&gt;&lt;ref-type name="Journal Article"&gt;17&lt;/ref-type&gt;&lt;contributors&gt;&lt;authors&gt;&lt;author&gt;Page Laubheimer &lt;/author&gt;&lt;/authors&gt;&lt;/contributors&gt;&lt;titles&gt;&lt;title&gt;Preventing User Errors: Avoiding Conscious Mistakes&lt;/title&gt;&lt;/titles&gt;&lt;dates&gt;&lt;year&gt;2015&lt;/year&gt;&lt;/dates&gt;&lt;urls&gt;&lt;related-urls&gt;&lt;url&gt;https://www.nngroup.com/articles/user-mistakes/#:~:text=Prevent%20mistakes%20by%20helping%20the%20user%20to%20build,before%20deleting%29%2C%20and%20warn%20before%20mistakes%20are%20made.&lt;/url&gt;&lt;/related-urls&gt;&lt;/urls&gt;&lt;/record&gt;&lt;/Cite&gt;&lt;/EndNote&gt;</w:instrText>
+      </w:r>
+      <w:r>
+        <w:fldChar w:fldCharType="separate"/>
+      </w:r>
+      <w:r>
+        <w:rPr>
+          <w:noProof/>
+        </w:rPr>
+        <w:t>(Laubheimer, 2015)</w:t>
+      </w:r>
+      <w:r>
+        <w:fldChar w:fldCharType="end"/>
+      </w:r>
+      <w:r>
+        <w:t xml:space="preserve">. Users do not realize when </w:t>
+      </w:r>
+      <w:r>
+        <w:lastRenderedPageBreak/>
+        <w:t xml:space="preserve">they are about to do something that can trigger the system to fail, thus giving them a preview of the results can lower the chances of error </w:t>
+      </w:r>
+      <w:r>
+        <w:fldChar w:fldCharType="begin"/>
+      </w:r>
+      <w:r>
+        <w:instrText xml:space="preserve"> ADDIN EN.CITE &lt;EndNote&gt;&lt;Cite&gt;&lt;Author&gt;Laubheimer&lt;/Author&gt;&lt;Year&gt;2015&lt;/Year&gt;&lt;RecNum&gt;103&lt;/RecNum&gt;&lt;DisplayText&gt;(Laubheimer, 2015)&lt;/DisplayText&gt;&lt;record&gt;&lt;rec-number&gt;103&lt;/rec-number&gt;&lt;foreign-keys&gt;&lt;key app="EN" db-id="525d9sr0qsvde5evfr0ps52ifpp52v555xtd" timestamp="1623635497"&gt;103&lt;/key&gt;&lt;/foreign-keys&gt;&lt;ref-type name="Journal Article"&gt;17&lt;/ref-type&gt;&lt;contributors&gt;&lt;authors&gt;&lt;author&gt;Page Laubheimer &lt;/author&gt;&lt;/authors&gt;&lt;/contributors&gt;&lt;titles&gt;&lt;title&gt;Preventing User Errors: Avoiding Conscious Mistakes&lt;/title&gt;&lt;/titles&gt;&lt;dates&gt;&lt;year&gt;2015&lt;/year&gt;&lt;/dates&gt;&lt;urls&gt;&lt;related-urls&gt;&lt;url&gt;https://www.nngroup.com/articles/user-mistakes/#:~:text=Prevent%20mistakes%20by%20helping%20the%20user%20to%20build,before%20deleting%29%2C%20and%20warn%20before%20mistakes%20are%20made.&lt;/url&gt;&lt;/related-urls&gt;&lt;/urls&gt;&lt;/record&gt;&lt;/Cite&gt;&lt;/EndNote&gt;</w:instrText>
+      </w:r>
+      <w:r>
+        <w:fldChar w:fldCharType="separate"/>
+      </w:r>
+      <w:r>
+        <w:rPr>
+          <w:noProof/>
+        </w:rPr>
+        <w:t>(Laubheimer, 2015)</w:t>
+      </w:r>
+      <w:r>
+        <w:fldChar w:fldCharType="end"/>
+      </w:r>
+      <w:r>
+        <w:t>.</w:t>
       </w:r>
     </w:p>
     <w:p>
@@ -6562,7 +7174,7 @@
                     </pic:cNvPicPr>
                   </pic:nvPicPr>
                   <pic:blipFill>
-                    <a:blip r:embed="rId20">
+                    <a:blip r:embed="rId19">
                       <a:extLst>
                         <a:ext uri="{28A0092B-C50C-407E-A947-70E740481C1C}">
                           <a14:useLocalDpi xmlns:a14="http://schemas.microsoft.com/office/drawing/2010/main" val="0"/>
@@ -6621,14 +7233,12 @@
         <w:fldChar w:fldCharType="end"/>
       </w:r>
       <w:r>
-        <w:t xml:space="preserve">: Prevent </w:t>
-      </w:r>
-      <w:proofErr w:type="gramStart"/>
-      <w:r>
-        <w:t>Errors</w:t>
+        <w:t>: Prevent Errors</w:t>
       </w:r>
       <w:bookmarkEnd w:id="38"/>
-      <w:proofErr w:type="gramEnd"/>
+      <w:r>
+        <w:t xml:space="preserve"> (own example)</w:t>
+      </w:r>
     </w:p>
     <w:p>
       <w:r>
@@ -6638,24 +7248,36 @@
         <w:t>s</w:t>
       </w:r>
       <w:r>
-        <w:t xml:space="preserve"> get access to things that they should have access to. This can be prevented by setting up the backend to look at the users’ permissions and when the user does not have access to the page it redirects to the </w:t>
-      </w:r>
-      <w:r>
-        <w:lastRenderedPageBreak/>
-        <w:t xml:space="preserve">page shown in Figure 9. The “Back to Home” button takes them back to the previous </w:t>
-      </w:r>
-      <w:r>
-        <w:t>state in the system.</w:t>
+        <w:t xml:space="preserve"> get access to things that they should have access to</w:t>
+      </w:r>
+      <w:r>
+        <w:t xml:space="preserve"> </w:t>
+      </w:r>
+      <w:r>
+        <w:fldChar w:fldCharType="begin"/>
+      </w:r>
+      <w:r>
+        <w:instrText xml:space="preserve"> ADDIN EN.CITE &lt;EndNote&gt;&lt;Cite&gt;&lt;Author&gt;Laubheimer&lt;/Author&gt;&lt;Year&gt;2015&lt;/Year&gt;&lt;RecNum&gt;103&lt;/RecNum&gt;&lt;DisplayText&gt;(Laubheimer, 2015)&lt;/DisplayText&gt;&lt;record&gt;&lt;rec-number&gt;103&lt;/rec-number&gt;&lt;foreign-keys&gt;&lt;key app="EN" db-id="525d9sr0qsvde5evfr0ps52ifpp52v555xtd" timestamp="1623635497"&gt;103&lt;/key&gt;&lt;/foreign-keys&gt;&lt;ref-type name="Journal Article"&gt;17&lt;/ref-type&gt;&lt;contributors&gt;&lt;authors&gt;&lt;author&gt;Page Laubheimer &lt;/author&gt;&lt;/authors&gt;&lt;/contributors&gt;&lt;titles&gt;&lt;title&gt;Preventing User Errors: Avoiding Conscious Mistakes&lt;/title&gt;&lt;/titles&gt;&lt;dates&gt;&lt;year&gt;2015&lt;/year&gt;&lt;/dates&gt;&lt;urls&gt;&lt;related-urls&gt;&lt;url&gt;https://www.nngroup.com/articles/user-mistakes/#:~:text=Prevent%20mistakes%20by%20helping%20the%20user%20to%20build,before%20deleting%29%2C%20and%20warn%20before%20mistakes%20are%20made.&lt;/url&gt;&lt;/related-urls&gt;&lt;/urls&gt;&lt;/record&gt;&lt;/Cite&gt;&lt;/EndNote&gt;</w:instrText>
+      </w:r>
+      <w:r>
+        <w:fldChar w:fldCharType="separate"/>
+      </w:r>
+      <w:r>
+        <w:rPr>
+          <w:noProof/>
+        </w:rPr>
+        <w:t>(Laubheimer, 2015)</w:t>
+      </w:r>
+      <w:r>
+        <w:fldChar w:fldCharType="end"/>
+      </w:r>
+      <w:r>
+        <w:t xml:space="preserve">. This can be prevented by setting up the backend to look at the users’ permissions and when the user does not have access to the page it redirects to the page shown in Figure 9. </w:t>
       </w:r>
     </w:p>
     <w:p>
       <w:pPr>
         <w:pStyle w:val="Heading2"/>
-        <w:numPr>
-          <w:ilvl w:val="0"/>
-          <w:numId w:val="0"/>
-        </w:numPr>
-        <w:ind w:left="567" w:hanging="113"/>
       </w:pPr>
       <w:bookmarkStart w:id="39" w:name="_Toc73918949"/>
       <w:r>
@@ -6714,7 +7336,7 @@
                     </pic:cNvPicPr>
                   </pic:nvPicPr>
                   <pic:blipFill>
-                    <a:blip r:embed="rId21">
+                    <a:blip r:embed="rId20">
                       <a:extLst>
                         <a:ext uri="{28A0092B-C50C-407E-A947-70E740481C1C}">
                           <a14:useLocalDpi xmlns:a14="http://schemas.microsoft.com/office/drawing/2010/main" val="0"/>
@@ -6779,6 +7401,7 @@
     </w:p>
     <w:p>
       <w:r>
+        <w:lastRenderedPageBreak/>
         <w:t xml:space="preserve">As shown in Figure 10, in the menu tab, there will be a section where the user can access the documentation and ask for support. The documentation should be focused on the </w:t>
       </w:r>
       <w:r>
@@ -6889,25 +7512,19 @@
         <w:fldChar w:fldCharType="separate"/>
       </w:r>
       <w:r>
-        <w:t xml:space="preserve">Bérczes, T., Sztrik, J., &amp; Orosz, P. (2012). Tool supported modeling of sensor communication networks by using finite-source priority retrial queues. </w:t>
-      </w:r>
-      <w:r>
-        <w:rPr>
-          <w:i/>
-        </w:rPr>
-        <w:t>Carpathian Journal of Electronic and computer engineering</w:t>
-      </w:r>
-      <w:r>
-        <w:t>,</w:t>
-      </w:r>
-      <w:r>
-        <w:rPr>
-          <w:i/>
-        </w:rPr>
-        <w:t xml:space="preserve"> 5</w:t>
-      </w:r>
-      <w:r>
-        <w:t xml:space="preserve">, 13. </w:t>
+        <w:t xml:space="preserve">Anić, I. (2015). The importance of Visual Consistency in UI Design. </w:t>
+      </w:r>
+      <w:hyperlink r:id="rId21" w:history="1">
+        <w:r>
+          <w:rPr>
+            <w:rStyle w:val="Hyperlink"/>
+            <w:lang w:val="en-US"/>
+          </w:rPr>
+          <w:t>https://www.uxpassion.com/blog/the-importance-of-visual-consistency-in-ui-design/</w:t>
+        </w:r>
+      </w:hyperlink>
+      <w:r>
+        <w:t xml:space="preserve"> </w:t>
       </w:r>
     </w:p>
     <w:p>
@@ -6917,19 +7534,16 @@
         <w:ind w:left="720" w:hanging="720"/>
       </w:pPr>
       <w:r>
-        <w:t xml:space="preserve">Blackwell, A. (2010). Human Computer Interaction. </w:t>
-      </w:r>
-      <w:hyperlink r:id="rId22" w:history="1">
-        <w:r>
-          <w:rPr>
-            <w:rStyle w:val="Hyperlink"/>
-            <w:lang w:val="en-US"/>
-          </w:rPr>
-          <w:t>https://www.cl.cam.ac.uk/teaching/1011/HCI/HCI2010.pdf</w:t>
-        </w:r>
-      </w:hyperlink>
-      <w:r>
-        <w:t xml:space="preserve"> </w:t>
+        <w:t xml:space="preserve">Beckert, B., &amp; Beuster, G. (2006). Guaranteeing consistency in text-based human-computer-interaction. </w:t>
+      </w:r>
+      <w:r>
+        <w:rPr>
+          <w:i/>
+        </w:rPr>
+        <w:t>FMIS 2006</w:t>
+      </w:r>
+      <w:r>
+        <w:t xml:space="preserve">, 57. </w:t>
       </w:r>
     </w:p>
     <w:p>
@@ -6939,19 +7553,25 @@
         <w:ind w:left="720" w:hanging="720"/>
       </w:pPr>
       <w:r>
-        <w:t xml:space="preserve">Blaszkiewicz, S. (2017). Can Workplace by Facebook, work? </w:t>
-      </w:r>
-      <w:hyperlink r:id="rId23" w:history="1">
-        <w:r>
-          <w:rPr>
-            <w:rStyle w:val="Hyperlink"/>
-            <w:lang w:val="en-US"/>
-          </w:rPr>
-          <w:t>https://www.getapp.com/resources/can-facebook-at-work-work/</w:t>
-        </w:r>
-      </w:hyperlink>
-      <w:r>
-        <w:t xml:space="preserve"> </w:t>
+        <w:t xml:space="preserve">Bérczes, T., Sztrik, J., &amp; Orosz, P. (2012). Tool supported modeling of sensor communication networks by using finite-source priority retrial queues. </w:t>
+      </w:r>
+      <w:r>
+        <w:rPr>
+          <w:i/>
+        </w:rPr>
+        <w:t>Carpathian Journal of Electronic and computer engineering</w:t>
+      </w:r>
+      <w:r>
+        <w:t>,</w:t>
+      </w:r>
+      <w:r>
+        <w:rPr>
+          <w:i/>
+        </w:rPr>
+        <w:t xml:space="preserve"> 5</w:t>
+      </w:r>
+      <w:r>
+        <w:t xml:space="preserve">, 13. </w:t>
       </w:r>
     </w:p>
     <w:p>
@@ -6961,19 +7581,19 @@
         <w:ind w:left="720" w:hanging="720"/>
       </w:pPr>
       <w:r>
-        <w:t xml:space="preserve">Chen, X. (2018). Signal–to–Noise Ratio. </w:t>
-      </w:r>
-      <w:hyperlink r:id="rId24" w:history="1">
+        <w:t xml:space="preserve">Blackwell, A. (2010). Human Computer Interaction. </w:t>
+      </w:r>
+      <w:hyperlink r:id="rId22" w:history="1">
         <w:r>
           <w:rPr>
             <w:rStyle w:val="Hyperlink"/>
             <w:lang w:val="en-US"/>
           </w:rPr>
-          <w:t>https://www.nngroup.com/articles/signal-noise-ratio/#:~:text=Definition%3A%20In%20human%E2%80%93computer%20interaction%2C%20the%20signal%E2%80%93to%E2%80%93noise%20ratio%20represents,anything%20%E2%80%94%20text%20content%2C%20visual%20elements%2C%20or%20animation</w:t>
+          <w:t>https://www.cl.cam.ac.uk/teaching/1011/HCI/HCI2010.pdf</w:t>
         </w:r>
       </w:hyperlink>
       <w:r>
-        <w:t xml:space="preserve">. </w:t>
+        <w:t xml:space="preserve"> </w:t>
       </w:r>
     </w:p>
     <w:p>
@@ -6983,16 +7603,19 @@
         <w:ind w:left="720" w:hanging="720"/>
       </w:pPr>
       <w:r>
-        <w:t xml:space="preserve">Cockburn, A. (2006). </w:t>
-      </w:r>
-      <w:r>
-        <w:rPr>
-          <w:i/>
-        </w:rPr>
-        <w:t>Agile software development: the cooperative game</w:t>
-      </w:r>
-      <w:r>
-        <w:t xml:space="preserve">. Pearson Education. </w:t>
+        <w:t xml:space="preserve">Blaszkiewicz, S. (2017). Can Workplace by Facebook, work? </w:t>
+      </w:r>
+      <w:hyperlink r:id="rId23" w:history="1">
+        <w:r>
+          <w:rPr>
+            <w:rStyle w:val="Hyperlink"/>
+            <w:lang w:val="en-US"/>
+          </w:rPr>
+          <w:t>https://www.getapp.com/resources/can-facebook-at-work-work/</w:t>
+        </w:r>
+      </w:hyperlink>
+      <w:r>
+        <w:t xml:space="preserve"> </w:t>
       </w:r>
     </w:p>
     <w:p>
@@ -7002,7 +7625,19 @@
         <w:ind w:left="720" w:hanging="720"/>
       </w:pPr>
       <w:r>
-        <w:t xml:space="preserve">Dittrich, Y., &amp; Giuffrida, R. (2011). Exploring the role of instant messaging in a global software development project. 2011 IEEE Sixth International Conference on Global Software Engineering, </w:t>
+        <w:t xml:space="preserve">Blender, J. (2015). Manage Errors in a GUI Application. </w:t>
+      </w:r>
+      <w:hyperlink r:id="rId24" w:history="1">
+        <w:r>
+          <w:rPr>
+            <w:rStyle w:val="Hyperlink"/>
+            <w:lang w:val="en-US"/>
+          </w:rPr>
+          <w:t>https://www.sapien.com/blog/2015/01/15/manage-errors-in-a-gui-application/</w:t>
+        </w:r>
+      </w:hyperlink>
+      <w:r>
+        <w:t xml:space="preserve"> </w:t>
       </w:r>
     </w:p>
     <w:p>
@@ -7012,34 +7647,19 @@
         <w:ind w:left="720" w:hanging="720"/>
       </w:pPr>
       <w:r>
-        <w:t xml:space="preserve">Dovleac, L. (2015). The role of new communication technologies in companies' sustainability. </w:t>
-      </w:r>
-      <w:r>
-        <w:rPr>
-          <w:i/>
-        </w:rPr>
-        <w:t>Bulletin of the Transilvania University of Brasov. Economic Sciences. Series V</w:t>
-      </w:r>
-      <w:r>
-        <w:t>,</w:t>
-      </w:r>
-      <w:r>
-        <w:rPr>
-          <w:i/>
-        </w:rPr>
-        <w:t xml:space="preserve"> 8</w:t>
-      </w:r>
-      <w:r>
-        <w:t xml:space="preserve">(1), 33. </w:t>
-      </w:r>
-    </w:p>
-    <w:p>
-      <w:pPr>
-        <w:pStyle w:val="EndNoteBibliography"/>
-        <w:ind w:left="720" w:hanging="720"/>
-      </w:pPr>
-      <w:r>
-        <w:t xml:space="preserve">Elin, S. (2012). Drawing and Painting as a Tool for </w:t>
+        <w:t xml:space="preserve">Bridge, K. (2018). User Interface Language Management. </w:t>
+      </w:r>
+      <w:hyperlink r:id="rId25" w:history="1">
+        <w:r>
+          <w:rPr>
+            <w:rStyle w:val="Hyperlink"/>
+            <w:lang w:val="en-US"/>
+          </w:rPr>
+          <w:t>https://docs.microsoft.com/en-us/windows/win32/intl/user-interface-language-management#:~:text=The%20user%20UI%20language%20determines%20the%20user%20interface,user%20interface%20language%20is%20installed%20on%20the%20computer</w:t>
+        </w:r>
+      </w:hyperlink>
+      <w:r>
+        <w:t xml:space="preserve">. </w:t>
       </w:r>
     </w:p>
     <w:p>
@@ -7049,19 +7669,19 @@
         <w:ind w:left="720" w:hanging="720"/>
       </w:pPr>
       <w:r>
-        <w:t xml:space="preserve">Communication. </w:t>
-      </w:r>
-      <w:hyperlink r:id="rId25" w:history="1">
+        <w:t xml:space="preserve">Chen, X. (2018). Signal–to–Noise Ratio. </w:t>
+      </w:r>
+      <w:hyperlink r:id="rId26" w:history="1">
         <w:r>
           <w:rPr>
             <w:rStyle w:val="Hyperlink"/>
             <w:lang w:val="en-US"/>
           </w:rPr>
-          <w:t>https://www.duo.uio.no/bitstream/handle/10852/37146/NewMasterThesistemplate%5B2%5D-8.pdf?sequence=1</w:t>
+          <w:t>https://www.nngroup.com/articles/signal-noise-ratio/#:~:text=Definition%3A%20In%20human%E2%80%93computer%20interaction%2C%20the%20signal%E2%80%93to%E2%80%93noise%20ratio%20represents,anything%20%E2%80%94%20text%20content%2C%20visual%20elements%2C%20or%20animation</w:t>
         </w:r>
       </w:hyperlink>
       <w:r>
-        <w:t xml:space="preserve"> </w:t>
+        <w:t xml:space="preserve">. </w:t>
       </w:r>
     </w:p>
     <w:p>
@@ -7071,19 +7691,16 @@
         <w:ind w:left="720" w:hanging="720"/>
       </w:pPr>
       <w:r>
-        <w:t xml:space="preserve">Hackeling, E. (2021). How much time are you spending on email? . </w:t>
-      </w:r>
-      <w:hyperlink r:id="rId26" w:history="1">
-        <w:r>
-          <w:rPr>
-            <w:rStyle w:val="Hyperlink"/>
-            <w:lang w:val="en-US"/>
-          </w:rPr>
-          <w:t>https://frontapp.com/blog/how-much-time-are-you-spending-on-email</w:t>
-        </w:r>
-      </w:hyperlink>
-      <w:r>
-        <w:t xml:space="preserve"> </w:t>
+        <w:t xml:space="preserve">Cockburn, A. (2006). </w:t>
+      </w:r>
+      <w:r>
+        <w:rPr>
+          <w:i/>
+        </w:rPr>
+        <w:t>Agile software development: the cooperative game</w:t>
+      </w:r>
+      <w:r>
+        <w:t xml:space="preserve">. Pearson Education. </w:t>
       </w:r>
     </w:p>
     <w:p>
@@ -7093,7 +7710,7 @@
         <w:ind w:left="720" w:hanging="720"/>
       </w:pPr>
       <w:r>
-        <w:t xml:space="preserve">Hellgren, H. (2018). Communicating in software development. </w:t>
+        <w:t xml:space="preserve">Continelli, A. (2017). How to Identify and Prevent Software Failure Risks. </w:t>
       </w:r>
       <w:hyperlink r:id="rId27" w:history="1">
         <w:r>
@@ -7101,7 +7718,7 @@
             <w:rStyle w:val="Hyperlink"/>
             <w:lang w:val="en-US"/>
           </w:rPr>
-          <w:t>https://hackernoon.com/communicating-in-software-development-f3434c52eb23</w:t>
+          <w:t>https://www.business.com/articles/aaron-continelli-identify-and-prevent-software-failure/</w:t>
         </w:r>
       </w:hyperlink>
       <w:r>
@@ -7115,16 +7732,7 @@
         <w:ind w:left="720" w:hanging="720"/>
       </w:pPr>
       <w:r>
-        <w:t xml:space="preserve">Hinze-Hoare, V. (2007). The review and analysis of human computer interaction (HCI) principles. </w:t>
-      </w:r>
-      <w:r>
-        <w:rPr>
-          <w:i/>
-        </w:rPr>
-        <w:t>arXiv preprint arXiv:0707.3638</w:t>
-      </w:r>
-      <w:r>
-        <w:t xml:space="preserve">. </w:t>
+        <w:t xml:space="preserve">Dittrich, Y., &amp; Giuffrida, R. (2011). Exploring the role of instant messaging in a global software development project. 2011 IEEE Sixth International Conference on Global Software Engineering, </w:t>
       </w:r>
     </w:p>
     <w:p>
@@ -7134,19 +7742,34 @@
         <w:ind w:left="720" w:hanging="720"/>
       </w:pPr>
       <w:r>
-        <w:t xml:space="preserve">Kim, Y. S. (2018). The Importance of Literature Review in Research Writing. </w:t>
-      </w:r>
-      <w:hyperlink r:id="rId28" w:history="1">
-        <w:r>
-          <w:rPr>
-            <w:rStyle w:val="Hyperlink"/>
-            <w:lang w:val="en-US"/>
-          </w:rPr>
-          <w:t>https://owlcation.com/humanities/literature_review</w:t>
-        </w:r>
-      </w:hyperlink>
-      <w:r>
-        <w:t xml:space="preserve"> </w:t>
+        <w:t xml:space="preserve">Dovleac, L. (2015). The role of new communication technologies in companies' sustainability. </w:t>
+      </w:r>
+      <w:r>
+        <w:rPr>
+          <w:i/>
+        </w:rPr>
+        <w:t>Bulletin of the Transilvania University of Brasov. Economic Sciences. Series V</w:t>
+      </w:r>
+      <w:r>
+        <w:t>,</w:t>
+      </w:r>
+      <w:r>
+        <w:rPr>
+          <w:i/>
+        </w:rPr>
+        <w:t xml:space="preserve"> 8</w:t>
+      </w:r>
+      <w:r>
+        <w:t xml:space="preserve">(1), 33. </w:t>
+      </w:r>
+    </w:p>
+    <w:p>
+      <w:pPr>
+        <w:pStyle w:val="EndNoteBibliography"/>
+        <w:ind w:left="720" w:hanging="720"/>
+      </w:pPr>
+      <w:r>
+        <w:t xml:space="preserve">Elin, S. (2012). Drawing and Painting as a Tool for </w:t>
       </w:r>
     </w:p>
     <w:p>
@@ -7156,25 +7779,19 @@
         <w:ind w:left="720" w:hanging="720"/>
       </w:pPr>
       <w:r>
-        <w:t xml:space="preserve">Knopf, J. W. (2006). Doing a literature review. </w:t>
-      </w:r>
-      <w:r>
-        <w:rPr>
-          <w:i/>
-        </w:rPr>
-        <w:t>PS: Political Science and Politics</w:t>
-      </w:r>
-      <w:r>
-        <w:t>,</w:t>
-      </w:r>
-      <w:r>
-        <w:rPr>
-          <w:i/>
-        </w:rPr>
-        <w:t xml:space="preserve"> 39</w:t>
-      </w:r>
-      <w:r>
-        <w:t xml:space="preserve">(1), 127-132. </w:t>
+        <w:t xml:space="preserve">Communication. </w:t>
+      </w:r>
+      <w:hyperlink r:id="rId28" w:history="1">
+        <w:r>
+          <w:rPr>
+            <w:rStyle w:val="Hyperlink"/>
+            <w:lang w:val="en-US"/>
+          </w:rPr>
+          <w:t>https://www.duo.uio.no/bitstream/handle/10852/37146/NewMasterThesistemplate%5B2%5D-8.pdf?sequence=1</w:t>
+        </w:r>
+      </w:hyperlink>
+      <w:r>
+        <w:t xml:space="preserve"> </w:t>
       </w:r>
     </w:p>
     <w:p>
@@ -7184,7 +7801,7 @@
         <w:ind w:left="720" w:hanging="720"/>
       </w:pPr>
       <w:r>
-        <w:t xml:space="preserve">Leano, M. (2020). WHY INSTANT MESSAGING IS THE TOP COMMUNITION TOOL FOR BUSINESSES. </w:t>
+        <w:t xml:space="preserve">Foundation, I. D. (2016). The Use of Language and the User Experience. </w:t>
       </w:r>
       <w:hyperlink r:id="rId29" w:history="1">
         <w:r>
@@ -7192,11 +7809,11 @@
             <w:rStyle w:val="Hyperlink"/>
             <w:lang w:val="en-US"/>
           </w:rPr>
-          <w:t>https://newmediaservices.com.au/instant-messaging/#:~:text=Instant%20messaging%2C%20originally%20created%20for%20entertainment%20and%20social,messaging%20marketing%2C%20lead%20generation%2C%20and%20customer%20support%20purposes</w:t>
+          <w:t>https://www.interaction-design.org/literature/article/the-use-of-language-and-the-user-experience</w:t>
         </w:r>
       </w:hyperlink>
       <w:r>
-        <w:t xml:space="preserve">. </w:t>
+        <w:t xml:space="preserve"> </w:t>
       </w:r>
     </w:p>
     <w:p>
@@ -7206,7 +7823,7 @@
         <w:ind w:left="720" w:hanging="720"/>
       </w:pPr>
       <w:r>
-        <w:t xml:space="preserve">LeBar, Z. (2017). What Are Wikis, and Why Should You Use Them? </w:t>
+        <w:t xml:space="preserve">Gregory, S. (2019). Best Error Messages: 5 Tips For A User-Friendly Experience. </w:t>
       </w:r>
       <w:hyperlink r:id="rId30" w:history="1">
         <w:r>
@@ -7214,11 +7831,19 @@
             <w:rStyle w:val="Hyperlink"/>
             <w:lang w:val="en-US"/>
           </w:rPr>
-          <w:t>https://business.tutsplus.com/tutorials/what-are-wikis-and-why-should-you-use-them--cms-19540</w:t>
+          <w:t>https://freshsparks.com/user-experience-tips-best-error-</w:t>
+        </w:r>
+        <w:r>
+          <w:rPr>
+            <w:rStyle w:val="Hyperlink"/>
+            <w:lang w:val="en-US"/>
+          </w:rPr>
+          <w:lastRenderedPageBreak/>
+          <w:t>messages/#:~:text=A%20more%20positive%20error%20message%20experience%20is%20to,users%20engaged%20and%20willing%20to%20make%20the%20corrections</w:t>
         </w:r>
       </w:hyperlink>
       <w:r>
-        <w:t xml:space="preserve"> </w:t>
+        <w:t xml:space="preserve">. </w:t>
       </w:r>
     </w:p>
     <w:p>
@@ -7228,26 +7853,19 @@
         <w:ind w:left="720" w:hanging="720"/>
       </w:pPr>
       <w:r>
-        <w:lastRenderedPageBreak/>
-        <w:t xml:space="preserve">Minocha, S., Petre, M., &amp; Roberts, D. (2008). Using wikis to simulate distributed requirements development in a software engineering course. </w:t>
-      </w:r>
-      <w:r>
-        <w:rPr>
-          <w:i/>
-        </w:rPr>
-        <w:t>International Journal of Engineering Education</w:t>
-      </w:r>
-      <w:r>
-        <w:t>,</w:t>
-      </w:r>
-      <w:r>
-        <w:rPr>
-          <w:i/>
-        </w:rPr>
-        <w:t xml:space="preserve"> 24</w:t>
-      </w:r>
-      <w:r>
-        <w:t xml:space="preserve">(4), 689-704. </w:t>
+        <w:t xml:space="preserve">Hackeling, E. (2021). How much time are you spending on email? . </w:t>
+      </w:r>
+      <w:hyperlink r:id="rId31" w:history="1">
+        <w:r>
+          <w:rPr>
+            <w:rStyle w:val="Hyperlink"/>
+            <w:lang w:val="en-US"/>
+          </w:rPr>
+          <w:t>https://frontapp.com/blog/how-much-time-are-you-spending-on-email</w:t>
+        </w:r>
+      </w:hyperlink>
+      <w:r>
+        <w:t xml:space="preserve"> </w:t>
       </w:r>
     </w:p>
     <w:p>
@@ -7257,7 +7875,19 @@
         <w:ind w:left="720" w:hanging="720"/>
       </w:pPr>
       <w:r>
-        <w:t xml:space="preserve">Niinimaki, T. (2011). Face-to-face, email and instant messaging in distributed agile software development project. 2011 IEEE Sixth International Conference on Global Software Engineering Workshop, </w:t>
+        <w:t xml:space="preserve">Hellgren, H. (2018). Communicating in software development. </w:t>
+      </w:r>
+      <w:hyperlink r:id="rId32" w:history="1">
+        <w:r>
+          <w:rPr>
+            <w:rStyle w:val="Hyperlink"/>
+            <w:lang w:val="en-US"/>
+          </w:rPr>
+          <w:t>https://hackernoon.com/communicating-in-software-development-f3434c52eb23</w:t>
+        </w:r>
+      </w:hyperlink>
+      <w:r>
+        <w:t xml:space="preserve"> </w:t>
       </w:r>
     </w:p>
     <w:p>
@@ -7267,17 +7897,14 @@
         <w:ind w:left="720" w:hanging="720"/>
       </w:pPr>
       <w:r>
-        <w:t xml:space="preserve">Phpzag, T. (2021). Build Live Chat System with Ajax, PHP &amp; MySQL. </w:t>
-      </w:r>
-      <w:hyperlink r:id="rId31" w:history="1">
-        <w:r>
-          <w:rPr>
-            <w:rStyle w:val="Hyperlink"/>
-            <w:lang w:val="en-US"/>
-          </w:rPr>
-          <w:t>https://www.phpzag.com/build-live-chat-system-with-ajax-php-mysql/#:~:text=Chat%20System%20or%20Chat%20application%20is%20mainly%20used,to%20assist%20them%20regarding%20services%20and%20resolve%20issues</w:t>
-        </w:r>
-      </w:hyperlink>
+        <w:t xml:space="preserve">Hinze-Hoare, V. (2007). The review and analysis of human computer interaction (HCI) principles. </w:t>
+      </w:r>
+      <w:r>
+        <w:rPr>
+          <w:i/>
+        </w:rPr>
+        <w:t>arXiv preprint arXiv:0707.3638</w:t>
+      </w:r>
       <w:r>
         <w:t xml:space="preserve">. </w:t>
       </w:r>
@@ -7289,17 +7916,26 @@
         <w:ind w:left="720" w:hanging="720"/>
       </w:pPr>
       <w:r>
-        <w:t xml:space="preserve">Rowley, J., &amp; Slack, F. (2004). Conducting a literature review. </w:t>
+        <w:t xml:space="preserve">Keerti. (2020). </w:t>
       </w:r>
       <w:r>
         <w:rPr>
           <w:i/>
         </w:rPr>
-        <w:t>Management research news</w:t>
+        <w:t>A Complete Guide for UI Design Process (User Interface)</w:t>
       </w:r>
       <w:r>
         <w:t xml:space="preserve">. </w:t>
       </w:r>
+      <w:hyperlink r:id="rId33" w:history="1">
+        <w:r>
+          <w:rPr>
+            <w:rStyle w:val="Hyperlink"/>
+            <w:lang w:val="en-US"/>
+          </w:rPr>
+          <w:t>https://www.cronj.com/blog/user-interface-ui-design-process-in-graphic-design</w:t>
+        </w:r>
+      </w:hyperlink>
     </w:p>
     <w:p>
       <w:pPr>
@@ -7308,15 +7944,15 @@
         <w:ind w:left="720" w:hanging="720"/>
       </w:pPr>
       <w:r>
-        <w:t xml:space="preserve">Sarowardy, M. H. (2019). The Issues and Challenges of Using Multimedia at a District Level. </w:t>
-      </w:r>
-      <w:hyperlink r:id="rId32" w:history="1">
+        <w:t xml:space="preserve">Kim, Y. S. (2018). The Importance of Literature Review in Research Writing. </w:t>
+      </w:r>
+      <w:hyperlink r:id="rId34" w:history="1">
         <w:r>
           <w:rPr>
             <w:rStyle w:val="Hyperlink"/>
             <w:lang w:val="en-US"/>
           </w:rPr>
-          <w:t>https://www.scirp.org/html/11-6304491_93691.htm</w:t>
+          <w:t>https://owlcation.com/humanities/literature_review</w:t>
         </w:r>
       </w:hyperlink>
       <w:r>
@@ -7330,26 +7966,26 @@
         <w:ind w:left="720" w:hanging="720"/>
       </w:pPr>
       <w:r>
-        <w:t xml:space="preserve">Schrader, J. (2018, 30 July). </w:t>
+        <w:t xml:space="preserve">Knopf, J. W. (2006). Doing a literature review. </w:t>
       </w:r>
       <w:r>
         <w:rPr>
           <w:i/>
         </w:rPr>
-        <w:t>How Your Cell Phone Habits Impact Your Productivity</w:t>
-      </w:r>
-      <w:r>
-        <w:t xml:space="preserve">. </w:t>
-      </w:r>
-      <w:hyperlink r:id="rId33" w:history="1">
-        <w:r>
-          <w:rPr>
-            <w:rStyle w:val="Hyperlink"/>
-            <w:lang w:val="en-US"/>
-          </w:rPr>
-          <w:t>https://www.psychologytoday.com/us/blog/why-bad-looks-good/201807/how-your-cell-phone-habits-impact-your-productivity</w:t>
-        </w:r>
-      </w:hyperlink>
+        <w:t>PS: Political Science and Politics</w:t>
+      </w:r>
+      <w:r>
+        <w:t>,</w:t>
+      </w:r>
+      <w:r>
+        <w:rPr>
+          <w:i/>
+        </w:rPr>
+        <w:t xml:space="preserve"> 39</w:t>
+      </w:r>
+      <w:r>
+        <w:t xml:space="preserve">(1), 127-132. </w:t>
+      </w:r>
     </w:p>
     <w:p>
       <w:pPr>
@@ -7358,25 +7994,19 @@
         <w:ind w:left="720" w:hanging="720"/>
       </w:pPr>
       <w:r>
-        <w:t xml:space="preserve">Storey, M.-A., Zagalsky, A., Figueira Filho, F., Singer, L., &amp; German, D. M. (2016). How social and communication channels shape and challenge a participatory culture in software development. </w:t>
-      </w:r>
-      <w:r>
-        <w:rPr>
-          <w:i/>
-        </w:rPr>
-        <w:t>IEEE Transactions on Software Engineering</w:t>
-      </w:r>
-      <w:r>
-        <w:t>,</w:t>
-      </w:r>
-      <w:r>
-        <w:rPr>
-          <w:i/>
-        </w:rPr>
-        <w:t xml:space="preserve"> 43</w:t>
-      </w:r>
-      <w:r>
-        <w:t xml:space="preserve">(2), 185-204. </w:t>
+        <w:t xml:space="preserve">Laubheimer, P. (2015). Preventing User Errors: Avoiding Conscious Mistakes. </w:t>
+      </w:r>
+      <w:hyperlink r:id="rId35" w:history="1">
+        <w:r>
+          <w:rPr>
+            <w:rStyle w:val="Hyperlink"/>
+            <w:lang w:val="en-US"/>
+          </w:rPr>
+          <w:t>https://www.nngroup.com/articles/user-mistakes/#:~:text=Prevent%20mistakes%20by%20helping%20the%20user%20to%20build,before%20deleting%29%2C%20and%20warn%20before%20mistakes%20are%20made</w:t>
+        </w:r>
+      </w:hyperlink>
+      <w:r>
+        <w:t xml:space="preserve">. </w:t>
       </w:r>
     </w:p>
     <w:p>
@@ -7386,25 +8016,19 @@
         <w:ind w:left="720" w:hanging="720"/>
       </w:pPr>
       <w:r>
-        <w:t xml:space="preserve">Terblanche, J. T. (2014). Using HCI principles to design interactive learning material. </w:t>
-      </w:r>
-      <w:r>
-        <w:rPr>
-          <w:i/>
-        </w:rPr>
-        <w:t>Mediterranean Journal of Social Sciences</w:t>
-      </w:r>
-      <w:r>
-        <w:t>,</w:t>
-      </w:r>
-      <w:r>
-        <w:rPr>
-          <w:i/>
-        </w:rPr>
-        <w:t xml:space="preserve"> 5</w:t>
-      </w:r>
-      <w:r>
-        <w:t xml:space="preserve">(21), 377. </w:t>
+        <w:t xml:space="preserve">Leano, M. (2020). WHY INSTANT MESSAGING IS THE TOP COMMUNITION TOOL FOR BUSINESSES. </w:t>
+      </w:r>
+      <w:hyperlink r:id="rId36" w:history="1">
+        <w:r>
+          <w:rPr>
+            <w:rStyle w:val="Hyperlink"/>
+            <w:lang w:val="en-US"/>
+          </w:rPr>
+          <w:t>https://newmediaservices.com.au/instant-messaging/#:~:text=Instant%20messaging%2C%20originally%20created%20for%20entertainment%20and%20social,messaging%20marketing%2C%20lead%20generation%2C%20and%20customer%20support%20purposes</w:t>
+        </w:r>
+      </w:hyperlink>
+      <w:r>
+        <w:t xml:space="preserve">. </w:t>
       </w:r>
     </w:p>
     <w:p>
@@ -7414,19 +8038,315 @@
         <w:ind w:left="720" w:hanging="720"/>
       </w:pPr>
       <w:r>
-        <w:t xml:space="preserve">Thorne, B. (2020). How Distractions At Work Take Up More Time Than You Think. </w:t>
-      </w:r>
-      <w:hyperlink r:id="rId34" w:history="1">
+        <w:t xml:space="preserve">LeBar, Z. (2017). What Are Wikis, and Why Should You Use Them? </w:t>
+      </w:r>
+      <w:hyperlink r:id="rId37" w:history="1">
         <w:r>
           <w:rPr>
             <w:rStyle w:val="Hyperlink"/>
             <w:lang w:val="en-US"/>
           </w:rPr>
+          <w:t>https://business.tutsplus.com/tutorials/what-are-wikis-and-why-should-you-use-them--cms-19540</w:t>
+        </w:r>
+      </w:hyperlink>
+      <w:r>
+        <w:t xml:space="preserve"> </w:t>
+      </w:r>
+    </w:p>
+    <w:p>
+      <w:pPr>
+        <w:pStyle w:val="EndNoteBibliography"/>
+        <w:spacing w:after="0"/>
+        <w:ind w:left="720" w:hanging="720"/>
+      </w:pPr>
+      <w:r>
+        <w:t xml:space="preserve">Minocha, S., Petre, M., &amp; Roberts, D. (2008). Using wikis to simulate distributed requirements development in a software engineering course. </w:t>
+      </w:r>
+      <w:r>
+        <w:rPr>
+          <w:i/>
+        </w:rPr>
+        <w:t>International Journal of Engineering Education</w:t>
+      </w:r>
+      <w:r>
+        <w:t>,</w:t>
+      </w:r>
+      <w:r>
+        <w:rPr>
+          <w:i/>
+        </w:rPr>
+        <w:t xml:space="preserve"> 24</w:t>
+      </w:r>
+      <w:r>
+        <w:t xml:space="preserve">(4), 689-704. </w:t>
+      </w:r>
+    </w:p>
+    <w:p>
+      <w:pPr>
+        <w:pStyle w:val="EndNoteBibliography"/>
+        <w:spacing w:after="0"/>
+        <w:ind w:left="720" w:hanging="720"/>
+      </w:pPr>
+      <w:r>
+        <w:t xml:space="preserve">Natoli, J. (2020). Feedback: 5 Principles of Interaction Design To Supercharge Your UI (5 of 5). </w:t>
+      </w:r>
+      <w:hyperlink r:id="rId38" w:history="1">
+        <w:r>
+          <w:rPr>
+            <w:rStyle w:val="Hyperlink"/>
+            <w:lang w:val="en-US"/>
+          </w:rPr>
+          <w:t>https://givegoodux.com/feedback-5-principles-interaction-design-supercharge-ui-5-5/</w:t>
+        </w:r>
+      </w:hyperlink>
+      <w:r>
+        <w:t xml:space="preserve"> </w:t>
+      </w:r>
+    </w:p>
+    <w:p>
+      <w:pPr>
+        <w:pStyle w:val="EndNoteBibliography"/>
+        <w:spacing w:after="0"/>
+        <w:ind w:left="720" w:hanging="720"/>
+      </w:pPr>
+      <w:r>
+        <w:t xml:space="preserve">Ngai, J. (2017). Important Advantages of Data Driven Design. </w:t>
+      </w:r>
+      <w:hyperlink r:id="rId39" w:history="1">
+        <w:r>
+          <w:rPr>
+            <w:rStyle w:val="Hyperlink"/>
+            <w:lang w:val="en-US"/>
+          </w:rPr>
+          <w:t>https://webdesign.tutsplus.com/articles/important-advantages-of-data-driven-design--cms-29115</w:t>
+        </w:r>
+      </w:hyperlink>
+      <w:r>
+        <w:t xml:space="preserve"> </w:t>
+      </w:r>
+    </w:p>
+    <w:p>
+      <w:pPr>
+        <w:pStyle w:val="EndNoteBibliography"/>
+        <w:spacing w:after="0"/>
+        <w:ind w:left="720" w:hanging="720"/>
+      </w:pPr>
+      <w:r>
+        <w:t xml:space="preserve">Nielsen, J. (2001). 113 Design Guidelines for Homepage Usability. </w:t>
+      </w:r>
+      <w:hyperlink r:id="rId40" w:history="1">
+        <w:r>
+          <w:rPr>
+            <w:rStyle w:val="Hyperlink"/>
+            <w:lang w:val="en-US"/>
+          </w:rPr>
+          <w:t>https://www.nngroup.com/articles/113-design-guidelines-homepage-usability/</w:t>
+        </w:r>
+      </w:hyperlink>
+      <w:r>
+        <w:t xml:space="preserve"> </w:t>
+      </w:r>
+    </w:p>
+    <w:p>
+      <w:pPr>
+        <w:pStyle w:val="EndNoteBibliography"/>
+        <w:spacing w:after="0"/>
+        <w:ind w:left="720" w:hanging="720"/>
+      </w:pPr>
+      <w:r>
+        <w:t xml:space="preserve">Niinimaki, T. (2011). Face-to-face, email and instant messaging in distributed agile software development project. 2011 IEEE Sixth International Conference on Global Software Engineering Workshop, </w:t>
+      </w:r>
+    </w:p>
+    <w:p>
+      <w:pPr>
+        <w:pStyle w:val="EndNoteBibliography"/>
+        <w:spacing w:after="0"/>
+        <w:ind w:left="720" w:hanging="720"/>
+      </w:pPr>
+      <w:r>
+        <w:t xml:space="preserve">Phpzag, T. (2021). Build Live Chat System with Ajax, PHP &amp; MySQL. </w:t>
+      </w:r>
+      <w:hyperlink r:id="rId41" w:history="1">
+        <w:r>
+          <w:rPr>
+            <w:rStyle w:val="Hyperlink"/>
+            <w:lang w:val="en-US"/>
+          </w:rPr>
+          <w:t>https://www.phpzag.com/build-live-chat-system-with-ajax-php-mysql/#:~:text=Chat%20System%20or%20Chat%20application%20is%20mainly%20used,to%20assist%20them%20regarding%20services%20and%20resolve%20issues</w:t>
+        </w:r>
+      </w:hyperlink>
+      <w:r>
+        <w:t xml:space="preserve">. </w:t>
+      </w:r>
+    </w:p>
+    <w:p>
+      <w:pPr>
+        <w:pStyle w:val="EndNoteBibliography"/>
+        <w:spacing w:after="0"/>
+        <w:ind w:left="720" w:hanging="720"/>
+      </w:pPr>
+      <w:r>
+        <w:lastRenderedPageBreak/>
+        <w:t xml:space="preserve">Rowley, J., &amp; Slack, F. (2004). Conducting a literature review. </w:t>
+      </w:r>
+      <w:r>
+        <w:rPr>
+          <w:i/>
+        </w:rPr>
+        <w:t>Management research news</w:t>
+      </w:r>
+      <w:r>
+        <w:t xml:space="preserve">. </w:t>
+      </w:r>
+    </w:p>
+    <w:p>
+      <w:pPr>
+        <w:pStyle w:val="EndNoteBibliography"/>
+        <w:spacing w:after="0"/>
+        <w:ind w:left="720" w:hanging="720"/>
+      </w:pPr>
+      <w:r>
+        <w:t xml:space="preserve">Sarowardy, M. H. (2019). The Issues and Challenges of Using Multimedia at a District Level. </w:t>
+      </w:r>
+      <w:hyperlink r:id="rId42" w:history="1">
+        <w:r>
+          <w:rPr>
+            <w:rStyle w:val="Hyperlink"/>
+            <w:lang w:val="en-US"/>
+          </w:rPr>
+          <w:t>https://www.scirp.org/html/11-6304491_93691.htm</w:t>
+        </w:r>
+      </w:hyperlink>
+      <w:r>
+        <w:t xml:space="preserve"> </w:t>
+      </w:r>
+    </w:p>
+    <w:p>
+      <w:pPr>
+        <w:pStyle w:val="EndNoteBibliography"/>
+        <w:spacing w:after="0"/>
+        <w:ind w:left="720" w:hanging="720"/>
+      </w:pPr>
+      <w:r>
+        <w:t xml:space="preserve">Schrader, J. (2018, 30 July). </w:t>
+      </w:r>
+      <w:r>
+        <w:rPr>
+          <w:i/>
+        </w:rPr>
+        <w:t>How Your Cell Phone Habits Impact Your Productivity</w:t>
+      </w:r>
+      <w:r>
+        <w:t xml:space="preserve">. </w:t>
+      </w:r>
+      <w:hyperlink r:id="rId43" w:history="1">
+        <w:r>
+          <w:rPr>
+            <w:rStyle w:val="Hyperlink"/>
+            <w:lang w:val="en-US"/>
+          </w:rPr>
+          <w:t>https://www.psychologytoday.com/us/blog/why-bad-looks-good/201807/how-your-cell-phone-habits-impact-your-productivity</w:t>
+        </w:r>
+      </w:hyperlink>
+    </w:p>
+    <w:p>
+      <w:pPr>
+        <w:pStyle w:val="EndNoteBibliography"/>
+        <w:spacing w:after="0"/>
+        <w:ind w:left="720" w:hanging="720"/>
+      </w:pPr>
+      <w:r>
+        <w:t xml:space="preserve">Storey, M.-A., Zagalsky, A., Figueira Filho, F., Singer, L., &amp; German, D. M. (2016). How social and communication channels shape and challenge a participatory culture in software development. </w:t>
+      </w:r>
+      <w:r>
+        <w:rPr>
+          <w:i/>
+        </w:rPr>
+        <w:t>IEEE Transactions on Software Engineering</w:t>
+      </w:r>
+      <w:r>
+        <w:t>,</w:t>
+      </w:r>
+      <w:r>
+        <w:rPr>
+          <w:i/>
+        </w:rPr>
+        <w:t xml:space="preserve"> 43</w:t>
+      </w:r>
+      <w:r>
+        <w:t xml:space="preserve">(2), 185-204. </w:t>
+      </w:r>
+    </w:p>
+    <w:p>
+      <w:pPr>
+        <w:pStyle w:val="EndNoteBibliography"/>
+        <w:spacing w:after="0"/>
+        <w:ind w:left="720" w:hanging="720"/>
+      </w:pPr>
+      <w:r>
+        <w:t xml:space="preserve">Terblanche, J. T. (2014). Using HCI principles to design interactive learning material. </w:t>
+      </w:r>
+      <w:r>
+        <w:rPr>
+          <w:i/>
+        </w:rPr>
+        <w:t>Mediterranean Journal of Social Sciences</w:t>
+      </w:r>
+      <w:r>
+        <w:t>,</w:t>
+      </w:r>
+      <w:r>
+        <w:rPr>
+          <w:i/>
+        </w:rPr>
+        <w:t xml:space="preserve"> 5</w:t>
+      </w:r>
+      <w:r>
+        <w:t xml:space="preserve">(21), 377. </w:t>
+      </w:r>
+    </w:p>
+    <w:p>
+      <w:pPr>
+        <w:pStyle w:val="EndNoteBibliography"/>
+        <w:spacing w:after="0"/>
+        <w:ind w:left="720" w:hanging="720"/>
+      </w:pPr>
+      <w:r>
+        <w:t xml:space="preserve">Thorne, B. (2020). How Distractions At Work Take Up More Time Than You Think. </w:t>
+      </w:r>
+      <w:hyperlink r:id="rId44" w:history="1">
+        <w:r>
+          <w:rPr>
+            <w:rStyle w:val="Hyperlink"/>
+            <w:lang w:val="en-US"/>
+          </w:rPr>
           <w:t>http://blog.idonethis.com/distractions-at-work/#:~:text=It%20takes%20an%20average%20of%20about%2025%20minutes,University%20of%20California%2C%20Irvine.%20Multiple%20studies%20confirm%20this</w:t>
         </w:r>
       </w:hyperlink>
       <w:r>
         <w:t xml:space="preserve">. </w:t>
+      </w:r>
+    </w:p>
+    <w:p>
+      <w:pPr>
+        <w:pStyle w:val="EndNoteBibliography"/>
+        <w:spacing w:after="0"/>
+        <w:ind w:left="720" w:hanging="720"/>
+      </w:pPr>
+      <w:r>
+        <w:t xml:space="preserve">UI, K. (2021). Kendo UI Core on Bower. </w:t>
+      </w:r>
+      <w:hyperlink r:id="rId45" w:history="1">
+        <w:r>
+          <w:rPr>
+            <w:rStyle w:val="Hyperlink"/>
+            <w:lang w:val="en-US"/>
+          </w:rPr>
+          <w:t>https://docs.telerik.com/aspnet-core/installation/bower-install</w:t>
+        </w:r>
+      </w:hyperlink>
+      <w:r>
+        <w:t xml:space="preserve"> </w:t>
       </w:r>
     </w:p>
     <w:p>
@@ -7446,7 +8366,7 @@
       <w:r>
         <w:t xml:space="preserve">. </w:t>
       </w:r>
-      <w:hyperlink r:id="rId35" w:history="1">
+      <w:hyperlink r:id="rId46" w:history="1">
         <w:r>
           <w:rPr>
             <w:rStyle w:val="Hyperlink"/>
@@ -7470,7 +8390,7 @@
       </w:r>
     </w:p>
     <w:sectPr>
-      <w:footerReference w:type="default" r:id="rId36"/>
+      <w:footerReference w:type="default" r:id="rId47"/>
       <w:pgSz w:w="11907" w:h="16840" w:code="9"/>
       <w:pgMar w:top="1134" w:right="1134" w:bottom="1418" w:left="1418" w:header="851" w:footer="1134" w:gutter="0"/>
       <w:pgNumType w:start="1"/>
@@ -7885,6 +8805,119 @@
     </w:lvl>
   </w:abstractNum>
   <w:abstractNum w:abstractNumId="9" w15:restartNumberingAfterBreak="0">
+    <w:nsid w:val="03AB73CE"/>
+    <w:multiLevelType w:val="hybridMultilevel"/>
+    <w:tmpl w:val="E5101E34"/>
+    <w:lvl w:ilvl="0" w:tplc="1C090001">
+      <w:start w:val="1"/>
+      <w:numFmt w:val="bullet"/>
+      <w:lvlText w:val=""/>
+      <w:lvlJc w:val="left"/>
+      <w:pPr>
+        <w:ind w:left="795" w:hanging="360"/>
+      </w:pPr>
+      <w:rPr>
+        <w:rFonts w:ascii="Symbol" w:hAnsi="Symbol" w:hint="default"/>
+      </w:rPr>
+    </w:lvl>
+    <w:lvl w:ilvl="1" w:tplc="1C090003" w:tentative="1">
+      <w:start w:val="1"/>
+      <w:numFmt w:val="bullet"/>
+      <w:lvlText w:val="o"/>
+      <w:lvlJc w:val="left"/>
+      <w:pPr>
+        <w:ind w:left="1515" w:hanging="360"/>
+      </w:pPr>
+      <w:rPr>
+        <w:rFonts w:ascii="Courier New" w:hAnsi="Courier New" w:cs="Courier New" w:hint="default"/>
+      </w:rPr>
+    </w:lvl>
+    <w:lvl w:ilvl="2" w:tplc="1C090005" w:tentative="1">
+      <w:start w:val="1"/>
+      <w:numFmt w:val="bullet"/>
+      <w:lvlText w:val=""/>
+      <w:lvlJc w:val="left"/>
+      <w:pPr>
+        <w:ind w:left="2235" w:hanging="360"/>
+      </w:pPr>
+      <w:rPr>
+        <w:rFonts w:ascii="Wingdings" w:hAnsi="Wingdings" w:hint="default"/>
+      </w:rPr>
+    </w:lvl>
+    <w:lvl w:ilvl="3" w:tplc="1C090001" w:tentative="1">
+      <w:start w:val="1"/>
+      <w:numFmt w:val="bullet"/>
+      <w:lvlText w:val=""/>
+      <w:lvlJc w:val="left"/>
+      <w:pPr>
+        <w:ind w:left="2955" w:hanging="360"/>
+      </w:pPr>
+      <w:rPr>
+        <w:rFonts w:ascii="Symbol" w:hAnsi="Symbol" w:hint="default"/>
+      </w:rPr>
+    </w:lvl>
+    <w:lvl w:ilvl="4" w:tplc="1C090003" w:tentative="1">
+      <w:start w:val="1"/>
+      <w:numFmt w:val="bullet"/>
+      <w:lvlText w:val="o"/>
+      <w:lvlJc w:val="left"/>
+      <w:pPr>
+        <w:ind w:left="3675" w:hanging="360"/>
+      </w:pPr>
+      <w:rPr>
+        <w:rFonts w:ascii="Courier New" w:hAnsi="Courier New" w:cs="Courier New" w:hint="default"/>
+      </w:rPr>
+    </w:lvl>
+    <w:lvl w:ilvl="5" w:tplc="1C090005" w:tentative="1">
+      <w:start w:val="1"/>
+      <w:numFmt w:val="bullet"/>
+      <w:lvlText w:val=""/>
+      <w:lvlJc w:val="left"/>
+      <w:pPr>
+        <w:ind w:left="4395" w:hanging="360"/>
+      </w:pPr>
+      <w:rPr>
+        <w:rFonts w:ascii="Wingdings" w:hAnsi="Wingdings" w:hint="default"/>
+      </w:rPr>
+    </w:lvl>
+    <w:lvl w:ilvl="6" w:tplc="1C090001" w:tentative="1">
+      <w:start w:val="1"/>
+      <w:numFmt w:val="bullet"/>
+      <w:lvlText w:val=""/>
+      <w:lvlJc w:val="left"/>
+      <w:pPr>
+        <w:ind w:left="5115" w:hanging="360"/>
+      </w:pPr>
+      <w:rPr>
+        <w:rFonts w:ascii="Symbol" w:hAnsi="Symbol" w:hint="default"/>
+      </w:rPr>
+    </w:lvl>
+    <w:lvl w:ilvl="7" w:tplc="1C090003" w:tentative="1">
+      <w:start w:val="1"/>
+      <w:numFmt w:val="bullet"/>
+      <w:lvlText w:val="o"/>
+      <w:lvlJc w:val="left"/>
+      <w:pPr>
+        <w:ind w:left="5835" w:hanging="360"/>
+      </w:pPr>
+      <w:rPr>
+        <w:rFonts w:ascii="Courier New" w:hAnsi="Courier New" w:cs="Courier New" w:hint="default"/>
+      </w:rPr>
+    </w:lvl>
+    <w:lvl w:ilvl="8" w:tplc="1C090005" w:tentative="1">
+      <w:start w:val="1"/>
+      <w:numFmt w:val="bullet"/>
+      <w:lvlText w:val=""/>
+      <w:lvlJc w:val="left"/>
+      <w:pPr>
+        <w:ind w:left="6555" w:hanging="360"/>
+      </w:pPr>
+      <w:rPr>
+        <w:rFonts w:ascii="Wingdings" w:hAnsi="Wingdings" w:hint="default"/>
+      </w:rPr>
+    </w:lvl>
+  </w:abstractNum>
+  <w:abstractNum w:abstractNumId="10" w15:restartNumberingAfterBreak="0">
     <w:nsid w:val="07C83D87"/>
     <w:multiLevelType w:val="multilevel"/>
     <w:tmpl w:val="0409001D"/>
@@ -7998,7 +9031,7 @@
       </w:pPr>
     </w:lvl>
   </w:abstractNum>
-  <w:abstractNum w:abstractNumId="10" w15:restartNumberingAfterBreak="0">
+  <w:abstractNum w:abstractNumId="11" w15:restartNumberingAfterBreak="0">
     <w:nsid w:val="09041E5D"/>
     <w:multiLevelType w:val="hybridMultilevel"/>
     <w:tmpl w:val="2C5AF6FC"/>
@@ -8111,7 +9144,7 @@
       </w:rPr>
     </w:lvl>
   </w:abstractNum>
-  <w:abstractNum w:abstractNumId="11" w15:restartNumberingAfterBreak="0">
+  <w:abstractNum w:abstractNumId="12" w15:restartNumberingAfterBreak="0">
     <w:nsid w:val="0ACF5A87"/>
     <w:multiLevelType w:val="multilevel"/>
     <w:tmpl w:val="B3BE0C7C"/>
@@ -8228,7 +9261,7 @@
       </w:rPr>
     </w:lvl>
   </w:abstractNum>
-  <w:abstractNum w:abstractNumId="12" w15:restartNumberingAfterBreak="0">
+  <w:abstractNum w:abstractNumId="13" w15:restartNumberingAfterBreak="0">
     <w:nsid w:val="10013A67"/>
     <w:multiLevelType w:val="multilevel"/>
     <w:tmpl w:val="C506330A"/>
@@ -8347,7 +9380,7 @@
       </w:rPr>
     </w:lvl>
   </w:abstractNum>
-  <w:abstractNum w:abstractNumId="13" w15:restartNumberingAfterBreak="0">
+  <w:abstractNum w:abstractNumId="14" w15:restartNumberingAfterBreak="0">
     <w:nsid w:val="1C604487"/>
     <w:multiLevelType w:val="hybridMultilevel"/>
     <w:tmpl w:val="00CE5DC8"/>
@@ -8464,7 +9497,7 @@
       </w:pPr>
     </w:lvl>
   </w:abstractNum>
-  <w:abstractNum w:abstractNumId="14" w15:restartNumberingAfterBreak="0">
+  <w:abstractNum w:abstractNumId="15" w15:restartNumberingAfterBreak="0">
     <w:nsid w:val="1D6A2BE4"/>
     <w:multiLevelType w:val="hybridMultilevel"/>
     <w:tmpl w:val="A170DA30"/>
@@ -8581,7 +9614,7 @@
       </w:pPr>
     </w:lvl>
   </w:abstractNum>
-  <w:abstractNum w:abstractNumId="15" w15:restartNumberingAfterBreak="0">
+  <w:abstractNum w:abstractNumId="16" w15:restartNumberingAfterBreak="0">
     <w:nsid w:val="245577D2"/>
     <w:multiLevelType w:val="hybridMultilevel"/>
     <w:tmpl w:val="08ECABA2"/>
@@ -8694,7 +9727,120 @@
       </w:rPr>
     </w:lvl>
   </w:abstractNum>
-  <w:abstractNum w:abstractNumId="16" w15:restartNumberingAfterBreak="0">
+  <w:abstractNum w:abstractNumId="17" w15:restartNumberingAfterBreak="0">
+    <w:nsid w:val="35D91558"/>
+    <w:multiLevelType w:val="hybridMultilevel"/>
+    <w:tmpl w:val="CAB633B2"/>
+    <w:lvl w:ilvl="0" w:tplc="1C090001">
+      <w:start w:val="1"/>
+      <w:numFmt w:val="bullet"/>
+      <w:lvlText w:val=""/>
+      <w:lvlJc w:val="left"/>
+      <w:pPr>
+        <w:ind w:left="720" w:hanging="360"/>
+      </w:pPr>
+      <w:rPr>
+        <w:rFonts w:ascii="Symbol" w:hAnsi="Symbol" w:hint="default"/>
+      </w:rPr>
+    </w:lvl>
+    <w:lvl w:ilvl="1" w:tplc="1C090003" w:tentative="1">
+      <w:start w:val="1"/>
+      <w:numFmt w:val="bullet"/>
+      <w:lvlText w:val="o"/>
+      <w:lvlJc w:val="left"/>
+      <w:pPr>
+        <w:ind w:left="1440" w:hanging="360"/>
+      </w:pPr>
+      <w:rPr>
+        <w:rFonts w:ascii="Courier New" w:hAnsi="Courier New" w:cs="Courier New" w:hint="default"/>
+      </w:rPr>
+    </w:lvl>
+    <w:lvl w:ilvl="2" w:tplc="1C090005" w:tentative="1">
+      <w:start w:val="1"/>
+      <w:numFmt w:val="bullet"/>
+      <w:lvlText w:val=""/>
+      <w:lvlJc w:val="left"/>
+      <w:pPr>
+        <w:ind w:left="2160" w:hanging="360"/>
+      </w:pPr>
+      <w:rPr>
+        <w:rFonts w:ascii="Wingdings" w:hAnsi="Wingdings" w:hint="default"/>
+      </w:rPr>
+    </w:lvl>
+    <w:lvl w:ilvl="3" w:tplc="1C090001" w:tentative="1">
+      <w:start w:val="1"/>
+      <w:numFmt w:val="bullet"/>
+      <w:lvlText w:val=""/>
+      <w:lvlJc w:val="left"/>
+      <w:pPr>
+        <w:ind w:left="2880" w:hanging="360"/>
+      </w:pPr>
+      <w:rPr>
+        <w:rFonts w:ascii="Symbol" w:hAnsi="Symbol" w:hint="default"/>
+      </w:rPr>
+    </w:lvl>
+    <w:lvl w:ilvl="4" w:tplc="1C090003" w:tentative="1">
+      <w:start w:val="1"/>
+      <w:numFmt w:val="bullet"/>
+      <w:lvlText w:val="o"/>
+      <w:lvlJc w:val="left"/>
+      <w:pPr>
+        <w:ind w:left="3600" w:hanging="360"/>
+      </w:pPr>
+      <w:rPr>
+        <w:rFonts w:ascii="Courier New" w:hAnsi="Courier New" w:cs="Courier New" w:hint="default"/>
+      </w:rPr>
+    </w:lvl>
+    <w:lvl w:ilvl="5" w:tplc="1C090005" w:tentative="1">
+      <w:start w:val="1"/>
+      <w:numFmt w:val="bullet"/>
+      <w:lvlText w:val=""/>
+      <w:lvlJc w:val="left"/>
+      <w:pPr>
+        <w:ind w:left="4320" w:hanging="360"/>
+      </w:pPr>
+      <w:rPr>
+        <w:rFonts w:ascii="Wingdings" w:hAnsi="Wingdings" w:hint="default"/>
+      </w:rPr>
+    </w:lvl>
+    <w:lvl w:ilvl="6" w:tplc="1C090001" w:tentative="1">
+      <w:start w:val="1"/>
+      <w:numFmt w:val="bullet"/>
+      <w:lvlText w:val=""/>
+      <w:lvlJc w:val="left"/>
+      <w:pPr>
+        <w:ind w:left="5040" w:hanging="360"/>
+      </w:pPr>
+      <w:rPr>
+        <w:rFonts w:ascii="Symbol" w:hAnsi="Symbol" w:hint="default"/>
+      </w:rPr>
+    </w:lvl>
+    <w:lvl w:ilvl="7" w:tplc="1C090003" w:tentative="1">
+      <w:start w:val="1"/>
+      <w:numFmt w:val="bullet"/>
+      <w:lvlText w:val="o"/>
+      <w:lvlJc w:val="left"/>
+      <w:pPr>
+        <w:ind w:left="5760" w:hanging="360"/>
+      </w:pPr>
+      <w:rPr>
+        <w:rFonts w:ascii="Courier New" w:hAnsi="Courier New" w:cs="Courier New" w:hint="default"/>
+      </w:rPr>
+    </w:lvl>
+    <w:lvl w:ilvl="8" w:tplc="1C090005" w:tentative="1">
+      <w:start w:val="1"/>
+      <w:numFmt w:val="bullet"/>
+      <w:lvlText w:val=""/>
+      <w:lvlJc w:val="left"/>
+      <w:pPr>
+        <w:ind w:left="6480" w:hanging="360"/>
+      </w:pPr>
+      <w:rPr>
+        <w:rFonts w:ascii="Wingdings" w:hAnsi="Wingdings" w:hint="default"/>
+      </w:rPr>
+    </w:lvl>
+  </w:abstractNum>
+  <w:abstractNum w:abstractNumId="18" w15:restartNumberingAfterBreak="0">
     <w:nsid w:val="363B4657"/>
     <w:multiLevelType w:val="multilevel"/>
     <w:tmpl w:val="04090023"/>
@@ -8809,7 +9955,7 @@
       </w:pPr>
     </w:lvl>
   </w:abstractNum>
-  <w:abstractNum w:abstractNumId="17" w15:restartNumberingAfterBreak="0">
+  <w:abstractNum w:abstractNumId="19" w15:restartNumberingAfterBreak="0">
     <w:nsid w:val="38F9592C"/>
     <w:multiLevelType w:val="hybridMultilevel"/>
     <w:tmpl w:val="4A38A57C"/>
@@ -8922,7 +10068,93 @@
       </w:rPr>
     </w:lvl>
   </w:abstractNum>
-  <w:abstractNum w:abstractNumId="18" w15:restartNumberingAfterBreak="0">
+  <w:abstractNum w:abstractNumId="20" w15:restartNumberingAfterBreak="0">
+    <w:nsid w:val="40B949AB"/>
+    <w:multiLevelType w:val="hybridMultilevel"/>
+    <w:tmpl w:val="D6423002"/>
+    <w:lvl w:ilvl="0" w:tplc="1C09000F">
+      <w:start w:val="1"/>
+      <w:numFmt w:val="decimal"/>
+      <w:lvlText w:val="%1."/>
+      <w:lvlJc w:val="left"/>
+      <w:pPr>
+        <w:ind w:left="720" w:hanging="360"/>
+      </w:pPr>
+    </w:lvl>
+    <w:lvl w:ilvl="1" w:tplc="1C090019" w:tentative="1">
+      <w:start w:val="1"/>
+      <w:numFmt w:val="lowerLetter"/>
+      <w:lvlText w:val="%2."/>
+      <w:lvlJc w:val="left"/>
+      <w:pPr>
+        <w:ind w:left="1440" w:hanging="360"/>
+      </w:pPr>
+    </w:lvl>
+    <w:lvl w:ilvl="2" w:tplc="1C09001B" w:tentative="1">
+      <w:start w:val="1"/>
+      <w:numFmt w:val="lowerRoman"/>
+      <w:lvlText w:val="%3."/>
+      <w:lvlJc w:val="right"/>
+      <w:pPr>
+        <w:ind w:left="2160" w:hanging="180"/>
+      </w:pPr>
+    </w:lvl>
+    <w:lvl w:ilvl="3" w:tplc="1C09000F" w:tentative="1">
+      <w:start w:val="1"/>
+      <w:numFmt w:val="decimal"/>
+      <w:lvlText w:val="%4."/>
+      <w:lvlJc w:val="left"/>
+      <w:pPr>
+        <w:ind w:left="2880" w:hanging="360"/>
+      </w:pPr>
+    </w:lvl>
+    <w:lvl w:ilvl="4" w:tplc="1C090019" w:tentative="1">
+      <w:start w:val="1"/>
+      <w:numFmt w:val="lowerLetter"/>
+      <w:lvlText w:val="%5."/>
+      <w:lvlJc w:val="left"/>
+      <w:pPr>
+        <w:ind w:left="3600" w:hanging="360"/>
+      </w:pPr>
+    </w:lvl>
+    <w:lvl w:ilvl="5" w:tplc="1C09001B" w:tentative="1">
+      <w:start w:val="1"/>
+      <w:numFmt w:val="lowerRoman"/>
+      <w:lvlText w:val="%6."/>
+      <w:lvlJc w:val="right"/>
+      <w:pPr>
+        <w:ind w:left="4320" w:hanging="180"/>
+      </w:pPr>
+    </w:lvl>
+    <w:lvl w:ilvl="6" w:tplc="1C09000F" w:tentative="1">
+      <w:start w:val="1"/>
+      <w:numFmt w:val="decimal"/>
+      <w:lvlText w:val="%7."/>
+      <w:lvlJc w:val="left"/>
+      <w:pPr>
+        <w:ind w:left="5040" w:hanging="360"/>
+      </w:pPr>
+    </w:lvl>
+    <w:lvl w:ilvl="7" w:tplc="1C090019" w:tentative="1">
+      <w:start w:val="1"/>
+      <w:numFmt w:val="lowerLetter"/>
+      <w:lvlText w:val="%8."/>
+      <w:lvlJc w:val="left"/>
+      <w:pPr>
+        <w:ind w:left="5760" w:hanging="360"/>
+      </w:pPr>
+    </w:lvl>
+    <w:lvl w:ilvl="8" w:tplc="1C09001B" w:tentative="1">
+      <w:start w:val="1"/>
+      <w:numFmt w:val="lowerRoman"/>
+      <w:lvlText w:val="%9."/>
+      <w:lvlJc w:val="right"/>
+      <w:pPr>
+        <w:ind w:left="6480" w:hanging="180"/>
+      </w:pPr>
+    </w:lvl>
+  </w:abstractNum>
+  <w:abstractNum w:abstractNumId="21" w15:restartNumberingAfterBreak="0">
     <w:nsid w:val="40EC66FE"/>
     <w:multiLevelType w:val="hybridMultilevel"/>
     <w:tmpl w:val="9326835E"/>
@@ -9039,7 +10271,7 @@
       </w:pPr>
     </w:lvl>
   </w:abstractNum>
-  <w:abstractNum w:abstractNumId="19" w15:restartNumberingAfterBreak="0">
+  <w:abstractNum w:abstractNumId="22" w15:restartNumberingAfterBreak="0">
     <w:nsid w:val="4132599B"/>
     <w:multiLevelType w:val="multilevel"/>
     <w:tmpl w:val="440868EA"/>
@@ -9156,7 +10388,7 @@
       </w:rPr>
     </w:lvl>
   </w:abstractNum>
-  <w:abstractNum w:abstractNumId="20" w15:restartNumberingAfterBreak="0">
+  <w:abstractNum w:abstractNumId="23" w15:restartNumberingAfterBreak="0">
     <w:nsid w:val="440C3A70"/>
     <w:multiLevelType w:val="multilevel"/>
     <w:tmpl w:val="F9FA7A42"/>
@@ -9273,7 +10505,7 @@
       </w:rPr>
     </w:lvl>
   </w:abstractNum>
-  <w:abstractNum w:abstractNumId="21" w15:restartNumberingAfterBreak="0">
+  <w:abstractNum w:abstractNumId="24" w15:restartNumberingAfterBreak="0">
     <w:nsid w:val="4C8C63F0"/>
     <w:multiLevelType w:val="hybridMultilevel"/>
     <w:tmpl w:val="DE6A043A"/>
@@ -9390,7 +10622,7 @@
       </w:pPr>
     </w:lvl>
   </w:abstractNum>
-  <w:abstractNum w:abstractNumId="22" w15:restartNumberingAfterBreak="0">
+  <w:abstractNum w:abstractNumId="25" w15:restartNumberingAfterBreak="0">
     <w:nsid w:val="5E497098"/>
     <w:multiLevelType w:val="hybridMultilevel"/>
     <w:tmpl w:val="A2E4793A"/>
@@ -9503,7 +10735,7 @@
       </w:rPr>
     </w:lvl>
   </w:abstractNum>
-  <w:abstractNum w:abstractNumId="23" w15:restartNumberingAfterBreak="0">
+  <w:abstractNum w:abstractNumId="26" w15:restartNumberingAfterBreak="0">
     <w:nsid w:val="5F824BA4"/>
     <w:multiLevelType w:val="multilevel"/>
     <w:tmpl w:val="0409001F"/>
@@ -9617,7 +10849,7 @@
       </w:pPr>
     </w:lvl>
   </w:abstractNum>
-  <w:abstractNum w:abstractNumId="24" w15:restartNumberingAfterBreak="0">
+  <w:abstractNum w:abstractNumId="27" w15:restartNumberingAfterBreak="0">
     <w:nsid w:val="62923DA0"/>
     <w:multiLevelType w:val="multilevel"/>
     <w:tmpl w:val="33D02064"/>
@@ -9735,14 +10967,13 @@
       </w:pPr>
     </w:lvl>
   </w:abstractNum>
-  <w:abstractNum w:abstractNumId="25" w15:restartNumberingAfterBreak="0">
+  <w:abstractNum w:abstractNumId="28" w15:restartNumberingAfterBreak="0">
     <w:nsid w:val="6704581D"/>
     <w:multiLevelType w:val="hybridMultilevel"/>
     <w:tmpl w:val="B74099C4"/>
     <w:lvl w:ilvl="0" w:tplc="83086B00">
       <w:start w:val="1"/>
       <w:numFmt w:val="upperLetter"/>
-      <w:pStyle w:val="Heading2"/>
       <w:lvlText w:val="%1."/>
       <w:lvlJc w:val="left"/>
       <w:pPr>
@@ -9825,7 +11056,7 @@
       </w:pPr>
     </w:lvl>
   </w:abstractNum>
-  <w:abstractNum w:abstractNumId="26" w15:restartNumberingAfterBreak="0">
+  <w:abstractNum w:abstractNumId="29" w15:restartNumberingAfterBreak="0">
     <w:nsid w:val="69C62422"/>
     <w:multiLevelType w:val="hybridMultilevel"/>
     <w:tmpl w:val="2F74E71C"/>
@@ -9942,7 +11173,7 @@
       </w:pPr>
     </w:lvl>
   </w:abstractNum>
-  <w:abstractNum w:abstractNumId="27" w15:restartNumberingAfterBreak="0">
+  <w:abstractNum w:abstractNumId="30" w15:restartNumberingAfterBreak="0">
     <w:nsid w:val="6DDD0E4D"/>
     <w:multiLevelType w:val="hybridMultilevel"/>
     <w:tmpl w:val="8878FC34"/>
@@ -10055,7 +11286,7 @@
       </w:rPr>
     </w:lvl>
   </w:abstractNum>
-  <w:abstractNum w:abstractNumId="28" w15:restartNumberingAfterBreak="0">
+  <w:abstractNum w:abstractNumId="31" w15:restartNumberingAfterBreak="0">
     <w:nsid w:val="713E2699"/>
     <w:multiLevelType w:val="multilevel"/>
     <w:tmpl w:val="0FCC8A88"/>
@@ -10172,7 +11403,7 @@
       </w:rPr>
     </w:lvl>
   </w:abstractNum>
-  <w:abstractNum w:abstractNumId="29" w15:restartNumberingAfterBreak="0">
+  <w:abstractNum w:abstractNumId="32" w15:restartNumberingAfterBreak="0">
     <w:nsid w:val="72F74B50"/>
     <w:multiLevelType w:val="hybridMultilevel"/>
     <w:tmpl w:val="BCB29B36"/>
@@ -10317,55 +11548,55 @@
     <w:abstractNumId w:val="0"/>
   </w:num>
   <w:num w:numId="10">
-    <w:abstractNumId w:val="9"/>
+    <w:abstractNumId w:val="10"/>
   </w:num>
   <w:num w:numId="11">
+    <w:abstractNumId w:val="26"/>
+  </w:num>
+  <w:num w:numId="12">
+    <w:abstractNumId w:val="18"/>
+  </w:num>
+  <w:num w:numId="13">
+    <w:abstractNumId w:val="21"/>
+  </w:num>
+  <w:num w:numId="14">
+    <w:abstractNumId w:val="29"/>
+  </w:num>
+  <w:num w:numId="15">
+    <w:abstractNumId w:val="15"/>
+  </w:num>
+  <w:num w:numId="16">
+    <w:abstractNumId w:val="24"/>
+  </w:num>
+  <w:num w:numId="17">
+    <w:abstractNumId w:val="32"/>
+  </w:num>
+  <w:num w:numId="18">
+    <w:abstractNumId w:val="14"/>
+  </w:num>
+  <w:num w:numId="19">
+    <w:abstractNumId w:val="12"/>
+  </w:num>
+  <w:num w:numId="20">
     <w:abstractNumId w:val="23"/>
   </w:num>
-  <w:num w:numId="12">
-    <w:abstractNumId w:val="16"/>
+  <w:num w:numId="21">
+    <w:abstractNumId w:val="22"/>
   </w:num>
-  <w:num w:numId="13">
-    <w:abstractNumId w:val="18"/>
+  <w:num w:numId="22">
+    <w:abstractNumId w:val="31"/>
   </w:num>
-  <w:num w:numId="14">
-    <w:abstractNumId w:val="26"/>
+  <w:num w:numId="23">
+    <w:abstractNumId w:val="27"/>
   </w:num>
-  <w:num w:numId="15">
-    <w:abstractNumId w:val="14"/>
+  <w:num w:numId="24">
+    <w:abstractNumId w:val="28"/>
   </w:num>
-  <w:num w:numId="16">
-    <w:abstractNumId w:val="21"/>
-  </w:num>
-  <w:num w:numId="17">
-    <w:abstractNumId w:val="29"/>
-  </w:num>
-  <w:num w:numId="18">
+  <w:num w:numId="25">
     <w:abstractNumId w:val="13"/>
   </w:num>
-  <w:num w:numId="19">
-    <w:abstractNumId w:val="11"/>
-  </w:num>
-  <w:num w:numId="20">
-    <w:abstractNumId w:val="20"/>
-  </w:num>
-  <w:num w:numId="21">
-    <w:abstractNumId w:val="19"/>
-  </w:num>
-  <w:num w:numId="22">
-    <w:abstractNumId w:val="28"/>
-  </w:num>
-  <w:num w:numId="23">
-    <w:abstractNumId w:val="24"/>
-  </w:num>
-  <w:num w:numId="24">
-    <w:abstractNumId w:val="25"/>
-  </w:num>
-  <w:num w:numId="25">
-    <w:abstractNumId w:val="12"/>
-  </w:num>
   <w:num w:numId="26">
-    <w:abstractNumId w:val="19"/>
+    <w:abstractNumId w:val="22"/>
     <w:lvlOverride w:ilvl="0">
       <w:startOverride w:val="1"/>
     </w:lvlOverride>
@@ -10395,7 +11626,7 @@
     </w:lvlOverride>
   </w:num>
   <w:num w:numId="27">
-    <w:abstractNumId w:val="19"/>
+    <w:abstractNumId w:val="22"/>
     <w:lvlOverride w:ilvl="0">
       <w:startOverride w:val="1"/>
     </w:lvlOverride>
@@ -10425,19 +11656,28 @@
     </w:lvlOverride>
   </w:num>
   <w:num w:numId="28">
-    <w:abstractNumId w:val="22"/>
+    <w:abstractNumId w:val="25"/>
   </w:num>
   <w:num w:numId="29">
-    <w:abstractNumId w:val="27"/>
+    <w:abstractNumId w:val="30"/>
   </w:num>
   <w:num w:numId="30">
-    <w:abstractNumId w:val="15"/>
+    <w:abstractNumId w:val="16"/>
   </w:num>
   <w:num w:numId="31">
-    <w:abstractNumId w:val="10"/>
+    <w:abstractNumId w:val="11"/>
   </w:num>
   <w:num w:numId="32">
+    <w:abstractNumId w:val="19"/>
+  </w:num>
+  <w:num w:numId="33">
     <w:abstractNumId w:val="17"/>
+  </w:num>
+  <w:num w:numId="34">
+    <w:abstractNumId w:val="9"/>
+  </w:num>
+  <w:num w:numId="35">
+    <w:abstractNumId w:val="20"/>
   </w:num>
   <w:numIdMacAtCleanup w:val="32"/>
 </w:numbering>
@@ -10880,13 +12120,11 @@
     <w:autoRedefine/>
     <w:uiPriority w:val="9"/>
     <w:qFormat/>
-    <w:rsid w:val="00AF236A"/>
+    <w:rsid w:val="002F1314"/>
     <w:pPr>
       <w:keepNext/>
-      <w:numPr>
-        <w:numId w:val="24"/>
-      </w:numPr>
       <w:spacing w:before="240"/>
+      <w:ind w:left="567" w:hanging="113"/>
       <w:outlineLvl w:val="1"/>
     </w:pPr>
     <w:rPr>
@@ -15585,7 +16823,7 @@
     <w:basedOn w:val="DefaultParagraphFont"/>
     <w:link w:val="Heading2"/>
     <w:uiPriority w:val="9"/>
-    <w:rsid w:val="00AF236A"/>
+    <w:rsid w:val="002F1314"/>
     <w:rPr>
       <w:rFonts w:ascii="Tahoma" w:hAnsi="Tahoma" w:cs="Arial"/>
       <w:b/>

</xml_diff>

<commit_message>
Finished with chapter 3
</commit_message>
<xml_diff>
--- a/Z ITRI 671 Research/Chapter 3/Enrico Dreyer Project Chapter 3.docx
+++ b/Z ITRI 671 Research/Chapter 3/Enrico Dreyer Project Chapter 3.docx
@@ -429,7 +429,7 @@
         </w:rPr>
         <w:fldChar w:fldCharType="separate"/>
       </w:r>
-      <w:hyperlink w:anchor="_Toc73918928" w:history="1">
+      <w:hyperlink w:anchor="_Toc74537699" w:history="1">
         <w:r>
           <w:rPr>
             <w:rStyle w:val="Hyperlink"/>
@@ -456,7 +456,7 @@
             <w:noProof/>
             <w:webHidden/>
           </w:rPr>
-          <w:instrText xml:space="preserve"> PAGEREF _Toc73918928 \h </w:instrText>
+          <w:instrText xml:space="preserve"> PAGEREF _Toc74537699 \h </w:instrText>
         </w:r>
         <w:r>
           <w:rPr>
@@ -499,7 +499,7 @@
           <w:lang w:val="en-ZA" w:eastAsia="en-ZA"/>
         </w:rPr>
       </w:pPr>
-      <w:hyperlink w:anchor="_Toc73918929" w:history="1">
+      <w:hyperlink w:anchor="_Toc74537700" w:history="1">
         <w:r>
           <w:rPr>
             <w:rStyle w:val="Hyperlink"/>
@@ -527,7 +527,7 @@
             <w:noProof/>
             <w:webHidden/>
           </w:rPr>
-          <w:instrText xml:space="preserve"> PAGEREF _Toc73918929 \h </w:instrText>
+          <w:instrText xml:space="preserve"> PAGEREF _Toc74537700 \h </w:instrText>
         </w:r>
         <w:r>
           <w:rPr>
@@ -569,13 +569,13 @@
           <w:lang w:val="en-ZA" w:eastAsia="en-ZA"/>
         </w:rPr>
       </w:pPr>
-      <w:hyperlink w:anchor="_Toc73918930" w:history="1">
+      <w:hyperlink w:anchor="_Toc74537701" w:history="1">
         <w:r>
           <w:rPr>
             <w:rStyle w:val="Hyperlink"/>
             <w:noProof/>
           </w:rPr>
-          <w:t>1. Project description</w:t>
+          <w:t>1. Introduction</w:t>
         </w:r>
         <w:r>
           <w:rPr>
@@ -596,7 +596,7 @@
             <w:noProof/>
             <w:webHidden/>
           </w:rPr>
-          <w:instrText xml:space="preserve"> PAGEREF _Toc73918930 \h </w:instrText>
+          <w:instrText xml:space="preserve"> PAGEREF _Toc74537701 \h </w:instrText>
         </w:r>
         <w:r>
           <w:rPr>
@@ -638,7 +638,7 @@
           <w:lang w:val="en-ZA" w:eastAsia="en-ZA"/>
         </w:rPr>
       </w:pPr>
-      <w:hyperlink w:anchor="_Toc73918931" w:history="1">
+      <w:hyperlink w:anchor="_Toc74537702" w:history="1">
         <w:r>
           <w:rPr>
             <w:rStyle w:val="Hyperlink"/>
@@ -665,7 +665,7 @@
             <w:noProof/>
             <w:webHidden/>
           </w:rPr>
-          <w:instrText xml:space="preserve"> PAGEREF _Toc73918931 \h </w:instrText>
+          <w:instrText xml:space="preserve"> PAGEREF _Toc74537702 \h </w:instrText>
         </w:r>
         <w:r>
           <w:rPr>
@@ -707,7 +707,7 @@
           <w:lang w:val="en-ZA" w:eastAsia="en-ZA"/>
         </w:rPr>
       </w:pPr>
-      <w:hyperlink w:anchor="_Toc73918932" w:history="1">
+      <w:hyperlink w:anchor="_Toc74537703" w:history="1">
         <w:r>
           <w:rPr>
             <w:rStyle w:val="Hyperlink"/>
@@ -734,7 +734,7 @@
             <w:noProof/>
             <w:webHidden/>
           </w:rPr>
-          <w:instrText xml:space="preserve"> PAGEREF _Toc73918932 \h </w:instrText>
+          <w:instrText xml:space="preserve"> PAGEREF _Toc74537703 \h </w:instrText>
         </w:r>
         <w:r>
           <w:rPr>
@@ -776,7 +776,7 @@
           <w:lang w:val="en-ZA" w:eastAsia="en-ZA"/>
         </w:rPr>
       </w:pPr>
-      <w:hyperlink w:anchor="_Toc73918933" w:history="1">
+      <w:hyperlink w:anchor="_Toc74537704" w:history="1">
         <w:r>
           <w:rPr>
             <w:rStyle w:val="Hyperlink"/>
@@ -803,7 +803,7 @@
             <w:noProof/>
             <w:webHidden/>
           </w:rPr>
-          <w:instrText xml:space="preserve"> PAGEREF _Toc73918933 \h </w:instrText>
+          <w:instrText xml:space="preserve"> PAGEREF _Toc74537704 \h </w:instrText>
         </w:r>
         <w:r>
           <w:rPr>
@@ -847,14 +847,7 @@
           <w:lang w:val="en-ZA" w:eastAsia="en-ZA"/>
         </w:rPr>
       </w:pPr>
-      <w:r>
-        <w:rPr>
-          <w:rStyle w:val="Hyperlink"/>
-          <w:noProof/>
-        </w:rPr>
-        <w:t xml:space="preserve">     </w:t>
-      </w:r>
-      <w:hyperlink w:anchor="_Toc73918934" w:history="1">
+      <w:hyperlink w:anchor="_Toc74537705" w:history="1">
         <w:r>
           <w:rPr>
             <w:rStyle w:val="Hyperlink"/>
@@ -882,7 +875,7 @@
             <w:noProof/>
             <w:webHidden/>
           </w:rPr>
-          <w:instrText xml:space="preserve"> PAGEREF _Toc73918934 \h </w:instrText>
+          <w:instrText xml:space="preserve"> PAGEREF _Toc74537705 \h </w:instrText>
         </w:r>
         <w:r>
           <w:rPr>
@@ -926,14 +919,7 @@
           <w:lang w:val="en-ZA" w:eastAsia="en-ZA"/>
         </w:rPr>
       </w:pPr>
-      <w:r>
-        <w:rPr>
-          <w:rStyle w:val="Hyperlink"/>
-          <w:noProof/>
-        </w:rPr>
-        <w:t xml:space="preserve">     </w:t>
-      </w:r>
-      <w:hyperlink w:anchor="_Toc73918935" w:history="1">
+      <w:hyperlink w:anchor="_Toc74537706" w:history="1">
         <w:r>
           <w:rPr>
             <w:rStyle w:val="Hyperlink"/>
@@ -960,7 +946,7 @@
             <w:noProof/>
             <w:webHidden/>
           </w:rPr>
-          <w:instrText xml:space="preserve"> PAGEREF _Toc73918935 \h </w:instrText>
+          <w:instrText xml:space="preserve"> PAGEREF _Toc74537706 \h </w:instrText>
         </w:r>
         <w:r>
           <w:rPr>
@@ -980,7 +966,7 @@
             <w:noProof/>
             <w:webHidden/>
           </w:rPr>
-          <w:t>2</w:t>
+          <w:t>3</w:t>
         </w:r>
         <w:r>
           <w:rPr>
@@ -1004,14 +990,7 @@
           <w:lang w:val="en-ZA" w:eastAsia="en-ZA"/>
         </w:rPr>
       </w:pPr>
-      <w:r>
-        <w:rPr>
-          <w:rStyle w:val="Hyperlink"/>
-          <w:noProof/>
-        </w:rPr>
-        <w:t xml:space="preserve">     </w:t>
-      </w:r>
-      <w:hyperlink w:anchor="_Toc73918936" w:history="1">
+      <w:hyperlink w:anchor="_Toc74537707" w:history="1">
         <w:r>
           <w:rPr>
             <w:rStyle w:val="Hyperlink"/>
@@ -1038,7 +1017,7 @@
             <w:noProof/>
             <w:webHidden/>
           </w:rPr>
-          <w:instrText xml:space="preserve"> PAGEREF _Toc73918936 \h </w:instrText>
+          <w:instrText xml:space="preserve"> PAGEREF _Toc74537707 \h </w:instrText>
         </w:r>
         <w:r>
           <w:rPr>
@@ -1082,14 +1061,7 @@
           <w:lang w:val="en-ZA" w:eastAsia="en-ZA"/>
         </w:rPr>
       </w:pPr>
-      <w:r>
-        <w:rPr>
-          <w:rStyle w:val="Hyperlink"/>
-          <w:noProof/>
-        </w:rPr>
-        <w:t xml:space="preserve">          </w:t>
-      </w:r>
-      <w:hyperlink w:anchor="_Toc73918937" w:history="1">
+      <w:hyperlink w:anchor="_Toc74537708" w:history="1">
         <w:r>
           <w:rPr>
             <w:rStyle w:val="Hyperlink"/>
@@ -1116,7 +1088,7 @@
             <w:noProof/>
             <w:webHidden/>
           </w:rPr>
-          <w:instrText xml:space="preserve"> PAGEREF _Toc73918937 \h </w:instrText>
+          <w:instrText xml:space="preserve"> PAGEREF _Toc74537708 \h </w:instrText>
         </w:r>
         <w:r>
           <w:rPr>
@@ -1160,14 +1132,7 @@
           <w:lang w:val="en-ZA" w:eastAsia="en-ZA"/>
         </w:rPr>
       </w:pPr>
-      <w:r>
-        <w:rPr>
-          <w:rStyle w:val="Hyperlink"/>
-          <w:noProof/>
-        </w:rPr>
-        <w:t xml:space="preserve">     </w:t>
-      </w:r>
-      <w:hyperlink w:anchor="_Toc73918938" w:history="1">
+      <w:hyperlink w:anchor="_Toc74537709" w:history="1">
         <w:r>
           <w:rPr>
             <w:rStyle w:val="Hyperlink"/>
@@ -1194,7 +1159,7 @@
             <w:noProof/>
             <w:webHidden/>
           </w:rPr>
-          <w:instrText xml:space="preserve"> PAGEREF _Toc73918938 \h </w:instrText>
+          <w:instrText xml:space="preserve"> PAGEREF _Toc74537709 \h </w:instrText>
         </w:r>
         <w:r>
           <w:rPr>
@@ -1238,14 +1203,7 @@
           <w:lang w:val="en-ZA" w:eastAsia="en-ZA"/>
         </w:rPr>
       </w:pPr>
-      <w:r>
-        <w:rPr>
-          <w:rStyle w:val="Hyperlink"/>
-          <w:noProof/>
-        </w:rPr>
-        <w:t xml:space="preserve">     </w:t>
-      </w:r>
-      <w:hyperlink w:anchor="_Toc73918939" w:history="1">
+      <w:hyperlink w:anchor="_Toc74537710" w:history="1">
         <w:r>
           <w:rPr>
             <w:rStyle w:val="Hyperlink"/>
@@ -1272,7 +1230,7 @@
             <w:noProof/>
             <w:webHidden/>
           </w:rPr>
-          <w:instrText xml:space="preserve"> PAGEREF _Toc73918939 \h </w:instrText>
+          <w:instrText xml:space="preserve"> PAGEREF _Toc74537710 \h </w:instrText>
         </w:r>
         <w:r>
           <w:rPr>
@@ -1292,7 +1250,7 @@
             <w:noProof/>
             <w:webHidden/>
           </w:rPr>
-          <w:t>5</w:t>
+          <w:t>6</w:t>
         </w:r>
         <w:r>
           <w:rPr>
@@ -1316,14 +1274,7 @@
           <w:lang w:val="en-ZA" w:eastAsia="en-ZA"/>
         </w:rPr>
       </w:pPr>
-      <w:r>
-        <w:rPr>
-          <w:rStyle w:val="Hyperlink"/>
-          <w:noProof/>
-        </w:rPr>
-        <w:t xml:space="preserve">          </w:t>
-      </w:r>
-      <w:hyperlink w:anchor="_Toc73918940" w:history="1">
+      <w:hyperlink w:anchor="_Toc74537711" w:history="1">
         <w:r>
           <w:rPr>
             <w:rStyle w:val="Hyperlink"/>
@@ -1350,7 +1301,7 @@
             <w:noProof/>
             <w:webHidden/>
           </w:rPr>
-          <w:instrText xml:space="preserve"> PAGEREF _Toc73918940 \h </w:instrText>
+          <w:instrText xml:space="preserve"> PAGEREF _Toc74537711 \h </w:instrText>
         </w:r>
         <w:r>
           <w:rPr>
@@ -1394,14 +1345,7 @@
           <w:lang w:val="en-ZA" w:eastAsia="en-ZA"/>
         </w:rPr>
       </w:pPr>
-      <w:r>
-        <w:rPr>
-          <w:rStyle w:val="Hyperlink"/>
-          <w:noProof/>
-        </w:rPr>
-        <w:t xml:space="preserve">          </w:t>
-      </w:r>
-      <w:hyperlink w:anchor="_Toc73918941" w:history="1">
+      <w:hyperlink w:anchor="_Toc74537712" w:history="1">
         <w:r>
           <w:rPr>
             <w:rStyle w:val="Hyperlink"/>
@@ -1428,7 +1372,7 @@
             <w:noProof/>
             <w:webHidden/>
           </w:rPr>
-          <w:instrText xml:space="preserve"> PAGEREF _Toc73918941 \h </w:instrText>
+          <w:instrText xml:space="preserve"> PAGEREF _Toc74537712 \h </w:instrText>
         </w:r>
         <w:r>
           <w:rPr>
@@ -1448,7 +1392,7 @@
             <w:noProof/>
             <w:webHidden/>
           </w:rPr>
-          <w:t>6</w:t>
+          <w:t>7</w:t>
         </w:r>
         <w:r>
           <w:rPr>
@@ -1472,14 +1416,7 @@
           <w:lang w:val="en-ZA" w:eastAsia="en-ZA"/>
         </w:rPr>
       </w:pPr>
-      <w:r>
-        <w:rPr>
-          <w:rStyle w:val="Hyperlink"/>
-          <w:noProof/>
-        </w:rPr>
-        <w:t xml:space="preserve">          </w:t>
-      </w:r>
-      <w:hyperlink w:anchor="_Toc73918942" w:history="1">
+      <w:hyperlink w:anchor="_Toc74537713" w:history="1">
         <w:r>
           <w:rPr>
             <w:rStyle w:val="Hyperlink"/>
@@ -1506,7 +1443,7 @@
             <w:noProof/>
             <w:webHidden/>
           </w:rPr>
-          <w:instrText xml:space="preserve"> PAGEREF _Toc73918942 \h </w:instrText>
+          <w:instrText xml:space="preserve"> PAGEREF _Toc74537713 \h </w:instrText>
         </w:r>
         <w:r>
           <w:rPr>
@@ -1526,7 +1463,7 @@
             <w:noProof/>
             <w:webHidden/>
           </w:rPr>
-          <w:t>7</w:t>
+          <w:t>8</w:t>
         </w:r>
         <w:r>
           <w:rPr>
@@ -1550,14 +1487,7 @@
           <w:lang w:val="en-ZA" w:eastAsia="en-ZA"/>
         </w:rPr>
       </w:pPr>
-      <w:r>
-        <w:rPr>
-          <w:rStyle w:val="Hyperlink"/>
-          <w:noProof/>
-        </w:rPr>
-        <w:t xml:space="preserve">          </w:t>
-      </w:r>
-      <w:hyperlink w:anchor="_Toc73918943" w:history="1">
+      <w:hyperlink w:anchor="_Toc74537714" w:history="1">
         <w:r>
           <w:rPr>
             <w:rStyle w:val="Hyperlink"/>
@@ -1584,7 +1514,7 @@
             <w:noProof/>
             <w:webHidden/>
           </w:rPr>
-          <w:instrText xml:space="preserve"> PAGEREF _Toc73918943 \h </w:instrText>
+          <w:instrText xml:space="preserve"> PAGEREF _Toc74537714 \h </w:instrText>
         </w:r>
         <w:r>
           <w:rPr>
@@ -1604,7 +1534,7 @@
             <w:noProof/>
             <w:webHidden/>
           </w:rPr>
-          <w:t>8</w:t>
+          <w:t>9</w:t>
         </w:r>
         <w:r>
           <w:rPr>
@@ -1628,14 +1558,7 @@
           <w:lang w:val="en-ZA" w:eastAsia="en-ZA"/>
         </w:rPr>
       </w:pPr>
-      <w:r>
-        <w:rPr>
-          <w:rStyle w:val="Hyperlink"/>
-          <w:noProof/>
-        </w:rPr>
-        <w:t xml:space="preserve">          </w:t>
-      </w:r>
-      <w:hyperlink w:anchor="_Toc73918944" w:history="1">
+      <w:hyperlink w:anchor="_Toc74537715" w:history="1">
         <w:r>
           <w:rPr>
             <w:rStyle w:val="Hyperlink"/>
@@ -1662,7 +1585,7 @@
             <w:noProof/>
             <w:webHidden/>
           </w:rPr>
-          <w:instrText xml:space="preserve"> PAGEREF _Toc73918944 \h </w:instrText>
+          <w:instrText xml:space="preserve"> PAGEREF _Toc74537715 \h </w:instrText>
         </w:r>
         <w:r>
           <w:rPr>
@@ -1682,7 +1605,7 @@
             <w:noProof/>
             <w:webHidden/>
           </w:rPr>
-          <w:t>8</w:t>
+          <w:t>9</w:t>
         </w:r>
         <w:r>
           <w:rPr>
@@ -1706,14 +1629,7 @@
           <w:lang w:val="en-ZA" w:eastAsia="en-ZA"/>
         </w:rPr>
       </w:pPr>
-      <w:r>
-        <w:rPr>
-          <w:rStyle w:val="Hyperlink"/>
-          <w:noProof/>
-        </w:rPr>
-        <w:t xml:space="preserve">          </w:t>
-      </w:r>
-      <w:hyperlink w:anchor="_Toc73918945" w:history="1">
+      <w:hyperlink w:anchor="_Toc74537716" w:history="1">
         <w:r>
           <w:rPr>
             <w:rStyle w:val="Hyperlink"/>
@@ -1740,7 +1656,7 @@
             <w:noProof/>
             <w:webHidden/>
           </w:rPr>
-          <w:instrText xml:space="preserve"> PAGEREF _Toc73918945 \h </w:instrText>
+          <w:instrText xml:space="preserve"> PAGEREF _Toc74537716 \h </w:instrText>
         </w:r>
         <w:r>
           <w:rPr>
@@ -1760,7 +1676,7 @@
             <w:noProof/>
             <w:webHidden/>
           </w:rPr>
-          <w:t>9</w:t>
+          <w:t>11</w:t>
         </w:r>
         <w:r>
           <w:rPr>
@@ -1784,15 +1700,7 @@
           <w:lang w:val="en-ZA" w:eastAsia="en-ZA"/>
         </w:rPr>
       </w:pPr>
-      <w:r>
-        <w:rPr>
-          <w:rStyle w:val="Hyperlink"/>
-          <w:noProof/>
-        </w:rPr>
-        <w:lastRenderedPageBreak/>
-        <w:t xml:space="preserve">          </w:t>
-      </w:r>
-      <w:hyperlink w:anchor="_Toc73918946" w:history="1">
+      <w:hyperlink w:anchor="_Toc74537717" w:history="1">
         <w:r>
           <w:rPr>
             <w:rStyle w:val="Hyperlink"/>
@@ -1819,7 +1727,7 @@
             <w:noProof/>
             <w:webHidden/>
           </w:rPr>
-          <w:instrText xml:space="preserve"> PAGEREF _Toc73918946 \h </w:instrText>
+          <w:instrText xml:space="preserve"> PAGEREF _Toc74537717 \h </w:instrText>
         </w:r>
         <w:r>
           <w:rPr>
@@ -1839,7 +1747,7 @@
             <w:noProof/>
             <w:webHidden/>
           </w:rPr>
-          <w:t>10</w:t>
+          <w:t>11</w:t>
         </w:r>
         <w:r>
           <w:rPr>
@@ -1863,14 +1771,7 @@
           <w:lang w:val="en-ZA" w:eastAsia="en-ZA"/>
         </w:rPr>
       </w:pPr>
-      <w:r>
-        <w:rPr>
-          <w:rStyle w:val="Hyperlink"/>
-          <w:noProof/>
-        </w:rPr>
-        <w:t xml:space="preserve">          </w:t>
-      </w:r>
-      <w:hyperlink w:anchor="_Toc73918947" w:history="1">
+      <w:hyperlink w:anchor="_Toc74537718" w:history="1">
         <w:r>
           <w:rPr>
             <w:rStyle w:val="Hyperlink"/>
@@ -1897,7 +1798,7 @@
             <w:noProof/>
             <w:webHidden/>
           </w:rPr>
-          <w:instrText xml:space="preserve"> PAGEREF _Toc73918947 \h </w:instrText>
+          <w:instrText xml:space="preserve"> PAGEREF _Toc74537718 \h </w:instrText>
         </w:r>
         <w:r>
           <w:rPr>
@@ -1917,7 +1818,7 @@
             <w:noProof/>
             <w:webHidden/>
           </w:rPr>
-          <w:t>10</w:t>
+          <w:t>12</w:t>
         </w:r>
         <w:r>
           <w:rPr>
@@ -1941,14 +1842,7 @@
           <w:lang w:val="en-ZA" w:eastAsia="en-ZA"/>
         </w:rPr>
       </w:pPr>
-      <w:r>
-        <w:rPr>
-          <w:rStyle w:val="Hyperlink"/>
-          <w:noProof/>
-        </w:rPr>
-        <w:t xml:space="preserve">          </w:t>
-      </w:r>
-      <w:hyperlink w:anchor="_Toc73918948" w:history="1">
+      <w:hyperlink w:anchor="_Toc74537719" w:history="1">
         <w:r>
           <w:rPr>
             <w:rStyle w:val="Hyperlink"/>
@@ -1975,7 +1869,7 @@
             <w:noProof/>
             <w:webHidden/>
           </w:rPr>
-          <w:instrText xml:space="preserve"> PAGEREF _Toc73918948 \h </w:instrText>
+          <w:instrText xml:space="preserve"> PAGEREF _Toc74537719 \h </w:instrText>
         </w:r>
         <w:r>
           <w:rPr>
@@ -1995,7 +1889,7 @@
             <w:noProof/>
             <w:webHidden/>
           </w:rPr>
-          <w:t>11</w:t>
+          <w:t>13</w:t>
         </w:r>
         <w:r>
           <w:rPr>
@@ -2019,20 +1913,84 @@
           <w:lang w:val="en-ZA" w:eastAsia="en-ZA"/>
         </w:rPr>
       </w:pPr>
-      <w:r>
-        <w:rPr>
-          <w:rStyle w:val="Hyperlink"/>
+      <w:hyperlink w:anchor="_Toc74537720" w:history="1">
+        <w:r>
+          <w:rPr>
+            <w:rStyle w:val="Hyperlink"/>
+            <w:noProof/>
+          </w:rPr>
+          <w:t>4.5.10. Help and documentation</w:t>
+        </w:r>
+        <w:r>
+          <w:rPr>
+            <w:noProof/>
+            <w:webHidden/>
+          </w:rPr>
+          <w:tab/>
+        </w:r>
+        <w:r>
+          <w:rPr>
+            <w:noProof/>
+            <w:webHidden/>
+          </w:rPr>
+          <w:fldChar w:fldCharType="begin"/>
+        </w:r>
+        <w:r>
+          <w:rPr>
+            <w:noProof/>
+            <w:webHidden/>
+          </w:rPr>
+          <w:instrText xml:space="preserve"> PAGEREF _Toc74537720 \h </w:instrText>
+        </w:r>
+        <w:r>
+          <w:rPr>
+            <w:noProof/>
+            <w:webHidden/>
+          </w:rPr>
+        </w:r>
+        <w:r>
+          <w:rPr>
+            <w:noProof/>
+            <w:webHidden/>
+          </w:rPr>
+          <w:fldChar w:fldCharType="separate"/>
+        </w:r>
+        <w:r>
+          <w:rPr>
+            <w:noProof/>
+            <w:webHidden/>
+          </w:rPr>
+          <w:t>14</w:t>
+        </w:r>
+        <w:r>
+          <w:rPr>
+            <w:noProof/>
+            <w:webHidden/>
+          </w:rPr>
+          <w:fldChar w:fldCharType="end"/>
+        </w:r>
+      </w:hyperlink>
+    </w:p>
+    <w:p>
+      <w:pPr>
+        <w:pStyle w:val="TOC2"/>
+        <w:rPr>
+          <w:rFonts w:asciiTheme="minorHAnsi" w:eastAsiaTheme="minorEastAsia" w:hAnsiTheme="minorHAnsi" w:cstheme="minorBidi"/>
+          <w:b w:val="0"/>
+          <w:i w:val="0"/>
           <w:noProof/>
-        </w:rPr>
-        <w:t xml:space="preserve">          </w:t>
-      </w:r>
-      <w:hyperlink w:anchor="_Toc73918949" w:history="1">
+          <w:sz w:val="22"/>
+          <w:szCs w:val="22"/>
+          <w:lang w:val="en-ZA" w:eastAsia="en-ZA"/>
+        </w:rPr>
+      </w:pPr>
+      <w:hyperlink w:anchor="_Toc74537721" w:history="1">
         <w:r>
           <w:rPr>
             <w:rStyle w:val="Hyperlink"/>
             <w:noProof/>
           </w:rPr>
-          <w:t>4.5.10. Help and documentation</w:t>
+          <w:t>4.6 HCI Conclusion</w:t>
         </w:r>
         <w:r>
           <w:rPr>
@@ -2053,7 +2011,7 @@
             <w:noProof/>
             <w:webHidden/>
           </w:rPr>
-          <w:instrText xml:space="preserve"> PAGEREF _Toc73918949 \h </w:instrText>
+          <w:instrText xml:space="preserve"> PAGEREF _Toc74537721 \h </w:instrText>
         </w:r>
         <w:r>
           <w:rPr>
@@ -2073,7 +2031,7 @@
             <w:noProof/>
             <w:webHidden/>
           </w:rPr>
-          <w:t>12</w:t>
+          <w:t>15</w:t>
         </w:r>
         <w:r>
           <w:rPr>
@@ -2095,23 +2053,40 @@
           <w:lang w:val="en-ZA" w:eastAsia="en-ZA"/>
         </w:rPr>
       </w:pPr>
-      <w:hyperlink w:anchor="_Toc73918950" w:history="1">
+      <w:hyperlink w:anchor="_Toc74537722" w:history="1">
         <w:r>
           <w:rPr>
             <w:rStyle w:val="Hyperlink"/>
             <w:noProof/>
           </w:rPr>
-          <w:t>6. Summary</w:t>
-        </w:r>
-        <w:r>
-          <w:rPr>
-            <w:noProof/>
-            <w:webHidden/>
+          <w:t>5.</w:t>
+        </w:r>
+        <w:r>
+          <w:rPr>
+            <w:rFonts w:asciiTheme="minorHAnsi" w:eastAsiaTheme="minorEastAsia" w:hAnsiTheme="minorHAnsi" w:cstheme="minorBidi"/>
+            <w:b w:val="0"/>
+            <w:noProof/>
+            <w:sz w:val="22"/>
+            <w:lang w:val="en-ZA" w:eastAsia="en-ZA"/>
           </w:rPr>
           <w:tab/>
         </w:r>
         <w:r>
           <w:rPr>
+            <w:rStyle w:val="Hyperlink"/>
+            <w:noProof/>
+          </w:rPr>
+          <w:t>Summary</w:t>
+        </w:r>
+        <w:r>
+          <w:rPr>
+            <w:noProof/>
+            <w:webHidden/>
+          </w:rPr>
+          <w:tab/>
+        </w:r>
+        <w:r>
+          <w:rPr>
             <w:noProof/>
             <w:webHidden/>
           </w:rPr>
@@ -2122,7 +2097,7 @@
             <w:noProof/>
             <w:webHidden/>
           </w:rPr>
-          <w:instrText xml:space="preserve"> PAGEREF _Toc73918950 \h </w:instrText>
+          <w:instrText xml:space="preserve"> PAGEREF _Toc74537722 \h </w:instrText>
         </w:r>
         <w:r>
           <w:rPr>
@@ -2142,7 +2117,7 @@
             <w:noProof/>
             <w:webHidden/>
           </w:rPr>
-          <w:t>12</w:t>
+          <w:t>15</w:t>
         </w:r>
         <w:r>
           <w:rPr>
@@ -2164,13 +2139,13 @@
           <w:lang w:val="en-ZA" w:eastAsia="en-ZA"/>
         </w:rPr>
       </w:pPr>
-      <w:hyperlink w:anchor="_Toc73918951" w:history="1">
+      <w:hyperlink w:anchor="_Toc74537723" w:history="1">
         <w:r>
           <w:rPr>
             <w:rStyle w:val="Hyperlink"/>
             <w:noProof/>
           </w:rPr>
-          <w:t>7. Reference List</w:t>
+          <w:t>6. Reference List</w:t>
         </w:r>
         <w:r>
           <w:rPr>
@@ -2191,7 +2166,7 @@
             <w:noProof/>
             <w:webHidden/>
           </w:rPr>
-          <w:instrText xml:space="preserve"> PAGEREF _Toc73918951 \h </w:instrText>
+          <w:instrText xml:space="preserve"> PAGEREF _Toc74537723 \h </w:instrText>
         </w:r>
         <w:r>
           <w:rPr>
@@ -2211,7 +2186,7 @@
             <w:noProof/>
             <w:webHidden/>
           </w:rPr>
-          <w:t>13</w:t>
+          <w:t>17</w:t>
         </w:r>
         <w:r>
           <w:rPr>
@@ -2239,12 +2214,12 @@
       <w:pPr>
         <w:pStyle w:val="TOCHeading0"/>
       </w:pPr>
-      <w:bookmarkStart w:id="1" w:name="_Toc73918928"/>
-      <w:bookmarkStart w:id="2" w:name="_Toc350776064"/>
-      <w:bookmarkStart w:id="3" w:name="_Toc376938984"/>
-      <w:bookmarkStart w:id="4" w:name="_Toc395687202"/>
-      <w:bookmarkStart w:id="5" w:name="_Toc395691309"/>
-      <w:bookmarkStart w:id="6" w:name="_Toc397017531"/>
+      <w:bookmarkStart w:id="1" w:name="_Toc350776064"/>
+      <w:bookmarkStart w:id="2" w:name="_Toc376938984"/>
+      <w:bookmarkStart w:id="3" w:name="_Toc395687202"/>
+      <w:bookmarkStart w:id="4" w:name="_Toc395691309"/>
+      <w:bookmarkStart w:id="5" w:name="_Toc397017531"/>
+      <w:bookmarkStart w:id="6" w:name="_Toc74537699"/>
       <w:r>
         <w:rPr>
           <w:caps w:val="0"/>
@@ -2252,18 +2227,18 @@
         <w:lastRenderedPageBreak/>
         <w:t>LIST OF ABBREVIATIONS</w:t>
       </w:r>
+      <w:bookmarkEnd w:id="6"/>
+      <w:r>
+        <w:rPr>
+          <w:caps w:val="0"/>
+        </w:rPr>
+        <w:t xml:space="preserve"> </w:t>
+      </w:r>
       <w:bookmarkEnd w:id="1"/>
-      <w:r>
-        <w:rPr>
-          <w:caps w:val="0"/>
-        </w:rPr>
-        <w:t xml:space="preserve"> </w:t>
-      </w:r>
       <w:bookmarkEnd w:id="2"/>
       <w:bookmarkEnd w:id="3"/>
       <w:bookmarkEnd w:id="4"/>
       <w:bookmarkEnd w:id="5"/>
-      <w:bookmarkEnd w:id="6"/>
     </w:p>
     <w:p>
       <w:pPr>
@@ -2316,12 +2291,12 @@
       <w:r>
         <w:fldChar w:fldCharType="separate"/>
       </w:r>
-      <w:hyperlink w:anchor="_Toc73916863" w:history="1">
+      <w:hyperlink w:anchor="_Toc74537469" w:history="1">
         <w:r>
           <w:rPr>
             <w:rStyle w:val="Hyperlink"/>
           </w:rPr>
-          <w:t>Figure 1: Simple and natural dialogue</w:t>
+          <w:t>Figure 1: Simple and natural dialogue (Chen, 2018)</w:t>
         </w:r>
         <w:r>
           <w:rPr>
@@ -2339,7 +2314,7 @@
           <w:rPr>
             <w:webHidden/>
           </w:rPr>
-          <w:instrText xml:space="preserve"> PAGEREF _Toc73916863 \h </w:instrText>
+          <w:instrText xml:space="preserve"> PAGEREF _Toc74537469 \h </w:instrText>
         </w:r>
         <w:r>
           <w:rPr>
@@ -2356,7 +2331,7 @@
           <w:rPr>
             <w:webHidden/>
           </w:rPr>
-          <w:t>6</w:t>
+          <w:t>7</w:t>
         </w:r>
         <w:r>
           <w:rPr>
@@ -2376,12 +2351,12 @@
           <w:lang w:val="en-ZA" w:eastAsia="en-ZA"/>
         </w:rPr>
       </w:pPr>
-      <w:hyperlink w:anchor="_Toc73916864" w:history="1">
+      <w:hyperlink w:anchor="_Toc74537470" w:history="1">
         <w:r>
           <w:rPr>
             <w:rStyle w:val="Hyperlink"/>
           </w:rPr>
-          <w:t>Figure 2: Speak the user's language</w:t>
+          <w:t>Figure 2: Speak the user's language (own example)</w:t>
         </w:r>
         <w:r>
           <w:rPr>
@@ -2399,7 +2374,7 @@
           <w:rPr>
             <w:webHidden/>
           </w:rPr>
-          <w:instrText xml:space="preserve"> PAGEREF _Toc73916864 \h </w:instrText>
+          <w:instrText xml:space="preserve"> PAGEREF _Toc74537470 \h </w:instrText>
         </w:r>
         <w:r>
           <w:rPr>
@@ -2416,7 +2391,7 @@
           <w:rPr>
             <w:webHidden/>
           </w:rPr>
-          <w:t>7</w:t>
+          <w:t>8</w:t>
         </w:r>
         <w:r>
           <w:rPr>
@@ -2436,12 +2411,12 @@
           <w:lang w:val="en-ZA" w:eastAsia="en-ZA"/>
         </w:rPr>
       </w:pPr>
-      <w:hyperlink w:anchor="_Toc73916865" w:history="1">
+      <w:hyperlink w:anchor="_Toc74537471" w:history="1">
         <w:r>
           <w:rPr>
             <w:rStyle w:val="Hyperlink"/>
           </w:rPr>
-          <w:t>Figure 3: Minimize the users' memory load</w:t>
+          <w:t>Figure 3: Minimize the users' memory load (UI, 2021)</w:t>
         </w:r>
         <w:r>
           <w:rPr>
@@ -2459,7 +2434,7 @@
           <w:rPr>
             <w:webHidden/>
           </w:rPr>
-          <w:instrText xml:space="preserve"> PAGEREF _Toc73916865 \h </w:instrText>
+          <w:instrText xml:space="preserve"> PAGEREF _Toc74537471 \h </w:instrText>
         </w:r>
         <w:r>
           <w:rPr>
@@ -2476,7 +2451,7 @@
           <w:rPr>
             <w:webHidden/>
           </w:rPr>
-          <w:t>7</w:t>
+          <w:t>9</w:t>
         </w:r>
         <w:r>
           <w:rPr>
@@ -2496,12 +2471,12 @@
           <w:lang w:val="en-ZA" w:eastAsia="en-ZA"/>
         </w:rPr>
       </w:pPr>
-      <w:hyperlink w:anchor="_Toc73916866" w:history="1">
+      <w:hyperlink w:anchor="_Toc74537472" w:history="1">
         <w:r>
           <w:rPr>
             <w:rStyle w:val="Hyperlink"/>
           </w:rPr>
-          <w:t>Figure 4: Consistency</w:t>
+          <w:t>Figure 4: Consistency (Anić, 2015)</w:t>
         </w:r>
         <w:r>
           <w:rPr>
@@ -2519,7 +2494,7 @@
           <w:rPr>
             <w:webHidden/>
           </w:rPr>
-          <w:instrText xml:space="preserve"> PAGEREF _Toc73916866 \h </w:instrText>
+          <w:instrText xml:space="preserve"> PAGEREF _Toc74537472 \h </w:instrText>
         </w:r>
         <w:r>
           <w:rPr>
@@ -2536,7 +2511,7 @@
           <w:rPr>
             <w:webHidden/>
           </w:rPr>
-          <w:t>8</w:t>
+          <w:t>9</w:t>
         </w:r>
         <w:r>
           <w:rPr>
@@ -2556,12 +2531,12 @@
           <w:lang w:val="en-ZA" w:eastAsia="en-ZA"/>
         </w:rPr>
       </w:pPr>
-      <w:hyperlink w:anchor="_Toc73916867" w:history="1">
+      <w:hyperlink w:anchor="_Toc74537473" w:history="1">
         <w:r>
           <w:rPr>
             <w:rStyle w:val="Hyperlink"/>
           </w:rPr>
-          <w:t>Figure 5: Feedback</w:t>
+          <w:t>Figure 5: Feedback (Natoli, 2020)</w:t>
         </w:r>
         <w:r>
           <w:rPr>
@@ -2579,7 +2554,7 @@
           <w:rPr>
             <w:webHidden/>
           </w:rPr>
-          <w:instrText xml:space="preserve"> PAGEREF _Toc73916867 \h </w:instrText>
+          <w:instrText xml:space="preserve"> PAGEREF _Toc74537473 \h </w:instrText>
         </w:r>
         <w:r>
           <w:rPr>
@@ -2596,7 +2571,7 @@
           <w:rPr>
             <w:webHidden/>
           </w:rPr>
-          <w:t>9</w:t>
+          <w:t>10</w:t>
         </w:r>
         <w:r>
           <w:rPr>
@@ -2616,12 +2591,12 @@
           <w:lang w:val="en-ZA" w:eastAsia="en-ZA"/>
         </w:rPr>
       </w:pPr>
-      <w:hyperlink w:anchor="_Toc73916868" w:history="1">
+      <w:hyperlink w:anchor="_Toc74537474" w:history="1">
         <w:r>
           <w:rPr>
             <w:rStyle w:val="Hyperlink"/>
           </w:rPr>
-          <w:t>Figure 6: Clearly marked exists</w:t>
+          <w:t>Figure 6: Clearly marked exists (Blender, 2015)</w:t>
         </w:r>
         <w:r>
           <w:rPr>
@@ -2639,7 +2614,7 @@
           <w:rPr>
             <w:webHidden/>
           </w:rPr>
-          <w:instrText xml:space="preserve"> PAGEREF _Toc73916868 \h </w:instrText>
+          <w:instrText xml:space="preserve"> PAGEREF _Toc74537474 \h </w:instrText>
         </w:r>
         <w:r>
           <w:rPr>
@@ -2656,7 +2631,7 @@
           <w:rPr>
             <w:webHidden/>
           </w:rPr>
-          <w:t>9</w:t>
+          <w:t>11</w:t>
         </w:r>
         <w:r>
           <w:rPr>
@@ -2676,12 +2651,12 @@
           <w:lang w:val="en-ZA" w:eastAsia="en-ZA"/>
         </w:rPr>
       </w:pPr>
-      <w:hyperlink w:anchor="_Toc73916869" w:history="1">
+      <w:hyperlink w:anchor="_Toc74537475" w:history="1">
         <w:r>
           <w:rPr>
             <w:rStyle w:val="Hyperlink"/>
           </w:rPr>
-          <w:t>Figure 7: Shortcuts</w:t>
+          <w:t>Figure 7: Shortcuts (own example)</w:t>
         </w:r>
         <w:r>
           <w:rPr>
@@ -2699,7 +2674,7 @@
           <w:rPr>
             <w:webHidden/>
           </w:rPr>
-          <w:instrText xml:space="preserve"> PAGEREF _Toc73916869 \h </w:instrText>
+          <w:instrText xml:space="preserve"> PAGEREF _Toc74537475 \h </w:instrText>
         </w:r>
         <w:r>
           <w:rPr>
@@ -2716,7 +2691,7 @@
           <w:rPr>
             <w:webHidden/>
           </w:rPr>
-          <w:t>10</w:t>
+          <w:t>12</w:t>
         </w:r>
         <w:r>
           <w:rPr>
@@ -2736,12 +2711,12 @@
           <w:lang w:val="en-ZA" w:eastAsia="en-ZA"/>
         </w:rPr>
       </w:pPr>
-      <w:hyperlink w:anchor="_Toc73916870" w:history="1">
+      <w:hyperlink w:anchor="_Toc74537476" w:history="1">
         <w:r>
           <w:rPr>
             <w:rStyle w:val="Hyperlink"/>
           </w:rPr>
-          <w:t>Figure 8: Good error messages</w:t>
+          <w:t>Figure 8: Good error messages (Gregory, 2019)</w:t>
         </w:r>
         <w:r>
           <w:rPr>
@@ -2759,7 +2734,7 @@
           <w:rPr>
             <w:webHidden/>
           </w:rPr>
-          <w:instrText xml:space="preserve"> PAGEREF _Toc73916870 \h </w:instrText>
+          <w:instrText xml:space="preserve"> PAGEREF _Toc74537476 \h </w:instrText>
         </w:r>
         <w:r>
           <w:rPr>
@@ -2776,7 +2751,7 @@
           <w:rPr>
             <w:webHidden/>
           </w:rPr>
-          <w:t>11</w:t>
+          <w:t>13</w:t>
         </w:r>
         <w:r>
           <w:rPr>
@@ -2796,12 +2771,12 @@
           <w:lang w:val="en-ZA" w:eastAsia="en-ZA"/>
         </w:rPr>
       </w:pPr>
-      <w:hyperlink w:anchor="_Toc73916871" w:history="1">
+      <w:hyperlink w:anchor="_Toc74537477" w:history="1">
         <w:r>
           <w:rPr>
             <w:rStyle w:val="Hyperlink"/>
           </w:rPr>
-          <w:t>Figure 9: Prevent Errors</w:t>
+          <w:t>Figure 9: Prevent Errors (own example)</w:t>
         </w:r>
         <w:r>
           <w:rPr>
@@ -2819,7 +2794,7 @@
           <w:rPr>
             <w:webHidden/>
           </w:rPr>
-          <w:instrText xml:space="preserve"> PAGEREF _Toc73916871 \h </w:instrText>
+          <w:instrText xml:space="preserve"> PAGEREF _Toc74537477 \h </w:instrText>
         </w:r>
         <w:r>
           <w:rPr>
@@ -2836,7 +2811,7 @@
           <w:rPr>
             <w:webHidden/>
           </w:rPr>
-          <w:t>11</w:t>
+          <w:t>14</w:t>
         </w:r>
         <w:r>
           <w:rPr>
@@ -2856,12 +2831,12 @@
           <w:lang w:val="en-ZA" w:eastAsia="en-ZA"/>
         </w:rPr>
       </w:pPr>
-      <w:hyperlink w:anchor="_Toc73916872" w:history="1">
+      <w:hyperlink w:anchor="_Toc74537478" w:history="1">
         <w:r>
           <w:rPr>
             <w:rStyle w:val="Hyperlink"/>
           </w:rPr>
-          <w:t>Figure 10: Help and documentation</w:t>
+          <w:t>Figure 10: Help and documentation (own example)</w:t>
         </w:r>
         <w:r>
           <w:rPr>
@@ -2879,7 +2854,7 @@
           <w:rPr>
             <w:webHidden/>
           </w:rPr>
-          <w:instrText xml:space="preserve"> PAGEREF _Toc73916872 \h </w:instrText>
+          <w:instrText xml:space="preserve"> PAGEREF _Toc74537478 \h </w:instrText>
         </w:r>
         <w:r>
           <w:rPr>
@@ -2896,7 +2871,7 @@
           <w:rPr>
             <w:webHidden/>
           </w:rPr>
-          <w:t>12</w:t>
+          <w:t>15</w:t>
         </w:r>
         <w:r>
           <w:rPr>
@@ -2979,8 +2954,8 @@
           <w:lang w:eastAsia="en-ZA"/>
         </w:rPr>
       </w:pPr>
-      <w:bookmarkStart w:id="7" w:name="_Toc73918929"/>
-      <w:bookmarkStart w:id="8" w:name="_Toc349293625"/>
+      <w:bookmarkStart w:id="7" w:name="_Toc349293625"/>
+      <w:bookmarkStart w:id="8" w:name="_Toc74537700"/>
       <w:r>
         <w:rPr>
           <w:lang w:eastAsia="en-ZA"/>
@@ -3006,7 +2981,7 @@
         </w:rPr>
         <w:t>Literature review</w:t>
       </w:r>
-      <w:bookmarkEnd w:id="7"/>
+      <w:bookmarkEnd w:id="8"/>
     </w:p>
     <w:p>
       <w:pPr>
@@ -3016,17 +2991,17 @@
           <w:numId w:val="0"/>
         </w:numPr>
       </w:pPr>
-      <w:bookmarkStart w:id="9" w:name="_Toc73918930"/>
+      <w:bookmarkStart w:id="9" w:name="_Toc74537701"/>
       <w:r>
         <w:t>1.</w:t>
       </w:r>
       <w:r>
         <w:t xml:space="preserve"> </w:t>
       </w:r>
+      <w:r>
+        <w:t>Introduction</w:t>
+      </w:r>
       <w:bookmarkEnd w:id="9"/>
-      <w:r>
-        <w:t>Introduction</w:t>
-      </w:r>
     </w:p>
     <w:p>
       <w:pPr>
@@ -3053,7 +3028,13 @@
         <w:t xml:space="preserve"> an</w:t>
       </w:r>
       <w:r>
-        <w:t xml:space="preserve"> evaluation to improve the communication using user interface design in a software development environment </w:t>
+        <w:t xml:space="preserve"> evaluation to improve the communication using</w:t>
+      </w:r>
+      <w:r>
+        <w:t xml:space="preserve"> different communication methods and</w:t>
+      </w:r>
+      <w:r>
+        <w:t xml:space="preserve"> user interface design in a software development environment </w:t>
       </w:r>
       <w:r>
         <w:t>will be done</w:t>
@@ -3099,7 +3080,6 @@
         <w:t xml:space="preserve"> </w:t>
       </w:r>
       <w:bookmarkStart w:id="10" w:name="_Toc72714031"/>
-      <w:bookmarkStart w:id="11" w:name="_Toc73918931"/>
       <w:r>
         <w:rPr>
           <w:lang w:eastAsia="en-ZA"/>
@@ -3155,7 +3135,10 @@
         <w:t xml:space="preserve"> the artefact, and using past research </w:t>
       </w:r>
       <w:r>
-        <w:t>of</w:t>
+        <w:t>o</w:t>
+      </w:r>
+      <w:r>
+        <w:t>n</w:t>
       </w:r>
       <w:r>
         <w:t xml:space="preserve"> user experience.</w:t>
@@ -3196,6 +3179,7 @@
           <w:numId w:val="0"/>
         </w:numPr>
       </w:pPr>
+      <w:bookmarkStart w:id="11" w:name="_Toc74537702"/>
       <w:r>
         <w:t>2. Problem description and background</w:t>
       </w:r>
@@ -3254,7 +3238,7 @@
         </w:numPr>
       </w:pPr>
       <w:bookmarkStart w:id="12" w:name="_Toc72714032"/>
-      <w:bookmarkStart w:id="13" w:name="_Toc73918932"/>
+      <w:bookmarkStart w:id="13" w:name="_Toc74537703"/>
       <w:r>
         <w:t xml:space="preserve">3. Aims and objectives of </w:t>
       </w:r>
@@ -3353,7 +3337,7 @@
           <w:numId w:val="0"/>
         </w:numPr>
       </w:pPr>
-      <w:bookmarkStart w:id="14" w:name="_Toc73918933"/>
+      <w:bookmarkStart w:id="14" w:name="_Toc74537704"/>
       <w:r>
         <w:t xml:space="preserve">4. </w:t>
       </w:r>
@@ -3369,7 +3353,7 @@
           <w:lang w:eastAsia="en-ZA"/>
         </w:rPr>
       </w:pPr>
-      <w:bookmarkStart w:id="15" w:name="_Toc73918934"/>
+      <w:bookmarkStart w:id="15" w:name="_Toc74537705"/>
       <w:r>
         <w:rPr>
           <w:lang w:eastAsia="en-ZA"/>
@@ -3552,7 +3536,7 @@
       <w:pPr>
         <w:pStyle w:val="Heading2"/>
       </w:pPr>
-      <w:bookmarkStart w:id="16" w:name="_Toc73918935"/>
+      <w:bookmarkStart w:id="16" w:name="_Toc74537706"/>
       <w:r>
         <w:lastRenderedPageBreak/>
         <w:t xml:space="preserve">4.2. </w:t>
@@ -3743,7 +3727,7 @@
       <w:pPr>
         <w:pStyle w:val="Heading2"/>
       </w:pPr>
-      <w:bookmarkStart w:id="17" w:name="_Toc73918936"/>
+      <w:bookmarkStart w:id="17" w:name="_Toc74537707"/>
       <w:r>
         <w:t>4.</w:t>
       </w:r>
@@ -4630,7 +4614,7 @@
       <w:pPr>
         <w:pStyle w:val="Heading2"/>
       </w:pPr>
-      <w:bookmarkStart w:id="18" w:name="_Toc73918937"/>
+      <w:bookmarkStart w:id="18" w:name="_Toc74537708"/>
       <w:r>
         <w:t>4.</w:t>
       </w:r>
@@ -4720,7 +4704,7 @@
       <w:pPr>
         <w:pStyle w:val="Heading2"/>
       </w:pPr>
-      <w:bookmarkStart w:id="19" w:name="_Toc73918938"/>
+      <w:bookmarkStart w:id="19" w:name="_Toc74537709"/>
       <w:r>
         <w:t>4.</w:t>
       </w:r>
@@ -4794,7 +4778,7 @@
       <w:pPr>
         <w:pStyle w:val="Heading2"/>
       </w:pPr>
-      <w:bookmarkStart w:id="20" w:name="_Toc73918939"/>
+      <w:bookmarkStart w:id="20" w:name="_Toc74537710"/>
       <w:r>
         <w:lastRenderedPageBreak/>
         <w:t>4.</w:t>
@@ -4923,7 +4907,7 @@
       <w:pPr>
         <w:pStyle w:val="Heading2"/>
       </w:pPr>
-      <w:bookmarkStart w:id="21" w:name="_Toc73918940"/>
+      <w:bookmarkStart w:id="21" w:name="_Toc74537711"/>
       <w:r>
         <w:t>4.</w:t>
       </w:r>
@@ -5164,7 +5148,7 @@
       <w:pPr>
         <w:pStyle w:val="Caption"/>
       </w:pPr>
-      <w:bookmarkStart w:id="22" w:name="_Toc73916863"/>
+      <w:bookmarkStart w:id="22" w:name="_Toc74537469"/>
       <w:r>
         <w:t xml:space="preserve">Figure </w:t>
       </w:r>
@@ -5189,26 +5173,26 @@
       <w:r>
         <w:t>: Simple and natural dialogue</w:t>
       </w:r>
+      <w:r>
+        <w:t xml:space="preserve"> </w:t>
+      </w:r>
+      <w:r>
+        <w:fldChar w:fldCharType="begin"/>
+      </w:r>
+      <w:r>
+        <w:instrText xml:space="preserve"> ADDIN EN.CITE &lt;EndNote&gt;&lt;Cite&gt;&lt;Author&gt;Chen&lt;/Author&gt;&lt;Year&gt;2018&lt;/Year&gt;&lt;RecNum&gt;87&lt;/RecNum&gt;&lt;DisplayText&gt;(Chen, 2018)&lt;/DisplayText&gt;&lt;record&gt;&lt;rec-number&gt;87&lt;/rec-number&gt;&lt;foreign-keys&gt;&lt;key app="EN" db-id="525d9sr0qsvde5evfr0ps52ifpp52v555xtd" timestamp="1623620961"&gt;87&lt;/key&gt;&lt;/foreign-keys&gt;&lt;ref-type name="Journal Article"&gt;17&lt;/ref-type&gt;&lt;contributors&gt;&lt;authors&gt;&lt;author&gt;Xinyi Chen&lt;/author&gt;&lt;/authors&gt;&lt;/contributors&gt;&lt;titles&gt;&lt;title&gt;Signal–to–Noise Ratio&lt;/title&gt;&lt;/titles&gt;&lt;dates&gt;&lt;year&gt;2018&lt;/year&gt;&lt;/dates&gt;&lt;urls&gt;&lt;related-urls&gt;&lt;url&gt;https://www.nngroup.com/articles/signal-noise-ratio/#:~:text=Definition%3A%20In%20human%E2%80%93computer%20interaction%2C%20the%20signal%E2%80%93to%E2%80%93noise%20ratio%20represents,anything%20%E2%80%94%20text%20content%2C%20visual%20elements%2C%20or%20animation.&lt;/url&gt;&lt;/related-urls&gt;&lt;/urls&gt;&lt;/record&gt;&lt;/Cite&gt;&lt;/EndNote&gt;</w:instrText>
+      </w:r>
+      <w:r>
+        <w:fldChar w:fldCharType="separate"/>
+      </w:r>
+      <w:r>
+        <w:rPr>
+          <w:noProof/>
+        </w:rPr>
+        <w:t>(Chen, 2018)</w:t>
+      </w:r>
       <w:bookmarkEnd w:id="22"/>
       <w:r>
-        <w:t xml:space="preserve"> </w:t>
-      </w:r>
-      <w:r>
-        <w:fldChar w:fldCharType="begin"/>
-      </w:r>
-      <w:r>
-        <w:instrText xml:space="preserve"> ADDIN EN.CITE &lt;EndNote&gt;&lt;Cite&gt;&lt;Author&gt;Chen&lt;/Author&gt;&lt;Year&gt;2018&lt;/Year&gt;&lt;RecNum&gt;87&lt;/RecNum&gt;&lt;DisplayText&gt;(Chen, 2018)&lt;/DisplayText&gt;&lt;record&gt;&lt;rec-number&gt;87&lt;/rec-number&gt;&lt;foreign-keys&gt;&lt;key app="EN" db-id="525d9sr0qsvde5evfr0ps52ifpp52v555xtd" timestamp="1623620961"&gt;87&lt;/key&gt;&lt;/foreign-keys&gt;&lt;ref-type name="Journal Article"&gt;17&lt;/ref-type&gt;&lt;contributors&gt;&lt;authors&gt;&lt;author&gt;Xinyi Chen&lt;/author&gt;&lt;/authors&gt;&lt;/contributors&gt;&lt;titles&gt;&lt;title&gt;Signal–to–Noise Ratio&lt;/title&gt;&lt;/titles&gt;&lt;dates&gt;&lt;year&gt;2018&lt;/year&gt;&lt;/dates&gt;&lt;urls&gt;&lt;related-urls&gt;&lt;url&gt;https://www.nngroup.com/articles/signal-noise-ratio/#:~:text=Definition%3A%20In%20human%E2%80%93computer%20interaction%2C%20the%20signal%E2%80%93to%E2%80%93noise%20ratio%20represents,anything%20%E2%80%94%20text%20content%2C%20visual%20elements%2C%20or%20animation.&lt;/url&gt;&lt;/related-urls&gt;&lt;/urls&gt;&lt;/record&gt;&lt;/Cite&gt;&lt;/EndNote&gt;</w:instrText>
-      </w:r>
-      <w:r>
-        <w:fldChar w:fldCharType="separate"/>
-      </w:r>
-      <w:r>
-        <w:rPr>
-          <w:noProof/>
-        </w:rPr>
-        <w:t>(Chen, 2018)</w:t>
-      </w:r>
-      <w:r>
         <w:fldChar w:fldCharType="end"/>
       </w:r>
     </w:p>
@@ -5230,7 +5214,7 @@
       <w:pPr>
         <w:pStyle w:val="Heading2"/>
       </w:pPr>
-      <w:bookmarkStart w:id="23" w:name="_Toc73918941"/>
+      <w:bookmarkStart w:id="23" w:name="_Toc74537712"/>
       <w:r>
         <w:t>4.</w:t>
       </w:r>
@@ -5389,7 +5373,7 @@
       <w:pPr>
         <w:pStyle w:val="Caption"/>
       </w:pPr>
-      <w:bookmarkStart w:id="24" w:name="_Toc73916864"/>
+      <w:bookmarkStart w:id="24" w:name="_Toc74537470"/>
       <w:r>
         <w:t xml:space="preserve">Figure </w:t>
       </w:r>
@@ -5414,10 +5398,10 @@
       <w:r>
         <w:t>: Speak the user's language</w:t>
       </w:r>
+      <w:r>
+        <w:t xml:space="preserve"> (own example)</w:t>
+      </w:r>
       <w:bookmarkEnd w:id="24"/>
-      <w:r>
-        <w:t xml:space="preserve"> (own example)</w:t>
-      </w:r>
     </w:p>
     <w:p>
       <w:r>
@@ -5452,7 +5436,7 @@
       <w:pPr>
         <w:pStyle w:val="Heading2"/>
       </w:pPr>
-      <w:bookmarkStart w:id="25" w:name="_Toc73918942"/>
+      <w:bookmarkStart w:id="25" w:name="_Toc74537713"/>
       <w:r>
         <w:t>4.</w:t>
       </w:r>
@@ -5628,7 +5612,7 @@
       <w:pPr>
         <w:pStyle w:val="Caption"/>
       </w:pPr>
-      <w:bookmarkStart w:id="26" w:name="_Toc73916865"/>
+      <w:bookmarkStart w:id="26" w:name="_Toc74537471"/>
       <w:r>
         <w:lastRenderedPageBreak/>
         <w:t xml:space="preserve">Figure </w:t>
@@ -5654,31 +5638,30 @@
       <w:r>
         <w:t>: Minimize the users' memory load</w:t>
       </w:r>
+      <w:r>
+        <w:t xml:space="preserve"> </w:t>
+      </w:r>
+      <w:r>
+        <w:fldChar w:fldCharType="begin"/>
+      </w:r>
+      <w:r>
+        <w:instrText xml:space="preserve"> ADDIN EN.CITE &lt;EndNote&gt;&lt;Cite&gt;&lt;Author&gt;UI&lt;/Author&gt;&lt;Year&gt;2021&lt;/Year&gt;&lt;RecNum&gt;96&lt;/RecNum&gt;&lt;DisplayText&gt;(UI, 2021)&lt;/DisplayText&gt;&lt;record&gt;&lt;rec-number&gt;96&lt;/rec-number&gt;&lt;foreign-keys&gt;&lt;key app="EN" db-id="525d9sr0qsvde5evfr0ps52ifpp52v555xtd" timestamp="1623630610"&gt;96&lt;/key&gt;&lt;/foreign-keys&gt;&lt;ref-type name="Journal Article"&gt;17&lt;/ref-type&gt;&lt;contributors&gt;&lt;authors&gt;&lt;author&gt;Kendo UI&lt;/author&gt;&lt;/authors&gt;&lt;/contributors&gt;&lt;titles&gt;&lt;title&gt;Kendo UI Core on Bower&lt;/title&gt;&lt;/titles&gt;&lt;dates&gt;&lt;year&gt;2021&lt;/year&gt;&lt;/dates&gt;&lt;urls&gt;&lt;related-urls&gt;&lt;url&gt;https://docs.telerik.com/aspnet-core/installation/bower-install&lt;/url&gt;&lt;/related-urls&gt;&lt;/urls&gt;&lt;/record&gt;&lt;/Cite&gt;&lt;/EndNote&gt;</w:instrText>
+      </w:r>
+      <w:r>
+        <w:fldChar w:fldCharType="separate"/>
+      </w:r>
+      <w:r>
+        <w:rPr>
+          <w:noProof/>
+        </w:rPr>
+        <w:t>(UI, 2021)</w:t>
+      </w:r>
       <w:bookmarkEnd w:id="26"/>
       <w:r>
-        <w:t xml:space="preserve"> </w:t>
-      </w:r>
-      <w:r>
-        <w:fldChar w:fldCharType="begin"/>
-      </w:r>
-      <w:r>
-        <w:instrText xml:space="preserve"> ADDIN EN.CITE &lt;EndNote&gt;&lt;Cite&gt;&lt;Author&gt;UI&lt;/Author&gt;&lt;Year&gt;2021&lt;/Year&gt;&lt;RecNum&gt;96&lt;/RecNum&gt;&lt;DisplayText&gt;(UI, 2021)&lt;/DisplayText&gt;&lt;record&gt;&lt;rec-number&gt;96&lt;/rec-number&gt;&lt;foreign-keys&gt;&lt;key app="EN" db-id="525d9sr0qsvde5evfr0ps52ifpp52v555xtd" timestamp="1623630610"&gt;96&lt;/key&gt;&lt;/foreign-keys&gt;&lt;ref-type name="Journal Article"&gt;17&lt;/ref-type&gt;&lt;contributors&gt;&lt;authors&gt;&lt;author&gt;Kendo UI&lt;/author&gt;&lt;/authors&gt;&lt;/contributors&gt;&lt;titles&gt;&lt;title&gt;Kendo UI Core on Bower&lt;/title&gt;&lt;/titles&gt;&lt;dates&gt;&lt;year&gt;2021&lt;/year&gt;&lt;/dates&gt;&lt;urls&gt;&lt;related-urls&gt;&lt;url&gt;https://docs.telerik.com/aspnet-core/installation/bower-install&lt;/url&gt;&lt;/related-urls&gt;&lt;/urls&gt;&lt;/record&gt;&lt;/Cite&gt;&lt;/EndNote&gt;</w:instrText>
-      </w:r>
-      <w:r>
-        <w:fldChar w:fldCharType="separate"/>
-      </w:r>
-      <w:r>
-        <w:rPr>
-          <w:noProof/>
-        </w:rPr>
-        <w:t>(UI, 2021)</w:t>
-      </w:r>
-      <w:r>
         <w:fldChar w:fldCharType="end"/>
       </w:r>
     </w:p>
     <w:p>
-      <w:bookmarkStart w:id="27" w:name="_Toc73918943"/>
       <w:r>
         <w:t>As shown in Figure 3, the user can select options instead of running commands and default values are selected to minimize confusion. Another example is</w:t>
       </w:r>
@@ -5696,6 +5679,7 @@
       <w:pPr>
         <w:pStyle w:val="Heading2"/>
       </w:pPr>
+      <w:bookmarkStart w:id="27" w:name="_Toc74537714"/>
       <w:r>
         <w:t>4.</w:t>
       </w:r>
@@ -5816,7 +5800,7 @@
       <w:pPr>
         <w:pStyle w:val="Caption"/>
       </w:pPr>
-      <w:bookmarkStart w:id="28" w:name="_Toc73916866"/>
+      <w:bookmarkStart w:id="28" w:name="_Toc74537472"/>
       <w:r>
         <w:t xml:space="preserve">Figure </w:t>
       </w:r>
@@ -5841,9 +5825,44 @@
       <w:r>
         <w:t>: Consistency</w:t>
       </w:r>
+      <w:r>
+        <w:t xml:space="preserve"> </w:t>
+      </w:r>
+      <w:r>
+        <w:fldChar w:fldCharType="begin"/>
+      </w:r>
+      <w:r>
+        <w:instrText xml:space="preserve"> ADDIN EN.CITE &lt;EndNote&gt;&lt;Cite&gt;&lt;Author&gt;Anić&lt;/Author&gt;&lt;Year&gt;2015&lt;/Year&gt;&lt;RecNum&gt;95&lt;/RecNum&gt;&lt;DisplayText&gt;(Anić, 2015)&lt;/DisplayText&gt;&lt;record&gt;&lt;rec-number&gt;95&lt;/rec-number&gt;&lt;foreign-keys&gt;&lt;key app="EN" db-id="525d9sr0qsvde5evfr0ps52ifpp52v555xtd" timestamp="1623630388"&gt;95&lt;/key&gt;&lt;/foreign-keys&gt;&lt;ref-type name="Journal Article"&gt;17&lt;/ref-type&gt;&lt;contributors&gt;&lt;authors&gt;&lt;author&gt;&lt;style face="normal" font="default" size="100%"&gt;Ines Ani&lt;/style&gt;&lt;style face="normal" font="default" charset="238" size="100%"&gt;ć&lt;/style&gt;&lt;/author&gt;&lt;/authors&gt;&lt;/contributors&gt;&lt;titles&gt;&lt;title&gt;The importance of Visual Consistency in UI Design&lt;/title&gt;&lt;/titles&gt;&lt;dates&gt;&lt;year&gt;2015&lt;/year&gt;&lt;/dates&gt;&lt;urls&gt;&lt;related-urls&gt;&lt;url&gt;https://www.uxpassion.com/blog/the-importance-of-visual-consistency-in-ui-design/&lt;/url&gt;&lt;/related-urls&gt;&lt;/urls&gt;&lt;/record&gt;&lt;/Cite&gt;&lt;/EndNote&gt;</w:instrText>
+      </w:r>
+      <w:r>
+        <w:fldChar w:fldCharType="separate"/>
+      </w:r>
+      <w:r>
+        <w:rPr>
+          <w:noProof/>
+        </w:rPr>
+        <w:t>(Anić, 2015)</w:t>
+      </w:r>
       <w:bookmarkEnd w:id="28"/>
       <w:r>
-        <w:t xml:space="preserve"> </w:t>
+        <w:fldChar w:fldCharType="end"/>
+      </w:r>
+    </w:p>
+    <w:p>
+      <w:r>
+        <w:t>This is also applicable to “save”, “delete”, and “cancel” buttons</w:t>
+      </w:r>
+      <w:r>
+        <w:t xml:space="preserve"> that should always be on the bottom of the page</w:t>
+      </w:r>
+      <w:r>
+        <w:t xml:space="preserve"> as well as having the same colour all over the system</w:t>
+      </w:r>
+      <w:r>
+        <w:t>, for example delete should always be red and save should always be green</w:t>
+      </w:r>
+      <w:r>
+        <w:t xml:space="preserve">, this increases usability throughout the system </w:t>
       </w:r>
       <w:r>
         <w:fldChar w:fldCharType="begin"/>
@@ -5863,41 +5882,6 @@
       <w:r>
         <w:fldChar w:fldCharType="end"/>
       </w:r>
-    </w:p>
-    <w:p>
-      <w:r>
-        <w:t>This is also applicable to “save”, “delete”, and “cancel” buttons</w:t>
-      </w:r>
-      <w:r>
-        <w:t xml:space="preserve"> that should always be on the bottom of the page</w:t>
-      </w:r>
-      <w:r>
-        <w:t xml:space="preserve"> as well as having the same colour all over the system</w:t>
-      </w:r>
-      <w:r>
-        <w:t>, for example delete should always be red and save should always be green</w:t>
-      </w:r>
-      <w:r>
-        <w:t xml:space="preserve">, this increases usability throughout the system </w:t>
-      </w:r>
-      <w:r>
-        <w:fldChar w:fldCharType="begin"/>
-      </w:r>
-      <w:r>
-        <w:instrText xml:space="preserve"> ADDIN EN.CITE &lt;EndNote&gt;&lt;Cite&gt;&lt;Author&gt;Anić&lt;/Author&gt;&lt;Year&gt;2015&lt;/Year&gt;&lt;RecNum&gt;95&lt;/RecNum&gt;&lt;DisplayText&gt;(Anić, 2015)&lt;/DisplayText&gt;&lt;record&gt;&lt;rec-number&gt;95&lt;/rec-number&gt;&lt;foreign-keys&gt;&lt;key app="EN" db-id="525d9sr0qsvde5evfr0ps52ifpp52v555xtd" timestamp="1623630388"&gt;95&lt;/key&gt;&lt;/foreign-keys&gt;&lt;ref-type name="Journal Article"&gt;17&lt;/ref-type&gt;&lt;contributors&gt;&lt;authors&gt;&lt;author&gt;&lt;style face="normal" font="default" size="100%"&gt;Ines Ani&lt;/style&gt;&lt;style face="normal" font="default" charset="238" size="100%"&gt;ć&lt;/style&gt;&lt;/author&gt;&lt;/authors&gt;&lt;/contributors&gt;&lt;titles&gt;&lt;title&gt;The importance of Visual Consistency in UI Design&lt;/title&gt;&lt;/titles&gt;&lt;dates&gt;&lt;year&gt;2015&lt;/year&gt;&lt;/dates&gt;&lt;urls&gt;&lt;related-urls&gt;&lt;url&gt;https://www.uxpassion.com/blog/the-importance-of-visual-consistency-in-ui-design/&lt;/url&gt;&lt;/related-urls&gt;&lt;/urls&gt;&lt;/record&gt;&lt;/Cite&gt;&lt;/EndNote&gt;</w:instrText>
-      </w:r>
-      <w:r>
-        <w:fldChar w:fldCharType="separate"/>
-      </w:r>
-      <w:r>
-        <w:rPr>
-          <w:noProof/>
-        </w:rPr>
-        <w:t>(Anić, 2015)</w:t>
-      </w:r>
-      <w:r>
-        <w:fldChar w:fldCharType="end"/>
-      </w:r>
       <w:r>
         <w:t>.</w:t>
       </w:r>
@@ -5906,7 +5890,7 @@
       <w:pPr>
         <w:pStyle w:val="Heading2"/>
       </w:pPr>
-      <w:bookmarkStart w:id="29" w:name="_Toc73918944"/>
+      <w:bookmarkStart w:id="29" w:name="_Toc74537715"/>
       <w:r>
         <w:t>4.</w:t>
       </w:r>
@@ -6102,7 +6086,7 @@
       <w:pPr>
         <w:pStyle w:val="Caption"/>
       </w:pPr>
-      <w:bookmarkStart w:id="30" w:name="_Toc73916867"/>
+      <w:bookmarkStart w:id="30" w:name="_Toc74537473"/>
       <w:r>
         <w:t xml:space="preserve">Figure </w:t>
       </w:r>
@@ -6127,8 +6111,34 @@
       <w:r>
         <w:t>: Feedback</w:t>
       </w:r>
+      <w:r>
+        <w:t xml:space="preserve"> </w:t>
+      </w:r>
+      <w:r>
+        <w:fldChar w:fldCharType="begin"/>
+      </w:r>
+      <w:r>
+        <w:instrText xml:space="preserve"> ADDIN EN.CITE &lt;EndNote&gt;&lt;Cite&gt;&lt;Author&gt;Natoli&lt;/Author&gt;&lt;Year&gt;2020&lt;/Year&gt;&lt;RecNum&gt;97&lt;/RecNum&gt;&lt;DisplayText&gt;(Natoli, 2020)&lt;/DisplayText&gt;&lt;record&gt;&lt;rec-number&gt;97&lt;/rec-number&gt;&lt;foreign-keys&gt;&lt;key app="EN" db-id="525d9sr0qsvde5evfr0ps52ifpp52v555xtd" timestamp="1623630821"&gt;97&lt;/key&gt;&lt;/foreign-keys&gt;&lt;ref-type name="Journal Article"&gt;17&lt;/ref-type&gt;&lt;contributors&gt;&lt;authors&gt;&lt;author&gt;Joe Natoli&lt;/author&gt;&lt;/authors&gt;&lt;/contributors&gt;&lt;titles&gt;&lt;title&gt;Feedback: 5 Principles of Interaction Design To Supercharge Your UI (5 of 5)&lt;/title&gt;&lt;/titles&gt;&lt;dates&gt;&lt;year&gt;2020&lt;/year&gt;&lt;/dates&gt;&lt;urls&gt;&lt;related-urls&gt;&lt;url&gt;https://givegoodux.com/feedback-5-principles-interaction-design-supercharge-ui-5-5/&lt;/url&gt;&lt;/related-urls&gt;&lt;/urls&gt;&lt;/record&gt;&lt;/Cite&gt;&lt;/EndNote&gt;</w:instrText>
+      </w:r>
+      <w:r>
+        <w:fldChar w:fldCharType="separate"/>
+      </w:r>
+      <w:r>
+        <w:rPr>
+          <w:noProof/>
+        </w:rPr>
+        <w:t>(Natoli, 2020)</w:t>
+      </w:r>
       <w:bookmarkEnd w:id="30"/>
       <w:r>
+        <w:fldChar w:fldCharType="end"/>
+      </w:r>
+    </w:p>
+    <w:p>
+      <w:r>
+        <w:t>Above all else, the feedback given by the system is there to provide answers to the questions that the human brain instinctively asks, such as “Is the work saved?”, “Am I finished?” and “What should I click?”</w:t>
+      </w:r>
+      <w:r>
         <w:t xml:space="preserve"> </w:t>
       </w:r>
       <w:r>
@@ -6149,32 +6159,6 @@
       <w:r>
         <w:fldChar w:fldCharType="end"/>
       </w:r>
-    </w:p>
-    <w:p>
-      <w:r>
-        <w:t>Above all else, the feedback given by the system is there to provide answers to the questions that the human brain instinctively asks, such as “Is the work saved?”, “Am I finished?” and “What should I click?”</w:t>
-      </w:r>
-      <w:r>
-        <w:t xml:space="preserve"> </w:t>
-      </w:r>
-      <w:r>
-        <w:fldChar w:fldCharType="begin"/>
-      </w:r>
-      <w:r>
-        <w:instrText xml:space="preserve"> ADDIN EN.CITE &lt;EndNote&gt;&lt;Cite&gt;&lt;Author&gt;Natoli&lt;/Author&gt;&lt;Year&gt;2020&lt;/Year&gt;&lt;RecNum&gt;97&lt;/RecNum&gt;&lt;DisplayText&gt;(Natoli, 2020)&lt;/DisplayText&gt;&lt;record&gt;&lt;rec-number&gt;97&lt;/rec-number&gt;&lt;foreign-keys&gt;&lt;key app="EN" db-id="525d9sr0qsvde5evfr0ps52ifpp52v555xtd" timestamp="1623630821"&gt;97&lt;/key&gt;&lt;/foreign-keys&gt;&lt;ref-type name="Journal Article"&gt;17&lt;/ref-type&gt;&lt;contributors&gt;&lt;authors&gt;&lt;author&gt;Joe Natoli&lt;/author&gt;&lt;/authors&gt;&lt;/contributors&gt;&lt;titles&gt;&lt;title&gt;Feedback: 5 Principles of Interaction Design To Supercharge Your UI (5 of 5)&lt;/title&gt;&lt;/titles&gt;&lt;dates&gt;&lt;year&gt;2020&lt;/year&gt;&lt;/dates&gt;&lt;urls&gt;&lt;related-urls&gt;&lt;url&gt;https://givegoodux.com/feedback-5-principles-interaction-design-supercharge-ui-5-5/&lt;/url&gt;&lt;/related-urls&gt;&lt;/urls&gt;&lt;/record&gt;&lt;/Cite&gt;&lt;/EndNote&gt;</w:instrText>
-      </w:r>
-      <w:r>
-        <w:fldChar w:fldCharType="separate"/>
-      </w:r>
-      <w:r>
-        <w:rPr>
-          <w:noProof/>
-        </w:rPr>
-        <w:t>(Natoli, 2020)</w:t>
-      </w:r>
-      <w:r>
-        <w:fldChar w:fldCharType="end"/>
-      </w:r>
       <w:r>
         <w:t xml:space="preserve">. </w:t>
       </w:r>
@@ -6189,7 +6173,7 @@
       <w:pPr>
         <w:pStyle w:val="Heading2"/>
       </w:pPr>
-      <w:bookmarkStart w:id="31" w:name="_Toc73918945"/>
+      <w:bookmarkStart w:id="31" w:name="_Toc74537716"/>
       <w:r>
         <w:lastRenderedPageBreak/>
         <w:t>4.</w:t>
@@ -6331,7 +6315,7 @@
       <w:pPr>
         <w:pStyle w:val="Caption"/>
       </w:pPr>
-      <w:bookmarkStart w:id="32" w:name="_Toc73916868"/>
+      <w:bookmarkStart w:id="32" w:name="_Toc74537474"/>
       <w:r>
         <w:t xml:space="preserve">Figure </w:t>
       </w:r>
@@ -6356,85 +6340,85 @@
       <w:r>
         <w:t>: Clearly marked exists</w:t>
       </w:r>
+      <w:r>
+        <w:t xml:space="preserve"> </w:t>
+      </w:r>
+      <w:r>
+        <w:fldChar w:fldCharType="begin"/>
+      </w:r>
+      <w:r>
+        <w:instrText xml:space="preserve"> ADDIN EN.CITE &lt;EndNote&gt;&lt;Cite&gt;&lt;Author&gt;Blender&lt;/Author&gt;&lt;Year&gt;2015&lt;/Year&gt;&lt;RecNum&gt;98&lt;/RecNum&gt;&lt;DisplayText&gt;(Blender, 2015)&lt;/DisplayText&gt;&lt;record&gt;&lt;rec-number&gt;98&lt;/rec-number&gt;&lt;foreign-keys&gt;&lt;key app="EN" db-id="525d9sr0qsvde5evfr0ps52ifpp52v555xtd" timestamp="1623632559"&gt;98&lt;/key&gt;&lt;/foreign-keys&gt;&lt;ref-type name="Journal Article"&gt;17&lt;/ref-type&gt;&lt;contributors&gt;&lt;authors&gt;&lt;author&gt;June Blender&lt;/author&gt;&lt;/authors&gt;&lt;/contributors&gt;&lt;titles&gt;&lt;title&gt;Manage Errors in a GUI Application&lt;/title&gt;&lt;/titles&gt;&lt;dates&gt;&lt;year&gt;2015&lt;/year&gt;&lt;/dates&gt;&lt;urls&gt;&lt;related-urls&gt;&lt;url&gt;https://www.sapien.com/blog/2015/01/15/manage-errors-in-a-gui-application/&lt;/url&gt;&lt;/related-urls&gt;&lt;/urls&gt;&lt;/record&gt;&lt;/Cite&gt;&lt;/EndNote&gt;</w:instrText>
+      </w:r>
+      <w:r>
+        <w:fldChar w:fldCharType="separate"/>
+      </w:r>
+      <w:r>
+        <w:rPr>
+          <w:noProof/>
+        </w:rPr>
+        <w:t>(Blender, 2015)</w:t>
+      </w:r>
       <w:bookmarkEnd w:id="32"/>
       <w:r>
+        <w:fldChar w:fldCharType="end"/>
+      </w:r>
+    </w:p>
+    <w:p>
+      <w:r>
+        <w:t xml:space="preserve">Another </w:t>
+      </w:r>
+      <w:r>
+        <w:t>example</w:t>
+      </w:r>
+      <w:r>
+        <w:t xml:space="preserve"> of clearly marked exits other than the one displayed in Figure 6</w:t>
+      </w:r>
+      <w:r>
+        <w:t>,</w:t>
+      </w:r>
+      <w:r>
+        <w:t xml:space="preserve"> is to give the user the option to return to the previous state.</w:t>
+      </w:r>
+      <w:r>
         <w:t xml:space="preserve"> </w:t>
       </w:r>
       <w:r>
-        <w:fldChar w:fldCharType="begin"/>
-      </w:r>
-      <w:r>
-        <w:instrText xml:space="preserve"> ADDIN EN.CITE &lt;EndNote&gt;&lt;Cite&gt;&lt;Author&gt;Blender&lt;/Author&gt;&lt;Year&gt;2015&lt;/Year&gt;&lt;RecNum&gt;98&lt;/RecNum&gt;&lt;DisplayText&gt;(Blender, 2015)&lt;/DisplayText&gt;&lt;record&gt;&lt;rec-number&gt;98&lt;/rec-number&gt;&lt;foreign-keys&gt;&lt;key app="EN" db-id="525d9sr0qsvde5evfr0ps52ifpp52v555xtd" timestamp="1623632559"&gt;98&lt;/key&gt;&lt;/foreign-keys&gt;&lt;ref-type name="Journal Article"&gt;17&lt;/ref-type&gt;&lt;contributors&gt;&lt;authors&gt;&lt;author&gt;June Blender&lt;/author&gt;&lt;/authors&gt;&lt;/contributors&gt;&lt;titles&gt;&lt;title&gt;Manage Errors in a GUI Application&lt;/title&gt;&lt;/titles&gt;&lt;dates&gt;&lt;year&gt;2015&lt;/year&gt;&lt;/dates&gt;&lt;urls&gt;&lt;related-urls&gt;&lt;url&gt;https://www.sapien.com/blog/2015/01/15/manage-errors-in-a-gui-application/&lt;/url&gt;&lt;/related-urls&gt;&lt;/urls&gt;&lt;/record&gt;&lt;/Cite&gt;&lt;/EndNote&gt;</w:instrText>
-      </w:r>
-      <w:r>
-        <w:fldChar w:fldCharType="separate"/>
-      </w:r>
-      <w:r>
-        <w:rPr>
-          <w:noProof/>
-        </w:rPr>
-        <w:t>(Blender, 2015)</w:t>
-      </w:r>
-      <w:r>
-        <w:fldChar w:fldCharType="end"/>
-      </w:r>
-    </w:p>
-    <w:p>
-      <w:r>
-        <w:t xml:space="preserve">Another </w:t>
-      </w:r>
-      <w:r>
-        <w:t>example</w:t>
-      </w:r>
-      <w:r>
-        <w:t xml:space="preserve"> of clearly marked exits other than the one displayed in Figure 6</w:t>
+        <w:t>O</w:t>
+      </w:r>
+      <w:r>
+        <w:t>n every page, where you can edit or add data</w:t>
       </w:r>
       <w:r>
         <w:t>,</w:t>
       </w:r>
       <w:r>
-        <w:t xml:space="preserve"> is to give the user the option to return to the previous state.</w:t>
+        <w:t xml:space="preserve"> there </w:t>
+      </w:r>
+      <w:r>
+        <w:t>should be a</w:t>
+      </w:r>
+      <w:r>
+        <w:t xml:space="preserve"> “cancel” or “reset” button, that takes you back to the previous state. </w:t>
+      </w:r>
+      <w:r>
+        <w:t>C</w:t>
+      </w:r>
+      <w:r>
+        <w:t>onsistency</w:t>
+      </w:r>
+      <w:r>
+        <w:t xml:space="preserve"> also plays a role</w:t>
+      </w:r>
+      <w:r>
+        <w:t xml:space="preserve">, as </w:t>
+      </w:r>
+      <w:r>
+        <w:t>exists</w:t>
       </w:r>
       <w:r>
         <w:t xml:space="preserve"> </w:t>
       </w:r>
       <w:r>
-        <w:t>O</w:t>
-      </w:r>
-      <w:r>
-        <w:t>n every page, where you can edit or add data</w:t>
-      </w:r>
-      <w:r>
-        <w:t>,</w:t>
-      </w:r>
-      <w:r>
-        <w:t xml:space="preserve"> there </w:t>
-      </w:r>
-      <w:r>
-        <w:t>should be a</w:t>
-      </w:r>
-      <w:r>
-        <w:t xml:space="preserve"> “cancel” or “reset” button, that takes you back to the previous state. </w:t>
-      </w:r>
-      <w:r>
-        <w:t>C</w:t>
-      </w:r>
-      <w:r>
-        <w:t>onsistency</w:t>
-      </w:r>
-      <w:r>
-        <w:t xml:space="preserve"> also plays a role</w:t>
-      </w:r>
-      <w:r>
-        <w:t xml:space="preserve">, as </w:t>
-      </w:r>
-      <w:r>
-        <w:t>exists</w:t>
-      </w:r>
-      <w:r>
-        <w:t xml:space="preserve"> </w:t>
-      </w:r>
-      <w:r>
         <w:t>must</w:t>
       </w:r>
       <w:r>
@@ -6445,7 +6429,7 @@
       <w:pPr>
         <w:pStyle w:val="Heading2"/>
       </w:pPr>
-      <w:bookmarkStart w:id="33" w:name="_Toc73918946"/>
+      <w:bookmarkStart w:id="33" w:name="_Toc74537717"/>
       <w:r>
         <w:t>4.</w:t>
       </w:r>
@@ -6602,7 +6586,7 @@
       <w:pPr>
         <w:pStyle w:val="Caption"/>
       </w:pPr>
-      <w:bookmarkStart w:id="34" w:name="_Toc73916869"/>
+      <w:bookmarkStart w:id="34" w:name="_Toc74537475"/>
       <w:r>
         <w:t xml:space="preserve">Figure </w:t>
       </w:r>
@@ -6627,10 +6611,10 @@
       <w:r>
         <w:t>: Shortcuts</w:t>
       </w:r>
+      <w:r>
+        <w:t xml:space="preserve"> (own example)</w:t>
+      </w:r>
       <w:bookmarkEnd w:id="34"/>
-      <w:r>
-        <w:t xml:space="preserve"> (own example)</w:t>
-      </w:r>
     </w:p>
     <w:p>
       <w:r>
@@ -6680,7 +6664,7 @@
       <w:pPr>
         <w:pStyle w:val="Heading2"/>
       </w:pPr>
-      <w:bookmarkStart w:id="35" w:name="_Toc73918947"/>
+      <w:bookmarkStart w:id="35" w:name="_Toc74537718"/>
       <w:r>
         <w:t>4.</w:t>
       </w:r>
@@ -6930,7 +6914,7 @@
       <w:pPr>
         <w:pStyle w:val="Caption"/>
       </w:pPr>
-      <w:bookmarkStart w:id="36" w:name="_Toc73916870"/>
+      <w:bookmarkStart w:id="36" w:name="_Toc74537476"/>
       <w:r>
         <w:t xml:space="preserve">Figure </w:t>
       </w:r>
@@ -6955,15 +6939,50 @@
       <w:r>
         <w:t>: Good error messages</w:t>
       </w:r>
+      <w:r>
+        <w:t xml:space="preserve"> </w:t>
+      </w:r>
+      <w:r>
+        <w:fldChar w:fldCharType="begin"/>
+      </w:r>
+      <w:r>
+        <w:instrText xml:space="preserve"> ADDIN EN.CITE &lt;EndNote&gt;&lt;Cite&gt;&lt;Author&gt;Gregory&lt;/Author&gt;&lt;Year&gt;2019&lt;/Year&gt;&lt;RecNum&gt;101&lt;/RecNum&gt;&lt;DisplayText&gt;(Gregory, 2019)&lt;/DisplayText&gt;&lt;record&gt;&lt;rec-number&gt;101&lt;/rec-number&gt;&lt;foreign-keys&gt;&lt;key app="EN" db-id="525d9sr0qsvde5evfr0ps52ifpp52v555xtd" timestamp="1623634369"&gt;101&lt;/key&gt;&lt;/foreign-keys&gt;&lt;ref-type name="Journal Article"&gt;17&lt;/ref-type&gt;&lt;contributors&gt;&lt;authors&gt;&lt;author&gt;Sonia Gregory&lt;/author&gt;&lt;/authors&gt;&lt;/contributors&gt;&lt;titles&gt;&lt;title&gt;Best Error Messages: 5 Tips For A User-Friendly Experience&lt;/title&gt;&lt;/titles&gt;&lt;dates&gt;&lt;year&gt;2019&lt;/year&gt;&lt;/dates&gt;&lt;urls&gt;&lt;related-urls&gt;&lt;url&gt;https://freshsparks.com/user-experience-tips-best-error-messages/#:~:text=A%20more%20positive%20error%20message%20experience%20is%20to,users%20engaged%20and%20willing%20to%20make%20the%20corrections.&lt;/url&gt;&lt;/related-urls&gt;&lt;/urls&gt;&lt;/record&gt;&lt;/Cite&gt;&lt;/EndNote&gt;</w:instrText>
+      </w:r>
+      <w:r>
+        <w:fldChar w:fldCharType="separate"/>
+      </w:r>
+      <w:r>
+        <w:rPr>
+          <w:noProof/>
+        </w:rPr>
+        <w:t>(Gregory, 2019)</w:t>
+      </w:r>
       <w:bookmarkEnd w:id="36"/>
       <w:r>
+        <w:fldChar w:fldCharType="end"/>
+      </w:r>
+    </w:p>
+    <w:p>
+      <w:r>
+        <w:t xml:space="preserve">This also falls under consistency and feedback, as this should always show up </w:t>
+      </w:r>
+      <w:r>
+        <w:t xml:space="preserve">at the same place, </w:t>
+      </w:r>
+      <w:r>
+        <w:t>when the user did something wron</w:t>
+      </w:r>
+      <w:r>
+        <w:t>g</w:t>
+      </w:r>
+      <w:r>
         <w:t xml:space="preserve"> </w:t>
       </w:r>
       <w:r>
         <w:fldChar w:fldCharType="begin"/>
       </w:r>
       <w:r>
-        <w:instrText xml:space="preserve"> ADDIN EN.CITE &lt;EndNote&gt;&lt;Cite&gt;&lt;Author&gt;Gregory&lt;/Author&gt;&lt;Year&gt;2019&lt;/Year&gt;&lt;RecNum&gt;101&lt;/RecNum&gt;&lt;DisplayText&gt;(Gregory, 2019)&lt;/DisplayText&gt;&lt;record&gt;&lt;rec-number&gt;101&lt;/rec-number&gt;&lt;foreign-keys&gt;&lt;key app="EN" db-id="525d9sr0qsvde5evfr0ps52ifpp52v555xtd" timestamp="1623634369"&gt;101&lt;/key&gt;&lt;/foreign-keys&gt;&lt;ref-type name="Journal Article"&gt;17&lt;/ref-type&gt;&lt;contributors&gt;&lt;authors&gt;&lt;author&gt;Sonia Gregory&lt;/author&gt;&lt;/authors&gt;&lt;/contributors&gt;&lt;titles&gt;&lt;title&gt;Best Error Messages: 5 Tips For A User-Friendly Experience&lt;/title&gt;&lt;/titles&gt;&lt;dates&gt;&lt;year&gt;2019&lt;/year&gt;&lt;/dates&gt;&lt;urls&gt;&lt;related-urls&gt;&lt;url&gt;https://freshsparks.com/user-experience-tips-best-error-messages/#:~:text=A%20more%20positive%20error%20message%20experience%20is%20to,users%20engaged%20and%20willing%20to%20make%20the%20corrections.&lt;/url&gt;&lt;/related-urls&gt;&lt;/urls&gt;&lt;/record&gt;&lt;/Cite&gt;&lt;/EndNote&gt;</w:instrText>
+        <w:instrText xml:space="preserve"> ADDIN EN.CITE &lt;EndNote&gt;&lt;Cite&gt;&lt;Author&gt;Beckert&lt;/Author&gt;&lt;Year&gt;2006&lt;/Year&gt;&lt;RecNum&gt;94&lt;/RecNum&gt;&lt;DisplayText&gt;(Beckert &amp;amp; Beuster, 2006)&lt;/DisplayText&gt;&lt;record&gt;&lt;rec-number&gt;94&lt;/rec-number&gt;&lt;foreign-keys&gt;&lt;key app="EN" db-id="525d9sr0qsvde5evfr0ps52ifpp52v555xtd" timestamp="1623630019"&gt;94&lt;/key&gt;&lt;/foreign-keys&gt;&lt;ref-type name="Journal Article"&gt;17&lt;/ref-type&gt;&lt;contributors&gt;&lt;authors&gt;&lt;author&gt;Beckert, Bernhard&lt;/author&gt;&lt;author&gt;Beuster, Gerd&lt;/author&gt;&lt;/authors&gt;&lt;/contributors&gt;&lt;titles&gt;&lt;title&gt;Guaranteeing consistency in text-based human-computer-interaction&lt;/title&gt;&lt;secondary-title&gt;FMIS 2006&lt;/secondary-title&gt;&lt;/titles&gt;&lt;periodical&gt;&lt;full-title&gt;FMIS 2006&lt;/full-title&gt;&lt;/periodical&gt;&lt;pages&gt;57&lt;/pages&gt;&lt;dates&gt;&lt;year&gt;2006&lt;/year&gt;&lt;/dates&gt;&lt;urls&gt;&lt;/urls&gt;&lt;/record&gt;&lt;/Cite&gt;&lt;/EndNote&gt;</w:instrText>
       </w:r>
       <w:r>
         <w:fldChar w:fldCharType="separate"/>
@@ -6972,46 +6991,11 @@
         <w:rPr>
           <w:noProof/>
         </w:rPr>
-        <w:t>(Gregory, 2019)</w:t>
+        <w:t>(Beckert &amp; Beuster, 2006)</w:t>
       </w:r>
       <w:r>
         <w:fldChar w:fldCharType="end"/>
       </w:r>
-    </w:p>
-    <w:p>
-      <w:r>
-        <w:t xml:space="preserve">This also falls under consistency and feedback, as this should always show up </w:t>
-      </w:r>
-      <w:r>
-        <w:t xml:space="preserve">at the same place, </w:t>
-      </w:r>
-      <w:r>
-        <w:t>when the user did something wron</w:t>
-      </w:r>
-      <w:r>
-        <w:t>g</w:t>
-      </w:r>
-      <w:r>
-        <w:t xml:space="preserve"> </w:t>
-      </w:r>
-      <w:r>
-        <w:fldChar w:fldCharType="begin"/>
-      </w:r>
-      <w:r>
-        <w:instrText xml:space="preserve"> ADDIN EN.CITE &lt;EndNote&gt;&lt;Cite&gt;&lt;Author&gt;Beckert&lt;/Author&gt;&lt;Year&gt;2006&lt;/Year&gt;&lt;RecNum&gt;94&lt;/RecNum&gt;&lt;DisplayText&gt;(Beckert &amp;amp; Beuster, 2006)&lt;/DisplayText&gt;&lt;record&gt;&lt;rec-number&gt;94&lt;/rec-number&gt;&lt;foreign-keys&gt;&lt;key app="EN" db-id="525d9sr0qsvde5evfr0ps52ifpp52v555xtd" timestamp="1623630019"&gt;94&lt;/key&gt;&lt;/foreign-keys&gt;&lt;ref-type name="Journal Article"&gt;17&lt;/ref-type&gt;&lt;contributors&gt;&lt;authors&gt;&lt;author&gt;Beckert, Bernhard&lt;/author&gt;&lt;author&gt;Beuster, Gerd&lt;/author&gt;&lt;/authors&gt;&lt;/contributors&gt;&lt;titles&gt;&lt;title&gt;Guaranteeing consistency in text-based human-computer-interaction&lt;/title&gt;&lt;secondary-title&gt;FMIS 2006&lt;/secondary-title&gt;&lt;/titles&gt;&lt;periodical&gt;&lt;full-title&gt;FMIS 2006&lt;/full-title&gt;&lt;/periodical&gt;&lt;pages&gt;57&lt;/pages&gt;&lt;dates&gt;&lt;year&gt;2006&lt;/year&gt;&lt;/dates&gt;&lt;urls&gt;&lt;/urls&gt;&lt;/record&gt;&lt;/Cite&gt;&lt;/EndNote&gt;</w:instrText>
-      </w:r>
-      <w:r>
-        <w:fldChar w:fldCharType="separate"/>
-      </w:r>
-      <w:r>
-        <w:rPr>
-          <w:noProof/>
-        </w:rPr>
-        <w:t>(Beckert &amp; Beuster, 2006)</w:t>
-      </w:r>
-      <w:r>
-        <w:fldChar w:fldCharType="end"/>
-      </w:r>
       <w:r>
         <w:t>.</w:t>
       </w:r>
@@ -7020,7 +7004,7 @@
       <w:pPr>
         <w:pStyle w:val="Heading2"/>
       </w:pPr>
-      <w:bookmarkStart w:id="37" w:name="_Toc73918948"/>
+      <w:bookmarkStart w:id="37" w:name="_Toc74537719"/>
       <w:r>
         <w:t>4.</w:t>
       </w:r>
@@ -7210,7 +7194,7 @@
       <w:pPr>
         <w:pStyle w:val="Caption"/>
       </w:pPr>
-      <w:bookmarkStart w:id="38" w:name="_Toc73916871"/>
+      <w:bookmarkStart w:id="38" w:name="_Toc74537477"/>
       <w:r>
         <w:t xml:space="preserve">Figure </w:t>
       </w:r>
@@ -7235,10 +7219,10 @@
       <w:r>
         <w:t>: Prevent Errors</w:t>
       </w:r>
+      <w:r>
+        <w:t xml:space="preserve"> (own example)</w:t>
+      </w:r>
       <w:bookmarkEnd w:id="38"/>
-      <w:r>
-        <w:t xml:space="preserve"> (own example)</w:t>
-      </w:r>
     </w:p>
     <w:p>
       <w:r>
@@ -7279,7 +7263,7 @@
       <w:pPr>
         <w:pStyle w:val="Heading2"/>
       </w:pPr>
-      <w:bookmarkStart w:id="39" w:name="_Toc73918949"/>
+      <w:bookmarkStart w:id="39" w:name="_Toc74537720"/>
       <w:r>
         <w:t>4.</w:t>
       </w:r>
@@ -7307,7 +7291,144 @@
     </w:p>
     <w:p>
       <w:r>
-        <w:t>If your system speaks for itself, it can be used without documentation, but if the users need help with anything in the system, it can be easy to allocate.</w:t>
+        <w:t xml:space="preserve">According to </w:t>
+      </w:r>
+      <w:r>
+        <w:fldChar w:fldCharType="begin"/>
+      </w:r>
+      <w:r>
+        <w:instrText xml:space="preserve"> ADDIN EN.CITE &lt;EndNote&gt;&lt;Cite AuthorYear="1"&gt;&lt;Author&gt;Trica&lt;/Author&gt;&lt;Year&gt;2019&lt;/Year&gt;&lt;RecNum&gt;105&lt;/RecNum&gt;&lt;DisplayText&gt;Trica (2019)&lt;/DisplayText&gt;&lt;record&gt;&lt;rec-number&gt;105&lt;/rec-number&gt;&lt;foreign-keys&gt;&lt;key app="EN" db-id="525d9sr0qsvde5evfr0ps52ifpp52v555xtd" timestamp="1623635921"&gt;105&lt;/key&gt;&lt;/foreign-keys&gt;&lt;ref-type name="Journal Article"&gt;17&lt;/ref-type&gt;&lt;contributors&gt;&lt;authors&gt;&lt;author&gt;Alex Trica&lt;/author&gt;&lt;/authors&gt;&lt;/contributors&gt;&lt;titles&gt;&lt;title&gt;The Importance of Documentation in Software Development&lt;/title&gt;&lt;/titles&gt;&lt;dates&gt;&lt;year&gt;2019&lt;/year&gt;&lt;/dates&gt;&lt;urls&gt;&lt;related-urls&gt;&lt;url&gt;https://filtered.com/blog/post/project-management/the-importance-of-documentation-in-software-development&lt;/url&gt;&lt;/related-urls&gt;&lt;/urls&gt;&lt;/record&gt;&lt;/Cite&gt;&lt;/EndNote&gt;</w:instrText>
+      </w:r>
+      <w:r>
+        <w:fldChar w:fldCharType="separate"/>
+      </w:r>
+      <w:r>
+        <w:rPr>
+          <w:noProof/>
+        </w:rPr>
+        <w:t>Trica (2019)</w:t>
+      </w:r>
+      <w:r>
+        <w:fldChar w:fldCharType="end"/>
+      </w:r>
+      <w:r>
+        <w:t>, i</w:t>
+      </w:r>
+      <w:r>
+        <w:t>f your system speaks for itself, it can be used without documentation, but if the users need help with anything in the system, it can be easy to allocate.</w:t>
+      </w:r>
+      <w:r>
+        <w:t xml:space="preserve"> There should also be documentation for the users and developers, this can impact the further development of the project as well as give users background of the system.</w:t>
+      </w:r>
+    </w:p>
+    <w:p>
+      <w:r>
+        <w:t>Included in the documentation for developers, there should be:</w:t>
+      </w:r>
+    </w:p>
+    <w:p>
+      <w:pPr>
+        <w:pStyle w:val="ListParagraph"/>
+        <w:numPr>
+          <w:ilvl w:val="0"/>
+          <w:numId w:val="36"/>
+        </w:numPr>
+      </w:pPr>
+      <w:r>
+        <w:t>Server Environments</w:t>
+      </w:r>
+    </w:p>
+    <w:p>
+      <w:pPr>
+        <w:pStyle w:val="ListParagraph"/>
+        <w:numPr>
+          <w:ilvl w:val="0"/>
+          <w:numId w:val="36"/>
+        </w:numPr>
+      </w:pPr>
+      <w:r>
+        <w:t>Business rules</w:t>
+      </w:r>
+    </w:p>
+    <w:p>
+      <w:pPr>
+        <w:pStyle w:val="ListParagraph"/>
+        <w:numPr>
+          <w:ilvl w:val="0"/>
+          <w:numId w:val="36"/>
+        </w:numPr>
+      </w:pPr>
+      <w:r>
+        <w:t>Database files</w:t>
+      </w:r>
+    </w:p>
+    <w:p>
+      <w:pPr>
+        <w:pStyle w:val="ListParagraph"/>
+        <w:numPr>
+          <w:ilvl w:val="0"/>
+          <w:numId w:val="36"/>
+        </w:numPr>
+      </w:pPr>
+      <w:r>
+        <w:lastRenderedPageBreak/>
+        <w:t>Trouble shooting</w:t>
+      </w:r>
+    </w:p>
+    <w:p>
+      <w:pPr>
+        <w:pStyle w:val="ListParagraph"/>
+        <w:numPr>
+          <w:ilvl w:val="0"/>
+          <w:numId w:val="36"/>
+        </w:numPr>
+      </w:pPr>
+      <w:r>
+        <w:t>Application installation</w:t>
+      </w:r>
+    </w:p>
+    <w:p>
+      <w:pPr>
+        <w:pStyle w:val="ListParagraph"/>
+        <w:numPr>
+          <w:ilvl w:val="0"/>
+          <w:numId w:val="36"/>
+        </w:numPr>
+      </w:pPr>
+      <w:r>
+        <w:t>Code</w:t>
+      </w:r>
+    </w:p>
+    <w:p>
+      <w:r>
+        <w:t>Whereas the user</w:t>
+      </w:r>
+      <w:r>
+        <w:t xml:space="preserve"> documentation should be focused on the users’ tasks and the steps to achieving specific solutions</w:t>
+      </w:r>
+      <w:r>
+        <w:t xml:space="preserve"> </w:t>
+      </w:r>
+      <w:r>
+        <w:fldChar w:fldCharType="begin"/>
+      </w:r>
+      <w:r>
+        <w:instrText xml:space="preserve"> ADDIN EN.CITE &lt;EndNote&gt;&lt;Cite&gt;&lt;Author&gt;Trica&lt;/Author&gt;&lt;Year&gt;2019&lt;/Year&gt;&lt;RecNum&gt;105&lt;/RecNum&gt;&lt;DisplayText&gt;(Trica, 2019)&lt;/DisplayText&gt;&lt;record&gt;&lt;rec-number&gt;105&lt;/rec-number&gt;&lt;foreign-keys&gt;&lt;key app="EN" db-id="525d9sr0qsvde5evfr0ps52ifpp52v555xtd" timestamp="1623635921"&gt;105&lt;/key&gt;&lt;/foreign-keys&gt;&lt;ref-type name="Journal Article"&gt;17&lt;/ref-type&gt;&lt;contributors&gt;&lt;authors&gt;&lt;author&gt;Alex Trica&lt;/author&gt;&lt;/authors&gt;&lt;/contributors&gt;&lt;titles&gt;&lt;title&gt;The Importance of Documentation in Software Development&lt;/title&gt;&lt;/titles&gt;&lt;dates&gt;&lt;year&gt;2019&lt;/year&gt;&lt;/dates&gt;&lt;urls&gt;&lt;related-urls&gt;&lt;url&gt;https://filtered.com/blog/post/project-management/the-importance-of-documentation-in-software-development&lt;/url&gt;&lt;/related-urls&gt;&lt;/urls&gt;&lt;/record&gt;&lt;/Cite&gt;&lt;/EndNote&gt;</w:instrText>
+      </w:r>
+      <w:r>
+        <w:fldChar w:fldCharType="separate"/>
+      </w:r>
+      <w:r>
+        <w:rPr>
+          <w:noProof/>
+        </w:rPr>
+        <w:t>(Trica, 2019)</w:t>
+      </w:r>
+      <w:r>
+        <w:fldChar w:fldCharType="end"/>
+      </w:r>
+      <w:r>
+        <w:t>.</w:t>
       </w:r>
     </w:p>
     <w:p>
@@ -7372,7 +7493,7 @@
       <w:pPr>
         <w:pStyle w:val="Caption"/>
       </w:pPr>
-      <w:bookmarkStart w:id="40" w:name="_Toc73916872"/>
+      <w:bookmarkStart w:id="40" w:name="_Toc74537478"/>
       <w:r>
         <w:t xml:space="preserve">Figure </w:t>
       </w:r>
@@ -7397,21 +7518,248 @@
       <w:r>
         <w:t>: Help and documentation</w:t>
       </w:r>
+      <w:r>
+        <w:t xml:space="preserve"> (own example)</w:t>
+      </w:r>
       <w:bookmarkEnd w:id="40"/>
     </w:p>
     <w:p>
-      <w:r>
+      <w:pPr>
+        <w:pStyle w:val="Heading2"/>
+      </w:pPr>
+      <w:bookmarkStart w:id="41" w:name="_Toc74537721"/>
+      <w:r>
+        <w:t>4.6</w:t>
+      </w:r>
+      <w:r>
+        <w:t xml:space="preserve"> </w:t>
+      </w:r>
+      <w:r>
+        <w:t xml:space="preserve">HCI </w:t>
+      </w:r>
+      <w:r>
+        <w:t>Conclusion</w:t>
+      </w:r>
+      <w:bookmarkEnd w:id="41"/>
+    </w:p>
+    <w:p>
+      <w:r>
+        <w:t xml:space="preserve">According to </w:t>
+      </w:r>
+      <w:r>
+        <w:fldChar w:fldCharType="begin"/>
+      </w:r>
+      <w:r>
+        <w:instrText xml:space="preserve"> ADDIN EN.CITE &lt;EndNote&gt;&lt;Cite AuthorYear="1"&gt;&lt;Author&gt;Fawcett&lt;/Author&gt;&lt;Year&gt;2021&lt;/Year&gt;&lt;RecNum&gt;107&lt;/RecNum&gt;&lt;DisplayText&gt;Fawcett (2021)&lt;/DisplayText&gt;&lt;record&gt;&lt;rec-number&gt;107&lt;/rec-number&gt;&lt;foreign-keys&gt;&lt;key app="EN" db-id="525d9sr0qsvde5evfr0ps52ifpp52v555xtd" timestamp="1623637062"&gt;107&lt;/key&gt;&lt;/foreign-keys&gt;&lt;ref-type name="Journal Article"&gt;17&lt;/ref-type&gt;&lt;contributors&gt;&lt;authors&gt;&lt;author&gt;Amanda Fawcett&lt;/author&gt;&lt;/authors&gt;&lt;/contributors&gt;&lt;titles&gt;&lt;title&gt;Introduction to Human-Computer Interaction &amp;amp; Design Principles&lt;/title&gt;&lt;/titles&gt;&lt;dates&gt;&lt;year&gt;2021&lt;/year&gt;&lt;/dates&gt;&lt;urls&gt;&lt;related-urls&gt;&lt;url&gt;https://www.educative.io/blog/intro-human-computer-interaction&lt;/url&gt;&lt;/related-urls&gt;&lt;/urls&gt;&lt;/record&gt;&lt;/Cite&gt;&lt;/EndNote&gt;</w:instrText>
+      </w:r>
+      <w:r>
+        <w:fldChar w:fldCharType="separate"/>
+      </w:r>
+      <w:r>
+        <w:rPr>
+          <w:noProof/>
+        </w:rPr>
+        <w:t>Fawcett (2021)</w:t>
+      </w:r>
+      <w:r>
+        <w:fldChar w:fldCharType="end"/>
+      </w:r>
+      <w:r>
+        <w:t>, it is important not to reinvent the wheel, but still use your own innovation. Developers have the tendency to transfer old interfaces to well-designed systems, and to prevent that a design that has set standards</w:t>
+      </w:r>
+      <w:r>
+        <w:t>,</w:t>
+      </w:r>
+      <w:r>
+        <w:t xml:space="preserve"> prove to be more intuitive and have all human-computer interaction set in place</w:t>
+      </w:r>
+      <w:r>
+        <w:t xml:space="preserve"> </w:t>
+      </w:r>
+      <w:r>
+        <w:fldChar w:fldCharType="begin"/>
+      </w:r>
+      <w:r>
+        <w:instrText xml:space="preserve"> ADDIN EN.CITE &lt;EndNote&gt;&lt;Cite&gt;&lt;Author&gt;Fawcett&lt;/Author&gt;&lt;Year&gt;2021&lt;/Year&gt;&lt;RecNum&gt;107&lt;/RecNum&gt;&lt;DisplayText&gt;(Fawcett, 2021)&lt;/DisplayText&gt;&lt;record&gt;&lt;rec-number&gt;107&lt;/rec-number&gt;&lt;foreign-keys&gt;&lt;key app="EN" db-id="525d9sr0qsvde5evfr0ps52ifpp52v555xtd" timestamp="1623637062"&gt;107&lt;/key&gt;&lt;/foreign-keys&gt;&lt;ref-type name="Journal Article"&gt;17&lt;/ref-type&gt;&lt;contributors&gt;&lt;authors&gt;&lt;author&gt;Amanda Fawcett&lt;/author&gt;&lt;/authors&gt;&lt;/contributors&gt;&lt;titles&gt;&lt;title&gt;Introduction to Human-Computer Interaction &amp;amp; Design Principles&lt;/title&gt;&lt;/titles&gt;&lt;dates&gt;&lt;year&gt;2021&lt;/year&gt;&lt;/dates&gt;&lt;urls&gt;&lt;related-urls&gt;&lt;url&gt;https://www.educative.io/blog/intro-human-computer-interaction&lt;/url&gt;&lt;/related-urls&gt;&lt;/urls&gt;&lt;/record&gt;&lt;/Cite&gt;&lt;/EndNote&gt;</w:instrText>
+      </w:r>
+      <w:r>
+        <w:fldChar w:fldCharType="separate"/>
+      </w:r>
+      <w:r>
+        <w:rPr>
+          <w:noProof/>
+        </w:rPr>
+        <w:t>(Fawcett, 2021)</w:t>
+      </w:r>
+      <w:r>
+        <w:fldChar w:fldCharType="end"/>
+      </w:r>
+      <w:r>
+        <w:t>.</w:t>
+      </w:r>
+      <w:r>
+        <w:t xml:space="preserve"> For this study, all human-computer interaction rules will be followed to improve on user experience.</w:t>
+      </w:r>
+    </w:p>
+    <w:p>
+      <w:r>
+        <w:t xml:space="preserve">The </w:t>
+      </w:r>
+      <w:r>
+        <w:t xml:space="preserve">next </w:t>
+      </w:r>
+      <w:r>
+        <w:t>section of the paper will be the summary of this chapter.</w:t>
+      </w:r>
+    </w:p>
+    <w:p>
+      <w:pPr>
+        <w:pStyle w:val="Heading1"/>
+      </w:pPr>
+      <w:bookmarkStart w:id="42" w:name="_Toc74537722"/>
+      <w:r>
+        <w:t>Summary</w:t>
+      </w:r>
+      <w:bookmarkEnd w:id="42"/>
+    </w:p>
+    <w:p>
+      <w:pPr>
+        <w:rPr>
+          <w:lang w:eastAsia="en-ZA"/>
+        </w:rPr>
+      </w:pPr>
+      <w:r>
+        <w:rPr>
+          <w:lang w:eastAsia="en-ZA"/>
+        </w:rPr>
+        <w:t>To reach the goal of this study, an</w:t>
+      </w:r>
+      <w:r>
+        <w:t xml:space="preserve"> evaluation to improve the communication using different communication methods and user interface design in a software development environment will be done</w:t>
+      </w:r>
+      <w:r>
+        <w:rPr>
+          <w:lang w:eastAsia="en-ZA"/>
+        </w:rPr>
+        <w:t>.</w:t>
+      </w:r>
+    </w:p>
+    <w:p>
+      <w:r>
+        <w:t xml:space="preserve">The theoretical objectives of this study are to identify the communication applications commonly used in industry, as well as gain knowledge of design science research to guide the development of an artifact. </w:t>
+      </w:r>
+      <w:r>
+        <w:rPr>
+          <w:lang w:eastAsia="en-ZA"/>
+        </w:rPr>
+        <w:t xml:space="preserve">By doing research on the different communication </w:t>
+      </w:r>
+      <w:r>
+        <w:rPr>
+          <w:lang w:eastAsia="en-ZA"/>
+        </w:rPr>
         <w:lastRenderedPageBreak/>
-        <w:t xml:space="preserve">As shown in Figure 10, in the menu tab, there will be a section where the user can access the documentation and ask for support. The documentation should be focused on the </w:t>
-      </w:r>
-      <w:r>
-        <w:t>users’</w:t>
-      </w:r>
-      <w:r>
-        <w:t xml:space="preserve"> tasks and the steps to achieving specific solutions</w:t>
+        <w:t xml:space="preserve">methods, it opens new possibilities and ideas on how the artefact will improve the communication in the company, as well as understanding the advantages and disadvantage of each communication method. </w:t>
+      </w:r>
+      <w:r>
+        <w:t>Human-computer interaction helps with understanding of what the difference between a good and a bad system is, thus giving background on designing the artefact, and using past research of user experience.</w:t>
+      </w:r>
+    </w:p>
+    <w:p>
+      <w:r>
+        <w:t xml:space="preserve">According to </w:t>
+      </w:r>
+      <w:r>
+        <w:fldChar w:fldCharType="begin"/>
+      </w:r>
+      <w:r>
+        <w:instrText xml:space="preserve"> ADDIN EN.CITE &lt;EndNote&gt;&lt;Cite&gt;&lt;Author&gt;Hellgren&lt;/Author&gt;&lt;Year&gt;2018&lt;/Year&gt;&lt;RecNum&gt;3&lt;/RecNum&gt;&lt;DisplayText&gt;(Hellgren, 2018)&lt;/DisplayText&gt;&lt;record&gt;&lt;rec-number&gt;3&lt;/rec-number&gt;&lt;foreign-keys&gt;&lt;key app="EN" db-id="59r9d2v012509ced2d6vsx20artsppdwsv2v" timestamp="1623610376"&gt;3&lt;/key&gt;&lt;/foreign-keys&gt;&lt;ref-type name="Journal Article"&gt;17&lt;/ref-type&gt;&lt;contributors&gt;&lt;authors&gt;&lt;author&gt;Heikki Hellgren&lt;/author&gt;&lt;/authors&gt;&lt;/contributors&gt;&lt;titles&gt;&lt;title&gt;Communicating in software development&lt;/title&gt;&lt;/titles&gt;&lt;dates&gt;&lt;year&gt;2018&lt;/year&gt;&lt;/dates&gt;&lt;urls&gt;&lt;related-urls&gt;&lt;url&gt;https://hackernoon.com/communicating-in-software-development-f3434c52eb23&lt;/url&gt;&lt;/related-urls&gt;&lt;/urls&gt;&lt;/record&gt;&lt;/Cite&gt;&lt;/EndNote&gt;</w:instrText>
+      </w:r>
+      <w:r>
+        <w:fldChar w:fldCharType="separate"/>
+      </w:r>
+      <w:r>
+        <w:rPr>
+          <w:noProof/>
+        </w:rPr>
+        <w:t>(Hellgren, 2018)</w:t>
+      </w:r>
+      <w:r>
+        <w:fldChar w:fldCharType="end"/>
+      </w:r>
+      <w:r>
+        <w:t>, companies use email, instant messaging, wikis, chat systems, issue queues, social media, drawing or multimedi</w:t>
+      </w:r>
+      <w:r>
+        <w:t>a</w:t>
       </w:r>
       <w:r>
         <w:t>.</w:t>
+      </w:r>
+      <w:r>
+        <w:t xml:space="preserve"> In this chapter each method was discussed in depth</w:t>
+      </w:r>
+      <w:r>
+        <w:t>.</w:t>
+      </w:r>
+      <w:r>
+        <w:t xml:space="preserve"> </w:t>
+      </w:r>
+    </w:p>
+    <w:p>
+      <w:r>
+        <w:t>For this study, a method that would be most applicable is one that does not immediately interrupt a developer, while still being notified that there is important information that needs to be attended to. This will allow the developer or project manager to continue with what they are busy with and allow them to make it part of their routine to check their notifications.</w:t>
+      </w:r>
+    </w:p>
+    <w:p>
+      <w:r>
+        <w:t xml:space="preserve">Human-computer interaction helps with understanding what the difference between a good and a bad system is, but it does not guarantee the development of a successful product </w:t>
+      </w:r>
+      <w:r>
+        <w:fldChar w:fldCharType="begin"/>
+      </w:r>
+      <w:r>
+        <w:instrText xml:space="preserve"> ADDIN EN.CITE &lt;EndNote&gt;&lt;Cite&gt;&lt;Author&gt;Blackwell&lt;/Author&gt;&lt;Year&gt;2010&lt;/Year&gt;&lt;RecNum&gt;86&lt;/RecNum&gt;&lt;DisplayText&gt;(Blackwell, 2010)&lt;/DisplayText&gt;&lt;record&gt;&lt;rec-number&gt;86&lt;/rec-number&gt;&lt;foreign-keys&gt;&lt;key app="EN" db-id="525d9sr0qsvde5evfr0ps52ifpp52v555xtd" timestamp="1623617581"&gt;86&lt;/key&gt;&lt;/foreign-keys&gt;&lt;ref-type name="Journal Article"&gt;17&lt;/ref-type&gt;&lt;contributors&gt;&lt;authors&gt;&lt;author&gt;Alan Blackwell&lt;/author&gt;&lt;/authors&gt;&lt;/contributors&gt;&lt;titles&gt;&lt;title&gt;Human Computer Interaction&lt;/title&gt;&lt;/titles&gt;&lt;dates&gt;&lt;year&gt;2010&lt;/year&gt;&lt;/dates&gt;&lt;urls&gt;&lt;related-urls&gt;&lt;url&gt;https://www.cl.cam.ac.uk/teaching/1011/HCI/HCI2010.pdf&lt;/url&gt;&lt;/related-urls&gt;&lt;/urls&gt;&lt;/record&gt;&lt;/Cite&gt;&lt;/EndNote&gt;</w:instrText>
+      </w:r>
+      <w:r>
+        <w:fldChar w:fldCharType="separate"/>
+      </w:r>
+      <w:r>
+        <w:rPr>
+          <w:noProof/>
+        </w:rPr>
+        <w:t>(Blackwell, 2010)</w:t>
+      </w:r>
+      <w:r>
+        <w:fldChar w:fldCharType="end"/>
+      </w:r>
+      <w:r>
+        <w:t xml:space="preserve">. </w:t>
+      </w:r>
+      <w:r>
+        <w:t xml:space="preserve">All </w:t>
+      </w:r>
+      <w:r>
+        <w:t>human-computer interaction rules will be followed to improve on user experience</w:t>
+      </w:r>
+      <w:r>
+        <w:t>.</w:t>
+      </w:r>
+    </w:p>
+    <w:p>
+      <w:pPr>
+        <w:rPr>
+          <w:lang w:eastAsia="en-ZA"/>
+        </w:rPr>
+      </w:pPr>
+      <w:r>
+        <w:t>The next chapter in this study will be the empirical study</w:t>
+      </w:r>
+      <w:r>
+        <w:t xml:space="preserve"> and will cover the data gathering techniques used to analyse and improve the existing concept.</w:t>
+      </w:r>
+      <w:r>
+        <w:br w:type="page"/>
       </w:r>
     </w:p>
     <w:p>
@@ -7422,70 +7770,19 @@
           <w:numId w:val="0"/>
         </w:numPr>
       </w:pPr>
-      <w:bookmarkStart w:id="41" w:name="_Toc73918950"/>
-      <w:r>
+      <w:bookmarkStart w:id="43" w:name="_Toc74537723"/>
+      <w:bookmarkEnd w:id="7"/>
+      <w:r>
+        <w:lastRenderedPageBreak/>
         <w:t>6</w:t>
       </w:r>
       <w:r>
         <w:t xml:space="preserve">. </w:t>
       </w:r>
       <w:r>
-        <w:t>Summary</w:t>
-      </w:r>
-      <w:bookmarkEnd w:id="41"/>
-    </w:p>
-    <w:p>
-      <w:r>
-        <w:t>The goal of this chapter was to gain insight into the different ways in which communication can take place in the industry, as well as human-computer interaction. This is achieved by looking at what communication method is most suitable for each scenario.</w:t>
-      </w:r>
-    </w:p>
-    <w:p>
-      <w:r>
-        <w:t>By looking at human-computer interaction principles,</w:t>
-      </w:r>
-      <w:r>
-        <w:t xml:space="preserve"> the artifact can be designed in the most </w:t>
-      </w:r>
-      <w:r>
-        <w:t>user-friendly</w:t>
-      </w:r>
-      <w:r>
-        <w:t xml:space="preserve"> manner and be used as a “check-list” to ensure that every principle is followed.</w:t>
-      </w:r>
-      <w:r>
-        <w:t xml:space="preserve"> </w:t>
-      </w:r>
-    </w:p>
-    <w:p>
-      <w:pPr>
-        <w:spacing w:after="0" w:line="240" w:lineRule="auto"/>
-        <w:jc w:val="left"/>
-      </w:pPr>
-      <w:r>
-        <w:br w:type="page"/>
-      </w:r>
-    </w:p>
-    <w:p>
-      <w:pPr>
-        <w:pStyle w:val="Heading1"/>
-        <w:numPr>
-          <w:ilvl w:val="0"/>
-          <w:numId w:val="0"/>
-        </w:numPr>
-      </w:pPr>
-      <w:bookmarkStart w:id="42" w:name="_Toc73918951"/>
-      <w:bookmarkEnd w:id="8"/>
-      <w:r>
-        <w:lastRenderedPageBreak/>
-        <w:t>7</w:t>
-      </w:r>
-      <w:r>
-        <w:t xml:space="preserve">. </w:t>
-      </w:r>
-      <w:r>
         <w:t>Reference List</w:t>
       </w:r>
-      <w:bookmarkEnd w:id="42"/>
+      <w:bookmarkEnd w:id="43"/>
     </w:p>
     <w:p>
       <w:pPr>
@@ -7801,7 +8098,7 @@
         <w:ind w:left="720" w:hanging="720"/>
       </w:pPr>
       <w:r>
-        <w:t xml:space="preserve">Foundation, I. D. (2016). The Use of Language and the User Experience. </w:t>
+        <w:t xml:space="preserve">Fawcett, A. (2021). Introduction to Human-Computer Interaction &amp; Design Principles. </w:t>
       </w:r>
       <w:hyperlink r:id="rId29" w:history="1">
         <w:r>
@@ -7809,7 +8106,7 @@
             <w:rStyle w:val="Hyperlink"/>
             <w:lang w:val="en-US"/>
           </w:rPr>
-          <w:t>https://www.interaction-design.org/literature/article/the-use-of-language-and-the-user-experience</w:t>
+          <w:t>https://www.educative.io/blog/intro-human-computer-interaction</w:t>
         </w:r>
       </w:hyperlink>
       <w:r>
@@ -7823,7 +8120,7 @@
         <w:ind w:left="720" w:hanging="720"/>
       </w:pPr>
       <w:r>
-        <w:t xml:space="preserve">Gregory, S. (2019). Best Error Messages: 5 Tips For A User-Friendly Experience. </w:t>
+        <w:t xml:space="preserve">Foundation, I. D. (2016). The Use of Language and the User Experience. </w:t>
       </w:r>
       <w:hyperlink r:id="rId30" w:history="1">
         <w:r>
@@ -7831,19 +8128,11 @@
             <w:rStyle w:val="Hyperlink"/>
             <w:lang w:val="en-US"/>
           </w:rPr>
-          <w:t>https://freshsparks.com/user-experience-tips-best-error-</w:t>
-        </w:r>
-        <w:r>
-          <w:rPr>
-            <w:rStyle w:val="Hyperlink"/>
-            <w:lang w:val="en-US"/>
-          </w:rPr>
-          <w:lastRenderedPageBreak/>
-          <w:t>messages/#:~:text=A%20more%20positive%20error%20message%20experience%20is%20to,users%20engaged%20and%20willing%20to%20make%20the%20corrections</w:t>
+          <w:t>https://www.interaction-design.org/literature/article/the-use-of-language-and-the-user-experience</w:t>
         </w:r>
       </w:hyperlink>
       <w:r>
-        <w:t xml:space="preserve">. </w:t>
+        <w:t xml:space="preserve"> </w:t>
       </w:r>
     </w:p>
     <w:p>
@@ -7853,7 +8142,8 @@
         <w:ind w:left="720" w:hanging="720"/>
       </w:pPr>
       <w:r>
-        <w:t xml:space="preserve">Hackeling, E. (2021). How much time are you spending on email? . </w:t>
+        <w:lastRenderedPageBreak/>
+        <w:t xml:space="preserve">Gregory, S. (2019). Best Error Messages: 5 Tips For A User-Friendly Experience. </w:t>
       </w:r>
       <w:hyperlink r:id="rId31" w:history="1">
         <w:r>
@@ -7861,11 +8151,11 @@
             <w:rStyle w:val="Hyperlink"/>
             <w:lang w:val="en-US"/>
           </w:rPr>
-          <w:t>https://frontapp.com/blog/how-much-time-are-you-spending-on-email</w:t>
+          <w:t>https://freshsparks.com/user-experience-tips-best-error-messages/#:~:text=A%20more%20positive%20error%20message%20experience%20is%20to,users%20engaged%20and%20willing%20to%20make%20the%20corrections</w:t>
         </w:r>
       </w:hyperlink>
       <w:r>
-        <w:t xml:space="preserve"> </w:t>
+        <w:t xml:space="preserve">. </w:t>
       </w:r>
     </w:p>
     <w:p>
@@ -7875,7 +8165,7 @@
         <w:ind w:left="720" w:hanging="720"/>
       </w:pPr>
       <w:r>
-        <w:t xml:space="preserve">Hellgren, H. (2018). Communicating in software development. </w:t>
+        <w:t xml:space="preserve">Hackeling, E. (2021). How much time are you spending on email? . </w:t>
       </w:r>
       <w:hyperlink r:id="rId32" w:history="1">
         <w:r>
@@ -7883,7 +8173,7 @@
             <w:rStyle w:val="Hyperlink"/>
             <w:lang w:val="en-US"/>
           </w:rPr>
-          <w:t>https://hackernoon.com/communicating-in-software-development-f3434c52eb23</w:t>
+          <w:t>https://frontapp.com/blog/how-much-time-are-you-spending-on-email</w:t>
         </w:r>
       </w:hyperlink>
       <w:r>
@@ -7897,16 +8187,19 @@
         <w:ind w:left="720" w:hanging="720"/>
       </w:pPr>
       <w:r>
-        <w:t xml:space="preserve">Hinze-Hoare, V. (2007). The review and analysis of human computer interaction (HCI) principles. </w:t>
-      </w:r>
-      <w:r>
-        <w:rPr>
-          <w:i/>
-        </w:rPr>
-        <w:t>arXiv preprint arXiv:0707.3638</w:t>
-      </w:r>
-      <w:r>
-        <w:t xml:space="preserve">. </w:t>
+        <w:t xml:space="preserve">Hellgren, H. (2018). Communicating in software development. </w:t>
+      </w:r>
+      <w:hyperlink r:id="rId33" w:history="1">
+        <w:r>
+          <w:rPr>
+            <w:rStyle w:val="Hyperlink"/>
+            <w:lang w:val="en-US"/>
+          </w:rPr>
+          <w:t>https://hackernoon.com/communicating-in-software-development-f3434c52eb23</w:t>
+        </w:r>
+      </w:hyperlink>
+      <w:r>
+        <w:t xml:space="preserve"> </w:t>
       </w:r>
     </w:p>
     <w:p>
@@ -7916,26 +8209,17 @@
         <w:ind w:left="720" w:hanging="720"/>
       </w:pPr>
       <w:r>
-        <w:t xml:space="preserve">Keerti. (2020). </w:t>
+        <w:t xml:space="preserve">Hinze-Hoare, V. (2007). The review and analysis of human computer interaction (HCI) principles. </w:t>
       </w:r>
       <w:r>
         <w:rPr>
           <w:i/>
         </w:rPr>
-        <w:t>A Complete Guide for UI Design Process (User Interface)</w:t>
+        <w:t>arXiv preprint arXiv:0707.3638</w:t>
       </w:r>
       <w:r>
         <w:t xml:space="preserve">. </w:t>
       </w:r>
-      <w:hyperlink r:id="rId33" w:history="1">
-        <w:r>
-          <w:rPr>
-            <w:rStyle w:val="Hyperlink"/>
-            <w:lang w:val="en-US"/>
-          </w:rPr>
-          <w:t>https://www.cronj.com/blog/user-interface-ui-design-process-in-graphic-design</w:t>
-        </w:r>
-      </w:hyperlink>
     </w:p>
     <w:p>
       <w:pPr>
@@ -7944,7 +8228,16 @@
         <w:ind w:left="720" w:hanging="720"/>
       </w:pPr>
       <w:r>
-        <w:t xml:space="preserve">Kim, Y. S. (2018). The Importance of Literature Review in Research Writing. </w:t>
+        <w:t xml:space="preserve">Keerti. (2020). </w:t>
+      </w:r>
+      <w:r>
+        <w:rPr>
+          <w:i/>
+        </w:rPr>
+        <w:t>A Complete Guide for UI Design Process (User Interface)</w:t>
+      </w:r>
+      <w:r>
+        <w:t xml:space="preserve">. </w:t>
       </w:r>
       <w:hyperlink r:id="rId34" w:history="1">
         <w:r>
@@ -7952,12 +8245,9 @@
             <w:rStyle w:val="Hyperlink"/>
             <w:lang w:val="en-US"/>
           </w:rPr>
-          <w:t>https://owlcation.com/humanities/literature_review</w:t>
+          <w:t>https://www.cronj.com/blog/user-interface-ui-design-process-in-graphic-design</w:t>
         </w:r>
       </w:hyperlink>
-      <w:r>
-        <w:t xml:space="preserve"> </w:t>
-      </w:r>
     </w:p>
     <w:p>
       <w:pPr>
@@ -7966,25 +8256,19 @@
         <w:ind w:left="720" w:hanging="720"/>
       </w:pPr>
       <w:r>
-        <w:t xml:space="preserve">Knopf, J. W. (2006). Doing a literature review. </w:t>
-      </w:r>
-      <w:r>
-        <w:rPr>
-          <w:i/>
-        </w:rPr>
-        <w:t>PS: Political Science and Politics</w:t>
-      </w:r>
-      <w:r>
-        <w:t>,</w:t>
-      </w:r>
-      <w:r>
-        <w:rPr>
-          <w:i/>
-        </w:rPr>
-        <w:t xml:space="preserve"> 39</w:t>
-      </w:r>
-      <w:r>
-        <w:t xml:space="preserve">(1), 127-132. </w:t>
+        <w:t xml:space="preserve">Kim, Y. S. (2018). The Importance of Literature Review in Research Writing. </w:t>
+      </w:r>
+      <w:hyperlink r:id="rId35" w:history="1">
+        <w:r>
+          <w:rPr>
+            <w:rStyle w:val="Hyperlink"/>
+            <w:lang w:val="en-US"/>
+          </w:rPr>
+          <w:t>https://owlcation.com/humanities/literature_review</w:t>
+        </w:r>
+      </w:hyperlink>
+      <w:r>
+        <w:t xml:space="preserve"> </w:t>
       </w:r>
     </w:p>
     <w:p>
@@ -7994,19 +8278,25 @@
         <w:ind w:left="720" w:hanging="720"/>
       </w:pPr>
       <w:r>
-        <w:t xml:space="preserve">Laubheimer, P. (2015). Preventing User Errors: Avoiding Conscious Mistakes. </w:t>
-      </w:r>
-      <w:hyperlink r:id="rId35" w:history="1">
-        <w:r>
-          <w:rPr>
-            <w:rStyle w:val="Hyperlink"/>
-            <w:lang w:val="en-US"/>
-          </w:rPr>
-          <w:t>https://www.nngroup.com/articles/user-mistakes/#:~:text=Prevent%20mistakes%20by%20helping%20the%20user%20to%20build,before%20deleting%29%2C%20and%20warn%20before%20mistakes%20are%20made</w:t>
-        </w:r>
-      </w:hyperlink>
-      <w:r>
-        <w:t xml:space="preserve">. </w:t>
+        <w:t xml:space="preserve">Knopf, J. W. (2006). Doing a literature review. </w:t>
+      </w:r>
+      <w:r>
+        <w:rPr>
+          <w:i/>
+        </w:rPr>
+        <w:t>PS: Political Science and Politics</w:t>
+      </w:r>
+      <w:r>
+        <w:t>,</w:t>
+      </w:r>
+      <w:r>
+        <w:rPr>
+          <w:i/>
+        </w:rPr>
+        <w:t xml:space="preserve"> 39</w:t>
+      </w:r>
+      <w:r>
+        <w:t xml:space="preserve">(1), 127-132. </w:t>
       </w:r>
     </w:p>
     <w:p>
@@ -8016,7 +8306,7 @@
         <w:ind w:left="720" w:hanging="720"/>
       </w:pPr>
       <w:r>
-        <w:t xml:space="preserve">Leano, M. (2020). WHY INSTANT MESSAGING IS THE TOP COMMUNITION TOOL FOR BUSINESSES. </w:t>
+        <w:t xml:space="preserve">Laubheimer, P. (2015). Preventing User Errors: Avoiding Conscious Mistakes. </w:t>
       </w:r>
       <w:hyperlink r:id="rId36" w:history="1">
         <w:r>
@@ -8024,7 +8314,7 @@
             <w:rStyle w:val="Hyperlink"/>
             <w:lang w:val="en-US"/>
           </w:rPr>
-          <w:t>https://newmediaservices.com.au/instant-messaging/#:~:text=Instant%20messaging%2C%20originally%20created%20for%20entertainment%20and%20social,messaging%20marketing%2C%20lead%20generation%2C%20and%20customer%20support%20purposes</w:t>
+          <w:t>https://www.nngroup.com/articles/user-mistakes/#:~:text=Prevent%20mistakes%20by%20helping%20the%20user%20to%20build,before%20deleting%29%2C%20and%20warn%20before%20mistakes%20are%20made</w:t>
         </w:r>
       </w:hyperlink>
       <w:r>
@@ -8038,7 +8328,7 @@
         <w:ind w:left="720" w:hanging="720"/>
       </w:pPr>
       <w:r>
-        <w:t xml:space="preserve">LeBar, Z. (2017). What Are Wikis, and Why Should You Use Them? </w:t>
+        <w:t xml:space="preserve">Leano, M. (2020). WHY INSTANT MESSAGING IS THE TOP COMMUNITION TOOL FOR BUSINESSES. </w:t>
       </w:r>
       <w:hyperlink r:id="rId37" w:history="1">
         <w:r>
@@ -8046,11 +8336,11 @@
             <w:rStyle w:val="Hyperlink"/>
             <w:lang w:val="en-US"/>
           </w:rPr>
-          <w:t>https://business.tutsplus.com/tutorials/what-are-wikis-and-why-should-you-use-them--cms-19540</w:t>
+          <w:t>https://newmediaservices.com.au/instant-messaging/#:~:text=Instant%20messaging%2C%20originally%20created%20for%20entertainment%20and%20social,messaging%20marketing%2C%20lead%20generation%2C%20and%20customer%20support%20purposes</w:t>
         </w:r>
       </w:hyperlink>
       <w:r>
-        <w:t xml:space="preserve"> </w:t>
+        <w:t xml:space="preserve">. </w:t>
       </w:r>
     </w:p>
     <w:p>
@@ -8060,25 +8350,19 @@
         <w:ind w:left="720" w:hanging="720"/>
       </w:pPr>
       <w:r>
-        <w:t xml:space="preserve">Minocha, S., Petre, M., &amp; Roberts, D. (2008). Using wikis to simulate distributed requirements development in a software engineering course. </w:t>
-      </w:r>
-      <w:r>
-        <w:rPr>
-          <w:i/>
-        </w:rPr>
-        <w:t>International Journal of Engineering Education</w:t>
-      </w:r>
-      <w:r>
-        <w:t>,</w:t>
-      </w:r>
-      <w:r>
-        <w:rPr>
-          <w:i/>
-        </w:rPr>
-        <w:t xml:space="preserve"> 24</w:t>
-      </w:r>
-      <w:r>
-        <w:t xml:space="preserve">(4), 689-704. </w:t>
+        <w:t xml:space="preserve">LeBar, Z. (2017). What Are Wikis, and Why Should You Use Them? </w:t>
+      </w:r>
+      <w:hyperlink r:id="rId38" w:history="1">
+        <w:r>
+          <w:rPr>
+            <w:rStyle w:val="Hyperlink"/>
+            <w:lang w:val="en-US"/>
+          </w:rPr>
+          <w:t>https://business.tutsplus.com/tutorials/what-are-wikis-and-why-should-you-use-them--cms-19540</w:t>
+        </w:r>
+      </w:hyperlink>
+      <w:r>
+        <w:t xml:space="preserve"> </w:t>
       </w:r>
     </w:p>
     <w:p>
@@ -8088,19 +8372,25 @@
         <w:ind w:left="720" w:hanging="720"/>
       </w:pPr>
       <w:r>
-        <w:t xml:space="preserve">Natoli, J. (2020). Feedback: 5 Principles of Interaction Design To Supercharge Your UI (5 of 5). </w:t>
-      </w:r>
-      <w:hyperlink r:id="rId38" w:history="1">
-        <w:r>
-          <w:rPr>
-            <w:rStyle w:val="Hyperlink"/>
-            <w:lang w:val="en-US"/>
-          </w:rPr>
-          <w:t>https://givegoodux.com/feedback-5-principles-interaction-design-supercharge-ui-5-5/</w:t>
-        </w:r>
-      </w:hyperlink>
-      <w:r>
-        <w:t xml:space="preserve"> </w:t>
+        <w:t xml:space="preserve">Minocha, S., Petre, M., &amp; Roberts, D. (2008). Using wikis to simulate distributed requirements development in a software engineering course. </w:t>
+      </w:r>
+      <w:r>
+        <w:rPr>
+          <w:i/>
+        </w:rPr>
+        <w:t>International Journal of Engineering Education</w:t>
+      </w:r>
+      <w:r>
+        <w:t>,</w:t>
+      </w:r>
+      <w:r>
+        <w:rPr>
+          <w:i/>
+        </w:rPr>
+        <w:t xml:space="preserve"> 24</w:t>
+      </w:r>
+      <w:r>
+        <w:t xml:space="preserve">(4), 689-704. </w:t>
       </w:r>
     </w:p>
     <w:p>
@@ -8110,7 +8400,7 @@
         <w:ind w:left="720" w:hanging="720"/>
       </w:pPr>
       <w:r>
-        <w:t xml:space="preserve">Ngai, J. (2017). Important Advantages of Data Driven Design. </w:t>
+        <w:t xml:space="preserve">Natoli, J. (2020). Feedback: 5 Principles of Interaction Design To Supercharge Your UI (5 of 5). </w:t>
       </w:r>
       <w:hyperlink r:id="rId39" w:history="1">
         <w:r>
@@ -8118,7 +8408,7 @@
             <w:rStyle w:val="Hyperlink"/>
             <w:lang w:val="en-US"/>
           </w:rPr>
-          <w:t>https://webdesign.tutsplus.com/articles/important-advantages-of-data-driven-design--cms-29115</w:t>
+          <w:t>https://givegoodux.com/feedback-5-principles-interaction-design-supercharge-ui-5-5/</w:t>
         </w:r>
       </w:hyperlink>
       <w:r>
@@ -8132,7 +8422,7 @@
         <w:ind w:left="720" w:hanging="720"/>
       </w:pPr>
       <w:r>
-        <w:t xml:space="preserve">Nielsen, J. (2001). 113 Design Guidelines for Homepage Usability. </w:t>
+        <w:t xml:space="preserve">Ngai, J. (2017). Important Advantages of Data Driven Design. </w:t>
       </w:r>
       <w:hyperlink r:id="rId40" w:history="1">
         <w:r>
@@ -8140,7 +8430,7 @@
             <w:rStyle w:val="Hyperlink"/>
             <w:lang w:val="en-US"/>
           </w:rPr>
-          <w:t>https://www.nngroup.com/articles/113-design-guidelines-homepage-usability/</w:t>
+          <w:t>https://webdesign.tutsplus.com/articles/important-advantages-of-data-driven-design--cms-29115</w:t>
         </w:r>
       </w:hyperlink>
       <w:r>
@@ -8154,7 +8444,19 @@
         <w:ind w:left="720" w:hanging="720"/>
       </w:pPr>
       <w:r>
-        <w:t xml:space="preserve">Niinimaki, T. (2011). Face-to-face, email and instant messaging in distributed agile software development project. 2011 IEEE Sixth International Conference on Global Software Engineering Workshop, </w:t>
+        <w:t xml:space="preserve">Nielsen, J. (2001). 113 Design Guidelines for Homepage Usability. </w:t>
+      </w:r>
+      <w:hyperlink r:id="rId41" w:history="1">
+        <w:r>
+          <w:rPr>
+            <w:rStyle w:val="Hyperlink"/>
+            <w:lang w:val="en-US"/>
+          </w:rPr>
+          <w:t>https://www.nngroup.com/articles/113-design-guidelines-homepage-usability/</w:t>
+        </w:r>
+      </w:hyperlink>
+      <w:r>
+        <w:t xml:space="preserve"> </w:t>
       </w:r>
     </w:p>
     <w:p>
@@ -8164,19 +8466,7 @@
         <w:ind w:left="720" w:hanging="720"/>
       </w:pPr>
       <w:r>
-        <w:t xml:space="preserve">Phpzag, T. (2021). Build Live Chat System with Ajax, PHP &amp; MySQL. </w:t>
-      </w:r>
-      <w:hyperlink r:id="rId41" w:history="1">
-        <w:r>
-          <w:rPr>
-            <w:rStyle w:val="Hyperlink"/>
-            <w:lang w:val="en-US"/>
-          </w:rPr>
-          <w:t>https://www.phpzag.com/build-live-chat-system-with-ajax-php-mysql/#:~:text=Chat%20System%20or%20Chat%20application%20is%20mainly%20used,to%20assist%20them%20regarding%20services%20and%20resolve%20issues</w:t>
-        </w:r>
-      </w:hyperlink>
-      <w:r>
-        <w:t xml:space="preserve">. </w:t>
+        <w:t xml:space="preserve">Niinimaki, T. (2011). Face-to-face, email and instant messaging in distributed agile software development project. 2011 IEEE Sixth International Conference on Global Software Engineering Workshop, </w:t>
       </w:r>
     </w:p>
     <w:p>
@@ -8186,15 +8476,25 @@
         <w:ind w:left="720" w:hanging="720"/>
       </w:pPr>
       <w:r>
-        <w:lastRenderedPageBreak/>
-        <w:t xml:space="preserve">Rowley, J., &amp; Slack, F. (2004). Conducting a literature review. </w:t>
-      </w:r>
-      <w:r>
-        <w:rPr>
-          <w:i/>
-        </w:rPr>
-        <w:t>Management research news</w:t>
-      </w:r>
+        <w:t xml:space="preserve">Phpzag, T. (2021). Build Live Chat System with Ajax, PHP &amp; MySQL. </w:t>
+      </w:r>
+      <w:hyperlink r:id="rId42" w:history="1">
+        <w:r>
+          <w:rPr>
+            <w:rStyle w:val="Hyperlink"/>
+            <w:lang w:val="en-US"/>
+          </w:rPr>
+          <w:t>https://www.phpzag.com/build-live-chat-system-with-ajax-php-mysql/#:~:text=Chat%20System%20or%20Chat%20application%20is%20mainl</w:t>
+        </w:r>
+        <w:r>
+          <w:rPr>
+            <w:rStyle w:val="Hyperlink"/>
+            <w:lang w:val="en-US"/>
+          </w:rPr>
+          <w:lastRenderedPageBreak/>
+          <w:t>y%20used,to%20assist%20them%20regarding%20services%20and%20resolve%20issues</w:t>
+        </w:r>
+      </w:hyperlink>
       <w:r>
         <w:t xml:space="preserve">. </w:t>
       </w:r>
@@ -8206,19 +8506,16 @@
         <w:ind w:left="720" w:hanging="720"/>
       </w:pPr>
       <w:r>
-        <w:t xml:space="preserve">Sarowardy, M. H. (2019). The Issues and Challenges of Using Multimedia at a District Level. </w:t>
-      </w:r>
-      <w:hyperlink r:id="rId42" w:history="1">
-        <w:r>
-          <w:rPr>
-            <w:rStyle w:val="Hyperlink"/>
-            <w:lang w:val="en-US"/>
-          </w:rPr>
-          <w:t>https://www.scirp.org/html/11-6304491_93691.htm</w:t>
-        </w:r>
-      </w:hyperlink>
-      <w:r>
-        <w:t xml:space="preserve"> </w:t>
+        <w:t xml:space="preserve">Rowley, J., &amp; Slack, F. (2004). Conducting a literature review. </w:t>
+      </w:r>
+      <w:r>
+        <w:rPr>
+          <w:i/>
+        </w:rPr>
+        <w:t>Management research news</w:t>
+      </w:r>
+      <w:r>
+        <w:t xml:space="preserve">. </w:t>
       </w:r>
     </w:p>
     <w:p>
@@ -8228,16 +8525,7 @@
         <w:ind w:left="720" w:hanging="720"/>
       </w:pPr>
       <w:r>
-        <w:t xml:space="preserve">Schrader, J. (2018, 30 July). </w:t>
-      </w:r>
-      <w:r>
-        <w:rPr>
-          <w:i/>
-        </w:rPr>
-        <w:t>How Your Cell Phone Habits Impact Your Productivity</w:t>
-      </w:r>
-      <w:r>
-        <w:t xml:space="preserve">. </w:t>
+        <w:t xml:space="preserve">Sarowardy, M. H. (2019). The Issues and Challenges of Using Multimedia at a District Level. </w:t>
       </w:r>
       <w:hyperlink r:id="rId43" w:history="1">
         <w:r>
@@ -8245,9 +8533,12 @@
             <w:rStyle w:val="Hyperlink"/>
             <w:lang w:val="en-US"/>
           </w:rPr>
-          <w:t>https://www.psychologytoday.com/us/blog/why-bad-looks-good/201807/how-your-cell-phone-habits-impact-your-productivity</w:t>
+          <w:t>https://www.scirp.org/html/11-6304491_93691.htm</w:t>
         </w:r>
       </w:hyperlink>
+      <w:r>
+        <w:t xml:space="preserve"> </w:t>
+      </w:r>
     </w:p>
     <w:p>
       <w:pPr>
@@ -8256,26 +8547,26 @@
         <w:ind w:left="720" w:hanging="720"/>
       </w:pPr>
       <w:r>
-        <w:t xml:space="preserve">Storey, M.-A., Zagalsky, A., Figueira Filho, F., Singer, L., &amp; German, D. M. (2016). How social and communication channels shape and challenge a participatory culture in software development. </w:t>
+        <w:t xml:space="preserve">Schrader, J. (2018, 30 July). </w:t>
       </w:r>
       <w:r>
         <w:rPr>
           <w:i/>
         </w:rPr>
-        <w:t>IEEE Transactions on Software Engineering</w:t>
-      </w:r>
-      <w:r>
-        <w:t>,</w:t>
-      </w:r>
-      <w:r>
-        <w:rPr>
-          <w:i/>
-        </w:rPr>
-        <w:t xml:space="preserve"> 43</w:t>
-      </w:r>
-      <w:r>
-        <w:t xml:space="preserve">(2), 185-204. </w:t>
-      </w:r>
+        <w:t>How Your Cell Phone Habits Impact Your Productivity</w:t>
+      </w:r>
+      <w:r>
+        <w:t xml:space="preserve">. </w:t>
+      </w:r>
+      <w:hyperlink r:id="rId44" w:history="1">
+        <w:r>
+          <w:rPr>
+            <w:rStyle w:val="Hyperlink"/>
+            <w:lang w:val="en-US"/>
+          </w:rPr>
+          <w:t>https://www.psychologytoday.com/us/blog/why-bad-looks-good/201807/how-your-cell-phone-habits-impact-your-productivity</w:t>
+        </w:r>
+      </w:hyperlink>
     </w:p>
     <w:p>
       <w:pPr>
@@ -8284,13 +8575,13 @@
         <w:ind w:left="720" w:hanging="720"/>
       </w:pPr>
       <w:r>
-        <w:t xml:space="preserve">Terblanche, J. T. (2014). Using HCI principles to design interactive learning material. </w:t>
+        <w:t xml:space="preserve">Storey, M.-A., Zagalsky, A., Figueira Filho, F., Singer, L., &amp; German, D. M. (2016). How social and communication channels shape and challenge a participatory culture in software development. </w:t>
       </w:r>
       <w:r>
         <w:rPr>
           <w:i/>
         </w:rPr>
-        <w:t>Mediterranean Journal of Social Sciences</w:t>
+        <w:t>IEEE Transactions on Software Engineering</w:t>
       </w:r>
       <w:r>
         <w:t>,</w:t>
@@ -8299,10 +8590,10 @@
         <w:rPr>
           <w:i/>
         </w:rPr>
-        <w:t xml:space="preserve"> 5</w:t>
-      </w:r>
-      <w:r>
-        <w:t xml:space="preserve">(21), 377. </w:t>
+        <w:t xml:space="preserve"> 43</w:t>
+      </w:r>
+      <w:r>
+        <w:t xml:space="preserve">(2), 185-204. </w:t>
       </w:r>
     </w:p>
     <w:p>
@@ -8312,19 +8603,25 @@
         <w:ind w:left="720" w:hanging="720"/>
       </w:pPr>
       <w:r>
-        <w:t xml:space="preserve">Thorne, B. (2020). How Distractions At Work Take Up More Time Than You Think. </w:t>
-      </w:r>
-      <w:hyperlink r:id="rId44" w:history="1">
-        <w:r>
-          <w:rPr>
-            <w:rStyle w:val="Hyperlink"/>
-            <w:lang w:val="en-US"/>
-          </w:rPr>
-          <w:t>http://blog.idonethis.com/distractions-at-work/#:~:text=It%20takes%20an%20average%20of%20about%2025%20minutes,University%20of%20California%2C%20Irvine.%20Multiple%20studies%20confirm%20this</w:t>
-        </w:r>
-      </w:hyperlink>
-      <w:r>
-        <w:t xml:space="preserve">. </w:t>
+        <w:t xml:space="preserve">Terblanche, J. T. (2014). Using HCI principles to design interactive learning material. </w:t>
+      </w:r>
+      <w:r>
+        <w:rPr>
+          <w:i/>
+        </w:rPr>
+        <w:t>Mediterranean Journal of Social Sciences</w:t>
+      </w:r>
+      <w:r>
+        <w:t>,</w:t>
+      </w:r>
+      <w:r>
+        <w:rPr>
+          <w:i/>
+        </w:rPr>
+        <w:t xml:space="preserve"> 5</w:t>
+      </w:r>
+      <w:r>
+        <w:t xml:space="preserve">(21), 377. </w:t>
       </w:r>
     </w:p>
     <w:p>
@@ -8334,7 +8631,7 @@
         <w:ind w:left="720" w:hanging="720"/>
       </w:pPr>
       <w:r>
-        <w:t xml:space="preserve">UI, K. (2021). Kendo UI Core on Bower. </w:t>
+        <w:t xml:space="preserve">Thorne, B. (2020). How Distractions At Work Take Up More Time Than You Think. </w:t>
       </w:r>
       <w:hyperlink r:id="rId45" w:history="1">
         <w:r>
@@ -8342,6 +8639,50 @@
             <w:rStyle w:val="Hyperlink"/>
             <w:lang w:val="en-US"/>
           </w:rPr>
+          <w:t>http://blog.idonethis.com/distractions-at-work/#:~:text=It%20takes%20an%20average%20of%20about%2025%20minutes,University%20of%20California%2C%20Irvine.%20Multiple%20studies%20confirm%20this</w:t>
+        </w:r>
+      </w:hyperlink>
+      <w:r>
+        <w:t xml:space="preserve">. </w:t>
+      </w:r>
+    </w:p>
+    <w:p>
+      <w:pPr>
+        <w:pStyle w:val="EndNoteBibliography"/>
+        <w:spacing w:after="0"/>
+        <w:ind w:left="720" w:hanging="720"/>
+      </w:pPr>
+      <w:r>
+        <w:t xml:space="preserve">Trica, A. (2019). The Importance of Documentation in Software Development. </w:t>
+      </w:r>
+      <w:hyperlink r:id="rId46" w:history="1">
+        <w:r>
+          <w:rPr>
+            <w:rStyle w:val="Hyperlink"/>
+            <w:lang w:val="en-US"/>
+          </w:rPr>
+          <w:t>https://filtered.com/blog/post/project-management/the-importance-of-documentation-in-software-development</w:t>
+        </w:r>
+      </w:hyperlink>
+      <w:r>
+        <w:t xml:space="preserve"> </w:t>
+      </w:r>
+    </w:p>
+    <w:p>
+      <w:pPr>
+        <w:pStyle w:val="EndNoteBibliography"/>
+        <w:spacing w:after="0"/>
+        <w:ind w:left="720" w:hanging="720"/>
+      </w:pPr>
+      <w:r>
+        <w:t xml:space="preserve">UI, K. (2021). Kendo UI Core on Bower. </w:t>
+      </w:r>
+      <w:hyperlink r:id="rId47" w:history="1">
+        <w:r>
+          <w:rPr>
+            <w:rStyle w:val="Hyperlink"/>
+            <w:lang w:val="en-US"/>
+          </w:rPr>
           <w:t>https://docs.telerik.com/aspnet-core/installation/bower-install</w:t>
         </w:r>
       </w:hyperlink>
@@ -8366,7 +8707,7 @@
       <w:r>
         <w:t xml:space="preserve">. </w:t>
       </w:r>
-      <w:hyperlink r:id="rId46" w:history="1">
+      <w:hyperlink r:id="rId48" w:history="1">
         <w:r>
           <w:rPr>
             <w:rStyle w:val="Hyperlink"/>
@@ -8390,7 +8731,7 @@
       </w:r>
     </w:p>
     <w:sectPr>
-      <w:footerReference w:type="default" r:id="rId47"/>
+      <w:footerReference w:type="default" r:id="rId49"/>
       <w:pgSz w:w="11907" w:h="16840" w:code="9"/>
       <w:pgMar w:top="1134" w:right="1134" w:bottom="1418" w:left="1418" w:header="851" w:footer="1134" w:gutter="0"/>
       <w:pgNumType w:start="1"/>
@@ -8918,6 +9259,119 @@
     </w:lvl>
   </w:abstractNum>
   <w:abstractNum w:abstractNumId="10" w15:restartNumberingAfterBreak="0">
+    <w:nsid w:val="03DF3F58"/>
+    <w:multiLevelType w:val="hybridMultilevel"/>
+    <w:tmpl w:val="908E3E94"/>
+    <w:lvl w:ilvl="0" w:tplc="1C090001">
+      <w:start w:val="1"/>
+      <w:numFmt w:val="bullet"/>
+      <w:lvlText w:val=""/>
+      <w:lvlJc w:val="left"/>
+      <w:pPr>
+        <w:ind w:left="720" w:hanging="360"/>
+      </w:pPr>
+      <w:rPr>
+        <w:rFonts w:ascii="Symbol" w:hAnsi="Symbol" w:hint="default"/>
+      </w:rPr>
+    </w:lvl>
+    <w:lvl w:ilvl="1" w:tplc="1C090003" w:tentative="1">
+      <w:start w:val="1"/>
+      <w:numFmt w:val="bullet"/>
+      <w:lvlText w:val="o"/>
+      <w:lvlJc w:val="left"/>
+      <w:pPr>
+        <w:ind w:left="1440" w:hanging="360"/>
+      </w:pPr>
+      <w:rPr>
+        <w:rFonts w:ascii="Courier New" w:hAnsi="Courier New" w:cs="Courier New" w:hint="default"/>
+      </w:rPr>
+    </w:lvl>
+    <w:lvl w:ilvl="2" w:tplc="1C090005" w:tentative="1">
+      <w:start w:val="1"/>
+      <w:numFmt w:val="bullet"/>
+      <w:lvlText w:val=""/>
+      <w:lvlJc w:val="left"/>
+      <w:pPr>
+        <w:ind w:left="2160" w:hanging="360"/>
+      </w:pPr>
+      <w:rPr>
+        <w:rFonts w:ascii="Wingdings" w:hAnsi="Wingdings" w:hint="default"/>
+      </w:rPr>
+    </w:lvl>
+    <w:lvl w:ilvl="3" w:tplc="1C090001" w:tentative="1">
+      <w:start w:val="1"/>
+      <w:numFmt w:val="bullet"/>
+      <w:lvlText w:val=""/>
+      <w:lvlJc w:val="left"/>
+      <w:pPr>
+        <w:ind w:left="2880" w:hanging="360"/>
+      </w:pPr>
+      <w:rPr>
+        <w:rFonts w:ascii="Symbol" w:hAnsi="Symbol" w:hint="default"/>
+      </w:rPr>
+    </w:lvl>
+    <w:lvl w:ilvl="4" w:tplc="1C090003" w:tentative="1">
+      <w:start w:val="1"/>
+      <w:numFmt w:val="bullet"/>
+      <w:lvlText w:val="o"/>
+      <w:lvlJc w:val="left"/>
+      <w:pPr>
+        <w:ind w:left="3600" w:hanging="360"/>
+      </w:pPr>
+      <w:rPr>
+        <w:rFonts w:ascii="Courier New" w:hAnsi="Courier New" w:cs="Courier New" w:hint="default"/>
+      </w:rPr>
+    </w:lvl>
+    <w:lvl w:ilvl="5" w:tplc="1C090005" w:tentative="1">
+      <w:start w:val="1"/>
+      <w:numFmt w:val="bullet"/>
+      <w:lvlText w:val=""/>
+      <w:lvlJc w:val="left"/>
+      <w:pPr>
+        <w:ind w:left="4320" w:hanging="360"/>
+      </w:pPr>
+      <w:rPr>
+        <w:rFonts w:ascii="Wingdings" w:hAnsi="Wingdings" w:hint="default"/>
+      </w:rPr>
+    </w:lvl>
+    <w:lvl w:ilvl="6" w:tplc="1C090001" w:tentative="1">
+      <w:start w:val="1"/>
+      <w:numFmt w:val="bullet"/>
+      <w:lvlText w:val=""/>
+      <w:lvlJc w:val="left"/>
+      <w:pPr>
+        <w:ind w:left="5040" w:hanging="360"/>
+      </w:pPr>
+      <w:rPr>
+        <w:rFonts w:ascii="Symbol" w:hAnsi="Symbol" w:hint="default"/>
+      </w:rPr>
+    </w:lvl>
+    <w:lvl w:ilvl="7" w:tplc="1C090003" w:tentative="1">
+      <w:start w:val="1"/>
+      <w:numFmt w:val="bullet"/>
+      <w:lvlText w:val="o"/>
+      <w:lvlJc w:val="left"/>
+      <w:pPr>
+        <w:ind w:left="5760" w:hanging="360"/>
+      </w:pPr>
+      <w:rPr>
+        <w:rFonts w:ascii="Courier New" w:hAnsi="Courier New" w:cs="Courier New" w:hint="default"/>
+      </w:rPr>
+    </w:lvl>
+    <w:lvl w:ilvl="8" w:tplc="1C090005" w:tentative="1">
+      <w:start w:val="1"/>
+      <w:numFmt w:val="bullet"/>
+      <w:lvlText w:val=""/>
+      <w:lvlJc w:val="left"/>
+      <w:pPr>
+        <w:ind w:left="6480" w:hanging="360"/>
+      </w:pPr>
+      <w:rPr>
+        <w:rFonts w:ascii="Wingdings" w:hAnsi="Wingdings" w:hint="default"/>
+      </w:rPr>
+    </w:lvl>
+  </w:abstractNum>
+  <w:abstractNum w:abstractNumId="11" w15:restartNumberingAfterBreak="0">
     <w:nsid w:val="07C83D87"/>
     <w:multiLevelType w:val="multilevel"/>
     <w:tmpl w:val="0409001D"/>
@@ -9031,7 +9485,7 @@
       </w:pPr>
     </w:lvl>
   </w:abstractNum>
-  <w:abstractNum w:abstractNumId="11" w15:restartNumberingAfterBreak="0">
+  <w:abstractNum w:abstractNumId="12" w15:restartNumberingAfterBreak="0">
     <w:nsid w:val="09041E5D"/>
     <w:multiLevelType w:val="hybridMultilevel"/>
     <w:tmpl w:val="2C5AF6FC"/>
@@ -9144,7 +9598,7 @@
       </w:rPr>
     </w:lvl>
   </w:abstractNum>
-  <w:abstractNum w:abstractNumId="12" w15:restartNumberingAfterBreak="0">
+  <w:abstractNum w:abstractNumId="13" w15:restartNumberingAfterBreak="0">
     <w:nsid w:val="0ACF5A87"/>
     <w:multiLevelType w:val="multilevel"/>
     <w:tmpl w:val="B3BE0C7C"/>
@@ -9261,14 +9715,13 @@
       </w:rPr>
     </w:lvl>
   </w:abstractNum>
-  <w:abstractNum w:abstractNumId="13" w15:restartNumberingAfterBreak="0">
+  <w:abstractNum w:abstractNumId="14" w15:restartNumberingAfterBreak="0">
     <w:nsid w:val="10013A67"/>
     <w:multiLevelType w:val="multilevel"/>
     <w:tmpl w:val="C506330A"/>
     <w:lvl w:ilvl="0">
       <w:start w:val="1"/>
       <w:numFmt w:val="decimal"/>
-      <w:pStyle w:val="Heading1"/>
       <w:lvlText w:val="%1."/>
       <w:lvlJc w:val="left"/>
       <w:pPr>
@@ -9380,7 +9833,7 @@
       </w:rPr>
     </w:lvl>
   </w:abstractNum>
-  <w:abstractNum w:abstractNumId="14" w15:restartNumberingAfterBreak="0">
+  <w:abstractNum w:abstractNumId="15" w15:restartNumberingAfterBreak="0">
     <w:nsid w:val="1C604487"/>
     <w:multiLevelType w:val="hybridMultilevel"/>
     <w:tmpl w:val="00CE5DC8"/>
@@ -9497,7 +9950,7 @@
       </w:pPr>
     </w:lvl>
   </w:abstractNum>
-  <w:abstractNum w:abstractNumId="15" w15:restartNumberingAfterBreak="0">
+  <w:abstractNum w:abstractNumId="16" w15:restartNumberingAfterBreak="0">
     <w:nsid w:val="1D6A2BE4"/>
     <w:multiLevelType w:val="hybridMultilevel"/>
     <w:tmpl w:val="A170DA30"/>
@@ -9614,7 +10067,7 @@
       </w:pPr>
     </w:lvl>
   </w:abstractNum>
-  <w:abstractNum w:abstractNumId="16" w15:restartNumberingAfterBreak="0">
+  <w:abstractNum w:abstractNumId="17" w15:restartNumberingAfterBreak="0">
     <w:nsid w:val="245577D2"/>
     <w:multiLevelType w:val="hybridMultilevel"/>
     <w:tmpl w:val="08ECABA2"/>
@@ -9727,7 +10180,7 @@
       </w:rPr>
     </w:lvl>
   </w:abstractNum>
-  <w:abstractNum w:abstractNumId="17" w15:restartNumberingAfterBreak="0">
+  <w:abstractNum w:abstractNumId="18" w15:restartNumberingAfterBreak="0">
     <w:nsid w:val="35D91558"/>
     <w:multiLevelType w:val="hybridMultilevel"/>
     <w:tmpl w:val="CAB633B2"/>
@@ -9840,7 +10293,7 @@
       </w:rPr>
     </w:lvl>
   </w:abstractNum>
-  <w:abstractNum w:abstractNumId="18" w15:restartNumberingAfterBreak="0">
+  <w:abstractNum w:abstractNumId="19" w15:restartNumberingAfterBreak="0">
     <w:nsid w:val="363B4657"/>
     <w:multiLevelType w:val="multilevel"/>
     <w:tmpl w:val="04090023"/>
@@ -9955,7 +10408,7 @@
       </w:pPr>
     </w:lvl>
   </w:abstractNum>
-  <w:abstractNum w:abstractNumId="19" w15:restartNumberingAfterBreak="0">
+  <w:abstractNum w:abstractNumId="20" w15:restartNumberingAfterBreak="0">
     <w:nsid w:val="38F9592C"/>
     <w:multiLevelType w:val="hybridMultilevel"/>
     <w:tmpl w:val="4A38A57C"/>
@@ -10068,7 +10521,7 @@
       </w:rPr>
     </w:lvl>
   </w:abstractNum>
-  <w:abstractNum w:abstractNumId="20" w15:restartNumberingAfterBreak="0">
+  <w:abstractNum w:abstractNumId="21" w15:restartNumberingAfterBreak="0">
     <w:nsid w:val="40B949AB"/>
     <w:multiLevelType w:val="hybridMultilevel"/>
     <w:tmpl w:val="D6423002"/>
@@ -10154,7 +10607,7 @@
       </w:pPr>
     </w:lvl>
   </w:abstractNum>
-  <w:abstractNum w:abstractNumId="21" w15:restartNumberingAfterBreak="0">
+  <w:abstractNum w:abstractNumId="22" w15:restartNumberingAfterBreak="0">
     <w:nsid w:val="40EC66FE"/>
     <w:multiLevelType w:val="hybridMultilevel"/>
     <w:tmpl w:val="9326835E"/>
@@ -10271,7 +10724,7 @@
       </w:pPr>
     </w:lvl>
   </w:abstractNum>
-  <w:abstractNum w:abstractNumId="22" w15:restartNumberingAfterBreak="0">
+  <w:abstractNum w:abstractNumId="23" w15:restartNumberingAfterBreak="0">
     <w:nsid w:val="4132599B"/>
     <w:multiLevelType w:val="multilevel"/>
     <w:tmpl w:val="440868EA"/>
@@ -10388,7 +10841,7 @@
       </w:rPr>
     </w:lvl>
   </w:abstractNum>
-  <w:abstractNum w:abstractNumId="23" w15:restartNumberingAfterBreak="0">
+  <w:abstractNum w:abstractNumId="24" w15:restartNumberingAfterBreak="0">
     <w:nsid w:val="440C3A70"/>
     <w:multiLevelType w:val="multilevel"/>
     <w:tmpl w:val="F9FA7A42"/>
@@ -10505,7 +10958,7 @@
       </w:rPr>
     </w:lvl>
   </w:abstractNum>
-  <w:abstractNum w:abstractNumId="24" w15:restartNumberingAfterBreak="0">
+  <w:abstractNum w:abstractNumId="25" w15:restartNumberingAfterBreak="0">
     <w:nsid w:val="4C8C63F0"/>
     <w:multiLevelType w:val="hybridMultilevel"/>
     <w:tmpl w:val="DE6A043A"/>
@@ -10622,7 +11075,7 @@
       </w:pPr>
     </w:lvl>
   </w:abstractNum>
-  <w:abstractNum w:abstractNumId="25" w15:restartNumberingAfterBreak="0">
+  <w:abstractNum w:abstractNumId="26" w15:restartNumberingAfterBreak="0">
     <w:nsid w:val="5E497098"/>
     <w:multiLevelType w:val="hybridMultilevel"/>
     <w:tmpl w:val="A2E4793A"/>
@@ -10735,7 +11188,7 @@
       </w:rPr>
     </w:lvl>
   </w:abstractNum>
-  <w:abstractNum w:abstractNumId="26" w15:restartNumberingAfterBreak="0">
+  <w:abstractNum w:abstractNumId="27" w15:restartNumberingAfterBreak="0">
     <w:nsid w:val="5F824BA4"/>
     <w:multiLevelType w:val="multilevel"/>
     <w:tmpl w:val="0409001F"/>
@@ -10849,7 +11302,7 @@
       </w:pPr>
     </w:lvl>
   </w:abstractNum>
-  <w:abstractNum w:abstractNumId="27" w15:restartNumberingAfterBreak="0">
+  <w:abstractNum w:abstractNumId="28" w15:restartNumberingAfterBreak="0">
     <w:nsid w:val="62923DA0"/>
     <w:multiLevelType w:val="multilevel"/>
     <w:tmpl w:val="33D02064"/>
@@ -10967,7 +11420,7 @@
       </w:pPr>
     </w:lvl>
   </w:abstractNum>
-  <w:abstractNum w:abstractNumId="28" w15:restartNumberingAfterBreak="0">
+  <w:abstractNum w:abstractNumId="29" w15:restartNumberingAfterBreak="0">
     <w:nsid w:val="6704581D"/>
     <w:multiLevelType w:val="hybridMultilevel"/>
     <w:tmpl w:val="B74099C4"/>
@@ -11056,7 +11509,7 @@
       </w:pPr>
     </w:lvl>
   </w:abstractNum>
-  <w:abstractNum w:abstractNumId="29" w15:restartNumberingAfterBreak="0">
+  <w:abstractNum w:abstractNumId="30" w15:restartNumberingAfterBreak="0">
     <w:nsid w:val="69C62422"/>
     <w:multiLevelType w:val="hybridMultilevel"/>
     <w:tmpl w:val="2F74E71C"/>
@@ -11173,7 +11626,7 @@
       </w:pPr>
     </w:lvl>
   </w:abstractNum>
-  <w:abstractNum w:abstractNumId="30" w15:restartNumberingAfterBreak="0">
+  <w:abstractNum w:abstractNumId="31" w15:restartNumberingAfterBreak="0">
     <w:nsid w:val="6DDD0E4D"/>
     <w:multiLevelType w:val="hybridMultilevel"/>
     <w:tmpl w:val="8878FC34"/>
@@ -11286,7 +11739,7 @@
       </w:rPr>
     </w:lvl>
   </w:abstractNum>
-  <w:abstractNum w:abstractNumId="31" w15:restartNumberingAfterBreak="0">
+  <w:abstractNum w:abstractNumId="32" w15:restartNumberingAfterBreak="0">
     <w:nsid w:val="713E2699"/>
     <w:multiLevelType w:val="multilevel"/>
     <w:tmpl w:val="0FCC8A88"/>
@@ -11403,7 +11856,7 @@
       </w:rPr>
     </w:lvl>
   </w:abstractNum>
-  <w:abstractNum w:abstractNumId="32" w15:restartNumberingAfterBreak="0">
+  <w:abstractNum w:abstractNumId="33" w15:restartNumberingAfterBreak="0">
     <w:nsid w:val="72F74B50"/>
     <w:multiLevelType w:val="hybridMultilevel"/>
     <w:tmpl w:val="BCB29B36"/>
@@ -11516,6 +11969,96 @@
         <w:tabs>
           <w:tab w:val="num" w:pos="6480"/>
         </w:tabs>
+        <w:ind w:left="6480" w:hanging="180"/>
+      </w:pPr>
+    </w:lvl>
+  </w:abstractNum>
+  <w:abstractNum w:abstractNumId="34" w15:restartNumberingAfterBreak="0">
+    <w:nsid w:val="7DA74AA3"/>
+    <w:multiLevelType w:val="hybridMultilevel"/>
+    <w:tmpl w:val="3E8E38AC"/>
+    <w:lvl w:ilvl="0" w:tplc="8B1C1250">
+      <w:start w:val="5"/>
+      <w:numFmt w:val="decimal"/>
+      <w:pStyle w:val="Heading1"/>
+      <w:lvlText w:val="%1."/>
+      <w:lvlJc w:val="left"/>
+      <w:pPr>
+        <w:ind w:left="720" w:hanging="360"/>
+      </w:pPr>
+      <w:rPr>
+        <w:rFonts w:hint="default"/>
+      </w:rPr>
+    </w:lvl>
+    <w:lvl w:ilvl="1" w:tplc="1C090019" w:tentative="1">
+      <w:start w:val="1"/>
+      <w:numFmt w:val="lowerLetter"/>
+      <w:lvlText w:val="%2."/>
+      <w:lvlJc w:val="left"/>
+      <w:pPr>
+        <w:ind w:left="1440" w:hanging="360"/>
+      </w:pPr>
+    </w:lvl>
+    <w:lvl w:ilvl="2" w:tplc="1C09001B" w:tentative="1">
+      <w:start w:val="1"/>
+      <w:numFmt w:val="lowerRoman"/>
+      <w:lvlText w:val="%3."/>
+      <w:lvlJc w:val="right"/>
+      <w:pPr>
+        <w:ind w:left="2160" w:hanging="180"/>
+      </w:pPr>
+    </w:lvl>
+    <w:lvl w:ilvl="3" w:tplc="1C09000F" w:tentative="1">
+      <w:start w:val="1"/>
+      <w:numFmt w:val="decimal"/>
+      <w:lvlText w:val="%4."/>
+      <w:lvlJc w:val="left"/>
+      <w:pPr>
+        <w:ind w:left="2880" w:hanging="360"/>
+      </w:pPr>
+    </w:lvl>
+    <w:lvl w:ilvl="4" w:tplc="1C090019" w:tentative="1">
+      <w:start w:val="1"/>
+      <w:numFmt w:val="lowerLetter"/>
+      <w:lvlText w:val="%5."/>
+      <w:lvlJc w:val="left"/>
+      <w:pPr>
+        <w:ind w:left="3600" w:hanging="360"/>
+      </w:pPr>
+    </w:lvl>
+    <w:lvl w:ilvl="5" w:tplc="1C09001B" w:tentative="1">
+      <w:start w:val="1"/>
+      <w:numFmt w:val="lowerRoman"/>
+      <w:lvlText w:val="%6."/>
+      <w:lvlJc w:val="right"/>
+      <w:pPr>
+        <w:ind w:left="4320" w:hanging="180"/>
+      </w:pPr>
+    </w:lvl>
+    <w:lvl w:ilvl="6" w:tplc="1C09000F" w:tentative="1">
+      <w:start w:val="1"/>
+      <w:numFmt w:val="decimal"/>
+      <w:lvlText w:val="%7."/>
+      <w:lvlJc w:val="left"/>
+      <w:pPr>
+        <w:ind w:left="5040" w:hanging="360"/>
+      </w:pPr>
+    </w:lvl>
+    <w:lvl w:ilvl="7" w:tplc="1C090019" w:tentative="1">
+      <w:start w:val="1"/>
+      <w:numFmt w:val="lowerLetter"/>
+      <w:lvlText w:val="%8."/>
+      <w:lvlJc w:val="left"/>
+      <w:pPr>
+        <w:ind w:left="5760" w:hanging="360"/>
+      </w:pPr>
+    </w:lvl>
+    <w:lvl w:ilvl="8" w:tplc="1C09001B" w:tentative="1">
+      <w:start w:val="1"/>
+      <w:numFmt w:val="lowerRoman"/>
+      <w:lvlText w:val="%9."/>
+      <w:lvlJc w:val="right"/>
+      <w:pPr>
         <w:ind w:left="6480" w:hanging="180"/>
       </w:pPr>
     </w:lvl>
@@ -11548,55 +12091,55 @@
     <w:abstractNumId w:val="0"/>
   </w:num>
   <w:num w:numId="10">
-    <w:abstractNumId w:val="10"/>
+    <w:abstractNumId w:val="11"/>
   </w:num>
   <w:num w:numId="11">
-    <w:abstractNumId w:val="26"/>
+    <w:abstractNumId w:val="27"/>
   </w:num>
   <w:num w:numId="12">
-    <w:abstractNumId w:val="18"/>
+    <w:abstractNumId w:val="19"/>
   </w:num>
   <w:num w:numId="13">
-    <w:abstractNumId w:val="21"/>
+    <w:abstractNumId w:val="22"/>
   </w:num>
   <w:num w:numId="14">
+    <w:abstractNumId w:val="30"/>
+  </w:num>
+  <w:num w:numId="15">
+    <w:abstractNumId w:val="16"/>
+  </w:num>
+  <w:num w:numId="16">
+    <w:abstractNumId w:val="25"/>
+  </w:num>
+  <w:num w:numId="17">
+    <w:abstractNumId w:val="33"/>
+  </w:num>
+  <w:num w:numId="18">
+    <w:abstractNumId w:val="15"/>
+  </w:num>
+  <w:num w:numId="19">
+    <w:abstractNumId w:val="13"/>
+  </w:num>
+  <w:num w:numId="20">
+    <w:abstractNumId w:val="24"/>
+  </w:num>
+  <w:num w:numId="21">
+    <w:abstractNumId w:val="23"/>
+  </w:num>
+  <w:num w:numId="22">
+    <w:abstractNumId w:val="32"/>
+  </w:num>
+  <w:num w:numId="23">
+    <w:abstractNumId w:val="28"/>
+  </w:num>
+  <w:num w:numId="24">
     <w:abstractNumId w:val="29"/>
   </w:num>
-  <w:num w:numId="15">
-    <w:abstractNumId w:val="15"/>
-  </w:num>
-  <w:num w:numId="16">
-    <w:abstractNumId w:val="24"/>
-  </w:num>
-  <w:num w:numId="17">
-    <w:abstractNumId w:val="32"/>
-  </w:num>
-  <w:num w:numId="18">
+  <w:num w:numId="25">
     <w:abstractNumId w:val="14"/>
   </w:num>
-  <w:num w:numId="19">
-    <w:abstractNumId w:val="12"/>
-  </w:num>
-  <w:num w:numId="20">
+  <w:num w:numId="26">
     <w:abstractNumId w:val="23"/>
-  </w:num>
-  <w:num w:numId="21">
-    <w:abstractNumId w:val="22"/>
-  </w:num>
-  <w:num w:numId="22">
-    <w:abstractNumId w:val="31"/>
-  </w:num>
-  <w:num w:numId="23">
-    <w:abstractNumId w:val="27"/>
-  </w:num>
-  <w:num w:numId="24">
-    <w:abstractNumId w:val="28"/>
-  </w:num>
-  <w:num w:numId="25">
-    <w:abstractNumId w:val="13"/>
-  </w:num>
-  <w:num w:numId="26">
-    <w:abstractNumId w:val="22"/>
     <w:lvlOverride w:ilvl="0">
       <w:startOverride w:val="1"/>
     </w:lvlOverride>
@@ -11626,7 +12169,7 @@
     </w:lvlOverride>
   </w:num>
   <w:num w:numId="27">
-    <w:abstractNumId w:val="22"/>
+    <w:abstractNumId w:val="23"/>
     <w:lvlOverride w:ilvl="0">
       <w:startOverride w:val="1"/>
     </w:lvlOverride>
@@ -11656,28 +12199,34 @@
     </w:lvlOverride>
   </w:num>
   <w:num w:numId="28">
-    <w:abstractNumId w:val="25"/>
+    <w:abstractNumId w:val="26"/>
   </w:num>
   <w:num w:numId="29">
-    <w:abstractNumId w:val="30"/>
+    <w:abstractNumId w:val="31"/>
   </w:num>
   <w:num w:numId="30">
-    <w:abstractNumId w:val="16"/>
+    <w:abstractNumId w:val="17"/>
   </w:num>
   <w:num w:numId="31">
-    <w:abstractNumId w:val="11"/>
+    <w:abstractNumId w:val="12"/>
   </w:num>
   <w:num w:numId="32">
-    <w:abstractNumId w:val="19"/>
+    <w:abstractNumId w:val="20"/>
   </w:num>
   <w:num w:numId="33">
-    <w:abstractNumId w:val="17"/>
+    <w:abstractNumId w:val="18"/>
   </w:num>
   <w:num w:numId="34">
     <w:abstractNumId w:val="9"/>
   </w:num>
   <w:num w:numId="35">
-    <w:abstractNumId w:val="20"/>
+    <w:abstractNumId w:val="21"/>
+  </w:num>
+  <w:num w:numId="36">
+    <w:abstractNumId w:val="10"/>
+  </w:num>
+  <w:num w:numId="37">
+    <w:abstractNumId w:val="34"/>
   </w:num>
   <w:numIdMacAtCleanup w:val="32"/>
 </w:numbering>
@@ -12074,7 +12623,7 @@
   <w:style w:type="paragraph" w:default="1" w:styleId="Normal">
     <w:name w:val="Normal"/>
     <w:qFormat/>
-    <w:rsid w:val="00BC44F8"/>
+    <w:rsid w:val="009067D8"/>
     <w:pPr>
       <w:spacing w:after="240" w:line="360" w:lineRule="auto"/>
       <w:jc w:val="both"/>
@@ -12093,11 +12642,11 @@
     <w:autoRedefine/>
     <w:uiPriority w:val="9"/>
     <w:qFormat/>
-    <w:rsid w:val="000445A5"/>
+    <w:rsid w:val="0056165F"/>
     <w:pPr>
       <w:keepNext/>
       <w:numPr>
-        <w:numId w:val="25"/>
+        <w:numId w:val="37"/>
       </w:numPr>
       <w:spacing w:before="240"/>
       <w:jc w:val="left"/>
@@ -16756,7 +17305,7 @@
     <w:basedOn w:val="DefaultParagraphFont"/>
     <w:link w:val="Heading1"/>
     <w:uiPriority w:val="9"/>
-    <w:rsid w:val="000445A5"/>
+    <w:rsid w:val="0056165F"/>
     <w:rPr>
       <w:rFonts w:ascii="Tahoma" w:hAnsi="Tahoma" w:cs="Tahoma"/>
       <w:b/>

</xml_diff>